<commit_message>
Learning about color theory
</commit_message>
<xml_diff>
--- a/CSS Notes.docx
+++ b/CSS Notes.docx
@@ -1274,816 +1274,1702 @@
           <w:sz w:val="24"/>
           <w:szCs w:val="24"/>
         </w:rPr>
-        <w:t xml:space="preserve">pseudo-class is a keyword that can be added to selectors, in order to select a specific state </w:t>
-      </w:r>
+        <w:t>pseudo-class is a keyword that can be added to selectors, in order to select a specific state of the element</w:t>
+      </w:r>
+    </w:p>
+    <w:p>
+      <w:pPr>
+        <w:numPr>
+          <w:ilvl w:val="1"/>
+          <w:numId w:val="1"/>
+        </w:numPr>
+        <w:spacing w:before="100" w:beforeAutospacing="1" w:after="100" w:afterAutospacing="1" w:line="240" w:lineRule="auto"/>
+        <w:rPr>
+          <w:rFonts w:ascii="Times New Roman" w:eastAsia="Times New Roman" w:hAnsi="Times New Roman" w:cs="Times New Roman"/>
+          <w:sz w:val="24"/>
+          <w:szCs w:val="24"/>
+        </w:rPr>
+      </w:pPr>
+      <w:r>
+        <w:rPr>
+          <w:rFonts w:ascii="Times New Roman" w:eastAsia="Times New Roman" w:hAnsi="Times New Roman" w:cs="Times New Roman"/>
+          <w:sz w:val="24"/>
+          <w:szCs w:val="24"/>
+        </w:rPr>
+        <w:t>a:hover {</w:t>
+      </w:r>
+    </w:p>
+    <w:p>
+      <w:pPr>
+        <w:spacing w:before="100" w:beforeAutospacing="1" w:after="100" w:afterAutospacing="1" w:line="240" w:lineRule="auto"/>
+        <w:ind w:left="1440"/>
+        <w:rPr>
+          <w:rFonts w:ascii="Times New Roman" w:eastAsia="Times New Roman" w:hAnsi="Times New Roman" w:cs="Times New Roman"/>
+          <w:sz w:val="24"/>
+          <w:szCs w:val="24"/>
+        </w:rPr>
+      </w:pPr>
+      <w:r>
+        <w:rPr>
+          <w:rFonts w:ascii="Times New Roman" w:eastAsia="Times New Roman" w:hAnsi="Times New Roman" w:cs="Times New Roman"/>
+          <w:sz w:val="24"/>
+          <w:szCs w:val="24"/>
+        </w:rPr>
+        <w:t>   </w:t>
+      </w:r>
+      <w:proofErr w:type="gramStart"/>
+      <w:r>
+        <w:rPr>
+          <w:rFonts w:ascii="Times New Roman" w:eastAsia="Times New Roman" w:hAnsi="Times New Roman" w:cs="Times New Roman"/>
+          <w:sz w:val="24"/>
+          <w:szCs w:val="24"/>
+        </w:rPr>
+        <w:t>color</w:t>
+      </w:r>
+      <w:proofErr w:type="gramEnd"/>
+      <w:r>
+        <w:rPr>
+          <w:rFonts w:ascii="Times New Roman" w:eastAsia="Times New Roman" w:hAnsi="Times New Roman" w:cs="Times New Roman"/>
+          <w:sz w:val="24"/>
+          <w:szCs w:val="24"/>
+        </w:rPr>
+        <w:t>: red;</w:t>
+      </w:r>
+    </w:p>
+    <w:p>
+      <w:pPr>
+        <w:spacing w:before="100" w:beforeAutospacing="1" w:after="100" w:afterAutospacing="1" w:line="240" w:lineRule="auto"/>
+        <w:ind w:left="1440"/>
+        <w:rPr>
+          <w:rFonts w:ascii="Times New Roman" w:eastAsia="Times New Roman" w:hAnsi="Times New Roman" w:cs="Times New Roman"/>
+          <w:sz w:val="24"/>
+          <w:szCs w:val="24"/>
+        </w:rPr>
+      </w:pPr>
+      <w:r>
+        <w:rPr>
+          <w:rFonts w:ascii="Times New Roman" w:eastAsia="Times New Roman" w:hAnsi="Times New Roman" w:cs="Times New Roman"/>
+          <w:sz w:val="24"/>
+          <w:szCs w:val="24"/>
+        </w:rPr>
+        <w:t>}</w:t>
+      </w:r>
+    </w:p>
+    <w:p>
+      <w:pPr>
+        <w:numPr>
+          <w:ilvl w:val="0"/>
+          <w:numId w:val="1"/>
+        </w:numPr>
+        <w:spacing w:before="100" w:beforeAutospacing="1" w:after="100" w:afterAutospacing="1" w:line="240" w:lineRule="auto"/>
+        <w:rPr>
+          <w:rFonts w:ascii="Times New Roman" w:eastAsia="Times New Roman" w:hAnsi="Times New Roman" w:cs="Times New Roman"/>
+          <w:sz w:val="24"/>
+          <w:szCs w:val="24"/>
+        </w:rPr>
+      </w:pPr>
+      <w:r>
+        <w:rPr>
+          <w:rFonts w:ascii="Times New Roman" w:eastAsia="Times New Roman" w:hAnsi="Times New Roman" w:cs="Times New Roman"/>
+          <w:sz w:val="24"/>
+          <w:szCs w:val="24"/>
+        </w:rPr>
+        <w:t>CSS box model</w:t>
+      </w:r>
+    </w:p>
+    <w:p>
+      <w:pPr>
+        <w:numPr>
+          <w:ilvl w:val="1"/>
+          <w:numId w:val="1"/>
+        </w:numPr>
+        <w:spacing w:before="100" w:beforeAutospacing="1" w:after="100" w:afterAutospacing="1" w:line="240" w:lineRule="auto"/>
+        <w:rPr>
+          <w:rFonts w:ascii="Times New Roman" w:eastAsia="Times New Roman" w:hAnsi="Times New Roman" w:cs="Times New Roman"/>
+          <w:sz w:val="24"/>
+          <w:szCs w:val="24"/>
+        </w:rPr>
+      </w:pPr>
+      <w:r>
+        <w:rPr>
+          <w:rFonts w:ascii="Times New Roman" w:eastAsia="Times New Roman" w:hAnsi="Times New Roman" w:cs="Times New Roman"/>
+          <w:sz w:val="24"/>
+          <w:szCs w:val="24"/>
+        </w:rPr>
+        <w:t>Box-level items - own line</w:t>
+      </w:r>
+    </w:p>
+    <w:p>
+      <w:pPr>
+        <w:numPr>
+          <w:ilvl w:val="1"/>
+          <w:numId w:val="1"/>
+        </w:numPr>
+        <w:spacing w:before="100" w:beforeAutospacing="1" w:after="100" w:afterAutospacing="1" w:line="240" w:lineRule="auto"/>
+        <w:rPr>
+          <w:rFonts w:ascii="Times New Roman" w:eastAsia="Times New Roman" w:hAnsi="Times New Roman" w:cs="Times New Roman"/>
+          <w:sz w:val="24"/>
+          <w:szCs w:val="24"/>
+        </w:rPr>
+      </w:pPr>
+      <w:r>
+        <w:rPr>
+          <w:rFonts w:ascii="Times New Roman" w:eastAsia="Times New Roman" w:hAnsi="Times New Roman" w:cs="Times New Roman"/>
+          <w:sz w:val="24"/>
+          <w:szCs w:val="24"/>
+        </w:rPr>
+        <w:t>Inline items </w:t>
+      </w:r>
+    </w:p>
+    <w:p>
+      <w:pPr>
+        <w:numPr>
+          <w:ilvl w:val="0"/>
+          <w:numId w:val="1"/>
+        </w:numPr>
+        <w:spacing w:before="100" w:beforeAutospacing="1" w:after="100" w:afterAutospacing="1" w:line="240" w:lineRule="auto"/>
+        <w:rPr>
+          <w:rFonts w:ascii="Times New Roman" w:eastAsia="Times New Roman" w:hAnsi="Times New Roman" w:cs="Times New Roman"/>
+          <w:sz w:val="24"/>
+          <w:szCs w:val="24"/>
+        </w:rPr>
+      </w:pPr>
+      <w:r>
+        <w:rPr>
+          <w:rFonts w:ascii="Times New Roman" w:eastAsia="Times New Roman" w:hAnsi="Times New Roman" w:cs="Times New Roman"/>
+          <w:sz w:val="24"/>
+          <w:szCs w:val="24"/>
+        </w:rPr>
+        <w:t>Position: relative - allows you to specify how CSS should move it relative to its current position in the normal flow of the page</w:t>
+      </w:r>
+    </w:p>
+    <w:p>
+      <w:pPr>
+        <w:numPr>
+          <w:ilvl w:val="1"/>
+          <w:numId w:val="1"/>
+        </w:numPr>
+        <w:spacing w:before="100" w:beforeAutospacing="1" w:after="100" w:afterAutospacing="1" w:line="240" w:lineRule="auto"/>
+        <w:rPr>
+          <w:rFonts w:ascii="Times New Roman" w:eastAsia="Times New Roman" w:hAnsi="Times New Roman" w:cs="Times New Roman"/>
+          <w:sz w:val="24"/>
+          <w:szCs w:val="24"/>
+        </w:rPr>
+      </w:pPr>
+      <w:r>
+        <w:rPr>
+          <w:rFonts w:ascii="Times New Roman" w:eastAsia="Times New Roman" w:hAnsi="Times New Roman" w:cs="Times New Roman"/>
+          <w:sz w:val="24"/>
+          <w:szCs w:val="24"/>
+        </w:rPr>
+        <w:t>Used with:</w:t>
+      </w:r>
+    </w:p>
+    <w:p>
+      <w:pPr>
+        <w:numPr>
+          <w:ilvl w:val="2"/>
+          <w:numId w:val="1"/>
+        </w:numPr>
+        <w:spacing w:before="100" w:beforeAutospacing="1" w:after="100" w:afterAutospacing="1" w:line="240" w:lineRule="auto"/>
+        <w:rPr>
+          <w:rFonts w:ascii="Times New Roman" w:eastAsia="Times New Roman" w:hAnsi="Times New Roman" w:cs="Times New Roman"/>
+          <w:sz w:val="24"/>
+          <w:szCs w:val="24"/>
+        </w:rPr>
+      </w:pPr>
+      <w:r>
+        <w:rPr>
+          <w:rFonts w:ascii="Times New Roman" w:eastAsia="Times New Roman" w:hAnsi="Times New Roman" w:cs="Times New Roman"/>
+          <w:sz w:val="24"/>
+          <w:szCs w:val="24"/>
+        </w:rPr>
+        <w:t>Offset direction: left, right, top or bottom</w:t>
+      </w:r>
+    </w:p>
+    <w:p>
+      <w:pPr>
+        <w:numPr>
+          <w:ilvl w:val="3"/>
+          <w:numId w:val="1"/>
+        </w:numPr>
+        <w:spacing w:before="100" w:beforeAutospacing="1" w:after="100" w:afterAutospacing="1" w:line="240" w:lineRule="auto"/>
+        <w:rPr>
+          <w:rFonts w:ascii="Times New Roman" w:eastAsia="Times New Roman" w:hAnsi="Times New Roman" w:cs="Times New Roman"/>
+          <w:sz w:val="24"/>
+          <w:szCs w:val="24"/>
+        </w:rPr>
+      </w:pPr>
+      <w:r>
+        <w:rPr>
+          <w:rFonts w:ascii="Times New Roman" w:eastAsia="Times New Roman" w:hAnsi="Times New Roman" w:cs="Times New Roman"/>
+          <w:sz w:val="24"/>
+          <w:szCs w:val="24"/>
+        </w:rPr>
+        <w:t>Moves the element away from the referenced side (effectively, the opposite direction).</w:t>
+      </w:r>
+    </w:p>
+    <w:p>
+      <w:pPr>
+        <w:numPr>
+          <w:ilvl w:val="2"/>
+          <w:numId w:val="1"/>
+        </w:numPr>
+        <w:spacing w:before="100" w:beforeAutospacing="1" w:after="100" w:afterAutospacing="1" w:line="240" w:lineRule="auto"/>
+        <w:rPr>
+          <w:rFonts w:ascii="Times New Roman" w:eastAsia="Times New Roman" w:hAnsi="Times New Roman" w:cs="Times New Roman"/>
+          <w:sz w:val="24"/>
+          <w:szCs w:val="24"/>
+        </w:rPr>
+      </w:pPr>
+      <w:r>
+        <w:rPr>
+          <w:rFonts w:ascii="Times New Roman" w:eastAsia="Times New Roman" w:hAnsi="Times New Roman" w:cs="Times New Roman"/>
+          <w:sz w:val="24"/>
+          <w:szCs w:val="24"/>
+        </w:rPr>
+        <w:t>Pixels, percentages, or ems</w:t>
+      </w:r>
+    </w:p>
+    <w:p>
+      <w:pPr>
+        <w:numPr>
+          <w:ilvl w:val="1"/>
+          <w:numId w:val="1"/>
+        </w:numPr>
+        <w:spacing w:before="100" w:beforeAutospacing="1" w:after="100" w:afterAutospacing="1" w:line="240" w:lineRule="auto"/>
+        <w:rPr>
+          <w:rFonts w:ascii="Times New Roman" w:eastAsia="Times New Roman" w:hAnsi="Times New Roman" w:cs="Times New Roman"/>
+          <w:sz w:val="24"/>
+          <w:szCs w:val="24"/>
+        </w:rPr>
+      </w:pPr>
+      <w:r>
+        <w:rPr>
+          <w:rFonts w:ascii="Times New Roman" w:eastAsia="Times New Roman" w:hAnsi="Times New Roman" w:cs="Times New Roman"/>
+          <w:sz w:val="24"/>
+          <w:szCs w:val="24"/>
+        </w:rPr>
+        <w:t xml:space="preserve">Changing the relative position of the element does not change the normal flow - other elements still appear as it was in </w:t>
+      </w:r>
+      <w:proofErr w:type="spellStart"/>
+      <w:r>
+        <w:rPr>
+          <w:rFonts w:ascii="Times New Roman" w:eastAsia="Times New Roman" w:hAnsi="Times New Roman" w:cs="Times New Roman"/>
+          <w:sz w:val="24"/>
+          <w:szCs w:val="24"/>
+        </w:rPr>
+        <w:t>it's</w:t>
+      </w:r>
+      <w:proofErr w:type="spellEnd"/>
+      <w:r>
+        <w:rPr>
+          <w:rFonts w:ascii="Times New Roman" w:eastAsia="Times New Roman" w:hAnsi="Times New Roman" w:cs="Times New Roman"/>
+          <w:sz w:val="24"/>
+          <w:szCs w:val="24"/>
+        </w:rPr>
+        <w:t xml:space="preserve"> default position</w:t>
+      </w:r>
+    </w:p>
+    <w:p>
+      <w:pPr>
+        <w:numPr>
+          <w:ilvl w:val="1"/>
+          <w:numId w:val="1"/>
+        </w:numPr>
+        <w:spacing w:before="100" w:beforeAutospacing="1" w:after="100" w:afterAutospacing="1" w:line="240" w:lineRule="auto"/>
+        <w:rPr>
+          <w:rFonts w:ascii="Times New Roman" w:eastAsia="Times New Roman" w:hAnsi="Times New Roman" w:cs="Times New Roman"/>
+          <w:sz w:val="24"/>
+          <w:szCs w:val="24"/>
+        </w:rPr>
+      </w:pPr>
+      <w:r>
+        <w:rPr>
+          <w:rFonts w:ascii="Times New Roman" w:eastAsia="Times New Roman" w:hAnsi="Times New Roman" w:cs="Times New Roman"/>
+          <w:sz w:val="24"/>
+          <w:szCs w:val="24"/>
+        </w:rPr>
+        <w:t xml:space="preserve">Example: moves the p elements 10 </w:t>
+      </w:r>
+      <w:proofErr w:type="spellStart"/>
+      <w:r>
+        <w:rPr>
+          <w:rFonts w:ascii="Times New Roman" w:eastAsia="Times New Roman" w:hAnsi="Times New Roman" w:cs="Times New Roman"/>
+          <w:sz w:val="24"/>
+          <w:szCs w:val="24"/>
+        </w:rPr>
+        <w:t>px</w:t>
+      </w:r>
+      <w:proofErr w:type="spellEnd"/>
+      <w:r>
+        <w:rPr>
+          <w:rFonts w:ascii="Times New Roman" w:eastAsia="Times New Roman" w:hAnsi="Times New Roman" w:cs="Times New Roman"/>
+          <w:sz w:val="24"/>
+          <w:szCs w:val="24"/>
+        </w:rPr>
+        <w:t xml:space="preserve"> from the bottom</w:t>
+      </w:r>
+    </w:p>
+    <w:p>
+      <w:pPr>
+        <w:numPr>
+          <w:ilvl w:val="2"/>
+          <w:numId w:val="1"/>
+        </w:numPr>
+        <w:spacing w:before="100" w:beforeAutospacing="1" w:after="100" w:afterAutospacing="1" w:line="240" w:lineRule="auto"/>
+        <w:rPr>
+          <w:rFonts w:ascii="Times New Roman" w:eastAsia="Times New Roman" w:hAnsi="Times New Roman" w:cs="Times New Roman"/>
+          <w:sz w:val="24"/>
+          <w:szCs w:val="24"/>
+        </w:rPr>
+      </w:pPr>
+      <w:r>
+        <w:rPr>
+          <w:rFonts w:ascii="Times New Roman" w:eastAsia="Times New Roman" w:hAnsi="Times New Roman" w:cs="Times New Roman"/>
+          <w:sz w:val="24"/>
+          <w:szCs w:val="24"/>
+        </w:rPr>
+        <w:t>p {</w:t>
+      </w:r>
+    </w:p>
+    <w:p>
+      <w:pPr>
+        <w:spacing w:after="0" w:line="240" w:lineRule="auto"/>
+        <w:ind w:left="2040"/>
+        <w:rPr>
+          <w:rFonts w:ascii="Times New Roman" w:eastAsia="Times New Roman" w:hAnsi="Times New Roman" w:cs="Times New Roman"/>
+          <w:sz w:val="24"/>
+          <w:szCs w:val="24"/>
+        </w:rPr>
+      </w:pPr>
+      <w:r>
+        <w:rPr>
+          <w:rFonts w:ascii="Times New Roman" w:eastAsia="Times New Roman" w:hAnsi="Times New Roman" w:cs="Times New Roman"/>
+          <w:sz w:val="24"/>
+          <w:szCs w:val="24"/>
+        </w:rPr>
+        <w:t>  </w:t>
+      </w:r>
+      <w:proofErr w:type="gramStart"/>
+      <w:r>
+        <w:rPr>
+          <w:rFonts w:ascii="Times New Roman" w:eastAsia="Times New Roman" w:hAnsi="Times New Roman" w:cs="Times New Roman"/>
+          <w:sz w:val="24"/>
+          <w:szCs w:val="24"/>
+        </w:rPr>
+        <w:t>position</w:t>
+      </w:r>
+      <w:proofErr w:type="gramEnd"/>
+      <w:r>
+        <w:rPr>
+          <w:rFonts w:ascii="Times New Roman" w:eastAsia="Times New Roman" w:hAnsi="Times New Roman" w:cs="Times New Roman"/>
+          <w:sz w:val="24"/>
+          <w:szCs w:val="24"/>
+        </w:rPr>
+        <w:t>: relative;</w:t>
+      </w:r>
+    </w:p>
+    <w:p>
+      <w:pPr>
+        <w:spacing w:after="0" w:line="240" w:lineRule="auto"/>
+        <w:ind w:left="2040"/>
+        <w:rPr>
+          <w:rFonts w:ascii="Times New Roman" w:eastAsia="Times New Roman" w:hAnsi="Times New Roman" w:cs="Times New Roman"/>
+          <w:sz w:val="24"/>
+          <w:szCs w:val="24"/>
+        </w:rPr>
+      </w:pPr>
+      <w:r>
+        <w:rPr>
+          <w:rFonts w:ascii="Times New Roman" w:eastAsia="Times New Roman" w:hAnsi="Times New Roman" w:cs="Times New Roman"/>
+          <w:sz w:val="24"/>
+          <w:szCs w:val="24"/>
+        </w:rPr>
+        <w:t>  </w:t>
+      </w:r>
+      <w:proofErr w:type="gramStart"/>
+      <w:r>
+        <w:rPr>
+          <w:rFonts w:ascii="Times New Roman" w:eastAsia="Times New Roman" w:hAnsi="Times New Roman" w:cs="Times New Roman"/>
+          <w:sz w:val="24"/>
+          <w:szCs w:val="24"/>
+        </w:rPr>
+        <w:t>bottom</w:t>
+      </w:r>
+      <w:proofErr w:type="gramEnd"/>
+      <w:r>
+        <w:rPr>
+          <w:rFonts w:ascii="Times New Roman" w:eastAsia="Times New Roman" w:hAnsi="Times New Roman" w:cs="Times New Roman"/>
+          <w:sz w:val="24"/>
+          <w:szCs w:val="24"/>
+        </w:rPr>
+        <w:t>: 10px;</w:t>
+      </w:r>
+    </w:p>
+    <w:p>
+      <w:pPr>
+        <w:spacing w:after="0" w:line="240" w:lineRule="auto"/>
+        <w:ind w:left="2040"/>
+        <w:rPr>
+          <w:rFonts w:ascii="Times New Roman" w:eastAsia="Times New Roman" w:hAnsi="Times New Roman" w:cs="Times New Roman"/>
+          <w:sz w:val="24"/>
+          <w:szCs w:val="24"/>
+        </w:rPr>
+      </w:pPr>
+      <w:r>
+        <w:rPr>
+          <w:rFonts w:ascii="Times New Roman" w:eastAsia="Times New Roman" w:hAnsi="Times New Roman" w:cs="Times New Roman"/>
+          <w:sz w:val="24"/>
+          <w:szCs w:val="24"/>
+        </w:rPr>
+        <w:t>}</w:t>
+      </w:r>
+    </w:p>
+    <w:p>
+      <w:pPr>
+        <w:numPr>
+          <w:ilvl w:val="0"/>
+          <w:numId w:val="1"/>
+        </w:numPr>
+        <w:spacing w:before="100" w:beforeAutospacing="1" w:after="100" w:afterAutospacing="1" w:line="240" w:lineRule="auto"/>
+        <w:rPr>
+          <w:rFonts w:ascii="Times New Roman" w:eastAsia="Times New Roman" w:hAnsi="Times New Roman" w:cs="Times New Roman"/>
+          <w:sz w:val="24"/>
+          <w:szCs w:val="24"/>
+        </w:rPr>
+      </w:pPr>
+      <w:r>
+        <w:rPr>
+          <w:rFonts w:ascii="Times New Roman" w:eastAsia="Times New Roman" w:hAnsi="Times New Roman" w:cs="Times New Roman"/>
+          <w:sz w:val="24"/>
+          <w:szCs w:val="24"/>
+        </w:rPr>
+        <w:t>Position: absolute </w:t>
+      </w:r>
+    </w:p>
+    <w:p>
+      <w:pPr>
+        <w:numPr>
+          <w:ilvl w:val="1"/>
+          <w:numId w:val="1"/>
+        </w:numPr>
+        <w:spacing w:before="100" w:beforeAutospacing="1" w:after="100" w:afterAutospacing="1" w:line="240" w:lineRule="auto"/>
+        <w:rPr>
+          <w:rFonts w:ascii="Times New Roman" w:eastAsia="Times New Roman" w:hAnsi="Times New Roman" w:cs="Times New Roman"/>
+          <w:sz w:val="24"/>
+          <w:szCs w:val="24"/>
+        </w:rPr>
+      </w:pPr>
+      <w:r>
+        <w:rPr>
+          <w:rFonts w:ascii="Times New Roman" w:eastAsia="Times New Roman" w:hAnsi="Times New Roman" w:cs="Times New Roman"/>
+          <w:sz w:val="24"/>
+          <w:szCs w:val="24"/>
+        </w:rPr>
+        <w:t>Locks element relative to the parent positioned container (which is done through position: relative)</w:t>
+      </w:r>
+    </w:p>
+    <w:p>
+      <w:pPr>
+        <w:numPr>
+          <w:ilvl w:val="2"/>
+          <w:numId w:val="1"/>
+        </w:numPr>
+        <w:spacing w:before="100" w:beforeAutospacing="1" w:after="100" w:afterAutospacing="1" w:line="240" w:lineRule="auto"/>
+        <w:rPr>
+          <w:rFonts w:ascii="Times New Roman" w:eastAsia="Times New Roman" w:hAnsi="Times New Roman" w:cs="Times New Roman"/>
+          <w:sz w:val="24"/>
+          <w:szCs w:val="24"/>
+        </w:rPr>
+      </w:pPr>
+      <w:r>
+        <w:rPr>
+          <w:rFonts w:ascii="Times New Roman" w:eastAsia="Times New Roman" w:hAnsi="Times New Roman" w:cs="Times New Roman"/>
+          <w:sz w:val="24"/>
+          <w:szCs w:val="24"/>
+        </w:rPr>
+        <w:t>Locks to closest relative</w:t>
+      </w:r>
+    </w:p>
+    <w:p>
+      <w:pPr>
+        <w:numPr>
+          <w:ilvl w:val="1"/>
+          <w:numId w:val="1"/>
+        </w:numPr>
+        <w:spacing w:before="100" w:beforeAutospacing="1" w:after="100" w:afterAutospacing="1" w:line="240" w:lineRule="auto"/>
+        <w:rPr>
+          <w:rFonts w:ascii="Times New Roman" w:eastAsia="Times New Roman" w:hAnsi="Times New Roman" w:cs="Times New Roman"/>
+          <w:sz w:val="24"/>
+          <w:szCs w:val="24"/>
+        </w:rPr>
+      </w:pPr>
+      <w:r>
+        <w:rPr>
+          <w:rFonts w:ascii="Times New Roman" w:eastAsia="Times New Roman" w:hAnsi="Times New Roman" w:cs="Times New Roman"/>
+          <w:sz w:val="24"/>
+          <w:szCs w:val="24"/>
+        </w:rPr>
+        <w:t>Removes element from normal flow - other elements ignore it</w:t>
+      </w:r>
+    </w:p>
+    <w:p>
+      <w:pPr>
+        <w:numPr>
+          <w:ilvl w:val="0"/>
+          <w:numId w:val="1"/>
+        </w:numPr>
+        <w:spacing w:before="100" w:beforeAutospacing="1" w:after="100" w:afterAutospacing="1" w:line="240" w:lineRule="auto"/>
+        <w:rPr>
+          <w:rFonts w:ascii="Times New Roman" w:eastAsia="Times New Roman" w:hAnsi="Times New Roman" w:cs="Times New Roman"/>
+          <w:sz w:val="24"/>
+          <w:szCs w:val="24"/>
+        </w:rPr>
+      </w:pPr>
+      <w:r>
+        <w:rPr>
+          <w:rFonts w:ascii="Times New Roman" w:eastAsia="Times New Roman" w:hAnsi="Times New Roman" w:cs="Times New Roman"/>
+          <w:sz w:val="24"/>
+          <w:szCs w:val="24"/>
+        </w:rPr>
+        <w:t>position: fixed</w:t>
+      </w:r>
+    </w:p>
+    <w:p>
+      <w:pPr>
+        <w:numPr>
+          <w:ilvl w:val="1"/>
+          <w:numId w:val="1"/>
+        </w:numPr>
+        <w:spacing w:before="100" w:beforeAutospacing="1" w:after="100" w:afterAutospacing="1" w:line="240" w:lineRule="auto"/>
+        <w:rPr>
+          <w:rFonts w:ascii="Times New Roman" w:eastAsia="Times New Roman" w:hAnsi="Times New Roman" w:cs="Times New Roman"/>
+          <w:sz w:val="24"/>
+          <w:szCs w:val="24"/>
+        </w:rPr>
+      </w:pPr>
+      <w:r>
+        <w:rPr>
+          <w:rFonts w:ascii="Times New Roman" w:eastAsia="Times New Roman" w:hAnsi="Times New Roman" w:cs="Times New Roman"/>
+          <w:sz w:val="24"/>
+          <w:szCs w:val="24"/>
+        </w:rPr>
+        <w:t>used with the CSS offset properties and also removes the element from the normal flow of the document</w:t>
+      </w:r>
+    </w:p>
+    <w:p>
+      <w:pPr>
+        <w:numPr>
+          <w:ilvl w:val="0"/>
+          <w:numId w:val="1"/>
+        </w:numPr>
+        <w:spacing w:before="100" w:beforeAutospacing="1" w:after="100" w:afterAutospacing="1" w:line="240" w:lineRule="auto"/>
+        <w:rPr>
+          <w:rFonts w:ascii="Times New Roman" w:eastAsia="Times New Roman" w:hAnsi="Times New Roman" w:cs="Times New Roman"/>
+          <w:sz w:val="24"/>
+          <w:szCs w:val="24"/>
+        </w:rPr>
+      </w:pPr>
+      <w:r>
+        <w:rPr>
+          <w:rFonts w:ascii="Times New Roman" w:eastAsia="Times New Roman" w:hAnsi="Times New Roman" w:cs="Times New Roman"/>
+          <w:sz w:val="24"/>
+          <w:szCs w:val="24"/>
+        </w:rPr>
+        <w:t>float: left, right</w:t>
+      </w:r>
+    </w:p>
+    <w:p>
+      <w:pPr>
+        <w:numPr>
+          <w:ilvl w:val="1"/>
+          <w:numId w:val="1"/>
+        </w:numPr>
+        <w:spacing w:before="100" w:beforeAutospacing="1" w:after="100" w:afterAutospacing="1" w:line="240" w:lineRule="auto"/>
+        <w:rPr>
+          <w:rFonts w:ascii="Times New Roman" w:eastAsia="Times New Roman" w:hAnsi="Times New Roman" w:cs="Times New Roman"/>
+          <w:sz w:val="24"/>
+          <w:szCs w:val="24"/>
+        </w:rPr>
+      </w:pPr>
+      <w:r>
+        <w:rPr>
+          <w:rFonts w:ascii="Times New Roman" w:eastAsia="Times New Roman" w:hAnsi="Times New Roman" w:cs="Times New Roman"/>
+          <w:sz w:val="24"/>
+          <w:szCs w:val="24"/>
+        </w:rPr>
+        <w:t>Floating element removed from normal flow; pushed to left or right of parent container</w:t>
+      </w:r>
+    </w:p>
+    <w:p>
+      <w:pPr>
+        <w:numPr>
+          <w:ilvl w:val="0"/>
+          <w:numId w:val="1"/>
+        </w:numPr>
+        <w:spacing w:before="100" w:beforeAutospacing="1" w:after="100" w:afterAutospacing="1" w:line="240" w:lineRule="auto"/>
+        <w:rPr>
+          <w:rFonts w:ascii="Times New Roman" w:eastAsia="Times New Roman" w:hAnsi="Times New Roman" w:cs="Times New Roman"/>
+          <w:sz w:val="24"/>
+          <w:szCs w:val="24"/>
+        </w:rPr>
+      </w:pPr>
+      <w:r>
+        <w:rPr>
+          <w:rFonts w:ascii="Times New Roman" w:eastAsia="Times New Roman" w:hAnsi="Times New Roman" w:cs="Times New Roman"/>
+          <w:sz w:val="24"/>
+          <w:szCs w:val="24"/>
+        </w:rPr>
+        <w:t>z-index</w:t>
+      </w:r>
+    </w:p>
+    <w:p>
+      <w:pPr>
+        <w:numPr>
+          <w:ilvl w:val="1"/>
+          <w:numId w:val="1"/>
+        </w:numPr>
+        <w:spacing w:before="100" w:beforeAutospacing="1" w:after="100" w:afterAutospacing="1" w:line="240" w:lineRule="auto"/>
+        <w:rPr>
+          <w:rFonts w:ascii="Times New Roman" w:eastAsia="Times New Roman" w:hAnsi="Times New Roman" w:cs="Times New Roman"/>
+          <w:sz w:val="24"/>
+          <w:szCs w:val="24"/>
+        </w:rPr>
+      </w:pPr>
+      <w:r>
+        <w:rPr>
+          <w:rFonts w:ascii="Times New Roman" w:eastAsia="Times New Roman" w:hAnsi="Times New Roman" w:cs="Times New Roman"/>
+          <w:sz w:val="24"/>
+          <w:szCs w:val="24"/>
+        </w:rPr>
+        <w:lastRenderedPageBreak/>
+        <w:t>Can be used to change whether the element appears behind or on top of other elements</w:t>
+      </w:r>
+    </w:p>
+    <w:p>
+      <w:pPr>
+        <w:numPr>
+          <w:ilvl w:val="1"/>
+          <w:numId w:val="1"/>
+        </w:numPr>
+        <w:spacing w:before="100" w:beforeAutospacing="1" w:after="100" w:afterAutospacing="1" w:line="240" w:lineRule="auto"/>
+        <w:rPr>
+          <w:rFonts w:ascii="Times New Roman" w:eastAsia="Times New Roman" w:hAnsi="Times New Roman" w:cs="Times New Roman"/>
+          <w:sz w:val="24"/>
+          <w:szCs w:val="24"/>
+        </w:rPr>
+      </w:pPr>
+      <w:r>
+        <w:rPr>
+          <w:rFonts w:ascii="Times New Roman" w:eastAsia="Times New Roman" w:hAnsi="Times New Roman" w:cs="Times New Roman"/>
+          <w:sz w:val="24"/>
+          <w:szCs w:val="24"/>
+        </w:rPr>
+        <w:t>Must be an integer</w:t>
+      </w:r>
+    </w:p>
+    <w:p>
+      <w:pPr>
+        <w:numPr>
+          <w:ilvl w:val="1"/>
+          <w:numId w:val="1"/>
+        </w:numPr>
+        <w:spacing w:before="100" w:beforeAutospacing="1" w:after="100" w:afterAutospacing="1" w:line="240" w:lineRule="auto"/>
+        <w:rPr>
+          <w:rFonts w:ascii="Times New Roman" w:eastAsia="Times New Roman" w:hAnsi="Times New Roman" w:cs="Times New Roman"/>
+          <w:sz w:val="24"/>
+          <w:szCs w:val="24"/>
+        </w:rPr>
+      </w:pPr>
+      <w:r>
+        <w:rPr>
+          <w:rFonts w:ascii="Times New Roman" w:eastAsia="Times New Roman" w:hAnsi="Times New Roman" w:cs="Times New Roman"/>
+          <w:sz w:val="24"/>
+          <w:szCs w:val="24"/>
+        </w:rPr>
+        <w:t>Higher values of z-index move the element on top of other elements with lower values</w:t>
+      </w:r>
+    </w:p>
+    <w:p>
+      <w:pPr>
+        <w:numPr>
+          <w:ilvl w:val="0"/>
+          <w:numId w:val="1"/>
+        </w:numPr>
+        <w:spacing w:before="100" w:beforeAutospacing="1" w:after="100" w:afterAutospacing="1" w:line="240" w:lineRule="auto"/>
+        <w:rPr>
+          <w:rFonts w:ascii="Times New Roman" w:eastAsia="Times New Roman" w:hAnsi="Times New Roman" w:cs="Times New Roman"/>
+          <w:sz w:val="24"/>
+          <w:szCs w:val="24"/>
+        </w:rPr>
+      </w:pPr>
+      <w:r>
+        <w:rPr>
+          <w:rFonts w:ascii="Times New Roman" w:eastAsia="Times New Roman" w:hAnsi="Times New Roman" w:cs="Times New Roman"/>
+          <w:sz w:val="24"/>
+          <w:szCs w:val="24"/>
+        </w:rPr>
+        <w:t>margin: auto</w:t>
+      </w:r>
+    </w:p>
+    <w:p>
+      <w:pPr>
+        <w:numPr>
+          <w:ilvl w:val="1"/>
+          <w:numId w:val="1"/>
+        </w:numPr>
+        <w:spacing w:before="100" w:beforeAutospacing="1" w:after="100" w:afterAutospacing="1" w:line="240" w:lineRule="auto"/>
+        <w:rPr>
+          <w:rFonts w:ascii="Times New Roman" w:eastAsia="Times New Roman" w:hAnsi="Times New Roman" w:cs="Times New Roman"/>
+          <w:sz w:val="24"/>
+          <w:szCs w:val="24"/>
+        </w:rPr>
+      </w:pPr>
+      <w:r>
+        <w:rPr>
+          <w:rFonts w:ascii="Times New Roman" w:eastAsia="Times New Roman" w:hAnsi="Times New Roman" w:cs="Times New Roman"/>
+          <w:sz w:val="24"/>
+          <w:szCs w:val="24"/>
+        </w:rPr>
+        <w:t>Using margin to center horizontally on the page</w:t>
+      </w:r>
+    </w:p>
+    <w:p>
+      <w:pPr>
+        <w:numPr>
+          <w:ilvl w:val="1"/>
+          <w:numId w:val="1"/>
+        </w:numPr>
+        <w:spacing w:before="100" w:beforeAutospacing="1" w:after="100" w:afterAutospacing="1" w:line="240" w:lineRule="auto"/>
+        <w:rPr>
+          <w:rFonts w:ascii="Times New Roman" w:eastAsia="Times New Roman" w:hAnsi="Times New Roman" w:cs="Times New Roman"/>
+          <w:sz w:val="24"/>
+          <w:szCs w:val="24"/>
+        </w:rPr>
+      </w:pPr>
+      <w:r>
+        <w:rPr>
+          <w:rFonts w:ascii="Times New Roman" w:eastAsia="Times New Roman" w:hAnsi="Times New Roman" w:cs="Times New Roman"/>
+          <w:sz w:val="24"/>
+          <w:szCs w:val="24"/>
+        </w:rPr>
+        <w:t xml:space="preserve">Can be applied to div and also to </w:t>
+      </w:r>
+      <w:proofErr w:type="spellStart"/>
+      <w:r>
+        <w:rPr>
+          <w:rFonts w:ascii="Times New Roman" w:eastAsia="Times New Roman" w:hAnsi="Times New Roman" w:cs="Times New Roman"/>
+          <w:sz w:val="24"/>
+          <w:szCs w:val="24"/>
+        </w:rPr>
+        <w:t>img</w:t>
+      </w:r>
+      <w:proofErr w:type="spellEnd"/>
+      <w:r>
+        <w:rPr>
+          <w:rFonts w:ascii="Times New Roman" w:eastAsia="Times New Roman" w:hAnsi="Times New Roman" w:cs="Times New Roman"/>
+          <w:sz w:val="24"/>
+          <w:szCs w:val="24"/>
+        </w:rPr>
+        <w:t xml:space="preserve"> (if we also change the display to block)</w:t>
+      </w:r>
+    </w:p>
+    <w:p>
+      <w:pPr>
+        <w:numPr>
+          <w:ilvl w:val="0"/>
+          <w:numId w:val="1"/>
+        </w:numPr>
+        <w:spacing w:before="100" w:beforeAutospacing="1" w:after="100" w:afterAutospacing="1" w:line="240" w:lineRule="auto"/>
+        <w:rPr>
+          <w:rFonts w:ascii="Times New Roman" w:eastAsia="Times New Roman" w:hAnsi="Times New Roman" w:cs="Times New Roman"/>
+          <w:sz w:val="24"/>
+          <w:szCs w:val="24"/>
+        </w:rPr>
+      </w:pPr>
+      <w:r>
+        <w:rPr>
+          <w:rFonts w:ascii="Times New Roman" w:eastAsia="Times New Roman" w:hAnsi="Times New Roman" w:cs="Times New Roman"/>
+          <w:sz w:val="24"/>
+          <w:szCs w:val="24"/>
+        </w:rPr>
+        <w:t>Colors</w:t>
+      </w:r>
+    </w:p>
+    <w:p>
+      <w:pPr>
+        <w:numPr>
+          <w:ilvl w:val="1"/>
+          <w:numId w:val="1"/>
+        </w:numPr>
+        <w:spacing w:before="100" w:beforeAutospacing="1" w:after="100" w:afterAutospacing="1" w:line="240" w:lineRule="auto"/>
+        <w:rPr>
+          <w:rFonts w:ascii="Times New Roman" w:eastAsia="Times New Roman" w:hAnsi="Times New Roman" w:cs="Times New Roman"/>
+          <w:sz w:val="24"/>
+          <w:szCs w:val="24"/>
+        </w:rPr>
+      </w:pPr>
+      <w:r>
+        <w:rPr>
+          <w:rFonts w:ascii="Times New Roman" w:eastAsia="Times New Roman" w:hAnsi="Times New Roman" w:cs="Times New Roman"/>
+          <w:sz w:val="24"/>
+          <w:szCs w:val="24"/>
+        </w:rPr>
+        <w:t>Complementary colors - opposite each other on the color wheel</w:t>
+      </w:r>
+    </w:p>
+    <w:p>
+      <w:pPr>
+        <w:numPr>
+          <w:ilvl w:val="2"/>
+          <w:numId w:val="1"/>
+        </w:numPr>
+        <w:spacing w:before="100" w:beforeAutospacing="1" w:after="100" w:afterAutospacing="1" w:line="240" w:lineRule="auto"/>
+        <w:rPr>
+          <w:rFonts w:ascii="Times New Roman" w:eastAsia="Times New Roman" w:hAnsi="Times New Roman" w:cs="Times New Roman"/>
+          <w:sz w:val="24"/>
+          <w:szCs w:val="24"/>
+        </w:rPr>
+      </w:pPr>
+      <w:r>
+        <w:rPr>
+          <w:rFonts w:ascii="Times New Roman" w:eastAsia="Times New Roman" w:hAnsi="Times New Roman" w:cs="Times New Roman"/>
+          <w:sz w:val="24"/>
+          <w:szCs w:val="24"/>
+        </w:rPr>
+        <w:t>red (#FF0000) and cyan (#00FFFF)</w:t>
+      </w:r>
+    </w:p>
+    <w:p>
+      <w:pPr>
+        <w:numPr>
+          <w:ilvl w:val="2"/>
+          <w:numId w:val="1"/>
+        </w:numPr>
+        <w:spacing w:before="100" w:beforeAutospacing="1" w:after="100" w:afterAutospacing="1" w:line="240" w:lineRule="auto"/>
+        <w:rPr>
+          <w:rFonts w:ascii="Times New Roman" w:eastAsia="Times New Roman" w:hAnsi="Times New Roman" w:cs="Times New Roman"/>
+          <w:sz w:val="24"/>
+          <w:szCs w:val="24"/>
+        </w:rPr>
+      </w:pPr>
+      <w:r>
+        <w:rPr>
+          <w:rFonts w:ascii="Times New Roman" w:eastAsia="Times New Roman" w:hAnsi="Times New Roman" w:cs="Times New Roman"/>
+          <w:sz w:val="24"/>
+          <w:szCs w:val="24"/>
+        </w:rPr>
+        <w:t>green (#00FF00) and magenta (#FF00FF)</w:t>
+      </w:r>
+    </w:p>
+    <w:p>
+      <w:pPr>
+        <w:numPr>
+          <w:ilvl w:val="2"/>
+          <w:numId w:val="1"/>
+        </w:numPr>
+        <w:spacing w:before="100" w:beforeAutospacing="1" w:after="100" w:afterAutospacing="1" w:line="240" w:lineRule="auto"/>
+        <w:rPr>
+          <w:rFonts w:ascii="Times New Roman" w:eastAsia="Times New Roman" w:hAnsi="Times New Roman" w:cs="Times New Roman"/>
+          <w:sz w:val="24"/>
+          <w:szCs w:val="24"/>
+        </w:rPr>
+      </w:pPr>
+      <w:r>
+        <w:rPr>
+          <w:rFonts w:ascii="Times New Roman" w:eastAsia="Times New Roman" w:hAnsi="Times New Roman" w:cs="Times New Roman"/>
+          <w:sz w:val="24"/>
+          <w:szCs w:val="24"/>
+        </w:rPr>
+        <w:t>blue (#0000FF) and yellow (#FFFF00)</w:t>
+      </w:r>
+    </w:p>
+    <w:p>
+      <w:pPr>
+        <w:numPr>
+          <w:ilvl w:val="0"/>
+          <w:numId w:val="1"/>
+        </w:numPr>
+        <w:spacing w:before="100" w:beforeAutospacing="1" w:after="100" w:afterAutospacing="1" w:line="240" w:lineRule="auto"/>
+        <w:rPr>
+          <w:rFonts w:ascii="Times New Roman" w:eastAsia="Times New Roman" w:hAnsi="Times New Roman" w:cs="Times New Roman"/>
+          <w:sz w:val="24"/>
+          <w:szCs w:val="24"/>
+        </w:rPr>
+      </w:pPr>
+      <w:r>
+        <w:rPr>
+          <w:rFonts w:ascii="Times New Roman" w:eastAsia="Times New Roman" w:hAnsi="Times New Roman" w:cs="Times New Roman"/>
+          <w:sz w:val="24"/>
+          <w:szCs w:val="24"/>
+        </w:rPr>
+        <w:t>RGB additive color model</w:t>
+      </w:r>
+    </w:p>
+    <w:p>
+      <w:pPr>
+        <w:numPr>
+          <w:ilvl w:val="1"/>
+          <w:numId w:val="1"/>
+        </w:numPr>
+        <w:spacing w:before="100" w:beforeAutospacing="1" w:after="100" w:afterAutospacing="1" w:line="240" w:lineRule="auto"/>
+        <w:rPr>
+          <w:rFonts w:ascii="Times New Roman" w:eastAsia="Times New Roman" w:hAnsi="Times New Roman" w:cs="Times New Roman"/>
+          <w:sz w:val="24"/>
+          <w:szCs w:val="24"/>
+        </w:rPr>
+      </w:pPr>
+      <w:proofErr w:type="spellStart"/>
+      <w:r>
+        <w:rPr>
+          <w:rFonts w:ascii="Times New Roman" w:eastAsia="Times New Roman" w:hAnsi="Times New Roman" w:cs="Times New Roman"/>
+          <w:sz w:val="24"/>
+          <w:szCs w:val="24"/>
+        </w:rPr>
+        <w:t>Primacy</w:t>
+      </w:r>
+      <w:proofErr w:type="spellEnd"/>
+      <w:r>
+        <w:rPr>
+          <w:rFonts w:ascii="Times New Roman" w:eastAsia="Times New Roman" w:hAnsi="Times New Roman" w:cs="Times New Roman"/>
+          <w:sz w:val="24"/>
+          <w:szCs w:val="24"/>
+        </w:rPr>
+        <w:t xml:space="preserve"> colors: Red (R), Green (G), Blue (B)</w:t>
+      </w:r>
+    </w:p>
+    <w:p>
+      <w:pPr>
+        <w:numPr>
+          <w:ilvl w:val="1"/>
+          <w:numId w:val="1"/>
+        </w:numPr>
+        <w:spacing w:before="100" w:beforeAutospacing="1" w:after="100" w:afterAutospacing="1" w:line="240" w:lineRule="auto"/>
+        <w:rPr>
+          <w:rFonts w:ascii="Times New Roman" w:eastAsia="Times New Roman" w:hAnsi="Times New Roman" w:cs="Times New Roman"/>
+          <w:sz w:val="24"/>
+          <w:szCs w:val="24"/>
+        </w:rPr>
+      </w:pPr>
+      <w:r>
+        <w:rPr>
+          <w:rFonts w:ascii="Times New Roman" w:eastAsia="Times New Roman" w:hAnsi="Times New Roman" w:cs="Times New Roman"/>
+          <w:sz w:val="24"/>
+          <w:szCs w:val="24"/>
+        </w:rPr>
+        <w:t>Secondary colors - created by mixing primary colors</w:t>
+      </w:r>
+    </w:p>
+    <w:p>
+      <w:pPr>
+        <w:numPr>
+          <w:ilvl w:val="2"/>
+          <w:numId w:val="1"/>
+        </w:numPr>
+        <w:spacing w:before="100" w:beforeAutospacing="1" w:after="100" w:afterAutospacing="1" w:line="240" w:lineRule="auto"/>
+        <w:rPr>
+          <w:rFonts w:ascii="Times New Roman" w:eastAsia="Times New Roman" w:hAnsi="Times New Roman" w:cs="Times New Roman"/>
+          <w:sz w:val="24"/>
+          <w:szCs w:val="24"/>
+        </w:rPr>
+      </w:pPr>
+      <w:r>
+        <w:rPr>
+          <w:rFonts w:ascii="Times New Roman" w:eastAsia="Times New Roman" w:hAnsi="Times New Roman" w:cs="Times New Roman"/>
+          <w:sz w:val="24"/>
+          <w:szCs w:val="24"/>
+        </w:rPr>
+        <w:t>Cyan - G and B (00FFFF)</w:t>
+      </w:r>
+    </w:p>
+    <w:p>
+      <w:pPr>
+        <w:numPr>
+          <w:ilvl w:val="2"/>
+          <w:numId w:val="1"/>
+        </w:numPr>
+        <w:spacing w:before="100" w:beforeAutospacing="1" w:after="100" w:afterAutospacing="1" w:line="240" w:lineRule="auto"/>
+        <w:rPr>
+          <w:rFonts w:ascii="Times New Roman" w:eastAsia="Times New Roman" w:hAnsi="Times New Roman" w:cs="Times New Roman"/>
+          <w:sz w:val="24"/>
+          <w:szCs w:val="24"/>
+        </w:rPr>
+      </w:pPr>
+      <w:r>
+        <w:rPr>
+          <w:rFonts w:ascii="Times New Roman" w:eastAsia="Times New Roman" w:hAnsi="Times New Roman" w:cs="Times New Roman"/>
+          <w:sz w:val="24"/>
+          <w:szCs w:val="24"/>
+        </w:rPr>
+        <w:t>Magenta - R and B</w:t>
+      </w:r>
+    </w:p>
+    <w:p>
+      <w:pPr>
+        <w:numPr>
+          <w:ilvl w:val="2"/>
+          <w:numId w:val="1"/>
+        </w:numPr>
+        <w:spacing w:before="100" w:beforeAutospacing="1" w:after="100" w:afterAutospacing="1" w:line="240" w:lineRule="auto"/>
+        <w:rPr>
+          <w:rFonts w:ascii="Times New Roman" w:eastAsia="Times New Roman" w:hAnsi="Times New Roman" w:cs="Times New Roman"/>
+          <w:sz w:val="24"/>
+          <w:szCs w:val="24"/>
+        </w:rPr>
+      </w:pPr>
+      <w:r>
+        <w:rPr>
+          <w:rFonts w:ascii="Times New Roman" w:eastAsia="Times New Roman" w:hAnsi="Times New Roman" w:cs="Times New Roman"/>
+          <w:sz w:val="24"/>
+          <w:szCs w:val="24"/>
+        </w:rPr>
+        <w:t>Yellow - R and G</w:t>
+      </w:r>
+    </w:p>
+    <w:p>
+      <w:pPr>
+        <w:numPr>
+          <w:ilvl w:val="1"/>
+          <w:numId w:val="1"/>
+        </w:numPr>
+        <w:spacing w:before="100" w:beforeAutospacing="1" w:after="100" w:afterAutospacing="1" w:line="240" w:lineRule="auto"/>
+        <w:rPr>
+          <w:rFonts w:ascii="Times New Roman" w:eastAsia="Times New Roman" w:hAnsi="Times New Roman" w:cs="Times New Roman"/>
+          <w:sz w:val="24"/>
+          <w:szCs w:val="24"/>
+        </w:rPr>
+      </w:pPr>
+      <w:r>
+        <w:rPr>
+          <w:rFonts w:ascii="Times New Roman" w:eastAsia="Times New Roman" w:hAnsi="Times New Roman" w:cs="Times New Roman"/>
+          <w:sz w:val="24"/>
+          <w:szCs w:val="24"/>
+        </w:rPr>
+        <w:t>Tertiary colors </w:t>
+      </w:r>
+    </w:p>
+    <w:p>
+      <w:pPr>
+        <w:numPr>
+          <w:ilvl w:val="2"/>
+          <w:numId w:val="1"/>
+        </w:numPr>
+        <w:spacing w:before="100" w:beforeAutospacing="1" w:after="100" w:afterAutospacing="1" w:line="240" w:lineRule="auto"/>
+        <w:rPr>
+          <w:rFonts w:ascii="Times New Roman" w:eastAsia="Times New Roman" w:hAnsi="Times New Roman" w:cs="Times New Roman"/>
+          <w:sz w:val="24"/>
+          <w:szCs w:val="24"/>
+        </w:rPr>
+      </w:pPr>
+      <w:r>
+        <w:rPr>
+          <w:rFonts w:ascii="Times New Roman" w:eastAsia="Times New Roman" w:hAnsi="Times New Roman" w:cs="Times New Roman"/>
+          <w:sz w:val="24"/>
+          <w:szCs w:val="24"/>
+        </w:rPr>
+        <w:t>orange = #FF7D00</w:t>
+      </w:r>
+    </w:p>
+    <w:p>
+      <w:pPr>
+        <w:numPr>
+          <w:ilvl w:val="0"/>
+          <w:numId w:val="1"/>
+        </w:numPr>
+        <w:spacing w:before="100" w:beforeAutospacing="1" w:after="100" w:afterAutospacing="1" w:line="240" w:lineRule="auto"/>
+        <w:rPr>
+          <w:rFonts w:ascii="Times New Roman" w:eastAsia="Times New Roman" w:hAnsi="Times New Roman" w:cs="Times New Roman"/>
+          <w:sz w:val="24"/>
+          <w:szCs w:val="24"/>
+        </w:rPr>
+      </w:pPr>
+      <w:r>
+        <w:rPr>
+          <w:rFonts w:ascii="Times New Roman" w:eastAsia="Times New Roman" w:hAnsi="Times New Roman" w:cs="Times New Roman"/>
+          <w:sz w:val="24"/>
+          <w:szCs w:val="24"/>
+        </w:rPr>
+        <w:t>Other colors</w:t>
+      </w:r>
+    </w:p>
+    <w:p>
+      <w:pPr>
+        <w:numPr>
+          <w:ilvl w:val="1"/>
+          <w:numId w:val="1"/>
+        </w:numPr>
+        <w:spacing w:before="100" w:beforeAutospacing="1" w:after="100" w:afterAutospacing="1" w:line="240" w:lineRule="auto"/>
+        <w:rPr>
+          <w:rFonts w:ascii="Times New Roman" w:eastAsia="Times New Roman" w:hAnsi="Times New Roman" w:cs="Times New Roman"/>
+          <w:sz w:val="24"/>
+          <w:szCs w:val="24"/>
+        </w:rPr>
+      </w:pPr>
+      <w:r>
+        <w:rPr>
+          <w:rFonts w:ascii="Times New Roman" w:eastAsia="Times New Roman" w:hAnsi="Times New Roman" w:cs="Times New Roman"/>
+          <w:sz w:val="24"/>
+          <w:szCs w:val="24"/>
+        </w:rPr>
+        <w:t>Raspberry FF007D</w:t>
+      </w:r>
+    </w:p>
+    <w:p>
+      <w:pPr>
+        <w:numPr>
+          <w:ilvl w:val="1"/>
+          <w:numId w:val="1"/>
+        </w:numPr>
+        <w:spacing w:before="100" w:beforeAutospacing="1" w:after="100" w:afterAutospacing="1" w:line="240" w:lineRule="auto"/>
+        <w:rPr>
+          <w:rFonts w:ascii="Times New Roman" w:eastAsia="Times New Roman" w:hAnsi="Times New Roman" w:cs="Times New Roman"/>
+          <w:sz w:val="24"/>
+          <w:szCs w:val="24"/>
+        </w:rPr>
+      </w:pPr>
+      <w:r>
+        <w:rPr>
+          <w:rFonts w:ascii="Times New Roman" w:eastAsia="Times New Roman" w:hAnsi="Times New Roman" w:cs="Times New Roman"/>
+          <w:sz w:val="24"/>
+          <w:szCs w:val="24"/>
+        </w:rPr>
+        <w:t>Teal 09A7A1</w:t>
+      </w:r>
+    </w:p>
+    <w:p>
+      <w:pPr>
+        <w:numPr>
+          <w:ilvl w:val="0"/>
+          <w:numId w:val="1"/>
+        </w:numPr>
+        <w:spacing w:before="100" w:beforeAutospacing="1" w:after="100" w:afterAutospacing="1" w:line="240" w:lineRule="auto"/>
+        <w:rPr>
+          <w:rFonts w:ascii="Times New Roman" w:eastAsia="Times New Roman" w:hAnsi="Times New Roman" w:cs="Times New Roman"/>
+          <w:sz w:val="24"/>
+          <w:szCs w:val="24"/>
+        </w:rPr>
+      </w:pPr>
+      <w:proofErr w:type="spellStart"/>
+      <w:r>
+        <w:rPr>
+          <w:rFonts w:ascii="Times New Roman" w:eastAsia="Times New Roman" w:hAnsi="Times New Roman" w:cs="Times New Roman"/>
+          <w:sz w:val="24"/>
+          <w:szCs w:val="24"/>
+        </w:rPr>
+        <w:t>hsl</w:t>
+      </w:r>
+      <w:proofErr w:type="spellEnd"/>
+      <w:r>
+        <w:rPr>
+          <w:rFonts w:ascii="Times New Roman" w:eastAsia="Times New Roman" w:hAnsi="Times New Roman" w:cs="Times New Roman"/>
+          <w:sz w:val="24"/>
+          <w:szCs w:val="24"/>
+        </w:rPr>
+        <w:t>() - alternative way of picking color by stating it's properties</w:t>
+      </w:r>
+    </w:p>
+    <w:p>
+      <w:pPr>
+        <w:numPr>
+          <w:ilvl w:val="1"/>
+          <w:numId w:val="1"/>
+        </w:numPr>
+        <w:spacing w:before="100" w:beforeAutospacing="1" w:after="100" w:afterAutospacing="1" w:line="240" w:lineRule="auto"/>
+        <w:rPr>
+          <w:rFonts w:ascii="Times New Roman" w:eastAsia="Times New Roman" w:hAnsi="Times New Roman" w:cs="Times New Roman"/>
+          <w:sz w:val="24"/>
+          <w:szCs w:val="24"/>
+        </w:rPr>
+      </w:pPr>
+      <w:r>
+        <w:rPr>
+          <w:rFonts w:ascii="Times New Roman" w:eastAsia="Times New Roman" w:hAnsi="Times New Roman" w:cs="Times New Roman"/>
+          <w:sz w:val="24"/>
+          <w:szCs w:val="24"/>
+        </w:rPr>
+        <w:t>Hue - color - between 0 and 360</w:t>
+      </w:r>
+    </w:p>
+    <w:p>
+      <w:pPr>
+        <w:numPr>
+          <w:ilvl w:val="1"/>
+          <w:numId w:val="1"/>
+        </w:numPr>
+        <w:spacing w:before="100" w:beforeAutospacing="1" w:after="100" w:afterAutospacing="1" w:line="240" w:lineRule="auto"/>
+        <w:rPr>
+          <w:rFonts w:ascii="Times New Roman" w:eastAsia="Times New Roman" w:hAnsi="Times New Roman" w:cs="Times New Roman"/>
+          <w:sz w:val="24"/>
+          <w:szCs w:val="24"/>
+        </w:rPr>
+      </w:pPr>
+      <w:r>
+        <w:rPr>
+          <w:rFonts w:ascii="Times New Roman" w:eastAsia="Times New Roman" w:hAnsi="Times New Roman" w:cs="Times New Roman"/>
+          <w:sz w:val="24"/>
+          <w:szCs w:val="24"/>
+        </w:rPr>
+        <w:t>Saturation - amount of gray in a color</w:t>
+      </w:r>
+    </w:p>
+    <w:p>
+      <w:pPr>
+        <w:numPr>
+          <w:ilvl w:val="2"/>
+          <w:numId w:val="1"/>
+        </w:numPr>
+        <w:spacing w:before="100" w:beforeAutospacing="1" w:after="100" w:afterAutospacing="1" w:line="240" w:lineRule="auto"/>
+        <w:rPr>
+          <w:rFonts w:ascii="Times New Roman" w:eastAsia="Times New Roman" w:hAnsi="Times New Roman" w:cs="Times New Roman"/>
+          <w:sz w:val="24"/>
+          <w:szCs w:val="24"/>
+        </w:rPr>
+      </w:pPr>
+      <w:r>
+        <w:rPr>
+          <w:rFonts w:ascii="Times New Roman" w:eastAsia="Times New Roman" w:hAnsi="Times New Roman" w:cs="Times New Roman"/>
+          <w:sz w:val="24"/>
+          <w:szCs w:val="24"/>
+        </w:rPr>
+        <w:t>In percentage - 100% being fully saturated</w:t>
+      </w:r>
+    </w:p>
+    <w:p>
+      <w:pPr>
+        <w:numPr>
+          <w:ilvl w:val="1"/>
+          <w:numId w:val="1"/>
+        </w:numPr>
+        <w:spacing w:before="100" w:beforeAutospacing="1" w:after="100" w:afterAutospacing="1" w:line="240" w:lineRule="auto"/>
+        <w:rPr>
+          <w:rFonts w:ascii="Times New Roman" w:eastAsia="Times New Roman" w:hAnsi="Times New Roman" w:cs="Times New Roman"/>
+          <w:sz w:val="24"/>
+          <w:szCs w:val="24"/>
+        </w:rPr>
+      </w:pPr>
+      <w:r>
+        <w:rPr>
+          <w:rFonts w:ascii="Times New Roman" w:eastAsia="Times New Roman" w:hAnsi="Times New Roman" w:cs="Times New Roman"/>
+          <w:sz w:val="24"/>
+          <w:szCs w:val="24"/>
+        </w:rPr>
+        <w:t>Lightness - amount of white or black in a color</w:t>
+      </w:r>
+    </w:p>
+    <w:p>
+      <w:pPr>
+        <w:numPr>
+          <w:ilvl w:val="2"/>
+          <w:numId w:val="1"/>
+        </w:numPr>
+        <w:spacing w:before="100" w:beforeAutospacing="1" w:after="100" w:afterAutospacing="1" w:line="240" w:lineRule="auto"/>
+        <w:rPr>
+          <w:rFonts w:ascii="Times New Roman" w:eastAsia="Times New Roman" w:hAnsi="Times New Roman" w:cs="Times New Roman"/>
+          <w:sz w:val="24"/>
+          <w:szCs w:val="24"/>
+        </w:rPr>
+      </w:pPr>
+      <w:r>
+        <w:rPr>
+          <w:rFonts w:ascii="Times New Roman" w:eastAsia="Times New Roman" w:hAnsi="Times New Roman" w:cs="Times New Roman"/>
+          <w:sz w:val="24"/>
+          <w:szCs w:val="24"/>
+        </w:rPr>
+        <w:t>0% black</w:t>
+      </w:r>
+    </w:p>
+    <w:p>
+      <w:pPr>
+        <w:numPr>
+          <w:ilvl w:val="2"/>
+          <w:numId w:val="1"/>
+        </w:numPr>
+        <w:spacing w:before="100" w:beforeAutospacing="1" w:after="100" w:afterAutospacing="1" w:line="240" w:lineRule="auto"/>
+        <w:rPr>
+          <w:rFonts w:ascii="Times New Roman" w:eastAsia="Times New Roman" w:hAnsi="Times New Roman" w:cs="Times New Roman"/>
+          <w:sz w:val="24"/>
+          <w:szCs w:val="24"/>
+        </w:rPr>
+      </w:pPr>
+      <w:r>
+        <w:rPr>
+          <w:rFonts w:ascii="Times New Roman" w:eastAsia="Times New Roman" w:hAnsi="Times New Roman" w:cs="Times New Roman"/>
+          <w:sz w:val="24"/>
+          <w:szCs w:val="24"/>
+        </w:rPr>
+        <w:t>100% white</w:t>
+      </w:r>
+    </w:p>
+    <w:p>
+      <w:pPr>
+        <w:numPr>
+          <w:ilvl w:val="2"/>
+          <w:numId w:val="1"/>
+        </w:numPr>
+        <w:spacing w:before="100" w:beforeAutospacing="1" w:after="100" w:afterAutospacing="1" w:line="240" w:lineRule="auto"/>
+        <w:rPr>
+          <w:rFonts w:ascii="Times New Roman" w:eastAsia="Times New Roman" w:hAnsi="Times New Roman" w:cs="Times New Roman"/>
+          <w:sz w:val="24"/>
+          <w:szCs w:val="24"/>
+        </w:rPr>
+      </w:pPr>
+      <w:r>
+        <w:rPr>
+          <w:rFonts w:ascii="Times New Roman" w:eastAsia="Times New Roman" w:hAnsi="Times New Roman" w:cs="Times New Roman"/>
+          <w:sz w:val="24"/>
+          <w:szCs w:val="24"/>
+        </w:rPr>
+        <w:t>50% normal color</w:t>
+      </w:r>
+    </w:p>
+    <w:p>
+      <w:pPr>
+        <w:numPr>
+          <w:ilvl w:val="1"/>
+          <w:numId w:val="1"/>
+        </w:numPr>
+        <w:spacing w:before="100" w:beforeAutospacing="1" w:after="100" w:afterAutospacing="1" w:line="240" w:lineRule="auto"/>
+        <w:rPr>
+          <w:rFonts w:ascii="Times New Roman" w:eastAsia="Times New Roman" w:hAnsi="Times New Roman" w:cs="Times New Roman"/>
+          <w:sz w:val="24"/>
+          <w:szCs w:val="24"/>
+        </w:rPr>
+      </w:pPr>
+      <w:r>
+        <w:rPr>
+          <w:rFonts w:ascii="Times New Roman" w:eastAsia="Times New Roman" w:hAnsi="Times New Roman" w:cs="Times New Roman"/>
+          <w:sz w:val="24"/>
+          <w:szCs w:val="24"/>
+        </w:rPr>
+        <w:t>Examples with fully saturated, normal color:</w:t>
+      </w:r>
+    </w:p>
+    <w:p>
+      <w:pPr>
+        <w:numPr>
+          <w:ilvl w:val="2"/>
+          <w:numId w:val="1"/>
+        </w:numPr>
+        <w:spacing w:before="100" w:beforeAutospacing="1" w:after="100" w:afterAutospacing="1" w:line="240" w:lineRule="auto"/>
+        <w:rPr>
+          <w:rFonts w:ascii="Times New Roman" w:eastAsia="Times New Roman" w:hAnsi="Times New Roman" w:cs="Times New Roman"/>
+          <w:sz w:val="24"/>
+          <w:szCs w:val="24"/>
+        </w:rPr>
+      </w:pPr>
+      <w:proofErr w:type="gramStart"/>
+      <w:r>
+        <w:rPr>
+          <w:rFonts w:ascii="Times New Roman" w:eastAsia="Times New Roman" w:hAnsi="Times New Roman" w:cs="Times New Roman"/>
+          <w:sz w:val="24"/>
+          <w:szCs w:val="24"/>
+        </w:rPr>
+        <w:t>red</w:t>
+      </w:r>
+      <w:proofErr w:type="gramEnd"/>
+      <w:r>
+        <w:rPr>
+          <w:rFonts w:ascii="Times New Roman" w:eastAsia="Times New Roman" w:hAnsi="Times New Roman" w:cs="Times New Roman"/>
+          <w:sz w:val="24"/>
+          <w:szCs w:val="24"/>
+        </w:rPr>
+        <w:t xml:space="preserve">: </w:t>
+      </w:r>
+      <w:proofErr w:type="spellStart"/>
+      <w:r>
+        <w:rPr>
+          <w:rFonts w:ascii="Times New Roman" w:eastAsia="Times New Roman" w:hAnsi="Times New Roman" w:cs="Times New Roman"/>
+          <w:sz w:val="24"/>
+          <w:szCs w:val="24"/>
+        </w:rPr>
+        <w:t>hsl</w:t>
+      </w:r>
+      <w:proofErr w:type="spellEnd"/>
+      <w:r>
+        <w:rPr>
+          <w:rFonts w:ascii="Times New Roman" w:eastAsia="Times New Roman" w:hAnsi="Times New Roman" w:cs="Times New Roman"/>
+          <w:sz w:val="24"/>
+          <w:szCs w:val="24"/>
+        </w:rPr>
+        <w:t>(0, 100%, 50%)</w:t>
+      </w:r>
+    </w:p>
+    <w:p>
+      <w:pPr>
+        <w:numPr>
+          <w:ilvl w:val="2"/>
+          <w:numId w:val="1"/>
+        </w:numPr>
+        <w:spacing w:before="100" w:beforeAutospacing="1" w:after="100" w:afterAutospacing="1" w:line="240" w:lineRule="auto"/>
+        <w:rPr>
+          <w:rFonts w:ascii="Times New Roman" w:eastAsia="Times New Roman" w:hAnsi="Times New Roman" w:cs="Times New Roman"/>
+          <w:sz w:val="24"/>
+          <w:szCs w:val="24"/>
+        </w:rPr>
+      </w:pPr>
+      <w:proofErr w:type="gramStart"/>
+      <w:r>
+        <w:rPr>
+          <w:rFonts w:ascii="Times New Roman" w:eastAsia="Times New Roman" w:hAnsi="Times New Roman" w:cs="Times New Roman"/>
+          <w:sz w:val="24"/>
+          <w:szCs w:val="24"/>
+        </w:rPr>
+        <w:t>yellow</w:t>
+      </w:r>
+      <w:proofErr w:type="gramEnd"/>
+      <w:r>
+        <w:rPr>
+          <w:rFonts w:ascii="Times New Roman" w:eastAsia="Times New Roman" w:hAnsi="Times New Roman" w:cs="Times New Roman"/>
+          <w:sz w:val="24"/>
+          <w:szCs w:val="24"/>
+        </w:rPr>
+        <w:t xml:space="preserve">: </w:t>
+      </w:r>
+      <w:proofErr w:type="spellStart"/>
+      <w:r>
+        <w:rPr>
+          <w:rFonts w:ascii="Times New Roman" w:eastAsia="Times New Roman" w:hAnsi="Times New Roman" w:cs="Times New Roman"/>
+          <w:sz w:val="24"/>
+          <w:szCs w:val="24"/>
+        </w:rPr>
+        <w:t>hsl</w:t>
+      </w:r>
+      <w:proofErr w:type="spellEnd"/>
+      <w:r>
+        <w:rPr>
+          <w:rFonts w:ascii="Times New Roman" w:eastAsia="Times New Roman" w:hAnsi="Times New Roman" w:cs="Times New Roman"/>
+          <w:sz w:val="24"/>
+          <w:szCs w:val="24"/>
+        </w:rPr>
+        <w:t>(60, 100%, 50%)</w:t>
+      </w:r>
+    </w:p>
+    <w:p>
+      <w:pPr>
+        <w:numPr>
+          <w:ilvl w:val="2"/>
+          <w:numId w:val="1"/>
+        </w:numPr>
+        <w:spacing w:before="100" w:beforeAutospacing="1" w:after="100" w:afterAutospacing="1" w:line="240" w:lineRule="auto"/>
+        <w:rPr>
+          <w:rFonts w:ascii="Times New Roman" w:eastAsia="Times New Roman" w:hAnsi="Times New Roman" w:cs="Times New Roman"/>
+          <w:sz w:val="24"/>
+          <w:szCs w:val="24"/>
+        </w:rPr>
+      </w:pPr>
+      <w:proofErr w:type="gramStart"/>
+      <w:r>
+        <w:rPr>
+          <w:rFonts w:ascii="Times New Roman" w:eastAsia="Times New Roman" w:hAnsi="Times New Roman" w:cs="Times New Roman"/>
+          <w:sz w:val="24"/>
+          <w:szCs w:val="24"/>
+        </w:rPr>
+        <w:t>green</w:t>
+      </w:r>
+      <w:proofErr w:type="gramEnd"/>
+      <w:r>
+        <w:rPr>
+          <w:rFonts w:ascii="Times New Roman" w:eastAsia="Times New Roman" w:hAnsi="Times New Roman" w:cs="Times New Roman"/>
+          <w:sz w:val="24"/>
+          <w:szCs w:val="24"/>
+        </w:rPr>
+        <w:t xml:space="preserve">: </w:t>
+      </w:r>
+      <w:proofErr w:type="spellStart"/>
+      <w:r>
+        <w:rPr>
+          <w:rFonts w:ascii="Times New Roman" w:eastAsia="Times New Roman" w:hAnsi="Times New Roman" w:cs="Times New Roman"/>
+          <w:sz w:val="24"/>
+          <w:szCs w:val="24"/>
+        </w:rPr>
+        <w:t>hsl</w:t>
+      </w:r>
+      <w:proofErr w:type="spellEnd"/>
+      <w:r>
+        <w:rPr>
+          <w:rFonts w:ascii="Times New Roman" w:eastAsia="Times New Roman" w:hAnsi="Times New Roman" w:cs="Times New Roman"/>
+          <w:sz w:val="24"/>
+          <w:szCs w:val="24"/>
+        </w:rPr>
+        <w:t>(120, 100%, 50%)</w:t>
+      </w:r>
+    </w:p>
+    <w:p>
+      <w:pPr>
+        <w:numPr>
+          <w:ilvl w:val="2"/>
+          <w:numId w:val="1"/>
+        </w:numPr>
+        <w:spacing w:before="100" w:beforeAutospacing="1" w:after="100" w:afterAutospacing="1" w:line="240" w:lineRule="auto"/>
+        <w:rPr>
+          <w:rFonts w:ascii="Times New Roman" w:eastAsia="Times New Roman" w:hAnsi="Times New Roman" w:cs="Times New Roman"/>
+          <w:sz w:val="24"/>
+          <w:szCs w:val="24"/>
+        </w:rPr>
+      </w:pPr>
+      <w:proofErr w:type="gramStart"/>
+      <w:r>
+        <w:rPr>
+          <w:rFonts w:ascii="Times New Roman" w:eastAsia="Times New Roman" w:hAnsi="Times New Roman" w:cs="Times New Roman"/>
+          <w:sz w:val="24"/>
+          <w:szCs w:val="24"/>
+        </w:rPr>
+        <w:t>cyan</w:t>
+      </w:r>
+      <w:proofErr w:type="gramEnd"/>
+      <w:r>
+        <w:rPr>
+          <w:rFonts w:ascii="Times New Roman" w:eastAsia="Times New Roman" w:hAnsi="Times New Roman" w:cs="Times New Roman"/>
+          <w:sz w:val="24"/>
+          <w:szCs w:val="24"/>
+        </w:rPr>
+        <w:t xml:space="preserve">: </w:t>
+      </w:r>
+      <w:proofErr w:type="spellStart"/>
+      <w:r>
+        <w:rPr>
+          <w:rFonts w:ascii="Times New Roman" w:eastAsia="Times New Roman" w:hAnsi="Times New Roman" w:cs="Times New Roman"/>
+          <w:sz w:val="24"/>
+          <w:szCs w:val="24"/>
+        </w:rPr>
+        <w:t>hsl</w:t>
+      </w:r>
+      <w:proofErr w:type="spellEnd"/>
+      <w:r>
+        <w:rPr>
+          <w:rFonts w:ascii="Times New Roman" w:eastAsia="Times New Roman" w:hAnsi="Times New Roman" w:cs="Times New Roman"/>
+          <w:sz w:val="24"/>
+          <w:szCs w:val="24"/>
+        </w:rPr>
+        <w:t>(180, 100%, 50%)</w:t>
+      </w:r>
+    </w:p>
+    <w:p>
+      <w:pPr>
+        <w:numPr>
+          <w:ilvl w:val="2"/>
+          <w:numId w:val="1"/>
+        </w:numPr>
+        <w:spacing w:before="100" w:beforeAutospacing="1" w:after="100" w:afterAutospacing="1" w:line="240" w:lineRule="auto"/>
+        <w:rPr>
+          <w:rFonts w:ascii="Times New Roman" w:eastAsia="Times New Roman" w:hAnsi="Times New Roman" w:cs="Times New Roman"/>
+          <w:sz w:val="24"/>
+          <w:szCs w:val="24"/>
+        </w:rPr>
+      </w:pPr>
+      <w:proofErr w:type="gramStart"/>
+      <w:r>
+        <w:rPr>
+          <w:rFonts w:ascii="Times New Roman" w:eastAsia="Times New Roman" w:hAnsi="Times New Roman" w:cs="Times New Roman"/>
+          <w:sz w:val="24"/>
+          <w:szCs w:val="24"/>
+        </w:rPr>
+        <w:t>blue</w:t>
+      </w:r>
+      <w:proofErr w:type="gramEnd"/>
+      <w:r>
+        <w:rPr>
+          <w:rFonts w:ascii="Times New Roman" w:eastAsia="Times New Roman" w:hAnsi="Times New Roman" w:cs="Times New Roman"/>
+          <w:sz w:val="24"/>
+          <w:szCs w:val="24"/>
+        </w:rPr>
+        <w:t xml:space="preserve">: </w:t>
+      </w:r>
+      <w:proofErr w:type="spellStart"/>
+      <w:r>
+        <w:rPr>
+          <w:rFonts w:ascii="Times New Roman" w:eastAsia="Times New Roman" w:hAnsi="Times New Roman" w:cs="Times New Roman"/>
+          <w:sz w:val="24"/>
+          <w:szCs w:val="24"/>
+        </w:rPr>
+        <w:t>hsl</w:t>
+      </w:r>
+      <w:proofErr w:type="spellEnd"/>
+      <w:r>
+        <w:rPr>
+          <w:rFonts w:ascii="Times New Roman" w:eastAsia="Times New Roman" w:hAnsi="Times New Roman" w:cs="Times New Roman"/>
+          <w:sz w:val="24"/>
+          <w:szCs w:val="24"/>
+        </w:rPr>
+        <w:t>(240, 100%, 50%)</w:t>
+      </w:r>
+    </w:p>
+    <w:p>
+      <w:pPr>
+        <w:numPr>
+          <w:ilvl w:val="2"/>
+          <w:numId w:val="1"/>
+        </w:numPr>
+        <w:spacing w:before="100" w:beforeAutospacing="1" w:after="100" w:afterAutospacing="1" w:line="240" w:lineRule="auto"/>
+        <w:rPr>
+          <w:rFonts w:ascii="Times New Roman" w:eastAsia="Times New Roman" w:hAnsi="Times New Roman" w:cs="Times New Roman"/>
+          <w:sz w:val="24"/>
+          <w:szCs w:val="24"/>
+        </w:rPr>
+      </w:pPr>
+      <w:proofErr w:type="gramStart"/>
+      <w:r>
+        <w:rPr>
+          <w:rFonts w:ascii="Times New Roman" w:eastAsia="Times New Roman" w:hAnsi="Times New Roman" w:cs="Times New Roman"/>
+          <w:sz w:val="24"/>
+          <w:szCs w:val="24"/>
+        </w:rPr>
+        <w:t>magenta</w:t>
+      </w:r>
+      <w:proofErr w:type="gramEnd"/>
+      <w:r>
+        <w:rPr>
+          <w:rFonts w:ascii="Times New Roman" w:eastAsia="Times New Roman" w:hAnsi="Times New Roman" w:cs="Times New Roman"/>
+          <w:sz w:val="24"/>
+          <w:szCs w:val="24"/>
+        </w:rPr>
+        <w:t xml:space="preserve">: </w:t>
+      </w:r>
+      <w:proofErr w:type="spellStart"/>
+      <w:r>
+        <w:rPr>
+          <w:rFonts w:ascii="Times New Roman" w:eastAsia="Times New Roman" w:hAnsi="Times New Roman" w:cs="Times New Roman"/>
+          <w:sz w:val="24"/>
+          <w:szCs w:val="24"/>
+        </w:rPr>
+        <w:t>hsl</w:t>
+      </w:r>
+      <w:proofErr w:type="spellEnd"/>
+      <w:r>
+        <w:rPr>
+          <w:rFonts w:ascii="Times New Roman" w:eastAsia="Times New Roman" w:hAnsi="Times New Roman" w:cs="Times New Roman"/>
+          <w:sz w:val="24"/>
+          <w:szCs w:val="24"/>
+        </w:rPr>
+        <w:t>(300, 100%, 50%)</w:t>
+      </w:r>
+    </w:p>
+    <w:p>
+      <w:pPr>
+        <w:spacing w:after="0" w:line="240" w:lineRule="auto"/>
+        <w:rPr>
+          <w:rFonts w:ascii="Times New Roman" w:eastAsia="Times New Roman" w:hAnsi="Times New Roman" w:cs="Times New Roman"/>
+          <w:sz w:val="24"/>
+          <w:szCs w:val="24"/>
+        </w:rPr>
+      </w:pPr>
+    </w:p>
+    <w:p>
+      <w:pPr>
+        <w:numPr>
+          <w:ilvl w:val="0"/>
+          <w:numId w:val="1"/>
+        </w:numPr>
+        <w:spacing w:before="100" w:beforeAutospacing="1" w:after="100" w:afterAutospacing="1" w:line="240" w:lineRule="auto"/>
+        <w:rPr>
+          <w:rFonts w:ascii="Times New Roman" w:eastAsia="Times New Roman" w:hAnsi="Times New Roman" w:cs="Times New Roman"/>
+          <w:sz w:val="24"/>
+          <w:szCs w:val="24"/>
+        </w:rPr>
+      </w:pPr>
       <w:bookmarkStart w:id="0" w:name="_GoBack"/>
       <w:bookmarkEnd w:id="0"/>
-      <w:r>
-        <w:rPr>
-          <w:rFonts w:ascii="Times New Roman" w:eastAsia="Times New Roman" w:hAnsi="Times New Roman" w:cs="Times New Roman"/>
-          <w:sz w:val="24"/>
-          <w:szCs w:val="24"/>
-        </w:rPr>
-        <w:t>of the element</w:t>
-      </w:r>
-    </w:p>
-    <w:p>
-      <w:pPr>
-        <w:numPr>
-          <w:ilvl w:val="1"/>
-          <w:numId w:val="1"/>
-        </w:numPr>
-        <w:spacing w:before="100" w:beforeAutospacing="1" w:after="100" w:afterAutospacing="1" w:line="240" w:lineRule="auto"/>
-        <w:rPr>
-          <w:rFonts w:ascii="Times New Roman" w:eastAsia="Times New Roman" w:hAnsi="Times New Roman" w:cs="Times New Roman"/>
-          <w:sz w:val="24"/>
-          <w:szCs w:val="24"/>
-        </w:rPr>
-      </w:pPr>
-      <w:r>
-        <w:rPr>
-          <w:rFonts w:ascii="Times New Roman" w:eastAsia="Times New Roman" w:hAnsi="Times New Roman" w:cs="Times New Roman"/>
-          <w:sz w:val="24"/>
-          <w:szCs w:val="24"/>
-        </w:rPr>
-        <w:t>a:hover {</w:t>
-      </w:r>
-    </w:p>
-    <w:p>
-      <w:pPr>
-        <w:spacing w:before="100" w:beforeAutospacing="1" w:after="100" w:afterAutospacing="1" w:line="240" w:lineRule="auto"/>
-        <w:ind w:left="1440"/>
-        <w:rPr>
-          <w:rFonts w:ascii="Times New Roman" w:eastAsia="Times New Roman" w:hAnsi="Times New Roman" w:cs="Times New Roman"/>
-          <w:sz w:val="24"/>
-          <w:szCs w:val="24"/>
-        </w:rPr>
-      </w:pPr>
-      <w:r>
-        <w:rPr>
-          <w:rFonts w:ascii="Times New Roman" w:eastAsia="Times New Roman" w:hAnsi="Times New Roman" w:cs="Times New Roman"/>
-          <w:sz w:val="24"/>
-          <w:szCs w:val="24"/>
-        </w:rPr>
-        <w:t>   </w:t>
-      </w:r>
-      <w:proofErr w:type="gramStart"/>
-      <w:r>
-        <w:rPr>
-          <w:rFonts w:ascii="Times New Roman" w:eastAsia="Times New Roman" w:hAnsi="Times New Roman" w:cs="Times New Roman"/>
-          <w:sz w:val="24"/>
-          <w:szCs w:val="24"/>
-        </w:rPr>
-        <w:t>color</w:t>
-      </w:r>
-      <w:proofErr w:type="gramEnd"/>
-      <w:r>
-        <w:rPr>
-          <w:rFonts w:ascii="Times New Roman" w:eastAsia="Times New Roman" w:hAnsi="Times New Roman" w:cs="Times New Roman"/>
-          <w:sz w:val="24"/>
-          <w:szCs w:val="24"/>
-        </w:rPr>
-        <w:t>: red;</w:t>
-      </w:r>
-    </w:p>
-    <w:p>
-      <w:pPr>
-        <w:spacing w:before="100" w:beforeAutospacing="1" w:after="100" w:afterAutospacing="1" w:line="240" w:lineRule="auto"/>
-        <w:ind w:left="1440"/>
-        <w:rPr>
-          <w:rFonts w:ascii="Times New Roman" w:eastAsia="Times New Roman" w:hAnsi="Times New Roman" w:cs="Times New Roman"/>
-          <w:sz w:val="24"/>
-          <w:szCs w:val="24"/>
-        </w:rPr>
-      </w:pPr>
-      <w:r>
-        <w:rPr>
-          <w:rFonts w:ascii="Times New Roman" w:eastAsia="Times New Roman" w:hAnsi="Times New Roman" w:cs="Times New Roman"/>
-          <w:sz w:val="24"/>
-          <w:szCs w:val="24"/>
-        </w:rPr>
-        <w:t>}</w:t>
-      </w:r>
-    </w:p>
-    <w:p>
-      <w:pPr>
-        <w:numPr>
-          <w:ilvl w:val="0"/>
-          <w:numId w:val="1"/>
-        </w:numPr>
-        <w:spacing w:before="100" w:beforeAutospacing="1" w:after="100" w:afterAutospacing="1" w:line="240" w:lineRule="auto"/>
-        <w:rPr>
-          <w:rFonts w:ascii="Times New Roman" w:eastAsia="Times New Roman" w:hAnsi="Times New Roman" w:cs="Times New Roman"/>
-          <w:sz w:val="24"/>
-          <w:szCs w:val="24"/>
-        </w:rPr>
-      </w:pPr>
-      <w:r>
-        <w:rPr>
-          <w:rFonts w:ascii="Times New Roman" w:eastAsia="Times New Roman" w:hAnsi="Times New Roman" w:cs="Times New Roman"/>
-          <w:sz w:val="24"/>
-          <w:szCs w:val="24"/>
-        </w:rPr>
-        <w:t>CSS box model</w:t>
-      </w:r>
-    </w:p>
-    <w:p>
-      <w:pPr>
-        <w:numPr>
-          <w:ilvl w:val="1"/>
-          <w:numId w:val="1"/>
-        </w:numPr>
-        <w:spacing w:before="100" w:beforeAutospacing="1" w:after="100" w:afterAutospacing="1" w:line="240" w:lineRule="auto"/>
-        <w:rPr>
-          <w:rFonts w:ascii="Times New Roman" w:eastAsia="Times New Roman" w:hAnsi="Times New Roman" w:cs="Times New Roman"/>
-          <w:sz w:val="24"/>
-          <w:szCs w:val="24"/>
-        </w:rPr>
-      </w:pPr>
-      <w:r>
-        <w:rPr>
-          <w:rFonts w:ascii="Times New Roman" w:eastAsia="Times New Roman" w:hAnsi="Times New Roman" w:cs="Times New Roman"/>
-          <w:sz w:val="24"/>
-          <w:szCs w:val="24"/>
-        </w:rPr>
-        <w:t>Box-level items - own line</w:t>
-      </w:r>
-    </w:p>
-    <w:p>
-      <w:pPr>
-        <w:numPr>
-          <w:ilvl w:val="1"/>
-          <w:numId w:val="1"/>
-        </w:numPr>
-        <w:spacing w:before="100" w:beforeAutospacing="1" w:after="100" w:afterAutospacing="1" w:line="240" w:lineRule="auto"/>
-        <w:rPr>
-          <w:rFonts w:ascii="Times New Roman" w:eastAsia="Times New Roman" w:hAnsi="Times New Roman" w:cs="Times New Roman"/>
-          <w:sz w:val="24"/>
-          <w:szCs w:val="24"/>
-        </w:rPr>
-      </w:pPr>
-      <w:r>
-        <w:rPr>
-          <w:rFonts w:ascii="Times New Roman" w:eastAsia="Times New Roman" w:hAnsi="Times New Roman" w:cs="Times New Roman"/>
-          <w:sz w:val="24"/>
-          <w:szCs w:val="24"/>
-        </w:rPr>
-        <w:t>Inline items </w:t>
-      </w:r>
-    </w:p>
-    <w:p>
-      <w:pPr>
-        <w:numPr>
-          <w:ilvl w:val="0"/>
-          <w:numId w:val="1"/>
-        </w:numPr>
-        <w:spacing w:before="100" w:beforeAutospacing="1" w:after="100" w:afterAutospacing="1" w:line="240" w:lineRule="auto"/>
-        <w:rPr>
-          <w:rFonts w:ascii="Times New Roman" w:eastAsia="Times New Roman" w:hAnsi="Times New Roman" w:cs="Times New Roman"/>
-          <w:sz w:val="24"/>
-          <w:szCs w:val="24"/>
-        </w:rPr>
-      </w:pPr>
-      <w:r>
-        <w:rPr>
-          <w:rFonts w:ascii="Times New Roman" w:eastAsia="Times New Roman" w:hAnsi="Times New Roman" w:cs="Times New Roman"/>
-          <w:sz w:val="24"/>
-          <w:szCs w:val="24"/>
-        </w:rPr>
-        <w:t>Position: relative - allows you to specify how CSS should move it relative to its current position in the normal flow of the page</w:t>
-      </w:r>
-    </w:p>
-    <w:p>
-      <w:pPr>
-        <w:numPr>
-          <w:ilvl w:val="1"/>
-          <w:numId w:val="1"/>
-        </w:numPr>
-        <w:spacing w:before="100" w:beforeAutospacing="1" w:after="100" w:afterAutospacing="1" w:line="240" w:lineRule="auto"/>
-        <w:rPr>
-          <w:rFonts w:ascii="Times New Roman" w:eastAsia="Times New Roman" w:hAnsi="Times New Roman" w:cs="Times New Roman"/>
-          <w:sz w:val="24"/>
-          <w:szCs w:val="24"/>
-        </w:rPr>
-      </w:pPr>
-      <w:r>
-        <w:rPr>
-          <w:rFonts w:ascii="Times New Roman" w:eastAsia="Times New Roman" w:hAnsi="Times New Roman" w:cs="Times New Roman"/>
-          <w:sz w:val="24"/>
-          <w:szCs w:val="24"/>
-        </w:rPr>
-        <w:t>Used with:</w:t>
-      </w:r>
-    </w:p>
-    <w:p>
-      <w:pPr>
-        <w:numPr>
-          <w:ilvl w:val="2"/>
-          <w:numId w:val="1"/>
-        </w:numPr>
-        <w:spacing w:before="100" w:beforeAutospacing="1" w:after="100" w:afterAutospacing="1" w:line="240" w:lineRule="auto"/>
-        <w:rPr>
-          <w:rFonts w:ascii="Times New Roman" w:eastAsia="Times New Roman" w:hAnsi="Times New Roman" w:cs="Times New Roman"/>
-          <w:sz w:val="24"/>
-          <w:szCs w:val="24"/>
-        </w:rPr>
-      </w:pPr>
-      <w:r>
-        <w:rPr>
-          <w:rFonts w:ascii="Times New Roman" w:eastAsia="Times New Roman" w:hAnsi="Times New Roman" w:cs="Times New Roman"/>
-          <w:sz w:val="24"/>
-          <w:szCs w:val="24"/>
-        </w:rPr>
-        <w:t>Offset direction: left, right, top or bottom</w:t>
-      </w:r>
-    </w:p>
-    <w:p>
-      <w:pPr>
-        <w:numPr>
-          <w:ilvl w:val="3"/>
-          <w:numId w:val="1"/>
-        </w:numPr>
-        <w:spacing w:before="100" w:beforeAutospacing="1" w:after="100" w:afterAutospacing="1" w:line="240" w:lineRule="auto"/>
-        <w:rPr>
-          <w:rFonts w:ascii="Times New Roman" w:eastAsia="Times New Roman" w:hAnsi="Times New Roman" w:cs="Times New Roman"/>
-          <w:sz w:val="24"/>
-          <w:szCs w:val="24"/>
-        </w:rPr>
-      </w:pPr>
-      <w:r>
-        <w:rPr>
-          <w:rFonts w:ascii="Times New Roman" w:eastAsia="Times New Roman" w:hAnsi="Times New Roman" w:cs="Times New Roman"/>
-          <w:sz w:val="24"/>
-          <w:szCs w:val="24"/>
-        </w:rPr>
-        <w:t>Moves the element away from the referenced side (effectively, the opposite direction).</w:t>
-      </w:r>
-    </w:p>
-    <w:p>
-      <w:pPr>
-        <w:numPr>
-          <w:ilvl w:val="2"/>
-          <w:numId w:val="1"/>
-        </w:numPr>
-        <w:spacing w:before="100" w:beforeAutospacing="1" w:after="100" w:afterAutospacing="1" w:line="240" w:lineRule="auto"/>
-        <w:rPr>
-          <w:rFonts w:ascii="Times New Roman" w:eastAsia="Times New Roman" w:hAnsi="Times New Roman" w:cs="Times New Roman"/>
-          <w:sz w:val="24"/>
-          <w:szCs w:val="24"/>
-        </w:rPr>
-      </w:pPr>
-      <w:r>
-        <w:rPr>
-          <w:rFonts w:ascii="Times New Roman" w:eastAsia="Times New Roman" w:hAnsi="Times New Roman" w:cs="Times New Roman"/>
-          <w:sz w:val="24"/>
-          <w:szCs w:val="24"/>
-        </w:rPr>
-        <w:t>Pixels, percentages, or ems</w:t>
-      </w:r>
-    </w:p>
-    <w:p>
-      <w:pPr>
-        <w:numPr>
-          <w:ilvl w:val="1"/>
-          <w:numId w:val="1"/>
-        </w:numPr>
-        <w:spacing w:before="100" w:beforeAutospacing="1" w:after="100" w:afterAutospacing="1" w:line="240" w:lineRule="auto"/>
-        <w:rPr>
-          <w:rFonts w:ascii="Times New Roman" w:eastAsia="Times New Roman" w:hAnsi="Times New Roman" w:cs="Times New Roman"/>
-          <w:sz w:val="24"/>
-          <w:szCs w:val="24"/>
-        </w:rPr>
-      </w:pPr>
-      <w:r>
-        <w:rPr>
-          <w:rFonts w:ascii="Times New Roman" w:eastAsia="Times New Roman" w:hAnsi="Times New Roman" w:cs="Times New Roman"/>
-          <w:sz w:val="24"/>
-          <w:szCs w:val="24"/>
-        </w:rPr>
-        <w:t xml:space="preserve">Changing the relative position of the element does not change the normal flow - other elements still appear as it was in </w:t>
-      </w:r>
-      <w:proofErr w:type="spellStart"/>
-      <w:r>
-        <w:rPr>
-          <w:rFonts w:ascii="Times New Roman" w:eastAsia="Times New Roman" w:hAnsi="Times New Roman" w:cs="Times New Roman"/>
-          <w:sz w:val="24"/>
-          <w:szCs w:val="24"/>
-        </w:rPr>
-        <w:t>it's</w:t>
-      </w:r>
-      <w:proofErr w:type="spellEnd"/>
-      <w:r>
-        <w:rPr>
-          <w:rFonts w:ascii="Times New Roman" w:eastAsia="Times New Roman" w:hAnsi="Times New Roman" w:cs="Times New Roman"/>
-          <w:sz w:val="24"/>
-          <w:szCs w:val="24"/>
-        </w:rPr>
-        <w:t xml:space="preserve"> default position</w:t>
-      </w:r>
-    </w:p>
-    <w:p>
-      <w:pPr>
-        <w:numPr>
-          <w:ilvl w:val="1"/>
-          <w:numId w:val="1"/>
-        </w:numPr>
-        <w:spacing w:before="100" w:beforeAutospacing="1" w:after="100" w:afterAutospacing="1" w:line="240" w:lineRule="auto"/>
-        <w:rPr>
-          <w:rFonts w:ascii="Times New Roman" w:eastAsia="Times New Roman" w:hAnsi="Times New Roman" w:cs="Times New Roman"/>
-          <w:sz w:val="24"/>
-          <w:szCs w:val="24"/>
-        </w:rPr>
-      </w:pPr>
-      <w:r>
-        <w:rPr>
-          <w:rFonts w:ascii="Times New Roman" w:eastAsia="Times New Roman" w:hAnsi="Times New Roman" w:cs="Times New Roman"/>
-          <w:sz w:val="24"/>
-          <w:szCs w:val="24"/>
-        </w:rPr>
-        <w:t xml:space="preserve">Example: moves the p elements 10 </w:t>
-      </w:r>
-      <w:proofErr w:type="spellStart"/>
-      <w:r>
-        <w:rPr>
-          <w:rFonts w:ascii="Times New Roman" w:eastAsia="Times New Roman" w:hAnsi="Times New Roman" w:cs="Times New Roman"/>
-          <w:sz w:val="24"/>
-          <w:szCs w:val="24"/>
-        </w:rPr>
-        <w:t>px</w:t>
-      </w:r>
-      <w:proofErr w:type="spellEnd"/>
-      <w:r>
-        <w:rPr>
-          <w:rFonts w:ascii="Times New Roman" w:eastAsia="Times New Roman" w:hAnsi="Times New Roman" w:cs="Times New Roman"/>
-          <w:sz w:val="24"/>
-          <w:szCs w:val="24"/>
-        </w:rPr>
-        <w:t xml:space="preserve"> from the bottom</w:t>
-      </w:r>
-    </w:p>
-    <w:p>
-      <w:pPr>
-        <w:numPr>
-          <w:ilvl w:val="2"/>
-          <w:numId w:val="1"/>
-        </w:numPr>
-        <w:spacing w:before="100" w:beforeAutospacing="1" w:after="100" w:afterAutospacing="1" w:line="240" w:lineRule="auto"/>
-        <w:rPr>
-          <w:rFonts w:ascii="Times New Roman" w:eastAsia="Times New Roman" w:hAnsi="Times New Roman" w:cs="Times New Roman"/>
-          <w:sz w:val="24"/>
-          <w:szCs w:val="24"/>
-        </w:rPr>
-      </w:pPr>
-      <w:r>
-        <w:rPr>
-          <w:rFonts w:ascii="Times New Roman" w:eastAsia="Times New Roman" w:hAnsi="Times New Roman" w:cs="Times New Roman"/>
-          <w:sz w:val="24"/>
-          <w:szCs w:val="24"/>
-        </w:rPr>
-        <w:t>p {</w:t>
-      </w:r>
-    </w:p>
-    <w:p>
-      <w:pPr>
-        <w:spacing w:after="0" w:line="240" w:lineRule="auto"/>
-        <w:ind w:left="2040"/>
-        <w:rPr>
-          <w:rFonts w:ascii="Times New Roman" w:eastAsia="Times New Roman" w:hAnsi="Times New Roman" w:cs="Times New Roman"/>
-          <w:sz w:val="24"/>
-          <w:szCs w:val="24"/>
-        </w:rPr>
-      </w:pPr>
-      <w:r>
-        <w:rPr>
-          <w:rFonts w:ascii="Times New Roman" w:eastAsia="Times New Roman" w:hAnsi="Times New Roman" w:cs="Times New Roman"/>
-          <w:sz w:val="24"/>
-          <w:szCs w:val="24"/>
-        </w:rPr>
-        <w:t>  </w:t>
-      </w:r>
-      <w:proofErr w:type="gramStart"/>
-      <w:r>
-        <w:rPr>
-          <w:rFonts w:ascii="Times New Roman" w:eastAsia="Times New Roman" w:hAnsi="Times New Roman" w:cs="Times New Roman"/>
-          <w:sz w:val="24"/>
-          <w:szCs w:val="24"/>
-        </w:rPr>
-        <w:t>position</w:t>
-      </w:r>
-      <w:proofErr w:type="gramEnd"/>
-      <w:r>
-        <w:rPr>
-          <w:rFonts w:ascii="Times New Roman" w:eastAsia="Times New Roman" w:hAnsi="Times New Roman" w:cs="Times New Roman"/>
-          <w:sz w:val="24"/>
-          <w:szCs w:val="24"/>
-        </w:rPr>
-        <w:t>: relative;</w:t>
-      </w:r>
-    </w:p>
-    <w:p>
-      <w:pPr>
-        <w:spacing w:after="0" w:line="240" w:lineRule="auto"/>
-        <w:ind w:left="2040"/>
-        <w:rPr>
-          <w:rFonts w:ascii="Times New Roman" w:eastAsia="Times New Roman" w:hAnsi="Times New Roman" w:cs="Times New Roman"/>
-          <w:sz w:val="24"/>
-          <w:szCs w:val="24"/>
-        </w:rPr>
-      </w:pPr>
-      <w:r>
-        <w:rPr>
-          <w:rFonts w:ascii="Times New Roman" w:eastAsia="Times New Roman" w:hAnsi="Times New Roman" w:cs="Times New Roman"/>
-          <w:sz w:val="24"/>
-          <w:szCs w:val="24"/>
-        </w:rPr>
-        <w:t>  </w:t>
-      </w:r>
-      <w:proofErr w:type="gramStart"/>
-      <w:r>
-        <w:rPr>
-          <w:rFonts w:ascii="Times New Roman" w:eastAsia="Times New Roman" w:hAnsi="Times New Roman" w:cs="Times New Roman"/>
-          <w:sz w:val="24"/>
-          <w:szCs w:val="24"/>
-        </w:rPr>
-        <w:t>bottom</w:t>
-      </w:r>
-      <w:proofErr w:type="gramEnd"/>
-      <w:r>
-        <w:rPr>
-          <w:rFonts w:ascii="Times New Roman" w:eastAsia="Times New Roman" w:hAnsi="Times New Roman" w:cs="Times New Roman"/>
-          <w:sz w:val="24"/>
-          <w:szCs w:val="24"/>
-        </w:rPr>
-        <w:t>: 10px;</w:t>
-      </w:r>
-    </w:p>
-    <w:p>
-      <w:pPr>
-        <w:spacing w:after="0" w:line="240" w:lineRule="auto"/>
-        <w:ind w:left="2040"/>
-        <w:rPr>
-          <w:rFonts w:ascii="Times New Roman" w:eastAsia="Times New Roman" w:hAnsi="Times New Roman" w:cs="Times New Roman"/>
-          <w:sz w:val="24"/>
-          <w:szCs w:val="24"/>
-        </w:rPr>
-      </w:pPr>
-      <w:r>
-        <w:rPr>
-          <w:rFonts w:ascii="Times New Roman" w:eastAsia="Times New Roman" w:hAnsi="Times New Roman" w:cs="Times New Roman"/>
-          <w:sz w:val="24"/>
-          <w:szCs w:val="24"/>
-        </w:rPr>
-        <w:t>}</w:t>
-      </w:r>
-    </w:p>
-    <w:p>
-      <w:pPr>
-        <w:numPr>
-          <w:ilvl w:val="0"/>
-          <w:numId w:val="1"/>
-        </w:numPr>
-        <w:spacing w:before="100" w:beforeAutospacing="1" w:after="100" w:afterAutospacing="1" w:line="240" w:lineRule="auto"/>
-        <w:rPr>
-          <w:rFonts w:ascii="Times New Roman" w:eastAsia="Times New Roman" w:hAnsi="Times New Roman" w:cs="Times New Roman"/>
-          <w:sz w:val="24"/>
-          <w:szCs w:val="24"/>
-        </w:rPr>
-      </w:pPr>
-      <w:r>
-        <w:rPr>
-          <w:rFonts w:ascii="Times New Roman" w:eastAsia="Times New Roman" w:hAnsi="Times New Roman" w:cs="Times New Roman"/>
-          <w:sz w:val="24"/>
-          <w:szCs w:val="24"/>
-        </w:rPr>
-        <w:t>Position: absolute </w:t>
-      </w:r>
-    </w:p>
-    <w:p>
-      <w:pPr>
-        <w:numPr>
-          <w:ilvl w:val="1"/>
-          <w:numId w:val="1"/>
-        </w:numPr>
-        <w:spacing w:before="100" w:beforeAutospacing="1" w:after="100" w:afterAutospacing="1" w:line="240" w:lineRule="auto"/>
-        <w:rPr>
-          <w:rFonts w:ascii="Times New Roman" w:eastAsia="Times New Roman" w:hAnsi="Times New Roman" w:cs="Times New Roman"/>
-          <w:sz w:val="24"/>
-          <w:szCs w:val="24"/>
-        </w:rPr>
-      </w:pPr>
-      <w:r>
-        <w:rPr>
-          <w:rFonts w:ascii="Times New Roman" w:eastAsia="Times New Roman" w:hAnsi="Times New Roman" w:cs="Times New Roman"/>
-          <w:sz w:val="24"/>
-          <w:szCs w:val="24"/>
-        </w:rPr>
-        <w:t>Locks element relative to the parent positioned container (which is done through position: relative)</w:t>
-      </w:r>
-    </w:p>
-    <w:p>
-      <w:pPr>
-        <w:numPr>
-          <w:ilvl w:val="2"/>
-          <w:numId w:val="1"/>
-        </w:numPr>
-        <w:spacing w:before="100" w:beforeAutospacing="1" w:after="100" w:afterAutospacing="1" w:line="240" w:lineRule="auto"/>
-        <w:rPr>
-          <w:rFonts w:ascii="Times New Roman" w:eastAsia="Times New Roman" w:hAnsi="Times New Roman" w:cs="Times New Roman"/>
-          <w:sz w:val="24"/>
-          <w:szCs w:val="24"/>
-        </w:rPr>
-      </w:pPr>
-      <w:r>
-        <w:rPr>
-          <w:rFonts w:ascii="Times New Roman" w:eastAsia="Times New Roman" w:hAnsi="Times New Roman" w:cs="Times New Roman"/>
-          <w:sz w:val="24"/>
-          <w:szCs w:val="24"/>
-        </w:rPr>
-        <w:t>Locks to closest relative</w:t>
-      </w:r>
-    </w:p>
-    <w:p>
-      <w:pPr>
-        <w:numPr>
-          <w:ilvl w:val="1"/>
-          <w:numId w:val="1"/>
-        </w:numPr>
-        <w:spacing w:before="100" w:beforeAutospacing="1" w:after="100" w:afterAutospacing="1" w:line="240" w:lineRule="auto"/>
-        <w:rPr>
-          <w:rFonts w:ascii="Times New Roman" w:eastAsia="Times New Roman" w:hAnsi="Times New Roman" w:cs="Times New Roman"/>
-          <w:sz w:val="24"/>
-          <w:szCs w:val="24"/>
-        </w:rPr>
-      </w:pPr>
-      <w:r>
-        <w:rPr>
-          <w:rFonts w:ascii="Times New Roman" w:eastAsia="Times New Roman" w:hAnsi="Times New Roman" w:cs="Times New Roman"/>
-          <w:sz w:val="24"/>
-          <w:szCs w:val="24"/>
-        </w:rPr>
-        <w:t>Removes element from normal flow - other elements ignore it</w:t>
-      </w:r>
-    </w:p>
-    <w:p>
-      <w:pPr>
-        <w:numPr>
-          <w:ilvl w:val="0"/>
-          <w:numId w:val="1"/>
-        </w:numPr>
-        <w:spacing w:before="100" w:beforeAutospacing="1" w:after="100" w:afterAutospacing="1" w:line="240" w:lineRule="auto"/>
-        <w:rPr>
-          <w:rFonts w:ascii="Times New Roman" w:eastAsia="Times New Roman" w:hAnsi="Times New Roman" w:cs="Times New Roman"/>
-          <w:sz w:val="24"/>
-          <w:szCs w:val="24"/>
-        </w:rPr>
-      </w:pPr>
-      <w:r>
-        <w:rPr>
-          <w:rFonts w:ascii="Times New Roman" w:eastAsia="Times New Roman" w:hAnsi="Times New Roman" w:cs="Times New Roman"/>
-          <w:sz w:val="24"/>
-          <w:szCs w:val="24"/>
-        </w:rPr>
-        <w:t>position: fixed</w:t>
-      </w:r>
-    </w:p>
-    <w:p>
-      <w:pPr>
-        <w:numPr>
-          <w:ilvl w:val="1"/>
-          <w:numId w:val="1"/>
-        </w:numPr>
-        <w:spacing w:before="100" w:beforeAutospacing="1" w:after="100" w:afterAutospacing="1" w:line="240" w:lineRule="auto"/>
-        <w:rPr>
-          <w:rFonts w:ascii="Times New Roman" w:eastAsia="Times New Roman" w:hAnsi="Times New Roman" w:cs="Times New Roman"/>
-          <w:sz w:val="24"/>
-          <w:szCs w:val="24"/>
-        </w:rPr>
-      </w:pPr>
-      <w:r>
-        <w:rPr>
-          <w:rFonts w:ascii="Times New Roman" w:eastAsia="Times New Roman" w:hAnsi="Times New Roman" w:cs="Times New Roman"/>
-          <w:sz w:val="24"/>
-          <w:szCs w:val="24"/>
-        </w:rPr>
-        <w:t>used with the CSS offset properties and also removes the element from the normal flow of the document</w:t>
-      </w:r>
-    </w:p>
-    <w:p>
-      <w:pPr>
-        <w:numPr>
-          <w:ilvl w:val="0"/>
-          <w:numId w:val="1"/>
-        </w:numPr>
-        <w:spacing w:before="100" w:beforeAutospacing="1" w:after="100" w:afterAutospacing="1" w:line="240" w:lineRule="auto"/>
-        <w:rPr>
-          <w:rFonts w:ascii="Times New Roman" w:eastAsia="Times New Roman" w:hAnsi="Times New Roman" w:cs="Times New Roman"/>
-          <w:sz w:val="24"/>
-          <w:szCs w:val="24"/>
-        </w:rPr>
-      </w:pPr>
-      <w:r>
-        <w:rPr>
-          <w:rFonts w:ascii="Times New Roman" w:eastAsia="Times New Roman" w:hAnsi="Times New Roman" w:cs="Times New Roman"/>
-          <w:sz w:val="24"/>
-          <w:szCs w:val="24"/>
-        </w:rPr>
-        <w:t>float: left, right</w:t>
-      </w:r>
-    </w:p>
-    <w:p>
-      <w:pPr>
-        <w:numPr>
-          <w:ilvl w:val="1"/>
-          <w:numId w:val="1"/>
-        </w:numPr>
-        <w:spacing w:before="100" w:beforeAutospacing="1" w:after="100" w:afterAutospacing="1" w:line="240" w:lineRule="auto"/>
-        <w:rPr>
-          <w:rFonts w:ascii="Times New Roman" w:eastAsia="Times New Roman" w:hAnsi="Times New Roman" w:cs="Times New Roman"/>
-          <w:sz w:val="24"/>
-          <w:szCs w:val="24"/>
-        </w:rPr>
-      </w:pPr>
-      <w:r>
-        <w:rPr>
-          <w:rFonts w:ascii="Times New Roman" w:eastAsia="Times New Roman" w:hAnsi="Times New Roman" w:cs="Times New Roman"/>
-          <w:sz w:val="24"/>
-          <w:szCs w:val="24"/>
-        </w:rPr>
-        <w:t>Floating element removed from normal flow; pushed to left or right of parent container</w:t>
-      </w:r>
-    </w:p>
-    <w:p>
-      <w:pPr>
-        <w:numPr>
-          <w:ilvl w:val="0"/>
-          <w:numId w:val="1"/>
-        </w:numPr>
-        <w:spacing w:before="100" w:beforeAutospacing="1" w:after="100" w:afterAutospacing="1" w:line="240" w:lineRule="auto"/>
-        <w:rPr>
-          <w:rFonts w:ascii="Times New Roman" w:eastAsia="Times New Roman" w:hAnsi="Times New Roman" w:cs="Times New Roman"/>
-          <w:sz w:val="24"/>
-          <w:szCs w:val="24"/>
-        </w:rPr>
-      </w:pPr>
-      <w:r>
-        <w:rPr>
-          <w:rFonts w:ascii="Times New Roman" w:eastAsia="Times New Roman" w:hAnsi="Times New Roman" w:cs="Times New Roman"/>
-          <w:sz w:val="24"/>
-          <w:szCs w:val="24"/>
-        </w:rPr>
-        <w:t>z-index</w:t>
-      </w:r>
-    </w:p>
-    <w:p>
-      <w:pPr>
-        <w:numPr>
-          <w:ilvl w:val="1"/>
-          <w:numId w:val="1"/>
-        </w:numPr>
-        <w:spacing w:before="100" w:beforeAutospacing="1" w:after="100" w:afterAutospacing="1" w:line="240" w:lineRule="auto"/>
-        <w:rPr>
-          <w:rFonts w:ascii="Times New Roman" w:eastAsia="Times New Roman" w:hAnsi="Times New Roman" w:cs="Times New Roman"/>
-          <w:sz w:val="24"/>
-          <w:szCs w:val="24"/>
-        </w:rPr>
-      </w:pPr>
-      <w:r>
-        <w:rPr>
-          <w:rFonts w:ascii="Times New Roman" w:eastAsia="Times New Roman" w:hAnsi="Times New Roman" w:cs="Times New Roman"/>
-          <w:sz w:val="24"/>
-          <w:szCs w:val="24"/>
-        </w:rPr>
-        <w:lastRenderedPageBreak/>
-        <w:t>Can be used to change whether the element appears behind or on top of other elements</w:t>
-      </w:r>
-    </w:p>
-    <w:p>
-      <w:pPr>
-        <w:numPr>
-          <w:ilvl w:val="1"/>
-          <w:numId w:val="1"/>
-        </w:numPr>
-        <w:spacing w:before="100" w:beforeAutospacing="1" w:after="100" w:afterAutospacing="1" w:line="240" w:lineRule="auto"/>
-        <w:rPr>
-          <w:rFonts w:ascii="Times New Roman" w:eastAsia="Times New Roman" w:hAnsi="Times New Roman" w:cs="Times New Roman"/>
-          <w:sz w:val="24"/>
-          <w:szCs w:val="24"/>
-        </w:rPr>
-      </w:pPr>
-      <w:r>
-        <w:rPr>
-          <w:rFonts w:ascii="Times New Roman" w:eastAsia="Times New Roman" w:hAnsi="Times New Roman" w:cs="Times New Roman"/>
-          <w:sz w:val="24"/>
-          <w:szCs w:val="24"/>
-        </w:rPr>
-        <w:t>Must be an integer</w:t>
-      </w:r>
-    </w:p>
-    <w:p>
-      <w:pPr>
-        <w:numPr>
-          <w:ilvl w:val="1"/>
-          <w:numId w:val="1"/>
-        </w:numPr>
-        <w:spacing w:before="100" w:beforeAutospacing="1" w:after="100" w:afterAutospacing="1" w:line="240" w:lineRule="auto"/>
-        <w:rPr>
-          <w:rFonts w:ascii="Times New Roman" w:eastAsia="Times New Roman" w:hAnsi="Times New Roman" w:cs="Times New Roman"/>
-          <w:sz w:val="24"/>
-          <w:szCs w:val="24"/>
-        </w:rPr>
-      </w:pPr>
-      <w:r>
-        <w:rPr>
-          <w:rFonts w:ascii="Times New Roman" w:eastAsia="Times New Roman" w:hAnsi="Times New Roman" w:cs="Times New Roman"/>
-          <w:sz w:val="24"/>
-          <w:szCs w:val="24"/>
-        </w:rPr>
-        <w:t>Higher values of z-index move the element on top of other elements with lower values</w:t>
-      </w:r>
-    </w:p>
-    <w:p>
-      <w:pPr>
-        <w:numPr>
-          <w:ilvl w:val="0"/>
-          <w:numId w:val="1"/>
-        </w:numPr>
-        <w:spacing w:before="100" w:beforeAutospacing="1" w:after="100" w:afterAutospacing="1" w:line="240" w:lineRule="auto"/>
-        <w:rPr>
-          <w:rFonts w:ascii="Times New Roman" w:eastAsia="Times New Roman" w:hAnsi="Times New Roman" w:cs="Times New Roman"/>
-          <w:sz w:val="24"/>
-          <w:szCs w:val="24"/>
-        </w:rPr>
-      </w:pPr>
-      <w:r>
-        <w:rPr>
-          <w:rFonts w:ascii="Times New Roman" w:eastAsia="Times New Roman" w:hAnsi="Times New Roman" w:cs="Times New Roman"/>
-          <w:sz w:val="24"/>
-          <w:szCs w:val="24"/>
-        </w:rPr>
-        <w:t>margin: auto</w:t>
-      </w:r>
-    </w:p>
-    <w:p>
-      <w:pPr>
-        <w:numPr>
-          <w:ilvl w:val="1"/>
-          <w:numId w:val="1"/>
-        </w:numPr>
-        <w:spacing w:before="100" w:beforeAutospacing="1" w:after="100" w:afterAutospacing="1" w:line="240" w:lineRule="auto"/>
-        <w:rPr>
-          <w:rFonts w:ascii="Times New Roman" w:eastAsia="Times New Roman" w:hAnsi="Times New Roman" w:cs="Times New Roman"/>
-          <w:sz w:val="24"/>
-          <w:szCs w:val="24"/>
-        </w:rPr>
-      </w:pPr>
-      <w:r>
-        <w:rPr>
-          <w:rFonts w:ascii="Times New Roman" w:eastAsia="Times New Roman" w:hAnsi="Times New Roman" w:cs="Times New Roman"/>
-          <w:sz w:val="24"/>
-          <w:szCs w:val="24"/>
-        </w:rPr>
-        <w:t>Using margin to center horizontally on the page</w:t>
-      </w:r>
-    </w:p>
-    <w:p>
-      <w:pPr>
-        <w:numPr>
-          <w:ilvl w:val="1"/>
-          <w:numId w:val="1"/>
-        </w:numPr>
-        <w:spacing w:before="100" w:beforeAutospacing="1" w:after="100" w:afterAutospacing="1" w:line="240" w:lineRule="auto"/>
-        <w:rPr>
-          <w:rFonts w:ascii="Times New Roman" w:eastAsia="Times New Roman" w:hAnsi="Times New Roman" w:cs="Times New Roman"/>
-          <w:sz w:val="24"/>
-          <w:szCs w:val="24"/>
-        </w:rPr>
-      </w:pPr>
-      <w:r>
-        <w:rPr>
-          <w:rFonts w:ascii="Times New Roman" w:eastAsia="Times New Roman" w:hAnsi="Times New Roman" w:cs="Times New Roman"/>
-          <w:sz w:val="24"/>
-          <w:szCs w:val="24"/>
-        </w:rPr>
-        <w:t xml:space="preserve">Can be applied to div and also to </w:t>
-      </w:r>
-      <w:proofErr w:type="spellStart"/>
-      <w:r>
-        <w:rPr>
-          <w:rFonts w:ascii="Times New Roman" w:eastAsia="Times New Roman" w:hAnsi="Times New Roman" w:cs="Times New Roman"/>
-          <w:sz w:val="24"/>
-          <w:szCs w:val="24"/>
-        </w:rPr>
-        <w:t>img</w:t>
-      </w:r>
-      <w:proofErr w:type="spellEnd"/>
-      <w:r>
-        <w:rPr>
-          <w:rFonts w:ascii="Times New Roman" w:eastAsia="Times New Roman" w:hAnsi="Times New Roman" w:cs="Times New Roman"/>
-          <w:sz w:val="24"/>
-          <w:szCs w:val="24"/>
-        </w:rPr>
-        <w:t xml:space="preserve"> (if we also change the display to block)</w:t>
-      </w:r>
     </w:p>
     <w:p>
       <w:pPr>
@@ -2109,9 +2995,9 @@
 <file path=word/numbering.xml><?xml version="1.0" encoding="utf-8"?>
 <w:numbering xmlns:wpc="http://schemas.microsoft.com/office/word/2010/wordprocessingCanvas" xmlns:mc="http://schemas.openxmlformats.org/markup-compatibility/2006" xmlns:o="urn:schemas-microsoft-com:office:office" xmlns:r="http://schemas.openxmlformats.org/officeDocument/2006/relationships" xmlns:m="http://schemas.openxmlformats.org/officeDocument/2006/math" xmlns:v="urn:schemas-microsoft-com:vml" xmlns:wp14="http://schemas.microsoft.com/office/word/2010/wordprocessingDrawing" xmlns:wp="http://schemas.openxmlformats.org/drawingml/2006/wordprocessingDrawing" xmlns:w10="urn:schemas-microsoft-com:office:word" xmlns:w="http://schemas.openxmlformats.org/wordprocessingml/2006/main" xmlns:w14="http://schemas.microsoft.com/office/word/2010/wordml" xmlns:w15="http://schemas.microsoft.com/office/word/2012/wordml" xmlns:wpg="http://schemas.microsoft.com/office/word/2010/wordprocessingGroup" xmlns:wpi="http://schemas.microsoft.com/office/word/2010/wordprocessingInk" xmlns:wne="http://schemas.microsoft.com/office/word/2006/wordml" xmlns:wps="http://schemas.microsoft.com/office/word/2010/wordprocessingShape" mc:Ignorable="w14 w15 wp14">
   <w:abstractNum w:abstractNumId="0" w15:restartNumberingAfterBreak="0">
-    <w:nsid w:val="182909EB"/>
+    <w:nsid w:val="008E7C68"/>
     <w:multiLevelType w:val="multilevel"/>
-    <w:tmpl w:val="801E89C6"/>
+    <w:tmpl w:val="FA565128"/>
     <w:lvl w:ilvl="0">
       <w:start w:val="1"/>
       <w:numFmt w:val="bullet"/>
@@ -2160,7 +3046,7 @@
         <w:sz w:val="20"/>
       </w:rPr>
     </w:lvl>
-    <w:lvl w:ilvl="3">
+    <w:lvl w:ilvl="3" w:tentative="1">
       <w:start w:val="1"/>
       <w:numFmt w:val="bullet"/>
       <w:lvlText w:val=""/>
@@ -2257,8 +3143,312 @@
       </w:rPr>
     </w:lvl>
   </w:abstractNum>
+  <w:abstractNum w:abstractNumId="1" w15:restartNumberingAfterBreak="0">
+    <w:nsid w:val="182909EB"/>
+    <w:multiLevelType w:val="multilevel"/>
+    <w:tmpl w:val="801E89C6"/>
+    <w:lvl w:ilvl="0">
+      <w:start w:val="1"/>
+      <w:numFmt w:val="bullet"/>
+      <w:lvlText w:val=""/>
+      <w:lvlJc w:val="left"/>
+      <w:pPr>
+        <w:tabs>
+          <w:tab w:val="num" w:pos="720"/>
+        </w:tabs>
+        <w:ind w:left="720" w:hanging="360"/>
+      </w:pPr>
+      <w:rPr>
+        <w:rFonts w:ascii="Symbol" w:hAnsi="Symbol" w:hint="default"/>
+        <w:sz w:val="20"/>
+      </w:rPr>
+    </w:lvl>
+    <w:lvl w:ilvl="1">
+      <w:start w:val="1"/>
+      <w:numFmt w:val="bullet"/>
+      <w:lvlText w:val="o"/>
+      <w:lvlJc w:val="left"/>
+      <w:pPr>
+        <w:tabs>
+          <w:tab w:val="num" w:pos="1440"/>
+        </w:tabs>
+        <w:ind w:left="1440" w:hanging="360"/>
+      </w:pPr>
+      <w:rPr>
+        <w:rFonts w:ascii="Courier New" w:hAnsi="Courier New" w:hint="default"/>
+        <w:sz w:val="20"/>
+      </w:rPr>
+    </w:lvl>
+    <w:lvl w:ilvl="2">
+      <w:start w:val="1"/>
+      <w:numFmt w:val="bullet"/>
+      <w:lvlText w:val=""/>
+      <w:lvlJc w:val="left"/>
+      <w:pPr>
+        <w:tabs>
+          <w:tab w:val="num" w:pos="2160"/>
+        </w:tabs>
+        <w:ind w:left="2160" w:hanging="360"/>
+      </w:pPr>
+      <w:rPr>
+        <w:rFonts w:ascii="Wingdings" w:hAnsi="Wingdings" w:hint="default"/>
+        <w:sz w:val="20"/>
+      </w:rPr>
+    </w:lvl>
+    <w:lvl w:ilvl="3">
+      <w:start w:val="1"/>
+      <w:numFmt w:val="bullet"/>
+      <w:lvlText w:val=""/>
+      <w:lvlJc w:val="left"/>
+      <w:pPr>
+        <w:tabs>
+          <w:tab w:val="num" w:pos="2880"/>
+        </w:tabs>
+        <w:ind w:left="2880" w:hanging="360"/>
+      </w:pPr>
+      <w:rPr>
+        <w:rFonts w:ascii="Wingdings" w:hAnsi="Wingdings" w:hint="default"/>
+        <w:sz w:val="20"/>
+      </w:rPr>
+    </w:lvl>
+    <w:lvl w:ilvl="4" w:tentative="1">
+      <w:start w:val="1"/>
+      <w:numFmt w:val="bullet"/>
+      <w:lvlText w:val=""/>
+      <w:lvlJc w:val="left"/>
+      <w:pPr>
+        <w:tabs>
+          <w:tab w:val="num" w:pos="3600"/>
+        </w:tabs>
+        <w:ind w:left="3600" w:hanging="360"/>
+      </w:pPr>
+      <w:rPr>
+        <w:rFonts w:ascii="Wingdings" w:hAnsi="Wingdings" w:hint="default"/>
+        <w:sz w:val="20"/>
+      </w:rPr>
+    </w:lvl>
+    <w:lvl w:ilvl="5" w:tentative="1">
+      <w:start w:val="1"/>
+      <w:numFmt w:val="bullet"/>
+      <w:lvlText w:val=""/>
+      <w:lvlJc w:val="left"/>
+      <w:pPr>
+        <w:tabs>
+          <w:tab w:val="num" w:pos="4320"/>
+        </w:tabs>
+        <w:ind w:left="4320" w:hanging="360"/>
+      </w:pPr>
+      <w:rPr>
+        <w:rFonts w:ascii="Wingdings" w:hAnsi="Wingdings" w:hint="default"/>
+        <w:sz w:val="20"/>
+      </w:rPr>
+    </w:lvl>
+    <w:lvl w:ilvl="6" w:tentative="1">
+      <w:start w:val="1"/>
+      <w:numFmt w:val="bullet"/>
+      <w:lvlText w:val=""/>
+      <w:lvlJc w:val="left"/>
+      <w:pPr>
+        <w:tabs>
+          <w:tab w:val="num" w:pos="5040"/>
+        </w:tabs>
+        <w:ind w:left="5040" w:hanging="360"/>
+      </w:pPr>
+      <w:rPr>
+        <w:rFonts w:ascii="Wingdings" w:hAnsi="Wingdings" w:hint="default"/>
+        <w:sz w:val="20"/>
+      </w:rPr>
+    </w:lvl>
+    <w:lvl w:ilvl="7" w:tentative="1">
+      <w:start w:val="1"/>
+      <w:numFmt w:val="bullet"/>
+      <w:lvlText w:val=""/>
+      <w:lvlJc w:val="left"/>
+      <w:pPr>
+        <w:tabs>
+          <w:tab w:val="num" w:pos="5760"/>
+        </w:tabs>
+        <w:ind w:left="5760" w:hanging="360"/>
+      </w:pPr>
+      <w:rPr>
+        <w:rFonts w:ascii="Wingdings" w:hAnsi="Wingdings" w:hint="default"/>
+        <w:sz w:val="20"/>
+      </w:rPr>
+    </w:lvl>
+    <w:lvl w:ilvl="8" w:tentative="1">
+      <w:start w:val="1"/>
+      <w:numFmt w:val="bullet"/>
+      <w:lvlText w:val=""/>
+      <w:lvlJc w:val="left"/>
+      <w:pPr>
+        <w:tabs>
+          <w:tab w:val="num" w:pos="6480"/>
+        </w:tabs>
+        <w:ind w:left="6480" w:hanging="360"/>
+      </w:pPr>
+      <w:rPr>
+        <w:rFonts w:ascii="Wingdings" w:hAnsi="Wingdings" w:hint="default"/>
+        <w:sz w:val="20"/>
+      </w:rPr>
+    </w:lvl>
+  </w:abstractNum>
+  <w:abstractNum w:abstractNumId="2" w15:restartNumberingAfterBreak="0">
+    <w:nsid w:val="63587C96"/>
+    <w:multiLevelType w:val="multilevel"/>
+    <w:tmpl w:val="B1FC9E82"/>
+    <w:lvl w:ilvl="0">
+      <w:start w:val="1"/>
+      <w:numFmt w:val="bullet"/>
+      <w:lvlText w:val=""/>
+      <w:lvlJc w:val="left"/>
+      <w:pPr>
+        <w:tabs>
+          <w:tab w:val="num" w:pos="720"/>
+        </w:tabs>
+        <w:ind w:left="720" w:hanging="360"/>
+      </w:pPr>
+      <w:rPr>
+        <w:rFonts w:ascii="Symbol" w:hAnsi="Symbol" w:hint="default"/>
+        <w:sz w:val="20"/>
+      </w:rPr>
+    </w:lvl>
+    <w:lvl w:ilvl="1">
+      <w:start w:val="1"/>
+      <w:numFmt w:val="bullet"/>
+      <w:lvlText w:val="o"/>
+      <w:lvlJc w:val="left"/>
+      <w:pPr>
+        <w:tabs>
+          <w:tab w:val="num" w:pos="1440"/>
+        </w:tabs>
+        <w:ind w:left="1440" w:hanging="360"/>
+      </w:pPr>
+      <w:rPr>
+        <w:rFonts w:ascii="Courier New" w:hAnsi="Courier New" w:hint="default"/>
+        <w:sz w:val="20"/>
+      </w:rPr>
+    </w:lvl>
+    <w:lvl w:ilvl="2">
+      <w:start w:val="1"/>
+      <w:numFmt w:val="bullet"/>
+      <w:lvlText w:val=""/>
+      <w:lvlJc w:val="left"/>
+      <w:pPr>
+        <w:tabs>
+          <w:tab w:val="num" w:pos="2160"/>
+        </w:tabs>
+        <w:ind w:left="2160" w:hanging="360"/>
+      </w:pPr>
+      <w:rPr>
+        <w:rFonts w:ascii="Wingdings" w:hAnsi="Wingdings" w:hint="default"/>
+        <w:sz w:val="20"/>
+      </w:rPr>
+    </w:lvl>
+    <w:lvl w:ilvl="3" w:tentative="1">
+      <w:start w:val="1"/>
+      <w:numFmt w:val="bullet"/>
+      <w:lvlText w:val=""/>
+      <w:lvlJc w:val="left"/>
+      <w:pPr>
+        <w:tabs>
+          <w:tab w:val="num" w:pos="2880"/>
+        </w:tabs>
+        <w:ind w:left="2880" w:hanging="360"/>
+      </w:pPr>
+      <w:rPr>
+        <w:rFonts w:ascii="Wingdings" w:hAnsi="Wingdings" w:hint="default"/>
+        <w:sz w:val="20"/>
+      </w:rPr>
+    </w:lvl>
+    <w:lvl w:ilvl="4" w:tentative="1">
+      <w:start w:val="1"/>
+      <w:numFmt w:val="bullet"/>
+      <w:lvlText w:val=""/>
+      <w:lvlJc w:val="left"/>
+      <w:pPr>
+        <w:tabs>
+          <w:tab w:val="num" w:pos="3600"/>
+        </w:tabs>
+        <w:ind w:left="3600" w:hanging="360"/>
+      </w:pPr>
+      <w:rPr>
+        <w:rFonts w:ascii="Wingdings" w:hAnsi="Wingdings" w:hint="default"/>
+        <w:sz w:val="20"/>
+      </w:rPr>
+    </w:lvl>
+    <w:lvl w:ilvl="5" w:tentative="1">
+      <w:start w:val="1"/>
+      <w:numFmt w:val="bullet"/>
+      <w:lvlText w:val=""/>
+      <w:lvlJc w:val="left"/>
+      <w:pPr>
+        <w:tabs>
+          <w:tab w:val="num" w:pos="4320"/>
+        </w:tabs>
+        <w:ind w:left="4320" w:hanging="360"/>
+      </w:pPr>
+      <w:rPr>
+        <w:rFonts w:ascii="Wingdings" w:hAnsi="Wingdings" w:hint="default"/>
+        <w:sz w:val="20"/>
+      </w:rPr>
+    </w:lvl>
+    <w:lvl w:ilvl="6" w:tentative="1">
+      <w:start w:val="1"/>
+      <w:numFmt w:val="bullet"/>
+      <w:lvlText w:val=""/>
+      <w:lvlJc w:val="left"/>
+      <w:pPr>
+        <w:tabs>
+          <w:tab w:val="num" w:pos="5040"/>
+        </w:tabs>
+        <w:ind w:left="5040" w:hanging="360"/>
+      </w:pPr>
+      <w:rPr>
+        <w:rFonts w:ascii="Wingdings" w:hAnsi="Wingdings" w:hint="default"/>
+        <w:sz w:val="20"/>
+      </w:rPr>
+    </w:lvl>
+    <w:lvl w:ilvl="7" w:tentative="1">
+      <w:start w:val="1"/>
+      <w:numFmt w:val="bullet"/>
+      <w:lvlText w:val=""/>
+      <w:lvlJc w:val="left"/>
+      <w:pPr>
+        <w:tabs>
+          <w:tab w:val="num" w:pos="5760"/>
+        </w:tabs>
+        <w:ind w:left="5760" w:hanging="360"/>
+      </w:pPr>
+      <w:rPr>
+        <w:rFonts w:ascii="Wingdings" w:hAnsi="Wingdings" w:hint="default"/>
+        <w:sz w:val="20"/>
+      </w:rPr>
+    </w:lvl>
+    <w:lvl w:ilvl="8" w:tentative="1">
+      <w:start w:val="1"/>
+      <w:numFmt w:val="bullet"/>
+      <w:lvlText w:val=""/>
+      <w:lvlJc w:val="left"/>
+      <w:pPr>
+        <w:tabs>
+          <w:tab w:val="num" w:pos="6480"/>
+        </w:tabs>
+        <w:ind w:left="6480" w:hanging="360"/>
+      </w:pPr>
+      <w:rPr>
+        <w:rFonts w:ascii="Wingdings" w:hAnsi="Wingdings" w:hint="default"/>
+        <w:sz w:val="20"/>
+      </w:rPr>
+    </w:lvl>
+  </w:abstractNum>
   <w:num w:numId="1">
+    <w:abstractNumId w:val="1"/>
+  </w:num>
+  <w:num w:numId="2">
     <w:abstractNumId w:val="0"/>
+  </w:num>
+  <w:num w:numId="3">
+    <w:abstractNumId w:val="2"/>
   </w:num>
 </w:numbering>
 </file>

</xml_diff>

<commit_message>
Creating gradients and transforming elements
</commit_message>
<xml_diff>
--- a/CSS Notes.docx
+++ b/CSS Notes.docx
@@ -8,7 +8,7 @@
           <w:ilvl w:val="0"/>
           <w:numId w:val="1"/>
         </w:numPr>
-        <w:spacing w:before="100" w:beforeAutospacing="1" w:after="100" w:afterAutospacing="1" w:line="240" w:lineRule="auto"/>
+        <w:spacing w:after="0" w:line="240" w:lineRule="auto"/>
         <w:rPr>
           <w:rFonts w:ascii="Times New Roman" w:eastAsia="Times New Roman" w:hAnsi="Times New Roman" w:cs="Times New Roman"/>
           <w:sz w:val="24"/>
@@ -30,7 +30,7 @@
           <w:ilvl w:val="1"/>
           <w:numId w:val="1"/>
         </w:numPr>
-        <w:spacing w:before="100" w:beforeAutospacing="1" w:after="100" w:afterAutospacing="1" w:line="240" w:lineRule="auto"/>
+        <w:spacing w:after="0" w:line="240" w:lineRule="auto"/>
         <w:rPr>
           <w:rFonts w:ascii="Times New Roman" w:eastAsia="Times New Roman" w:hAnsi="Times New Roman" w:cs="Times New Roman"/>
           <w:sz w:val="24"/>
@@ -52,7 +52,7 @@
           <w:ilvl w:val="1"/>
           <w:numId w:val="1"/>
         </w:numPr>
-        <w:spacing w:before="100" w:beforeAutospacing="1" w:after="100" w:afterAutospacing="1" w:line="240" w:lineRule="auto"/>
+        <w:spacing w:after="0" w:line="240" w:lineRule="auto"/>
         <w:rPr>
           <w:rFonts w:ascii="Times New Roman" w:eastAsia="Times New Roman" w:hAnsi="Times New Roman" w:cs="Times New Roman"/>
           <w:sz w:val="24"/>
@@ -74,7 +74,7 @@
           <w:ilvl w:val="2"/>
           <w:numId w:val="1"/>
         </w:numPr>
-        <w:spacing w:before="100" w:beforeAutospacing="1" w:after="100" w:afterAutospacing="1" w:line="240" w:lineRule="auto"/>
+        <w:spacing w:after="0" w:line="240" w:lineRule="auto"/>
         <w:rPr>
           <w:rFonts w:ascii="Times New Roman" w:eastAsia="Times New Roman" w:hAnsi="Times New Roman" w:cs="Times New Roman"/>
           <w:sz w:val="24"/>
@@ -96,7 +96,7 @@
           <w:ilvl w:val="1"/>
           <w:numId w:val="1"/>
         </w:numPr>
-        <w:spacing w:before="100" w:beforeAutospacing="1" w:after="100" w:afterAutospacing="1" w:line="240" w:lineRule="auto"/>
+        <w:spacing w:after="0" w:line="240" w:lineRule="auto"/>
         <w:rPr>
           <w:rFonts w:ascii="Times New Roman" w:eastAsia="Times New Roman" w:hAnsi="Times New Roman" w:cs="Times New Roman"/>
           <w:sz w:val="24"/>
@@ -118,7 +118,7 @@
           <w:ilvl w:val="2"/>
           <w:numId w:val="1"/>
         </w:numPr>
-        <w:spacing w:before="100" w:beforeAutospacing="1" w:after="100" w:afterAutospacing="1" w:line="240" w:lineRule="auto"/>
+        <w:spacing w:after="0" w:line="240" w:lineRule="auto"/>
         <w:rPr>
           <w:rFonts w:ascii="Times New Roman" w:eastAsia="Times New Roman" w:hAnsi="Times New Roman" w:cs="Times New Roman"/>
           <w:sz w:val="24"/>
@@ -158,7 +158,7 @@
           <w:ilvl w:val="1"/>
           <w:numId w:val="1"/>
         </w:numPr>
-        <w:spacing w:before="100" w:beforeAutospacing="1" w:after="100" w:afterAutospacing="1" w:line="240" w:lineRule="auto"/>
+        <w:spacing w:after="0" w:line="240" w:lineRule="auto"/>
         <w:rPr>
           <w:rFonts w:ascii="Times New Roman" w:eastAsia="Times New Roman" w:hAnsi="Times New Roman" w:cs="Times New Roman"/>
           <w:sz w:val="24"/>
@@ -180,7 +180,7 @@
           <w:ilvl w:val="2"/>
           <w:numId w:val="1"/>
         </w:numPr>
-        <w:spacing w:before="100" w:beforeAutospacing="1" w:after="100" w:afterAutospacing="1" w:line="240" w:lineRule="auto"/>
+        <w:spacing w:after="0" w:line="240" w:lineRule="auto"/>
         <w:rPr>
           <w:rFonts w:ascii="Times New Roman" w:eastAsia="Times New Roman" w:hAnsi="Times New Roman" w:cs="Times New Roman"/>
           <w:sz w:val="24"/>
@@ -220,7 +220,7 @@
           <w:ilvl w:val="1"/>
           <w:numId w:val="1"/>
         </w:numPr>
-        <w:spacing w:before="100" w:beforeAutospacing="1" w:after="100" w:afterAutospacing="1" w:line="240" w:lineRule="auto"/>
+        <w:spacing w:after="0" w:line="240" w:lineRule="auto"/>
         <w:rPr>
           <w:rFonts w:ascii="Times New Roman" w:eastAsia="Times New Roman" w:hAnsi="Times New Roman" w:cs="Times New Roman"/>
           <w:sz w:val="24"/>
@@ -242,7 +242,7 @@
           <w:ilvl w:val="0"/>
           <w:numId w:val="1"/>
         </w:numPr>
-        <w:spacing w:before="100" w:beforeAutospacing="1" w:after="100" w:afterAutospacing="1" w:line="240" w:lineRule="auto"/>
+        <w:spacing w:after="0" w:line="240" w:lineRule="auto"/>
         <w:rPr>
           <w:rFonts w:ascii="Times New Roman" w:eastAsia="Times New Roman" w:hAnsi="Times New Roman" w:cs="Times New Roman"/>
           <w:sz w:val="24"/>
@@ -264,7 +264,7 @@
           <w:ilvl w:val="1"/>
           <w:numId w:val="1"/>
         </w:numPr>
-        <w:spacing w:before="100" w:beforeAutospacing="1" w:after="100" w:afterAutospacing="1" w:line="240" w:lineRule="auto"/>
+        <w:spacing w:after="0" w:line="240" w:lineRule="auto"/>
         <w:rPr>
           <w:rFonts w:ascii="Times New Roman" w:eastAsia="Times New Roman" w:hAnsi="Times New Roman" w:cs="Times New Roman"/>
           <w:sz w:val="24"/>
@@ -286,7 +286,7 @@
           <w:ilvl w:val="1"/>
           <w:numId w:val="1"/>
         </w:numPr>
-        <w:spacing w:before="100" w:beforeAutospacing="1" w:after="100" w:afterAutospacing="1" w:line="240" w:lineRule="auto"/>
+        <w:spacing w:after="0" w:line="240" w:lineRule="auto"/>
         <w:rPr>
           <w:rFonts w:ascii="Times New Roman" w:eastAsia="Times New Roman" w:hAnsi="Times New Roman" w:cs="Times New Roman"/>
           <w:sz w:val="24"/>
@@ -308,7 +308,7 @@
           <w:ilvl w:val="0"/>
           <w:numId w:val="1"/>
         </w:numPr>
-        <w:spacing w:before="100" w:beforeAutospacing="1" w:after="100" w:afterAutospacing="1" w:line="240" w:lineRule="auto"/>
+        <w:spacing w:after="0" w:line="240" w:lineRule="auto"/>
         <w:rPr>
           <w:rFonts w:ascii="Times New Roman" w:eastAsia="Times New Roman" w:hAnsi="Times New Roman" w:cs="Times New Roman"/>
           <w:sz w:val="24"/>
@@ -330,7 +330,7 @@
           <w:ilvl w:val="1"/>
           <w:numId w:val="1"/>
         </w:numPr>
-        <w:spacing w:before="100" w:beforeAutospacing="1" w:after="100" w:afterAutospacing="1" w:line="240" w:lineRule="auto"/>
+        <w:spacing w:after="0" w:line="240" w:lineRule="auto"/>
         <w:rPr>
           <w:rFonts w:ascii="Times New Roman" w:eastAsia="Times New Roman" w:hAnsi="Times New Roman" w:cs="Times New Roman"/>
           <w:sz w:val="24"/>
@@ -352,7 +352,7 @@
           <w:ilvl w:val="0"/>
           <w:numId w:val="1"/>
         </w:numPr>
-        <w:spacing w:before="100" w:beforeAutospacing="1" w:after="100" w:afterAutospacing="1" w:line="240" w:lineRule="auto"/>
+        <w:spacing w:after="0" w:line="240" w:lineRule="auto"/>
         <w:rPr>
           <w:rFonts w:ascii="Times New Roman" w:eastAsia="Times New Roman" w:hAnsi="Times New Roman" w:cs="Times New Roman"/>
           <w:sz w:val="24"/>
@@ -374,7 +374,7 @@
           <w:ilvl w:val="1"/>
           <w:numId w:val="1"/>
         </w:numPr>
-        <w:spacing w:before="100" w:beforeAutospacing="1" w:after="100" w:afterAutospacing="1" w:line="240" w:lineRule="auto"/>
+        <w:spacing w:after="0" w:line="240" w:lineRule="auto"/>
         <w:rPr>
           <w:rFonts w:ascii="Times New Roman" w:eastAsia="Times New Roman" w:hAnsi="Times New Roman" w:cs="Times New Roman"/>
           <w:sz w:val="24"/>
@@ -432,7 +432,7 @@
           <w:ilvl w:val="0"/>
           <w:numId w:val="1"/>
         </w:numPr>
-        <w:spacing w:before="100" w:beforeAutospacing="1" w:after="100" w:afterAutospacing="1" w:line="240" w:lineRule="auto"/>
+        <w:spacing w:after="0" w:line="240" w:lineRule="auto"/>
         <w:rPr>
           <w:rFonts w:ascii="Times New Roman" w:eastAsia="Times New Roman" w:hAnsi="Times New Roman" w:cs="Times New Roman"/>
           <w:sz w:val="24"/>
@@ -454,7 +454,7 @@
           <w:ilvl w:val="1"/>
           <w:numId w:val="1"/>
         </w:numPr>
-        <w:spacing w:before="100" w:beforeAutospacing="1" w:after="100" w:afterAutospacing="1" w:line="240" w:lineRule="auto"/>
+        <w:spacing w:after="0" w:line="240" w:lineRule="auto"/>
         <w:rPr>
           <w:rFonts w:ascii="Times New Roman" w:eastAsia="Times New Roman" w:hAnsi="Times New Roman" w:cs="Times New Roman"/>
           <w:sz w:val="24"/>
@@ -512,7 +512,7 @@
           <w:ilvl w:val="0"/>
           <w:numId w:val="1"/>
         </w:numPr>
-        <w:spacing w:before="100" w:beforeAutospacing="1" w:after="100" w:afterAutospacing="1" w:line="240" w:lineRule="auto"/>
+        <w:spacing w:after="0" w:line="240" w:lineRule="auto"/>
         <w:rPr>
           <w:rFonts w:ascii="Times New Roman" w:eastAsia="Times New Roman" w:hAnsi="Times New Roman" w:cs="Times New Roman"/>
           <w:sz w:val="24"/>
@@ -534,7 +534,7 @@
           <w:ilvl w:val="1"/>
           <w:numId w:val="1"/>
         </w:numPr>
-        <w:spacing w:before="100" w:beforeAutospacing="1" w:after="100" w:afterAutospacing="1" w:line="240" w:lineRule="auto"/>
+        <w:spacing w:after="0" w:line="240" w:lineRule="auto"/>
         <w:rPr>
           <w:rFonts w:ascii="Times New Roman" w:eastAsia="Times New Roman" w:hAnsi="Times New Roman" w:cs="Times New Roman"/>
           <w:sz w:val="24"/>
@@ -556,7 +556,7 @@
           <w:ilvl w:val="0"/>
           <w:numId w:val="1"/>
         </w:numPr>
-        <w:spacing w:before="100" w:beforeAutospacing="1" w:after="100" w:afterAutospacing="1" w:line="240" w:lineRule="auto"/>
+        <w:spacing w:after="0" w:line="240" w:lineRule="auto"/>
         <w:rPr>
           <w:rFonts w:ascii="Times New Roman" w:eastAsia="Times New Roman" w:hAnsi="Times New Roman" w:cs="Times New Roman"/>
           <w:sz w:val="24"/>
@@ -578,7 +578,7 @@
           <w:ilvl w:val="1"/>
           <w:numId w:val="1"/>
         </w:numPr>
-        <w:spacing w:before="100" w:beforeAutospacing="1" w:after="100" w:afterAutospacing="1" w:line="240" w:lineRule="auto"/>
+        <w:spacing w:after="0" w:line="240" w:lineRule="auto"/>
         <w:rPr>
           <w:rFonts w:ascii="Times New Roman" w:eastAsia="Times New Roman" w:hAnsi="Times New Roman" w:cs="Times New Roman"/>
           <w:sz w:val="24"/>
@@ -600,7 +600,7 @@
           <w:ilvl w:val="0"/>
           <w:numId w:val="1"/>
         </w:numPr>
-        <w:spacing w:before="100" w:beforeAutospacing="1" w:after="100" w:afterAutospacing="1" w:line="240" w:lineRule="auto"/>
+        <w:spacing w:after="0" w:line="240" w:lineRule="auto"/>
         <w:rPr>
           <w:rFonts w:ascii="Times New Roman" w:eastAsia="Times New Roman" w:hAnsi="Times New Roman" w:cs="Times New Roman"/>
           <w:sz w:val="24"/>
@@ -632,7 +632,7 @@
           <w:ilvl w:val="1"/>
           <w:numId w:val="1"/>
         </w:numPr>
-        <w:spacing w:before="100" w:beforeAutospacing="1" w:after="100" w:afterAutospacing="1" w:line="240" w:lineRule="auto"/>
+        <w:spacing w:after="0" w:line="240" w:lineRule="auto"/>
         <w:rPr>
           <w:rFonts w:ascii="Times New Roman" w:eastAsia="Times New Roman" w:hAnsi="Times New Roman" w:cs="Times New Roman"/>
           <w:sz w:val="24"/>
@@ -654,7 +654,7 @@
           <w:ilvl w:val="0"/>
           <w:numId w:val="1"/>
         </w:numPr>
-        <w:spacing w:before="100" w:beforeAutospacing="1" w:after="100" w:afterAutospacing="1" w:line="240" w:lineRule="auto"/>
+        <w:spacing w:after="0" w:line="240" w:lineRule="auto"/>
         <w:rPr>
           <w:rFonts w:ascii="Times New Roman" w:eastAsia="Times New Roman" w:hAnsi="Times New Roman" w:cs="Times New Roman"/>
           <w:sz w:val="24"/>
@@ -694,7 +694,7 @@
           <w:ilvl w:val="1"/>
           <w:numId w:val="1"/>
         </w:numPr>
-        <w:spacing w:before="100" w:beforeAutospacing="1" w:after="100" w:afterAutospacing="1" w:line="240" w:lineRule="auto"/>
+        <w:spacing w:after="0" w:line="240" w:lineRule="auto"/>
         <w:rPr>
           <w:rFonts w:ascii="Times New Roman" w:eastAsia="Times New Roman" w:hAnsi="Times New Roman" w:cs="Times New Roman"/>
           <w:sz w:val="24"/>
@@ -716,7 +716,7 @@
           <w:ilvl w:val="0"/>
           <w:numId w:val="1"/>
         </w:numPr>
-        <w:spacing w:before="100" w:beforeAutospacing="1" w:after="100" w:afterAutospacing="1" w:line="240" w:lineRule="auto"/>
+        <w:spacing w:after="0" w:line="240" w:lineRule="auto"/>
         <w:rPr>
           <w:rFonts w:ascii="Times New Roman" w:eastAsia="Times New Roman" w:hAnsi="Times New Roman" w:cs="Times New Roman"/>
           <w:sz w:val="24"/>
@@ -756,7 +756,7 @@
           <w:ilvl w:val="0"/>
           <w:numId w:val="1"/>
         </w:numPr>
-        <w:spacing w:before="100" w:beforeAutospacing="1" w:after="100" w:afterAutospacing="1" w:line="240" w:lineRule="auto"/>
+        <w:spacing w:after="0" w:line="240" w:lineRule="auto"/>
         <w:rPr>
           <w:rFonts w:ascii="Times New Roman" w:eastAsia="Times New Roman" w:hAnsi="Times New Roman" w:cs="Times New Roman"/>
           <w:sz w:val="24"/>
@@ -796,7 +796,7 @@
           <w:ilvl w:val="0"/>
           <w:numId w:val="1"/>
         </w:numPr>
-        <w:spacing w:before="100" w:beforeAutospacing="1" w:after="100" w:afterAutospacing="1" w:line="240" w:lineRule="auto"/>
+        <w:spacing w:after="0" w:line="240" w:lineRule="auto"/>
         <w:rPr>
           <w:rFonts w:ascii="Times New Roman" w:eastAsia="Times New Roman" w:hAnsi="Times New Roman" w:cs="Times New Roman"/>
           <w:sz w:val="24"/>
@@ -838,7 +838,7 @@
           <w:ilvl w:val="1"/>
           <w:numId w:val="1"/>
         </w:numPr>
-        <w:spacing w:before="100" w:beforeAutospacing="1" w:after="100" w:afterAutospacing="1" w:line="240" w:lineRule="auto"/>
+        <w:spacing w:after="0" w:line="240" w:lineRule="auto"/>
         <w:rPr>
           <w:rFonts w:ascii="Times New Roman" w:eastAsia="Times New Roman" w:hAnsi="Times New Roman" w:cs="Times New Roman"/>
           <w:sz w:val="24"/>
@@ -932,7 +932,7 @@
           <w:ilvl w:val="1"/>
           <w:numId w:val="1"/>
         </w:numPr>
-        <w:spacing w:before="100" w:beforeAutospacing="1" w:after="100" w:afterAutospacing="1" w:line="240" w:lineRule="auto"/>
+        <w:spacing w:after="0" w:line="240" w:lineRule="auto"/>
         <w:rPr>
           <w:rFonts w:ascii="Times New Roman" w:eastAsia="Times New Roman" w:hAnsi="Times New Roman" w:cs="Times New Roman"/>
           <w:sz w:val="24"/>
@@ -1008,7 +1008,7 @@
           <w:ilvl w:val="0"/>
           <w:numId w:val="1"/>
         </w:numPr>
-        <w:spacing w:before="100" w:beforeAutospacing="1" w:after="100" w:afterAutospacing="1" w:line="240" w:lineRule="auto"/>
+        <w:spacing w:after="0" w:line="240" w:lineRule="auto"/>
         <w:rPr>
           <w:rFonts w:ascii="Times New Roman" w:eastAsia="Times New Roman" w:hAnsi="Times New Roman" w:cs="Times New Roman"/>
           <w:sz w:val="24"/>
@@ -1030,7 +1030,7 @@
           <w:ilvl w:val="1"/>
           <w:numId w:val="1"/>
         </w:numPr>
-        <w:spacing w:before="100" w:beforeAutospacing="1" w:after="100" w:afterAutospacing="1" w:line="240" w:lineRule="auto"/>
+        <w:spacing w:after="0" w:line="240" w:lineRule="auto"/>
         <w:rPr>
           <w:rFonts w:ascii="Times New Roman" w:eastAsia="Times New Roman" w:hAnsi="Times New Roman" w:cs="Times New Roman"/>
           <w:sz w:val="24"/>
@@ -1052,7 +1052,7 @@
           <w:ilvl w:val="0"/>
           <w:numId w:val="1"/>
         </w:numPr>
-        <w:spacing w:before="100" w:beforeAutospacing="1" w:after="100" w:afterAutospacing="1" w:line="240" w:lineRule="auto"/>
+        <w:spacing w:after="0" w:line="240" w:lineRule="auto"/>
         <w:rPr>
           <w:rFonts w:ascii="Times New Roman" w:eastAsia="Times New Roman" w:hAnsi="Times New Roman" w:cs="Times New Roman"/>
           <w:sz w:val="24"/>
@@ -1074,7 +1074,7 @@
           <w:ilvl w:val="1"/>
           <w:numId w:val="1"/>
         </w:numPr>
-        <w:spacing w:before="100" w:beforeAutospacing="1" w:after="100" w:afterAutospacing="1" w:line="240" w:lineRule="auto"/>
+        <w:spacing w:after="0" w:line="240" w:lineRule="auto"/>
         <w:rPr>
           <w:rFonts w:ascii="Times New Roman" w:eastAsia="Times New Roman" w:hAnsi="Times New Roman" w:cs="Times New Roman"/>
           <w:sz w:val="24"/>
@@ -1096,7 +1096,7 @@
           <w:ilvl w:val="1"/>
           <w:numId w:val="1"/>
         </w:numPr>
-        <w:spacing w:before="100" w:beforeAutospacing="1" w:after="100" w:afterAutospacing="1" w:line="240" w:lineRule="auto"/>
+        <w:spacing w:after="0" w:line="240" w:lineRule="auto"/>
         <w:rPr>
           <w:rFonts w:ascii="Times New Roman" w:eastAsia="Times New Roman" w:hAnsi="Times New Roman" w:cs="Times New Roman"/>
           <w:sz w:val="24"/>
@@ -1118,7 +1118,7 @@
           <w:ilvl w:val="1"/>
           <w:numId w:val="1"/>
         </w:numPr>
-        <w:spacing w:before="100" w:beforeAutospacing="1" w:after="100" w:afterAutospacing="1" w:line="240" w:lineRule="auto"/>
+        <w:spacing w:after="0" w:line="240" w:lineRule="auto"/>
         <w:rPr>
           <w:rFonts w:ascii="Times New Roman" w:eastAsia="Times New Roman" w:hAnsi="Times New Roman" w:cs="Times New Roman"/>
           <w:sz w:val="24"/>
@@ -1141,7 +1141,7 @@
           <w:ilvl w:val="1"/>
           <w:numId w:val="1"/>
         </w:numPr>
-        <w:spacing w:before="100" w:beforeAutospacing="1" w:after="100" w:afterAutospacing="1" w:line="240" w:lineRule="auto"/>
+        <w:spacing w:after="0" w:line="240" w:lineRule="auto"/>
         <w:rPr>
           <w:rFonts w:ascii="Times New Roman" w:eastAsia="Times New Roman" w:hAnsi="Times New Roman" w:cs="Times New Roman"/>
           <w:sz w:val="24"/>
@@ -1163,7 +1163,7 @@
           <w:ilvl w:val="1"/>
           <w:numId w:val="1"/>
         </w:numPr>
-        <w:spacing w:before="100" w:beforeAutospacing="1" w:after="100" w:afterAutospacing="1" w:line="240" w:lineRule="auto"/>
+        <w:spacing w:after="0" w:line="240" w:lineRule="auto"/>
         <w:rPr>
           <w:rFonts w:ascii="Times New Roman" w:eastAsia="Times New Roman" w:hAnsi="Times New Roman" w:cs="Times New Roman"/>
           <w:sz w:val="24"/>
@@ -1185,7 +1185,7 @@
           <w:ilvl w:val="1"/>
           <w:numId w:val="1"/>
         </w:numPr>
-        <w:spacing w:before="100" w:beforeAutospacing="1" w:after="100" w:afterAutospacing="1" w:line="240" w:lineRule="auto"/>
+        <w:spacing w:after="0" w:line="240" w:lineRule="auto"/>
         <w:rPr>
           <w:rFonts w:ascii="Times New Roman" w:eastAsia="Times New Roman" w:hAnsi="Times New Roman" w:cs="Times New Roman"/>
           <w:sz w:val="24"/>
@@ -1207,7 +1207,7 @@
           <w:ilvl w:val="0"/>
           <w:numId w:val="1"/>
         </w:numPr>
-        <w:spacing w:before="100" w:beforeAutospacing="1" w:after="100" w:afterAutospacing="1" w:line="240" w:lineRule="auto"/>
+        <w:spacing w:after="0" w:line="240" w:lineRule="auto"/>
         <w:rPr>
           <w:rFonts w:ascii="Times New Roman" w:eastAsia="Times New Roman" w:hAnsi="Times New Roman" w:cs="Times New Roman"/>
           <w:sz w:val="24"/>
@@ -1239,7 +1239,7 @@
           <w:ilvl w:val="0"/>
           <w:numId w:val="1"/>
         </w:numPr>
-        <w:spacing w:before="100" w:beforeAutospacing="1" w:after="100" w:afterAutospacing="1" w:line="240" w:lineRule="auto"/>
+        <w:spacing w:after="0" w:line="240" w:lineRule="auto"/>
         <w:rPr>
           <w:rFonts w:ascii="Times New Roman" w:eastAsia="Times New Roman" w:hAnsi="Times New Roman" w:cs="Times New Roman"/>
           <w:sz w:val="24"/>
@@ -1261,7 +1261,7 @@
           <w:ilvl w:val="0"/>
           <w:numId w:val="1"/>
         </w:numPr>
-        <w:spacing w:before="100" w:beforeAutospacing="1" w:after="100" w:afterAutospacing="1" w:line="240" w:lineRule="auto"/>
+        <w:spacing w:after="0" w:line="240" w:lineRule="auto"/>
         <w:rPr>
           <w:rFonts w:ascii="Times New Roman" w:eastAsia="Times New Roman" w:hAnsi="Times New Roman" w:cs="Times New Roman"/>
           <w:sz w:val="24"/>
@@ -1283,7 +1283,7 @@
           <w:ilvl w:val="1"/>
           <w:numId w:val="1"/>
         </w:numPr>
-        <w:spacing w:before="100" w:beforeAutospacing="1" w:after="100" w:afterAutospacing="1" w:line="240" w:lineRule="auto"/>
+        <w:spacing w:after="0" w:line="240" w:lineRule="auto"/>
         <w:rPr>
           <w:rFonts w:ascii="Times New Roman" w:eastAsia="Times New Roman" w:hAnsi="Times New Roman" w:cs="Times New Roman"/>
           <w:sz w:val="24"/>
@@ -1301,7 +1301,7 @@
     </w:p>
     <w:p>
       <w:pPr>
-        <w:spacing w:before="100" w:beforeAutospacing="1" w:after="100" w:afterAutospacing="1" w:line="240" w:lineRule="auto"/>
+        <w:spacing w:after="0" w:line="240" w:lineRule="auto"/>
         <w:ind w:left="1440"/>
         <w:rPr>
           <w:rFonts w:ascii="Times New Roman" w:eastAsia="Times New Roman" w:hAnsi="Times New Roman" w:cs="Times New Roman"/>
@@ -1338,7 +1338,7 @@
     </w:p>
     <w:p>
       <w:pPr>
-        <w:spacing w:before="100" w:beforeAutospacing="1" w:after="100" w:afterAutospacing="1" w:line="240" w:lineRule="auto"/>
+        <w:spacing w:after="0" w:line="240" w:lineRule="auto"/>
         <w:ind w:left="1440"/>
         <w:rPr>
           <w:rFonts w:ascii="Times New Roman" w:eastAsia="Times New Roman" w:hAnsi="Times New Roman" w:cs="Times New Roman"/>
@@ -1361,7 +1361,7 @@
           <w:ilvl w:val="0"/>
           <w:numId w:val="1"/>
         </w:numPr>
-        <w:spacing w:before="100" w:beforeAutospacing="1" w:after="100" w:afterAutospacing="1" w:line="240" w:lineRule="auto"/>
+        <w:spacing w:after="0" w:line="240" w:lineRule="auto"/>
         <w:rPr>
           <w:rFonts w:ascii="Times New Roman" w:eastAsia="Times New Roman" w:hAnsi="Times New Roman" w:cs="Times New Roman"/>
           <w:sz w:val="24"/>
@@ -1383,7 +1383,7 @@
           <w:ilvl w:val="1"/>
           <w:numId w:val="1"/>
         </w:numPr>
-        <w:spacing w:before="100" w:beforeAutospacing="1" w:after="100" w:afterAutospacing="1" w:line="240" w:lineRule="auto"/>
+        <w:spacing w:after="0" w:line="240" w:lineRule="auto"/>
         <w:rPr>
           <w:rFonts w:ascii="Times New Roman" w:eastAsia="Times New Roman" w:hAnsi="Times New Roman" w:cs="Times New Roman"/>
           <w:sz w:val="24"/>
@@ -1405,7 +1405,7 @@
           <w:ilvl w:val="1"/>
           <w:numId w:val="1"/>
         </w:numPr>
-        <w:spacing w:before="100" w:beforeAutospacing="1" w:after="100" w:afterAutospacing="1" w:line="240" w:lineRule="auto"/>
+        <w:spacing w:after="0" w:line="240" w:lineRule="auto"/>
         <w:rPr>
           <w:rFonts w:ascii="Times New Roman" w:eastAsia="Times New Roman" w:hAnsi="Times New Roman" w:cs="Times New Roman"/>
           <w:sz w:val="24"/>
@@ -1427,7 +1427,7 @@
           <w:ilvl w:val="0"/>
           <w:numId w:val="1"/>
         </w:numPr>
-        <w:spacing w:before="100" w:beforeAutospacing="1" w:after="100" w:afterAutospacing="1" w:line="240" w:lineRule="auto"/>
+        <w:spacing w:after="0" w:line="240" w:lineRule="auto"/>
         <w:rPr>
           <w:rFonts w:ascii="Times New Roman" w:eastAsia="Times New Roman" w:hAnsi="Times New Roman" w:cs="Times New Roman"/>
           <w:sz w:val="24"/>
@@ -1449,7 +1449,7 @@
           <w:ilvl w:val="1"/>
           <w:numId w:val="1"/>
         </w:numPr>
-        <w:spacing w:before="100" w:beforeAutospacing="1" w:after="100" w:afterAutospacing="1" w:line="240" w:lineRule="auto"/>
+        <w:spacing w:after="0" w:line="240" w:lineRule="auto"/>
         <w:rPr>
           <w:rFonts w:ascii="Times New Roman" w:eastAsia="Times New Roman" w:hAnsi="Times New Roman" w:cs="Times New Roman"/>
           <w:sz w:val="24"/>
@@ -1471,7 +1471,7 @@
           <w:ilvl w:val="2"/>
           <w:numId w:val="1"/>
         </w:numPr>
-        <w:spacing w:before="100" w:beforeAutospacing="1" w:after="100" w:afterAutospacing="1" w:line="240" w:lineRule="auto"/>
+        <w:spacing w:after="0" w:line="240" w:lineRule="auto"/>
         <w:rPr>
           <w:rFonts w:ascii="Times New Roman" w:eastAsia="Times New Roman" w:hAnsi="Times New Roman" w:cs="Times New Roman"/>
           <w:sz w:val="24"/>
@@ -1493,7 +1493,7 @@
           <w:ilvl w:val="3"/>
           <w:numId w:val="1"/>
         </w:numPr>
-        <w:spacing w:before="100" w:beforeAutospacing="1" w:after="100" w:afterAutospacing="1" w:line="240" w:lineRule="auto"/>
+        <w:spacing w:after="0" w:line="240" w:lineRule="auto"/>
         <w:rPr>
           <w:rFonts w:ascii="Times New Roman" w:eastAsia="Times New Roman" w:hAnsi="Times New Roman" w:cs="Times New Roman"/>
           <w:sz w:val="24"/>
@@ -1515,7 +1515,7 @@
           <w:ilvl w:val="2"/>
           <w:numId w:val="1"/>
         </w:numPr>
-        <w:spacing w:before="100" w:beforeAutospacing="1" w:after="100" w:afterAutospacing="1" w:line="240" w:lineRule="auto"/>
+        <w:spacing w:after="0" w:line="240" w:lineRule="auto"/>
         <w:rPr>
           <w:rFonts w:ascii="Times New Roman" w:eastAsia="Times New Roman" w:hAnsi="Times New Roman" w:cs="Times New Roman"/>
           <w:sz w:val="24"/>
@@ -1537,7 +1537,7 @@
           <w:ilvl w:val="1"/>
           <w:numId w:val="1"/>
         </w:numPr>
-        <w:spacing w:before="100" w:beforeAutospacing="1" w:after="100" w:afterAutospacing="1" w:line="240" w:lineRule="auto"/>
+        <w:spacing w:after="0" w:line="240" w:lineRule="auto"/>
         <w:rPr>
           <w:rFonts w:ascii="Times New Roman" w:eastAsia="Times New Roman" w:hAnsi="Times New Roman" w:cs="Times New Roman"/>
           <w:sz w:val="24"/>
@@ -1577,7 +1577,7 @@
           <w:ilvl w:val="1"/>
           <w:numId w:val="1"/>
         </w:numPr>
-        <w:spacing w:before="100" w:beforeAutospacing="1" w:after="100" w:afterAutospacing="1" w:line="240" w:lineRule="auto"/>
+        <w:spacing w:after="0" w:line="240" w:lineRule="auto"/>
         <w:rPr>
           <w:rFonts w:ascii="Times New Roman" w:eastAsia="Times New Roman" w:hAnsi="Times New Roman" w:cs="Times New Roman"/>
           <w:sz w:val="24"/>
@@ -1617,7 +1617,7 @@
           <w:ilvl w:val="2"/>
           <w:numId w:val="1"/>
         </w:numPr>
-        <w:spacing w:before="100" w:beforeAutospacing="1" w:after="100" w:afterAutospacing="1" w:line="240" w:lineRule="auto"/>
+        <w:spacing w:after="0" w:line="240" w:lineRule="auto"/>
         <w:rPr>
           <w:rFonts w:ascii="Times New Roman" w:eastAsia="Times New Roman" w:hAnsi="Times New Roman" w:cs="Times New Roman"/>
           <w:sz w:val="24"/>
@@ -1732,7 +1732,7 @@
           <w:ilvl w:val="0"/>
           <w:numId w:val="1"/>
         </w:numPr>
-        <w:spacing w:before="100" w:beforeAutospacing="1" w:after="100" w:afterAutospacing="1" w:line="240" w:lineRule="auto"/>
+        <w:spacing w:after="0" w:line="240" w:lineRule="auto"/>
         <w:rPr>
           <w:rFonts w:ascii="Times New Roman" w:eastAsia="Times New Roman" w:hAnsi="Times New Roman" w:cs="Times New Roman"/>
           <w:sz w:val="24"/>
@@ -1754,7 +1754,7 @@
           <w:ilvl w:val="1"/>
           <w:numId w:val="1"/>
         </w:numPr>
-        <w:spacing w:before="100" w:beforeAutospacing="1" w:after="100" w:afterAutospacing="1" w:line="240" w:lineRule="auto"/>
+        <w:spacing w:after="0" w:line="240" w:lineRule="auto"/>
         <w:rPr>
           <w:rFonts w:ascii="Times New Roman" w:eastAsia="Times New Roman" w:hAnsi="Times New Roman" w:cs="Times New Roman"/>
           <w:sz w:val="24"/>
@@ -1776,7 +1776,7 @@
           <w:ilvl w:val="2"/>
           <w:numId w:val="1"/>
         </w:numPr>
-        <w:spacing w:before="100" w:beforeAutospacing="1" w:after="100" w:afterAutospacing="1" w:line="240" w:lineRule="auto"/>
+        <w:spacing w:after="0" w:line="240" w:lineRule="auto"/>
         <w:rPr>
           <w:rFonts w:ascii="Times New Roman" w:eastAsia="Times New Roman" w:hAnsi="Times New Roman" w:cs="Times New Roman"/>
           <w:sz w:val="24"/>
@@ -1798,7 +1798,7 @@
           <w:ilvl w:val="1"/>
           <w:numId w:val="1"/>
         </w:numPr>
-        <w:spacing w:before="100" w:beforeAutospacing="1" w:after="100" w:afterAutospacing="1" w:line="240" w:lineRule="auto"/>
+        <w:spacing w:after="0" w:line="240" w:lineRule="auto"/>
         <w:rPr>
           <w:rFonts w:ascii="Times New Roman" w:eastAsia="Times New Roman" w:hAnsi="Times New Roman" w:cs="Times New Roman"/>
           <w:sz w:val="24"/>
@@ -1820,7 +1820,7 @@
           <w:ilvl w:val="0"/>
           <w:numId w:val="1"/>
         </w:numPr>
-        <w:spacing w:before="100" w:beforeAutospacing="1" w:after="100" w:afterAutospacing="1" w:line="240" w:lineRule="auto"/>
+        <w:spacing w:after="0" w:line="240" w:lineRule="auto"/>
         <w:rPr>
           <w:rFonts w:ascii="Times New Roman" w:eastAsia="Times New Roman" w:hAnsi="Times New Roman" w:cs="Times New Roman"/>
           <w:sz w:val="24"/>
@@ -1842,7 +1842,7 @@
           <w:ilvl w:val="1"/>
           <w:numId w:val="1"/>
         </w:numPr>
-        <w:spacing w:before="100" w:beforeAutospacing="1" w:after="100" w:afterAutospacing="1" w:line="240" w:lineRule="auto"/>
+        <w:spacing w:after="0" w:line="240" w:lineRule="auto"/>
         <w:rPr>
           <w:rFonts w:ascii="Times New Roman" w:eastAsia="Times New Roman" w:hAnsi="Times New Roman" w:cs="Times New Roman"/>
           <w:sz w:val="24"/>
@@ -1864,7 +1864,7 @@
           <w:ilvl w:val="0"/>
           <w:numId w:val="1"/>
         </w:numPr>
-        <w:spacing w:before="100" w:beforeAutospacing="1" w:after="100" w:afterAutospacing="1" w:line="240" w:lineRule="auto"/>
+        <w:spacing w:after="0" w:line="240" w:lineRule="auto"/>
         <w:rPr>
           <w:rFonts w:ascii="Times New Roman" w:eastAsia="Times New Roman" w:hAnsi="Times New Roman" w:cs="Times New Roman"/>
           <w:sz w:val="24"/>
@@ -1886,7 +1886,7 @@
           <w:ilvl w:val="1"/>
           <w:numId w:val="1"/>
         </w:numPr>
-        <w:spacing w:before="100" w:beforeAutospacing="1" w:after="100" w:afterAutospacing="1" w:line="240" w:lineRule="auto"/>
+        <w:spacing w:after="0" w:line="240" w:lineRule="auto"/>
         <w:rPr>
           <w:rFonts w:ascii="Times New Roman" w:eastAsia="Times New Roman" w:hAnsi="Times New Roman" w:cs="Times New Roman"/>
           <w:sz w:val="24"/>
@@ -1908,7 +1908,7 @@
           <w:ilvl w:val="0"/>
           <w:numId w:val="1"/>
         </w:numPr>
-        <w:spacing w:before="100" w:beforeAutospacing="1" w:after="100" w:afterAutospacing="1" w:line="240" w:lineRule="auto"/>
+        <w:spacing w:after="0" w:line="240" w:lineRule="auto"/>
         <w:rPr>
           <w:rFonts w:ascii="Times New Roman" w:eastAsia="Times New Roman" w:hAnsi="Times New Roman" w:cs="Times New Roman"/>
           <w:sz w:val="24"/>
@@ -1930,7 +1930,95 @@
           <w:ilvl w:val="1"/>
           <w:numId w:val="1"/>
         </w:numPr>
-        <w:spacing w:before="100" w:beforeAutospacing="1" w:after="100" w:afterAutospacing="1" w:line="240" w:lineRule="auto"/>
+        <w:spacing w:after="0" w:line="240" w:lineRule="auto"/>
+        <w:rPr>
+          <w:rFonts w:ascii="Times New Roman" w:eastAsia="Times New Roman" w:hAnsi="Times New Roman" w:cs="Times New Roman"/>
+          <w:sz w:val="24"/>
+          <w:szCs w:val="24"/>
+        </w:rPr>
+      </w:pPr>
+      <w:r>
+        <w:rPr>
+          <w:rFonts w:ascii="Times New Roman" w:eastAsia="Times New Roman" w:hAnsi="Times New Roman" w:cs="Times New Roman"/>
+          <w:sz w:val="24"/>
+          <w:szCs w:val="24"/>
+        </w:rPr>
+        <w:t>Can be used to change whether the element appears behind or on top of other elements</w:t>
+      </w:r>
+    </w:p>
+    <w:p>
+      <w:pPr>
+        <w:numPr>
+          <w:ilvl w:val="1"/>
+          <w:numId w:val="1"/>
+        </w:numPr>
+        <w:spacing w:after="0" w:line="240" w:lineRule="auto"/>
+        <w:rPr>
+          <w:rFonts w:ascii="Times New Roman" w:eastAsia="Times New Roman" w:hAnsi="Times New Roman" w:cs="Times New Roman"/>
+          <w:sz w:val="24"/>
+          <w:szCs w:val="24"/>
+        </w:rPr>
+      </w:pPr>
+      <w:r>
+        <w:rPr>
+          <w:rFonts w:ascii="Times New Roman" w:eastAsia="Times New Roman" w:hAnsi="Times New Roman" w:cs="Times New Roman"/>
+          <w:sz w:val="24"/>
+          <w:szCs w:val="24"/>
+        </w:rPr>
+        <w:t>Must be an integer</w:t>
+      </w:r>
+    </w:p>
+    <w:p>
+      <w:pPr>
+        <w:numPr>
+          <w:ilvl w:val="1"/>
+          <w:numId w:val="1"/>
+        </w:numPr>
+        <w:spacing w:after="0" w:line="240" w:lineRule="auto"/>
+        <w:rPr>
+          <w:rFonts w:ascii="Times New Roman" w:eastAsia="Times New Roman" w:hAnsi="Times New Roman" w:cs="Times New Roman"/>
+          <w:sz w:val="24"/>
+          <w:szCs w:val="24"/>
+        </w:rPr>
+      </w:pPr>
+      <w:r>
+        <w:rPr>
+          <w:rFonts w:ascii="Times New Roman" w:eastAsia="Times New Roman" w:hAnsi="Times New Roman" w:cs="Times New Roman"/>
+          <w:sz w:val="24"/>
+          <w:szCs w:val="24"/>
+        </w:rPr>
+        <w:t>Higher values of z-index move the element on top of other elements with lower values</w:t>
+      </w:r>
+    </w:p>
+    <w:p>
+      <w:pPr>
+        <w:numPr>
+          <w:ilvl w:val="0"/>
+          <w:numId w:val="1"/>
+        </w:numPr>
+        <w:spacing w:after="0" w:line="240" w:lineRule="auto"/>
+        <w:rPr>
+          <w:rFonts w:ascii="Times New Roman" w:eastAsia="Times New Roman" w:hAnsi="Times New Roman" w:cs="Times New Roman"/>
+          <w:sz w:val="24"/>
+          <w:szCs w:val="24"/>
+        </w:rPr>
+      </w:pPr>
+      <w:r>
+        <w:rPr>
+          <w:rFonts w:ascii="Times New Roman" w:eastAsia="Times New Roman" w:hAnsi="Times New Roman" w:cs="Times New Roman"/>
+          <w:sz w:val="24"/>
+          <w:szCs w:val="24"/>
+        </w:rPr>
+        <w:t>margin: auto</w:t>
+      </w:r>
+    </w:p>
+    <w:p>
+      <w:pPr>
+        <w:numPr>
+          <w:ilvl w:val="1"/>
+          <w:numId w:val="1"/>
+        </w:numPr>
+        <w:spacing w:after="0" w:line="240" w:lineRule="auto"/>
         <w:rPr>
           <w:rFonts w:ascii="Times New Roman" w:eastAsia="Times New Roman" w:hAnsi="Times New Roman" w:cs="Times New Roman"/>
           <w:sz w:val="24"/>
@@ -1944,7 +2032,7 @@
           <w:szCs w:val="24"/>
         </w:rPr>
         <w:lastRenderedPageBreak/>
-        <w:t>Can be used to change whether the element appears behind or on top of other elements</w:t>
+        <w:t>Using margin to center horizontally on the page</w:t>
       </w:r>
     </w:p>
     <w:p>
@@ -1953,20 +2041,60 @@
           <w:ilvl w:val="1"/>
           <w:numId w:val="1"/>
         </w:numPr>
-        <w:spacing w:before="100" w:beforeAutospacing="1" w:after="100" w:afterAutospacing="1" w:line="240" w:lineRule="auto"/>
-        <w:rPr>
-          <w:rFonts w:ascii="Times New Roman" w:eastAsia="Times New Roman" w:hAnsi="Times New Roman" w:cs="Times New Roman"/>
-          <w:sz w:val="24"/>
-          <w:szCs w:val="24"/>
-        </w:rPr>
-      </w:pPr>
-      <w:r>
-        <w:rPr>
-          <w:rFonts w:ascii="Times New Roman" w:eastAsia="Times New Roman" w:hAnsi="Times New Roman" w:cs="Times New Roman"/>
-          <w:sz w:val="24"/>
-          <w:szCs w:val="24"/>
-        </w:rPr>
-        <w:t>Must be an integer</w:t>
+        <w:spacing w:after="0" w:line="240" w:lineRule="auto"/>
+        <w:rPr>
+          <w:rFonts w:ascii="Times New Roman" w:eastAsia="Times New Roman" w:hAnsi="Times New Roman" w:cs="Times New Roman"/>
+          <w:sz w:val="24"/>
+          <w:szCs w:val="24"/>
+        </w:rPr>
+      </w:pPr>
+      <w:r>
+        <w:rPr>
+          <w:rFonts w:ascii="Times New Roman" w:eastAsia="Times New Roman" w:hAnsi="Times New Roman" w:cs="Times New Roman"/>
+          <w:sz w:val="24"/>
+          <w:szCs w:val="24"/>
+        </w:rPr>
+        <w:t xml:space="preserve">Can be applied to div and also to </w:t>
+      </w:r>
+      <w:proofErr w:type="spellStart"/>
+      <w:r>
+        <w:rPr>
+          <w:rFonts w:ascii="Times New Roman" w:eastAsia="Times New Roman" w:hAnsi="Times New Roman" w:cs="Times New Roman"/>
+          <w:sz w:val="24"/>
+          <w:szCs w:val="24"/>
+        </w:rPr>
+        <w:t>img</w:t>
+      </w:r>
+      <w:proofErr w:type="spellEnd"/>
+      <w:r>
+        <w:rPr>
+          <w:rFonts w:ascii="Times New Roman" w:eastAsia="Times New Roman" w:hAnsi="Times New Roman" w:cs="Times New Roman"/>
+          <w:sz w:val="24"/>
+          <w:szCs w:val="24"/>
+        </w:rPr>
+        <w:t xml:space="preserve"> (if we also change the display to block)</w:t>
+      </w:r>
+    </w:p>
+    <w:p>
+      <w:pPr>
+        <w:numPr>
+          <w:ilvl w:val="0"/>
+          <w:numId w:val="1"/>
+        </w:numPr>
+        <w:spacing w:after="0" w:line="240" w:lineRule="auto"/>
+        <w:rPr>
+          <w:rFonts w:ascii="Times New Roman" w:eastAsia="Times New Roman" w:hAnsi="Times New Roman" w:cs="Times New Roman"/>
+          <w:sz w:val="24"/>
+          <w:szCs w:val="24"/>
+        </w:rPr>
+      </w:pPr>
+      <w:r>
+        <w:rPr>
+          <w:rFonts w:ascii="Times New Roman" w:eastAsia="Times New Roman" w:hAnsi="Times New Roman" w:cs="Times New Roman"/>
+          <w:sz w:val="24"/>
+          <w:szCs w:val="24"/>
+        </w:rPr>
+        <w:t>Colors</w:t>
       </w:r>
     </w:p>
     <w:p>
@@ -1975,20 +2103,86 @@
           <w:ilvl w:val="1"/>
           <w:numId w:val="1"/>
         </w:numPr>
-        <w:spacing w:before="100" w:beforeAutospacing="1" w:after="100" w:afterAutospacing="1" w:line="240" w:lineRule="auto"/>
-        <w:rPr>
-          <w:rFonts w:ascii="Times New Roman" w:eastAsia="Times New Roman" w:hAnsi="Times New Roman" w:cs="Times New Roman"/>
-          <w:sz w:val="24"/>
-          <w:szCs w:val="24"/>
-        </w:rPr>
-      </w:pPr>
-      <w:r>
-        <w:rPr>
-          <w:rFonts w:ascii="Times New Roman" w:eastAsia="Times New Roman" w:hAnsi="Times New Roman" w:cs="Times New Roman"/>
-          <w:sz w:val="24"/>
-          <w:szCs w:val="24"/>
-        </w:rPr>
-        <w:t>Higher values of z-index move the element on top of other elements with lower values</w:t>
+        <w:spacing w:after="0" w:line="240" w:lineRule="auto"/>
+        <w:rPr>
+          <w:rFonts w:ascii="Times New Roman" w:eastAsia="Times New Roman" w:hAnsi="Times New Roman" w:cs="Times New Roman"/>
+          <w:sz w:val="24"/>
+          <w:szCs w:val="24"/>
+        </w:rPr>
+      </w:pPr>
+      <w:r>
+        <w:rPr>
+          <w:rFonts w:ascii="Times New Roman" w:eastAsia="Times New Roman" w:hAnsi="Times New Roman" w:cs="Times New Roman"/>
+          <w:sz w:val="24"/>
+          <w:szCs w:val="24"/>
+        </w:rPr>
+        <w:t>Complementary colors - opposite each other on the color wheel</w:t>
+      </w:r>
+    </w:p>
+    <w:p>
+      <w:pPr>
+        <w:numPr>
+          <w:ilvl w:val="2"/>
+          <w:numId w:val="1"/>
+        </w:numPr>
+        <w:spacing w:after="0" w:line="240" w:lineRule="auto"/>
+        <w:rPr>
+          <w:rFonts w:ascii="Times New Roman" w:eastAsia="Times New Roman" w:hAnsi="Times New Roman" w:cs="Times New Roman"/>
+          <w:sz w:val="24"/>
+          <w:szCs w:val="24"/>
+        </w:rPr>
+      </w:pPr>
+      <w:r>
+        <w:rPr>
+          <w:rFonts w:ascii="Times New Roman" w:eastAsia="Times New Roman" w:hAnsi="Times New Roman" w:cs="Times New Roman"/>
+          <w:sz w:val="24"/>
+          <w:szCs w:val="24"/>
+        </w:rPr>
+        <w:t>red (#FF0000) and cyan (#00FFFF)</w:t>
+      </w:r>
+    </w:p>
+    <w:p>
+      <w:pPr>
+        <w:numPr>
+          <w:ilvl w:val="2"/>
+          <w:numId w:val="1"/>
+        </w:numPr>
+        <w:spacing w:after="0" w:line="240" w:lineRule="auto"/>
+        <w:rPr>
+          <w:rFonts w:ascii="Times New Roman" w:eastAsia="Times New Roman" w:hAnsi="Times New Roman" w:cs="Times New Roman"/>
+          <w:sz w:val="24"/>
+          <w:szCs w:val="24"/>
+        </w:rPr>
+      </w:pPr>
+      <w:r>
+        <w:rPr>
+          <w:rFonts w:ascii="Times New Roman" w:eastAsia="Times New Roman" w:hAnsi="Times New Roman" w:cs="Times New Roman"/>
+          <w:sz w:val="24"/>
+          <w:szCs w:val="24"/>
+        </w:rPr>
+        <w:t>green (#00FF00) and magenta (#FF00FF)</w:t>
+      </w:r>
+    </w:p>
+    <w:p>
+      <w:pPr>
+        <w:numPr>
+          <w:ilvl w:val="2"/>
+          <w:numId w:val="1"/>
+        </w:numPr>
+        <w:spacing w:after="0" w:line="240" w:lineRule="auto"/>
+        <w:rPr>
+          <w:rFonts w:ascii="Times New Roman" w:eastAsia="Times New Roman" w:hAnsi="Times New Roman" w:cs="Times New Roman"/>
+          <w:sz w:val="24"/>
+          <w:szCs w:val="24"/>
+        </w:rPr>
+      </w:pPr>
+      <w:r>
+        <w:rPr>
+          <w:rFonts w:ascii="Times New Roman" w:eastAsia="Times New Roman" w:hAnsi="Times New Roman" w:cs="Times New Roman"/>
+          <w:sz w:val="24"/>
+          <w:szCs w:val="24"/>
+        </w:rPr>
+        <w:t>blue (#0000FF) and yellow (#FFFF00)</w:t>
       </w:r>
     </w:p>
     <w:p>
@@ -1997,20 +2191,20 @@
           <w:ilvl w:val="0"/>
           <w:numId w:val="1"/>
         </w:numPr>
-        <w:spacing w:before="100" w:beforeAutospacing="1" w:after="100" w:afterAutospacing="1" w:line="240" w:lineRule="auto"/>
-        <w:rPr>
-          <w:rFonts w:ascii="Times New Roman" w:eastAsia="Times New Roman" w:hAnsi="Times New Roman" w:cs="Times New Roman"/>
-          <w:sz w:val="24"/>
-          <w:szCs w:val="24"/>
-        </w:rPr>
-      </w:pPr>
-      <w:r>
-        <w:rPr>
-          <w:rFonts w:ascii="Times New Roman" w:eastAsia="Times New Roman" w:hAnsi="Times New Roman" w:cs="Times New Roman"/>
-          <w:sz w:val="24"/>
-          <w:szCs w:val="24"/>
-        </w:rPr>
-        <w:t>margin: auto</w:t>
+        <w:spacing w:after="0" w:line="240" w:lineRule="auto"/>
+        <w:rPr>
+          <w:rFonts w:ascii="Times New Roman" w:eastAsia="Times New Roman" w:hAnsi="Times New Roman" w:cs="Times New Roman"/>
+          <w:sz w:val="24"/>
+          <w:szCs w:val="24"/>
+        </w:rPr>
+      </w:pPr>
+      <w:r>
+        <w:rPr>
+          <w:rFonts w:ascii="Times New Roman" w:eastAsia="Times New Roman" w:hAnsi="Times New Roman" w:cs="Times New Roman"/>
+          <w:sz w:val="24"/>
+          <w:szCs w:val="24"/>
+        </w:rPr>
+        <w:t>RGB additive color model</w:t>
       </w:r>
     </w:p>
     <w:p>
@@ -2019,20 +2213,30 @@
           <w:ilvl w:val="1"/>
           <w:numId w:val="1"/>
         </w:numPr>
-        <w:spacing w:before="100" w:beforeAutospacing="1" w:after="100" w:afterAutospacing="1" w:line="240" w:lineRule="auto"/>
-        <w:rPr>
-          <w:rFonts w:ascii="Times New Roman" w:eastAsia="Times New Roman" w:hAnsi="Times New Roman" w:cs="Times New Roman"/>
-          <w:sz w:val="24"/>
-          <w:szCs w:val="24"/>
-        </w:rPr>
-      </w:pPr>
-      <w:r>
-        <w:rPr>
-          <w:rFonts w:ascii="Times New Roman" w:eastAsia="Times New Roman" w:hAnsi="Times New Roman" w:cs="Times New Roman"/>
-          <w:sz w:val="24"/>
-          <w:szCs w:val="24"/>
-        </w:rPr>
-        <w:t>Using margin to center horizontally on the page</w:t>
+        <w:spacing w:after="0" w:line="240" w:lineRule="auto"/>
+        <w:rPr>
+          <w:rFonts w:ascii="Times New Roman" w:eastAsia="Times New Roman" w:hAnsi="Times New Roman" w:cs="Times New Roman"/>
+          <w:sz w:val="24"/>
+          <w:szCs w:val="24"/>
+        </w:rPr>
+      </w:pPr>
+      <w:proofErr w:type="spellStart"/>
+      <w:r>
+        <w:rPr>
+          <w:rFonts w:ascii="Times New Roman" w:eastAsia="Times New Roman" w:hAnsi="Times New Roman" w:cs="Times New Roman"/>
+          <w:sz w:val="24"/>
+          <w:szCs w:val="24"/>
+        </w:rPr>
+        <w:t>Primacy</w:t>
+      </w:r>
+      <w:proofErr w:type="spellEnd"/>
+      <w:r>
+        <w:rPr>
+          <w:rFonts w:ascii="Times New Roman" w:eastAsia="Times New Roman" w:hAnsi="Times New Roman" w:cs="Times New Roman"/>
+          <w:sz w:val="24"/>
+          <w:szCs w:val="24"/>
+        </w:rPr>
+        <w:t xml:space="preserve"> colors: Red (R), Green (G), Blue (B)</w:t>
       </w:r>
     </w:p>
     <w:p>
@@ -2041,21 +2245,211 @@
           <w:ilvl w:val="1"/>
           <w:numId w:val="1"/>
         </w:numPr>
-        <w:spacing w:before="100" w:beforeAutospacing="1" w:after="100" w:afterAutospacing="1" w:line="240" w:lineRule="auto"/>
-        <w:rPr>
-          <w:rFonts w:ascii="Times New Roman" w:eastAsia="Times New Roman" w:hAnsi="Times New Roman" w:cs="Times New Roman"/>
-          <w:sz w:val="24"/>
-          <w:szCs w:val="24"/>
-        </w:rPr>
-      </w:pPr>
-      <w:r>
-        <w:rPr>
-          <w:rFonts w:ascii="Times New Roman" w:eastAsia="Times New Roman" w:hAnsi="Times New Roman" w:cs="Times New Roman"/>
-          <w:sz w:val="24"/>
-          <w:szCs w:val="24"/>
-        </w:rPr>
-        <w:t xml:space="preserve">Can be applied to div and also to </w:t>
-      </w:r>
+        <w:spacing w:after="0" w:line="240" w:lineRule="auto"/>
+        <w:rPr>
+          <w:rFonts w:ascii="Times New Roman" w:eastAsia="Times New Roman" w:hAnsi="Times New Roman" w:cs="Times New Roman"/>
+          <w:sz w:val="24"/>
+          <w:szCs w:val="24"/>
+        </w:rPr>
+      </w:pPr>
+      <w:r>
+        <w:rPr>
+          <w:rFonts w:ascii="Times New Roman" w:eastAsia="Times New Roman" w:hAnsi="Times New Roman" w:cs="Times New Roman"/>
+          <w:sz w:val="24"/>
+          <w:szCs w:val="24"/>
+        </w:rPr>
+        <w:t>Secondary colors - created by mixing primary colors</w:t>
+      </w:r>
+    </w:p>
+    <w:p>
+      <w:pPr>
+        <w:numPr>
+          <w:ilvl w:val="2"/>
+          <w:numId w:val="1"/>
+        </w:numPr>
+        <w:spacing w:after="0" w:line="240" w:lineRule="auto"/>
+        <w:rPr>
+          <w:rFonts w:ascii="Times New Roman" w:eastAsia="Times New Roman" w:hAnsi="Times New Roman" w:cs="Times New Roman"/>
+          <w:sz w:val="24"/>
+          <w:szCs w:val="24"/>
+        </w:rPr>
+      </w:pPr>
+      <w:r>
+        <w:rPr>
+          <w:rFonts w:ascii="Times New Roman" w:eastAsia="Times New Roman" w:hAnsi="Times New Roman" w:cs="Times New Roman"/>
+          <w:sz w:val="24"/>
+          <w:szCs w:val="24"/>
+        </w:rPr>
+        <w:t>Cyan - G and B (00FFFF)</w:t>
+      </w:r>
+    </w:p>
+    <w:p>
+      <w:pPr>
+        <w:numPr>
+          <w:ilvl w:val="2"/>
+          <w:numId w:val="1"/>
+        </w:numPr>
+        <w:spacing w:after="0" w:line="240" w:lineRule="auto"/>
+        <w:rPr>
+          <w:rFonts w:ascii="Times New Roman" w:eastAsia="Times New Roman" w:hAnsi="Times New Roman" w:cs="Times New Roman"/>
+          <w:sz w:val="24"/>
+          <w:szCs w:val="24"/>
+        </w:rPr>
+      </w:pPr>
+      <w:r>
+        <w:rPr>
+          <w:rFonts w:ascii="Times New Roman" w:eastAsia="Times New Roman" w:hAnsi="Times New Roman" w:cs="Times New Roman"/>
+          <w:sz w:val="24"/>
+          <w:szCs w:val="24"/>
+        </w:rPr>
+        <w:t>Magenta - R and B</w:t>
+      </w:r>
+    </w:p>
+    <w:p>
+      <w:pPr>
+        <w:numPr>
+          <w:ilvl w:val="2"/>
+          <w:numId w:val="1"/>
+        </w:numPr>
+        <w:spacing w:after="0" w:line="240" w:lineRule="auto"/>
+        <w:rPr>
+          <w:rFonts w:ascii="Times New Roman" w:eastAsia="Times New Roman" w:hAnsi="Times New Roman" w:cs="Times New Roman"/>
+          <w:sz w:val="24"/>
+          <w:szCs w:val="24"/>
+        </w:rPr>
+      </w:pPr>
+      <w:r>
+        <w:rPr>
+          <w:rFonts w:ascii="Times New Roman" w:eastAsia="Times New Roman" w:hAnsi="Times New Roman" w:cs="Times New Roman"/>
+          <w:sz w:val="24"/>
+          <w:szCs w:val="24"/>
+        </w:rPr>
+        <w:t>Yellow - R and G</w:t>
+      </w:r>
+    </w:p>
+    <w:p>
+      <w:pPr>
+        <w:numPr>
+          <w:ilvl w:val="1"/>
+          <w:numId w:val="1"/>
+        </w:numPr>
+        <w:spacing w:after="0" w:line="240" w:lineRule="auto"/>
+        <w:rPr>
+          <w:rFonts w:ascii="Times New Roman" w:eastAsia="Times New Roman" w:hAnsi="Times New Roman" w:cs="Times New Roman"/>
+          <w:sz w:val="24"/>
+          <w:szCs w:val="24"/>
+        </w:rPr>
+      </w:pPr>
+      <w:r>
+        <w:rPr>
+          <w:rFonts w:ascii="Times New Roman" w:eastAsia="Times New Roman" w:hAnsi="Times New Roman" w:cs="Times New Roman"/>
+          <w:sz w:val="24"/>
+          <w:szCs w:val="24"/>
+        </w:rPr>
+        <w:t>Tertiary colors </w:t>
+      </w:r>
+    </w:p>
+    <w:p>
+      <w:pPr>
+        <w:numPr>
+          <w:ilvl w:val="2"/>
+          <w:numId w:val="1"/>
+        </w:numPr>
+        <w:spacing w:after="0" w:line="240" w:lineRule="auto"/>
+        <w:rPr>
+          <w:rFonts w:ascii="Times New Roman" w:eastAsia="Times New Roman" w:hAnsi="Times New Roman" w:cs="Times New Roman"/>
+          <w:sz w:val="24"/>
+          <w:szCs w:val="24"/>
+        </w:rPr>
+      </w:pPr>
+      <w:r>
+        <w:rPr>
+          <w:rFonts w:ascii="Times New Roman" w:eastAsia="Times New Roman" w:hAnsi="Times New Roman" w:cs="Times New Roman"/>
+          <w:sz w:val="24"/>
+          <w:szCs w:val="24"/>
+        </w:rPr>
+        <w:t>orange = #FF7D00</w:t>
+      </w:r>
+    </w:p>
+    <w:p>
+      <w:pPr>
+        <w:numPr>
+          <w:ilvl w:val="0"/>
+          <w:numId w:val="1"/>
+        </w:numPr>
+        <w:spacing w:after="0" w:line="240" w:lineRule="auto"/>
+        <w:rPr>
+          <w:rFonts w:ascii="Times New Roman" w:eastAsia="Times New Roman" w:hAnsi="Times New Roman" w:cs="Times New Roman"/>
+          <w:sz w:val="24"/>
+          <w:szCs w:val="24"/>
+        </w:rPr>
+      </w:pPr>
+      <w:r>
+        <w:rPr>
+          <w:rFonts w:ascii="Times New Roman" w:eastAsia="Times New Roman" w:hAnsi="Times New Roman" w:cs="Times New Roman"/>
+          <w:sz w:val="24"/>
+          <w:szCs w:val="24"/>
+        </w:rPr>
+        <w:t>Other colors</w:t>
+      </w:r>
+    </w:p>
+    <w:p>
+      <w:pPr>
+        <w:numPr>
+          <w:ilvl w:val="1"/>
+          <w:numId w:val="1"/>
+        </w:numPr>
+        <w:spacing w:after="0" w:line="240" w:lineRule="auto"/>
+        <w:rPr>
+          <w:rFonts w:ascii="Times New Roman" w:eastAsia="Times New Roman" w:hAnsi="Times New Roman" w:cs="Times New Roman"/>
+          <w:sz w:val="24"/>
+          <w:szCs w:val="24"/>
+        </w:rPr>
+      </w:pPr>
+      <w:r>
+        <w:rPr>
+          <w:rFonts w:ascii="Times New Roman" w:eastAsia="Times New Roman" w:hAnsi="Times New Roman" w:cs="Times New Roman"/>
+          <w:sz w:val="24"/>
+          <w:szCs w:val="24"/>
+        </w:rPr>
+        <w:t>Raspberry FF007D</w:t>
+      </w:r>
+    </w:p>
+    <w:p>
+      <w:pPr>
+        <w:numPr>
+          <w:ilvl w:val="1"/>
+          <w:numId w:val="1"/>
+        </w:numPr>
+        <w:spacing w:after="0" w:line="240" w:lineRule="auto"/>
+        <w:rPr>
+          <w:rFonts w:ascii="Times New Roman" w:eastAsia="Times New Roman" w:hAnsi="Times New Roman" w:cs="Times New Roman"/>
+          <w:sz w:val="24"/>
+          <w:szCs w:val="24"/>
+        </w:rPr>
+      </w:pPr>
+      <w:r>
+        <w:rPr>
+          <w:rFonts w:ascii="Times New Roman" w:eastAsia="Times New Roman" w:hAnsi="Times New Roman" w:cs="Times New Roman"/>
+          <w:sz w:val="24"/>
+          <w:szCs w:val="24"/>
+        </w:rPr>
+        <w:t>Teal 09A7A1</w:t>
+      </w:r>
+    </w:p>
+    <w:p>
+      <w:pPr>
+        <w:numPr>
+          <w:ilvl w:val="0"/>
+          <w:numId w:val="1"/>
+        </w:numPr>
+        <w:spacing w:after="0" w:line="240" w:lineRule="auto"/>
+        <w:rPr>
+          <w:rFonts w:ascii="Times New Roman" w:eastAsia="Times New Roman" w:hAnsi="Times New Roman" w:cs="Times New Roman"/>
+          <w:sz w:val="24"/>
+          <w:szCs w:val="24"/>
+        </w:rPr>
+      </w:pPr>
       <w:proofErr w:type="spellStart"/>
       <w:r>
         <w:rPr>
@@ -2063,7 +2457,7 @@
           <w:sz w:val="24"/>
           <w:szCs w:val="24"/>
         </w:rPr>
-        <w:t>img</w:t>
+        <w:t>hsl</w:t>
       </w:r>
       <w:proofErr w:type="spellEnd"/>
       <w:r>
@@ -2072,7 +2466,505 @@
           <w:sz w:val="24"/>
           <w:szCs w:val="24"/>
         </w:rPr>
-        <w:t xml:space="preserve"> (if we also change the display to block)</w:t>
+        <w:t>() - alternative way of picking color by stating it's properties</w:t>
+      </w:r>
+    </w:p>
+    <w:p>
+      <w:pPr>
+        <w:numPr>
+          <w:ilvl w:val="1"/>
+          <w:numId w:val="1"/>
+        </w:numPr>
+        <w:spacing w:after="0" w:line="240" w:lineRule="auto"/>
+        <w:rPr>
+          <w:rFonts w:ascii="Times New Roman" w:eastAsia="Times New Roman" w:hAnsi="Times New Roman" w:cs="Times New Roman"/>
+          <w:sz w:val="24"/>
+          <w:szCs w:val="24"/>
+        </w:rPr>
+      </w:pPr>
+      <w:r>
+        <w:rPr>
+          <w:rFonts w:ascii="Times New Roman" w:eastAsia="Times New Roman" w:hAnsi="Times New Roman" w:cs="Times New Roman"/>
+          <w:sz w:val="24"/>
+          <w:szCs w:val="24"/>
+        </w:rPr>
+        <w:t>Hue - color - between 0 and 360</w:t>
+      </w:r>
+    </w:p>
+    <w:p>
+      <w:pPr>
+        <w:numPr>
+          <w:ilvl w:val="1"/>
+          <w:numId w:val="1"/>
+        </w:numPr>
+        <w:spacing w:after="0" w:line="240" w:lineRule="auto"/>
+        <w:rPr>
+          <w:rFonts w:ascii="Times New Roman" w:eastAsia="Times New Roman" w:hAnsi="Times New Roman" w:cs="Times New Roman"/>
+          <w:sz w:val="24"/>
+          <w:szCs w:val="24"/>
+        </w:rPr>
+      </w:pPr>
+      <w:r>
+        <w:rPr>
+          <w:rFonts w:ascii="Times New Roman" w:eastAsia="Times New Roman" w:hAnsi="Times New Roman" w:cs="Times New Roman"/>
+          <w:sz w:val="24"/>
+          <w:szCs w:val="24"/>
+        </w:rPr>
+        <w:t>Saturation - amount of gray in a color</w:t>
+      </w:r>
+    </w:p>
+    <w:p>
+      <w:pPr>
+        <w:numPr>
+          <w:ilvl w:val="2"/>
+          <w:numId w:val="1"/>
+        </w:numPr>
+        <w:spacing w:after="0" w:line="240" w:lineRule="auto"/>
+        <w:rPr>
+          <w:rFonts w:ascii="Times New Roman" w:eastAsia="Times New Roman" w:hAnsi="Times New Roman" w:cs="Times New Roman"/>
+          <w:sz w:val="24"/>
+          <w:szCs w:val="24"/>
+        </w:rPr>
+      </w:pPr>
+      <w:r>
+        <w:rPr>
+          <w:rFonts w:ascii="Times New Roman" w:eastAsia="Times New Roman" w:hAnsi="Times New Roman" w:cs="Times New Roman"/>
+          <w:sz w:val="24"/>
+          <w:szCs w:val="24"/>
+        </w:rPr>
+        <w:t>In percentage - 100% being fully saturated</w:t>
+      </w:r>
+    </w:p>
+    <w:p>
+      <w:pPr>
+        <w:numPr>
+          <w:ilvl w:val="1"/>
+          <w:numId w:val="1"/>
+        </w:numPr>
+        <w:spacing w:after="0" w:line="240" w:lineRule="auto"/>
+        <w:rPr>
+          <w:rFonts w:ascii="Times New Roman" w:eastAsia="Times New Roman" w:hAnsi="Times New Roman" w:cs="Times New Roman"/>
+          <w:sz w:val="24"/>
+          <w:szCs w:val="24"/>
+        </w:rPr>
+      </w:pPr>
+      <w:r>
+        <w:rPr>
+          <w:rFonts w:ascii="Times New Roman" w:eastAsia="Times New Roman" w:hAnsi="Times New Roman" w:cs="Times New Roman"/>
+          <w:sz w:val="24"/>
+          <w:szCs w:val="24"/>
+        </w:rPr>
+        <w:t>Lightness - amount of white or black in a color</w:t>
+      </w:r>
+    </w:p>
+    <w:p>
+      <w:pPr>
+        <w:numPr>
+          <w:ilvl w:val="2"/>
+          <w:numId w:val="1"/>
+        </w:numPr>
+        <w:spacing w:after="0" w:line="240" w:lineRule="auto"/>
+        <w:rPr>
+          <w:rFonts w:ascii="Times New Roman" w:eastAsia="Times New Roman" w:hAnsi="Times New Roman" w:cs="Times New Roman"/>
+          <w:sz w:val="24"/>
+          <w:szCs w:val="24"/>
+        </w:rPr>
+      </w:pPr>
+      <w:r>
+        <w:rPr>
+          <w:rFonts w:ascii="Times New Roman" w:eastAsia="Times New Roman" w:hAnsi="Times New Roman" w:cs="Times New Roman"/>
+          <w:sz w:val="24"/>
+          <w:szCs w:val="24"/>
+        </w:rPr>
+        <w:t>0% black</w:t>
+      </w:r>
+    </w:p>
+    <w:p>
+      <w:pPr>
+        <w:numPr>
+          <w:ilvl w:val="2"/>
+          <w:numId w:val="1"/>
+        </w:numPr>
+        <w:spacing w:after="0" w:line="240" w:lineRule="auto"/>
+        <w:rPr>
+          <w:rFonts w:ascii="Times New Roman" w:eastAsia="Times New Roman" w:hAnsi="Times New Roman" w:cs="Times New Roman"/>
+          <w:sz w:val="24"/>
+          <w:szCs w:val="24"/>
+        </w:rPr>
+      </w:pPr>
+      <w:r>
+        <w:rPr>
+          <w:rFonts w:ascii="Times New Roman" w:eastAsia="Times New Roman" w:hAnsi="Times New Roman" w:cs="Times New Roman"/>
+          <w:sz w:val="24"/>
+          <w:szCs w:val="24"/>
+        </w:rPr>
+        <w:t>100% white</w:t>
+      </w:r>
+    </w:p>
+    <w:p>
+      <w:pPr>
+        <w:numPr>
+          <w:ilvl w:val="2"/>
+          <w:numId w:val="1"/>
+        </w:numPr>
+        <w:spacing w:after="0" w:line="240" w:lineRule="auto"/>
+        <w:rPr>
+          <w:rFonts w:ascii="Times New Roman" w:eastAsia="Times New Roman" w:hAnsi="Times New Roman" w:cs="Times New Roman"/>
+          <w:sz w:val="24"/>
+          <w:szCs w:val="24"/>
+        </w:rPr>
+      </w:pPr>
+      <w:r>
+        <w:rPr>
+          <w:rFonts w:ascii="Times New Roman" w:eastAsia="Times New Roman" w:hAnsi="Times New Roman" w:cs="Times New Roman"/>
+          <w:sz w:val="24"/>
+          <w:szCs w:val="24"/>
+        </w:rPr>
+        <w:t>50% normal color</w:t>
+      </w:r>
+    </w:p>
+    <w:p>
+      <w:pPr>
+        <w:numPr>
+          <w:ilvl w:val="1"/>
+          <w:numId w:val="1"/>
+        </w:numPr>
+        <w:spacing w:after="0" w:line="240" w:lineRule="auto"/>
+        <w:rPr>
+          <w:rFonts w:ascii="Times New Roman" w:eastAsia="Times New Roman" w:hAnsi="Times New Roman" w:cs="Times New Roman"/>
+          <w:sz w:val="24"/>
+          <w:szCs w:val="24"/>
+        </w:rPr>
+      </w:pPr>
+      <w:r>
+        <w:rPr>
+          <w:rFonts w:ascii="Times New Roman" w:eastAsia="Times New Roman" w:hAnsi="Times New Roman" w:cs="Times New Roman"/>
+          <w:sz w:val="24"/>
+          <w:szCs w:val="24"/>
+        </w:rPr>
+        <w:t>Examples with fully saturated, normal color:</w:t>
+      </w:r>
+    </w:p>
+    <w:p>
+      <w:pPr>
+        <w:numPr>
+          <w:ilvl w:val="2"/>
+          <w:numId w:val="1"/>
+        </w:numPr>
+        <w:spacing w:after="0" w:line="240" w:lineRule="auto"/>
+        <w:rPr>
+          <w:rFonts w:ascii="Times New Roman" w:eastAsia="Times New Roman" w:hAnsi="Times New Roman" w:cs="Times New Roman"/>
+          <w:sz w:val="24"/>
+          <w:szCs w:val="24"/>
+        </w:rPr>
+      </w:pPr>
+      <w:proofErr w:type="gramStart"/>
+      <w:r>
+        <w:rPr>
+          <w:rFonts w:ascii="Times New Roman" w:eastAsia="Times New Roman" w:hAnsi="Times New Roman" w:cs="Times New Roman"/>
+          <w:sz w:val="24"/>
+          <w:szCs w:val="24"/>
+        </w:rPr>
+        <w:t>red</w:t>
+      </w:r>
+      <w:proofErr w:type="gramEnd"/>
+      <w:r>
+        <w:rPr>
+          <w:rFonts w:ascii="Times New Roman" w:eastAsia="Times New Roman" w:hAnsi="Times New Roman" w:cs="Times New Roman"/>
+          <w:sz w:val="24"/>
+          <w:szCs w:val="24"/>
+        </w:rPr>
+        <w:t xml:space="preserve">: </w:t>
+      </w:r>
+      <w:proofErr w:type="spellStart"/>
+      <w:r>
+        <w:rPr>
+          <w:rFonts w:ascii="Times New Roman" w:eastAsia="Times New Roman" w:hAnsi="Times New Roman" w:cs="Times New Roman"/>
+          <w:sz w:val="24"/>
+          <w:szCs w:val="24"/>
+        </w:rPr>
+        <w:t>hsl</w:t>
+      </w:r>
+      <w:proofErr w:type="spellEnd"/>
+      <w:r>
+        <w:rPr>
+          <w:rFonts w:ascii="Times New Roman" w:eastAsia="Times New Roman" w:hAnsi="Times New Roman" w:cs="Times New Roman"/>
+          <w:sz w:val="24"/>
+          <w:szCs w:val="24"/>
+        </w:rPr>
+        <w:t>(0, 100%, 50%)</w:t>
+      </w:r>
+    </w:p>
+    <w:p>
+      <w:pPr>
+        <w:numPr>
+          <w:ilvl w:val="2"/>
+          <w:numId w:val="1"/>
+        </w:numPr>
+        <w:spacing w:after="0" w:line="240" w:lineRule="auto"/>
+        <w:rPr>
+          <w:rFonts w:ascii="Times New Roman" w:eastAsia="Times New Roman" w:hAnsi="Times New Roman" w:cs="Times New Roman"/>
+          <w:sz w:val="24"/>
+          <w:szCs w:val="24"/>
+        </w:rPr>
+      </w:pPr>
+      <w:proofErr w:type="gramStart"/>
+      <w:r>
+        <w:rPr>
+          <w:rFonts w:ascii="Times New Roman" w:eastAsia="Times New Roman" w:hAnsi="Times New Roman" w:cs="Times New Roman"/>
+          <w:sz w:val="24"/>
+          <w:szCs w:val="24"/>
+        </w:rPr>
+        <w:t>yellow</w:t>
+      </w:r>
+      <w:proofErr w:type="gramEnd"/>
+      <w:r>
+        <w:rPr>
+          <w:rFonts w:ascii="Times New Roman" w:eastAsia="Times New Roman" w:hAnsi="Times New Roman" w:cs="Times New Roman"/>
+          <w:sz w:val="24"/>
+          <w:szCs w:val="24"/>
+        </w:rPr>
+        <w:t xml:space="preserve">: </w:t>
+      </w:r>
+      <w:proofErr w:type="spellStart"/>
+      <w:r>
+        <w:rPr>
+          <w:rFonts w:ascii="Times New Roman" w:eastAsia="Times New Roman" w:hAnsi="Times New Roman" w:cs="Times New Roman"/>
+          <w:sz w:val="24"/>
+          <w:szCs w:val="24"/>
+        </w:rPr>
+        <w:t>hsl</w:t>
+      </w:r>
+      <w:proofErr w:type="spellEnd"/>
+      <w:r>
+        <w:rPr>
+          <w:rFonts w:ascii="Times New Roman" w:eastAsia="Times New Roman" w:hAnsi="Times New Roman" w:cs="Times New Roman"/>
+          <w:sz w:val="24"/>
+          <w:szCs w:val="24"/>
+        </w:rPr>
+        <w:t>(60, 100%, 50%)</w:t>
+      </w:r>
+    </w:p>
+    <w:p>
+      <w:pPr>
+        <w:numPr>
+          <w:ilvl w:val="2"/>
+          <w:numId w:val="1"/>
+        </w:numPr>
+        <w:spacing w:after="0" w:line="240" w:lineRule="auto"/>
+        <w:rPr>
+          <w:rFonts w:ascii="Times New Roman" w:eastAsia="Times New Roman" w:hAnsi="Times New Roman" w:cs="Times New Roman"/>
+          <w:sz w:val="24"/>
+          <w:szCs w:val="24"/>
+        </w:rPr>
+      </w:pPr>
+      <w:proofErr w:type="gramStart"/>
+      <w:r>
+        <w:rPr>
+          <w:rFonts w:ascii="Times New Roman" w:eastAsia="Times New Roman" w:hAnsi="Times New Roman" w:cs="Times New Roman"/>
+          <w:sz w:val="24"/>
+          <w:szCs w:val="24"/>
+        </w:rPr>
+        <w:t>green</w:t>
+      </w:r>
+      <w:proofErr w:type="gramEnd"/>
+      <w:r>
+        <w:rPr>
+          <w:rFonts w:ascii="Times New Roman" w:eastAsia="Times New Roman" w:hAnsi="Times New Roman" w:cs="Times New Roman"/>
+          <w:sz w:val="24"/>
+          <w:szCs w:val="24"/>
+        </w:rPr>
+        <w:t xml:space="preserve">: </w:t>
+      </w:r>
+      <w:proofErr w:type="spellStart"/>
+      <w:r>
+        <w:rPr>
+          <w:rFonts w:ascii="Times New Roman" w:eastAsia="Times New Roman" w:hAnsi="Times New Roman" w:cs="Times New Roman"/>
+          <w:sz w:val="24"/>
+          <w:szCs w:val="24"/>
+        </w:rPr>
+        <w:t>hsl</w:t>
+      </w:r>
+      <w:proofErr w:type="spellEnd"/>
+      <w:r>
+        <w:rPr>
+          <w:rFonts w:ascii="Times New Roman" w:eastAsia="Times New Roman" w:hAnsi="Times New Roman" w:cs="Times New Roman"/>
+          <w:sz w:val="24"/>
+          <w:szCs w:val="24"/>
+        </w:rPr>
+        <w:t>(120, 100%, 50%)</w:t>
+      </w:r>
+    </w:p>
+    <w:p>
+      <w:pPr>
+        <w:numPr>
+          <w:ilvl w:val="2"/>
+          <w:numId w:val="1"/>
+        </w:numPr>
+        <w:spacing w:after="0" w:line="240" w:lineRule="auto"/>
+        <w:rPr>
+          <w:rFonts w:ascii="Times New Roman" w:eastAsia="Times New Roman" w:hAnsi="Times New Roman" w:cs="Times New Roman"/>
+          <w:sz w:val="24"/>
+          <w:szCs w:val="24"/>
+        </w:rPr>
+      </w:pPr>
+      <w:proofErr w:type="gramStart"/>
+      <w:r>
+        <w:rPr>
+          <w:rFonts w:ascii="Times New Roman" w:eastAsia="Times New Roman" w:hAnsi="Times New Roman" w:cs="Times New Roman"/>
+          <w:sz w:val="24"/>
+          <w:szCs w:val="24"/>
+        </w:rPr>
+        <w:t>cyan</w:t>
+      </w:r>
+      <w:proofErr w:type="gramEnd"/>
+      <w:r>
+        <w:rPr>
+          <w:rFonts w:ascii="Times New Roman" w:eastAsia="Times New Roman" w:hAnsi="Times New Roman" w:cs="Times New Roman"/>
+          <w:sz w:val="24"/>
+          <w:szCs w:val="24"/>
+        </w:rPr>
+        <w:t xml:space="preserve">: </w:t>
+      </w:r>
+      <w:proofErr w:type="spellStart"/>
+      <w:r>
+        <w:rPr>
+          <w:rFonts w:ascii="Times New Roman" w:eastAsia="Times New Roman" w:hAnsi="Times New Roman" w:cs="Times New Roman"/>
+          <w:sz w:val="24"/>
+          <w:szCs w:val="24"/>
+        </w:rPr>
+        <w:t>hsl</w:t>
+      </w:r>
+      <w:proofErr w:type="spellEnd"/>
+      <w:r>
+        <w:rPr>
+          <w:rFonts w:ascii="Times New Roman" w:eastAsia="Times New Roman" w:hAnsi="Times New Roman" w:cs="Times New Roman"/>
+          <w:sz w:val="24"/>
+          <w:szCs w:val="24"/>
+        </w:rPr>
+        <w:t>(180, 100%, 50%)</w:t>
+      </w:r>
+    </w:p>
+    <w:p>
+      <w:pPr>
+        <w:numPr>
+          <w:ilvl w:val="2"/>
+          <w:numId w:val="1"/>
+        </w:numPr>
+        <w:spacing w:after="0" w:line="240" w:lineRule="auto"/>
+        <w:rPr>
+          <w:rFonts w:ascii="Times New Roman" w:eastAsia="Times New Roman" w:hAnsi="Times New Roman" w:cs="Times New Roman"/>
+          <w:sz w:val="24"/>
+          <w:szCs w:val="24"/>
+        </w:rPr>
+      </w:pPr>
+      <w:proofErr w:type="gramStart"/>
+      <w:r>
+        <w:rPr>
+          <w:rFonts w:ascii="Times New Roman" w:eastAsia="Times New Roman" w:hAnsi="Times New Roman" w:cs="Times New Roman"/>
+          <w:sz w:val="24"/>
+          <w:szCs w:val="24"/>
+        </w:rPr>
+        <w:t>blue</w:t>
+      </w:r>
+      <w:proofErr w:type="gramEnd"/>
+      <w:r>
+        <w:rPr>
+          <w:rFonts w:ascii="Times New Roman" w:eastAsia="Times New Roman" w:hAnsi="Times New Roman" w:cs="Times New Roman"/>
+          <w:sz w:val="24"/>
+          <w:szCs w:val="24"/>
+        </w:rPr>
+        <w:t xml:space="preserve">: </w:t>
+      </w:r>
+      <w:proofErr w:type="spellStart"/>
+      <w:r>
+        <w:rPr>
+          <w:rFonts w:ascii="Times New Roman" w:eastAsia="Times New Roman" w:hAnsi="Times New Roman" w:cs="Times New Roman"/>
+          <w:sz w:val="24"/>
+          <w:szCs w:val="24"/>
+        </w:rPr>
+        <w:t>hsl</w:t>
+      </w:r>
+      <w:proofErr w:type="spellEnd"/>
+      <w:r>
+        <w:rPr>
+          <w:rFonts w:ascii="Times New Roman" w:eastAsia="Times New Roman" w:hAnsi="Times New Roman" w:cs="Times New Roman"/>
+          <w:sz w:val="24"/>
+          <w:szCs w:val="24"/>
+        </w:rPr>
+        <w:t>(240, 100%, 50%)</w:t>
+      </w:r>
+    </w:p>
+    <w:p>
+      <w:pPr>
+        <w:numPr>
+          <w:ilvl w:val="2"/>
+          <w:numId w:val="1"/>
+        </w:numPr>
+        <w:spacing w:after="0" w:line="240" w:lineRule="auto"/>
+        <w:rPr>
+          <w:rFonts w:ascii="Times New Roman" w:eastAsia="Times New Roman" w:hAnsi="Times New Roman" w:cs="Times New Roman"/>
+          <w:sz w:val="24"/>
+          <w:szCs w:val="24"/>
+        </w:rPr>
+      </w:pPr>
+      <w:proofErr w:type="gramStart"/>
+      <w:r>
+        <w:rPr>
+          <w:rFonts w:ascii="Times New Roman" w:eastAsia="Times New Roman" w:hAnsi="Times New Roman" w:cs="Times New Roman"/>
+          <w:sz w:val="24"/>
+          <w:szCs w:val="24"/>
+        </w:rPr>
+        <w:t>magenta</w:t>
+      </w:r>
+      <w:proofErr w:type="gramEnd"/>
+      <w:r>
+        <w:rPr>
+          <w:rFonts w:ascii="Times New Roman" w:eastAsia="Times New Roman" w:hAnsi="Times New Roman" w:cs="Times New Roman"/>
+          <w:sz w:val="24"/>
+          <w:szCs w:val="24"/>
+        </w:rPr>
+        <w:t xml:space="preserve">: </w:t>
+      </w:r>
+      <w:proofErr w:type="spellStart"/>
+      <w:r>
+        <w:rPr>
+          <w:rFonts w:ascii="Times New Roman" w:eastAsia="Times New Roman" w:hAnsi="Times New Roman" w:cs="Times New Roman"/>
+          <w:sz w:val="24"/>
+          <w:szCs w:val="24"/>
+        </w:rPr>
+        <w:t>hsl</w:t>
+      </w:r>
+      <w:proofErr w:type="spellEnd"/>
+      <w:r>
+        <w:rPr>
+          <w:rFonts w:ascii="Times New Roman" w:eastAsia="Times New Roman" w:hAnsi="Times New Roman" w:cs="Times New Roman"/>
+          <w:sz w:val="24"/>
+          <w:szCs w:val="24"/>
+        </w:rPr>
+        <w:t>(300, 100%, 50%)</w:t>
+      </w:r>
+    </w:p>
+    <w:p>
+      <w:pPr>
+        <w:numPr>
+          <w:ilvl w:val="2"/>
+          <w:numId w:val="1"/>
+        </w:numPr>
+        <w:spacing w:after="0" w:line="240" w:lineRule="auto"/>
+        <w:rPr>
+          <w:rFonts w:ascii="Times New Roman" w:eastAsia="Times New Roman" w:hAnsi="Times New Roman" w:cs="Times New Roman"/>
+          <w:sz w:val="24"/>
+          <w:szCs w:val="24"/>
+        </w:rPr>
+      </w:pPr>
+      <w:r>
+        <w:rPr>
+          <w:rFonts w:ascii="Times New Roman" w:eastAsia="Times New Roman" w:hAnsi="Times New Roman" w:cs="Times New Roman"/>
+          <w:sz w:val="24"/>
+          <w:szCs w:val="24"/>
+        </w:rPr>
+        <w:t>Can be used to adjust the tone of a color</w:t>
       </w:r>
     </w:p>
     <w:p>
@@ -2081,20 +2973,20 @@
           <w:ilvl w:val="0"/>
           <w:numId w:val="1"/>
         </w:numPr>
-        <w:spacing w:before="100" w:beforeAutospacing="1" w:after="100" w:afterAutospacing="1" w:line="240" w:lineRule="auto"/>
-        <w:rPr>
-          <w:rFonts w:ascii="Times New Roman" w:eastAsia="Times New Roman" w:hAnsi="Times New Roman" w:cs="Times New Roman"/>
-          <w:sz w:val="24"/>
-          <w:szCs w:val="24"/>
-        </w:rPr>
-      </w:pPr>
-      <w:r>
-        <w:rPr>
-          <w:rFonts w:ascii="Times New Roman" w:eastAsia="Times New Roman" w:hAnsi="Times New Roman" w:cs="Times New Roman"/>
-          <w:sz w:val="24"/>
-          <w:szCs w:val="24"/>
-        </w:rPr>
-        <w:t>Colors</w:t>
+        <w:spacing w:after="0" w:line="240" w:lineRule="auto"/>
+        <w:rPr>
+          <w:rFonts w:ascii="Times New Roman" w:eastAsia="Times New Roman" w:hAnsi="Times New Roman" w:cs="Times New Roman"/>
+          <w:sz w:val="24"/>
+          <w:szCs w:val="24"/>
+        </w:rPr>
+      </w:pPr>
+      <w:r>
+        <w:rPr>
+          <w:rFonts w:ascii="Times New Roman" w:eastAsia="Times New Roman" w:hAnsi="Times New Roman" w:cs="Times New Roman"/>
+          <w:sz w:val="24"/>
+          <w:szCs w:val="24"/>
+        </w:rPr>
+        <w:t>linear-gradient() used to create a gradient</w:t>
       </w:r>
     </w:p>
     <w:p>
@@ -2103,86 +2995,118 @@
           <w:ilvl w:val="1"/>
           <w:numId w:val="1"/>
         </w:numPr>
-        <w:spacing w:before="100" w:beforeAutospacing="1" w:after="100" w:afterAutospacing="1" w:line="240" w:lineRule="auto"/>
-        <w:rPr>
-          <w:rFonts w:ascii="Times New Roman" w:eastAsia="Times New Roman" w:hAnsi="Times New Roman" w:cs="Times New Roman"/>
-          <w:sz w:val="24"/>
-          <w:szCs w:val="24"/>
-        </w:rPr>
-      </w:pPr>
-      <w:r>
-        <w:rPr>
-          <w:rFonts w:ascii="Times New Roman" w:eastAsia="Times New Roman" w:hAnsi="Times New Roman" w:cs="Times New Roman"/>
-          <w:sz w:val="24"/>
-          <w:szCs w:val="24"/>
-        </w:rPr>
-        <w:t>Complementary colors - opposite each other on the color wheel</w:t>
-      </w:r>
-    </w:p>
-    <w:p>
-      <w:pPr>
-        <w:numPr>
-          <w:ilvl w:val="2"/>
-          <w:numId w:val="1"/>
-        </w:numPr>
-        <w:spacing w:before="100" w:beforeAutospacing="1" w:after="100" w:afterAutospacing="1" w:line="240" w:lineRule="auto"/>
-        <w:rPr>
-          <w:rFonts w:ascii="Times New Roman" w:eastAsia="Times New Roman" w:hAnsi="Times New Roman" w:cs="Times New Roman"/>
-          <w:sz w:val="24"/>
-          <w:szCs w:val="24"/>
-        </w:rPr>
-      </w:pPr>
-      <w:r>
-        <w:rPr>
-          <w:rFonts w:ascii="Times New Roman" w:eastAsia="Times New Roman" w:hAnsi="Times New Roman" w:cs="Times New Roman"/>
-          <w:sz w:val="24"/>
-          <w:szCs w:val="24"/>
-        </w:rPr>
-        <w:t>red (#FF0000) and cyan (#00FFFF)</w:t>
-      </w:r>
-    </w:p>
-    <w:p>
-      <w:pPr>
-        <w:numPr>
-          <w:ilvl w:val="2"/>
-          <w:numId w:val="1"/>
-        </w:numPr>
-        <w:spacing w:before="100" w:beforeAutospacing="1" w:after="100" w:afterAutospacing="1" w:line="240" w:lineRule="auto"/>
-        <w:rPr>
-          <w:rFonts w:ascii="Times New Roman" w:eastAsia="Times New Roman" w:hAnsi="Times New Roman" w:cs="Times New Roman"/>
-          <w:sz w:val="24"/>
-          <w:szCs w:val="24"/>
-        </w:rPr>
-      </w:pPr>
-      <w:r>
-        <w:rPr>
-          <w:rFonts w:ascii="Times New Roman" w:eastAsia="Times New Roman" w:hAnsi="Times New Roman" w:cs="Times New Roman"/>
-          <w:sz w:val="24"/>
-          <w:szCs w:val="24"/>
-        </w:rPr>
-        <w:t>green (#00FF00) and magenta (#FF00FF)</w:t>
-      </w:r>
-    </w:p>
-    <w:p>
-      <w:pPr>
-        <w:numPr>
-          <w:ilvl w:val="2"/>
-          <w:numId w:val="1"/>
-        </w:numPr>
-        <w:spacing w:before="100" w:beforeAutospacing="1" w:after="100" w:afterAutospacing="1" w:line="240" w:lineRule="auto"/>
-        <w:rPr>
-          <w:rFonts w:ascii="Times New Roman" w:eastAsia="Times New Roman" w:hAnsi="Times New Roman" w:cs="Times New Roman"/>
-          <w:sz w:val="24"/>
-          <w:szCs w:val="24"/>
-        </w:rPr>
-      </w:pPr>
-      <w:r>
-        <w:rPr>
-          <w:rFonts w:ascii="Times New Roman" w:eastAsia="Times New Roman" w:hAnsi="Times New Roman" w:cs="Times New Roman"/>
-          <w:sz w:val="24"/>
-          <w:szCs w:val="24"/>
-        </w:rPr>
-        <w:t>blue (#0000FF) and yellow (#FFFF00)</w:t>
+        <w:spacing w:after="0" w:line="240" w:lineRule="auto"/>
+        <w:rPr>
+          <w:rFonts w:ascii="Times New Roman" w:eastAsia="Times New Roman" w:hAnsi="Times New Roman" w:cs="Times New Roman"/>
+          <w:sz w:val="24"/>
+          <w:szCs w:val="24"/>
+        </w:rPr>
+      </w:pPr>
+      <w:r>
+        <w:rPr>
+          <w:rFonts w:ascii="Times New Roman" w:eastAsia="Times New Roman" w:hAnsi="Times New Roman" w:cs="Times New Roman"/>
+          <w:sz w:val="24"/>
+          <w:szCs w:val="24"/>
+        </w:rPr>
+        <w:t>background: linear-gradient(</w:t>
+      </w:r>
+      <w:proofErr w:type="spellStart"/>
+      <w:r>
+        <w:rPr>
+          <w:rFonts w:ascii="Times New Roman" w:eastAsia="Times New Roman" w:hAnsi="Times New Roman" w:cs="Times New Roman"/>
+          <w:sz w:val="24"/>
+          <w:szCs w:val="24"/>
+        </w:rPr>
+        <w:t>gradient_direction</w:t>
+      </w:r>
+      <w:proofErr w:type="spellEnd"/>
+      <w:r>
+        <w:rPr>
+          <w:rFonts w:ascii="Times New Roman" w:eastAsia="Times New Roman" w:hAnsi="Times New Roman" w:cs="Times New Roman"/>
+          <w:sz w:val="24"/>
+          <w:szCs w:val="24"/>
+        </w:rPr>
+        <w:t>, color 1, color 2, color 3, ...); [have to specify at least two colors, have option to add more colors]</w:t>
+      </w:r>
+    </w:p>
+    <w:p>
+      <w:pPr>
+        <w:numPr>
+          <w:ilvl w:val="1"/>
+          <w:numId w:val="1"/>
+        </w:numPr>
+        <w:spacing w:after="0" w:line="240" w:lineRule="auto"/>
+        <w:rPr>
+          <w:rFonts w:ascii="Times New Roman" w:eastAsia="Times New Roman" w:hAnsi="Times New Roman" w:cs="Times New Roman"/>
+          <w:sz w:val="24"/>
+          <w:szCs w:val="24"/>
+        </w:rPr>
+      </w:pPr>
+      <w:r>
+        <w:rPr>
+          <w:rFonts w:ascii="Times New Roman" w:eastAsia="Times New Roman" w:hAnsi="Times New Roman" w:cs="Times New Roman"/>
+          <w:sz w:val="24"/>
+          <w:szCs w:val="24"/>
+        </w:rPr>
+        <w:t xml:space="preserve">gradient-direction specified in </w:t>
+      </w:r>
+      <w:proofErr w:type="spellStart"/>
+      <w:r>
+        <w:rPr>
+          <w:rFonts w:ascii="Times New Roman" w:eastAsia="Times New Roman" w:hAnsi="Times New Roman" w:cs="Times New Roman"/>
+          <w:sz w:val="24"/>
+          <w:szCs w:val="24"/>
+        </w:rPr>
+        <w:t>deg</w:t>
+      </w:r>
+      <w:proofErr w:type="spellEnd"/>
+      <w:r>
+        <w:rPr>
+          <w:rFonts w:ascii="Times New Roman" w:eastAsia="Times New Roman" w:hAnsi="Times New Roman" w:cs="Times New Roman"/>
+          <w:sz w:val="24"/>
+          <w:szCs w:val="24"/>
+        </w:rPr>
+        <w:t xml:space="preserve"> (90deg specifies a vertical gradient; 45deg is angled as a backslash)</w:t>
+      </w:r>
+    </w:p>
+    <w:p>
+      <w:pPr>
+        <w:numPr>
+          <w:ilvl w:val="1"/>
+          <w:numId w:val="1"/>
+        </w:numPr>
+        <w:spacing w:after="0" w:line="240" w:lineRule="auto"/>
+        <w:rPr>
+          <w:rFonts w:ascii="Times New Roman" w:eastAsia="Times New Roman" w:hAnsi="Times New Roman" w:cs="Times New Roman"/>
+          <w:sz w:val="24"/>
+          <w:szCs w:val="24"/>
+        </w:rPr>
+      </w:pPr>
+      <w:r>
+        <w:rPr>
+          <w:rFonts w:ascii="Times New Roman" w:eastAsia="Times New Roman" w:hAnsi="Times New Roman" w:cs="Times New Roman"/>
+          <w:sz w:val="24"/>
+          <w:szCs w:val="24"/>
+        </w:rPr>
+        <w:t xml:space="preserve">Example: background: linear-gradient(90deg, red, yellow, </w:t>
+      </w:r>
+      <w:proofErr w:type="spellStart"/>
+      <w:r>
+        <w:rPr>
+          <w:rFonts w:ascii="Times New Roman" w:eastAsia="Times New Roman" w:hAnsi="Times New Roman" w:cs="Times New Roman"/>
+          <w:sz w:val="24"/>
+          <w:szCs w:val="24"/>
+        </w:rPr>
+        <w:t>rgb</w:t>
+      </w:r>
+      <w:proofErr w:type="spellEnd"/>
+      <w:r>
+        <w:rPr>
+          <w:rFonts w:ascii="Times New Roman" w:eastAsia="Times New Roman" w:hAnsi="Times New Roman" w:cs="Times New Roman"/>
+          <w:sz w:val="24"/>
+          <w:szCs w:val="24"/>
+        </w:rPr>
+        <w:t>(204, 204, 255));</w:t>
       </w:r>
     </w:p>
     <w:p>
@@ -2191,20 +3115,20 @@
           <w:ilvl w:val="0"/>
           <w:numId w:val="1"/>
         </w:numPr>
-        <w:spacing w:before="100" w:beforeAutospacing="1" w:after="100" w:afterAutospacing="1" w:line="240" w:lineRule="auto"/>
-        <w:rPr>
-          <w:rFonts w:ascii="Times New Roman" w:eastAsia="Times New Roman" w:hAnsi="Times New Roman" w:cs="Times New Roman"/>
-          <w:sz w:val="24"/>
-          <w:szCs w:val="24"/>
-        </w:rPr>
-      </w:pPr>
-      <w:r>
-        <w:rPr>
-          <w:rFonts w:ascii="Times New Roman" w:eastAsia="Times New Roman" w:hAnsi="Times New Roman" w:cs="Times New Roman"/>
-          <w:sz w:val="24"/>
-          <w:szCs w:val="24"/>
-        </w:rPr>
-        <w:t>RGB additive color model</w:t>
+        <w:spacing w:after="0" w:line="240" w:lineRule="auto"/>
+        <w:rPr>
+          <w:rFonts w:ascii="Times New Roman" w:eastAsia="Times New Roman" w:hAnsi="Times New Roman" w:cs="Times New Roman"/>
+          <w:sz w:val="24"/>
+          <w:szCs w:val="24"/>
+        </w:rPr>
+      </w:pPr>
+      <w:r>
+        <w:rPr>
+          <w:rFonts w:ascii="Times New Roman" w:eastAsia="Times New Roman" w:hAnsi="Times New Roman" w:cs="Times New Roman"/>
+          <w:sz w:val="24"/>
+          <w:szCs w:val="24"/>
+        </w:rPr>
+        <w:t>repeating-linear-gradient() - repeats the gradient</w:t>
       </w:r>
     </w:p>
     <w:p>
@@ -2213,13 +3137,797 @@
           <w:ilvl w:val="1"/>
           <w:numId w:val="1"/>
         </w:numPr>
-        <w:spacing w:before="100" w:beforeAutospacing="1" w:after="100" w:afterAutospacing="1" w:line="240" w:lineRule="auto"/>
-        <w:rPr>
-          <w:rFonts w:ascii="Times New Roman" w:eastAsia="Times New Roman" w:hAnsi="Times New Roman" w:cs="Times New Roman"/>
-          <w:sz w:val="24"/>
-          <w:szCs w:val="24"/>
-        </w:rPr>
-      </w:pPr>
+        <w:spacing w:after="0" w:line="240" w:lineRule="auto"/>
+        <w:rPr>
+          <w:rFonts w:ascii="Times New Roman" w:eastAsia="Times New Roman" w:hAnsi="Times New Roman" w:cs="Times New Roman"/>
+          <w:sz w:val="24"/>
+          <w:szCs w:val="24"/>
+        </w:rPr>
+      </w:pPr>
+      <w:r>
+        <w:rPr>
+          <w:rFonts w:ascii="Times New Roman" w:eastAsia="Times New Roman" w:hAnsi="Times New Roman" w:cs="Times New Roman"/>
+          <w:sz w:val="24"/>
+          <w:szCs w:val="24"/>
+        </w:rPr>
+        <w:t>Example: </w:t>
+      </w:r>
+    </w:p>
+    <w:p>
+      <w:pPr>
+        <w:spacing w:after="0" w:line="240" w:lineRule="auto"/>
+        <w:ind w:left="1440"/>
+        <w:rPr>
+          <w:rFonts w:ascii="Times New Roman" w:eastAsia="Times New Roman" w:hAnsi="Times New Roman" w:cs="Times New Roman"/>
+          <w:sz w:val="24"/>
+          <w:szCs w:val="24"/>
+        </w:rPr>
+      </w:pPr>
+      <w:proofErr w:type="gramStart"/>
+      <w:r>
+        <w:rPr>
+          <w:rFonts w:ascii="Times New Roman" w:eastAsia="Times New Roman" w:hAnsi="Times New Roman" w:cs="Times New Roman"/>
+          <w:color w:val="FF0000"/>
+          <w:sz w:val="24"/>
+          <w:szCs w:val="24"/>
+        </w:rPr>
+        <w:t>background</w:t>
+      </w:r>
+      <w:proofErr w:type="gramEnd"/>
+      <w:r>
+        <w:rPr>
+          <w:rFonts w:ascii="Times New Roman" w:eastAsia="Times New Roman" w:hAnsi="Times New Roman" w:cs="Times New Roman"/>
+          <w:color w:val="FF0000"/>
+          <w:sz w:val="24"/>
+          <w:szCs w:val="24"/>
+        </w:rPr>
+        <w:t>:</w:t>
+      </w:r>
+      <w:r>
+        <w:rPr>
+          <w:rFonts w:ascii="Times New Roman" w:eastAsia="Times New Roman" w:hAnsi="Times New Roman" w:cs="Times New Roman"/>
+          <w:sz w:val="24"/>
+          <w:szCs w:val="24"/>
+        </w:rPr>
+        <w:t xml:space="preserve"> </w:t>
+      </w:r>
+      <w:r>
+        <w:rPr>
+          <w:rFonts w:ascii="Times New Roman" w:eastAsia="Times New Roman" w:hAnsi="Times New Roman" w:cs="Times New Roman"/>
+          <w:color w:val="0451A5"/>
+          <w:sz w:val="24"/>
+          <w:szCs w:val="24"/>
+        </w:rPr>
+        <w:t>repeating-linear-gradient(</w:t>
+      </w:r>
+    </w:p>
+    <w:p>
+      <w:pPr>
+        <w:spacing w:after="0" w:line="240" w:lineRule="auto"/>
+        <w:ind w:left="1440"/>
+        <w:rPr>
+          <w:rFonts w:ascii="Times New Roman" w:eastAsia="Times New Roman" w:hAnsi="Times New Roman" w:cs="Times New Roman"/>
+          <w:sz w:val="24"/>
+          <w:szCs w:val="24"/>
+        </w:rPr>
+      </w:pPr>
+      <w:r>
+        <w:rPr>
+          <w:rFonts w:ascii="Times New Roman" w:eastAsia="Times New Roman" w:hAnsi="Times New Roman" w:cs="Times New Roman"/>
+          <w:color w:val="09885A"/>
+          <w:sz w:val="24"/>
+          <w:szCs w:val="24"/>
+        </w:rPr>
+        <w:t>90deg</w:t>
+      </w:r>
+      <w:r>
+        <w:rPr>
+          <w:rFonts w:ascii="Times New Roman" w:eastAsia="Times New Roman" w:hAnsi="Times New Roman" w:cs="Times New Roman"/>
+          <w:color w:val="000000"/>
+          <w:sz w:val="24"/>
+          <w:szCs w:val="24"/>
+        </w:rPr>
+        <w:t>,</w:t>
+      </w:r>
+    </w:p>
+    <w:p>
+      <w:pPr>
+        <w:spacing w:after="0" w:line="240" w:lineRule="auto"/>
+        <w:ind w:left="1440"/>
+        <w:rPr>
+          <w:rFonts w:ascii="Times New Roman" w:eastAsia="Times New Roman" w:hAnsi="Times New Roman" w:cs="Times New Roman"/>
+          <w:sz w:val="24"/>
+          <w:szCs w:val="24"/>
+        </w:rPr>
+      </w:pPr>
+      <w:proofErr w:type="gramStart"/>
+      <w:r>
+        <w:rPr>
+          <w:rFonts w:ascii="Times New Roman" w:eastAsia="Times New Roman" w:hAnsi="Times New Roman" w:cs="Times New Roman"/>
+          <w:color w:val="0451A5"/>
+          <w:sz w:val="24"/>
+          <w:szCs w:val="24"/>
+        </w:rPr>
+        <w:t>yellow</w:t>
+      </w:r>
+      <w:proofErr w:type="gramEnd"/>
+      <w:r>
+        <w:rPr>
+          <w:rFonts w:ascii="Times New Roman" w:eastAsia="Times New Roman" w:hAnsi="Times New Roman" w:cs="Times New Roman"/>
+          <w:sz w:val="24"/>
+          <w:szCs w:val="24"/>
+        </w:rPr>
+        <w:t xml:space="preserve"> </w:t>
+      </w:r>
+      <w:r>
+        <w:rPr>
+          <w:rFonts w:ascii="Times New Roman" w:eastAsia="Times New Roman" w:hAnsi="Times New Roman" w:cs="Times New Roman"/>
+          <w:color w:val="09885A"/>
+          <w:sz w:val="24"/>
+          <w:szCs w:val="24"/>
+        </w:rPr>
+        <w:t>0px</w:t>
+      </w:r>
+      <w:r>
+        <w:rPr>
+          <w:rFonts w:ascii="Times New Roman" w:eastAsia="Times New Roman" w:hAnsi="Times New Roman" w:cs="Times New Roman"/>
+          <w:color w:val="000000"/>
+          <w:sz w:val="24"/>
+          <w:szCs w:val="24"/>
+        </w:rPr>
+        <w:t>,</w:t>
+      </w:r>
+    </w:p>
+    <w:p>
+      <w:pPr>
+        <w:spacing w:after="0" w:line="240" w:lineRule="auto"/>
+        <w:ind w:left="1440"/>
+        <w:rPr>
+          <w:rFonts w:ascii="Times New Roman" w:eastAsia="Times New Roman" w:hAnsi="Times New Roman" w:cs="Times New Roman"/>
+          <w:sz w:val="24"/>
+          <w:szCs w:val="24"/>
+        </w:rPr>
+      </w:pPr>
+      <w:proofErr w:type="gramStart"/>
+      <w:r>
+        <w:rPr>
+          <w:rFonts w:ascii="Times New Roman" w:eastAsia="Times New Roman" w:hAnsi="Times New Roman" w:cs="Times New Roman"/>
+          <w:color w:val="0451A5"/>
+          <w:sz w:val="24"/>
+          <w:szCs w:val="24"/>
+        </w:rPr>
+        <w:t>blue</w:t>
+      </w:r>
+      <w:proofErr w:type="gramEnd"/>
+      <w:r>
+        <w:rPr>
+          <w:rFonts w:ascii="Times New Roman" w:eastAsia="Times New Roman" w:hAnsi="Times New Roman" w:cs="Times New Roman"/>
+          <w:sz w:val="24"/>
+          <w:szCs w:val="24"/>
+        </w:rPr>
+        <w:t xml:space="preserve"> </w:t>
+      </w:r>
+      <w:r>
+        <w:rPr>
+          <w:rFonts w:ascii="Times New Roman" w:eastAsia="Times New Roman" w:hAnsi="Times New Roman" w:cs="Times New Roman"/>
+          <w:color w:val="09885A"/>
+          <w:sz w:val="24"/>
+          <w:szCs w:val="24"/>
+        </w:rPr>
+        <w:t>40px</w:t>
+      </w:r>
+      <w:r>
+        <w:rPr>
+          <w:rFonts w:ascii="Times New Roman" w:eastAsia="Times New Roman" w:hAnsi="Times New Roman" w:cs="Times New Roman"/>
+          <w:color w:val="000000"/>
+          <w:sz w:val="24"/>
+          <w:szCs w:val="24"/>
+        </w:rPr>
+        <w:t>,</w:t>
+      </w:r>
+    </w:p>
+    <w:p>
+      <w:pPr>
+        <w:spacing w:after="0" w:line="240" w:lineRule="auto"/>
+        <w:ind w:left="1440"/>
+        <w:rPr>
+          <w:rFonts w:ascii="Times New Roman" w:eastAsia="Times New Roman" w:hAnsi="Times New Roman" w:cs="Times New Roman"/>
+          <w:sz w:val="24"/>
+          <w:szCs w:val="24"/>
+        </w:rPr>
+      </w:pPr>
+      <w:proofErr w:type="gramStart"/>
+      <w:r>
+        <w:rPr>
+          <w:rFonts w:ascii="Times New Roman" w:eastAsia="Times New Roman" w:hAnsi="Times New Roman" w:cs="Times New Roman"/>
+          <w:color w:val="0451A5"/>
+          <w:sz w:val="24"/>
+          <w:szCs w:val="24"/>
+        </w:rPr>
+        <w:lastRenderedPageBreak/>
+        <w:t>green</w:t>
+      </w:r>
+      <w:proofErr w:type="gramEnd"/>
+      <w:r>
+        <w:rPr>
+          <w:rFonts w:ascii="Times New Roman" w:eastAsia="Times New Roman" w:hAnsi="Times New Roman" w:cs="Times New Roman"/>
+          <w:sz w:val="24"/>
+          <w:szCs w:val="24"/>
+        </w:rPr>
+        <w:t xml:space="preserve"> </w:t>
+      </w:r>
+      <w:r>
+        <w:rPr>
+          <w:rFonts w:ascii="Times New Roman" w:eastAsia="Times New Roman" w:hAnsi="Times New Roman" w:cs="Times New Roman"/>
+          <w:color w:val="09885A"/>
+          <w:sz w:val="24"/>
+          <w:szCs w:val="24"/>
+        </w:rPr>
+        <w:t>40px</w:t>
+      </w:r>
+      <w:r>
+        <w:rPr>
+          <w:rFonts w:ascii="Times New Roman" w:eastAsia="Times New Roman" w:hAnsi="Times New Roman" w:cs="Times New Roman"/>
+          <w:color w:val="000000"/>
+          <w:sz w:val="24"/>
+          <w:szCs w:val="24"/>
+        </w:rPr>
+        <w:t>,</w:t>
+      </w:r>
+    </w:p>
+    <w:p>
+      <w:pPr>
+        <w:spacing w:after="0" w:line="240" w:lineRule="auto"/>
+        <w:ind w:left="1440"/>
+        <w:rPr>
+          <w:rFonts w:ascii="Times New Roman" w:eastAsia="Times New Roman" w:hAnsi="Times New Roman" w:cs="Times New Roman"/>
+          <w:sz w:val="24"/>
+          <w:szCs w:val="24"/>
+        </w:rPr>
+      </w:pPr>
+      <w:proofErr w:type="gramStart"/>
+      <w:r>
+        <w:rPr>
+          <w:rFonts w:ascii="Times New Roman" w:eastAsia="Times New Roman" w:hAnsi="Times New Roman" w:cs="Times New Roman"/>
+          <w:color w:val="0451A5"/>
+          <w:sz w:val="24"/>
+          <w:szCs w:val="24"/>
+        </w:rPr>
+        <w:t>red</w:t>
+      </w:r>
+      <w:proofErr w:type="gramEnd"/>
+      <w:r>
+        <w:rPr>
+          <w:rFonts w:ascii="Times New Roman" w:eastAsia="Times New Roman" w:hAnsi="Times New Roman" w:cs="Times New Roman"/>
+          <w:sz w:val="24"/>
+          <w:szCs w:val="24"/>
+        </w:rPr>
+        <w:t xml:space="preserve"> </w:t>
+      </w:r>
+      <w:r>
+        <w:rPr>
+          <w:rFonts w:ascii="Times New Roman" w:eastAsia="Times New Roman" w:hAnsi="Times New Roman" w:cs="Times New Roman"/>
+          <w:color w:val="09885A"/>
+          <w:sz w:val="24"/>
+          <w:szCs w:val="24"/>
+        </w:rPr>
+        <w:t>80px</w:t>
+      </w:r>
+    </w:p>
+    <w:p>
+      <w:pPr>
+        <w:spacing w:after="0" w:line="240" w:lineRule="auto"/>
+        <w:ind w:left="1440"/>
+        <w:rPr>
+          <w:rFonts w:ascii="Times New Roman" w:eastAsia="Times New Roman" w:hAnsi="Times New Roman" w:cs="Times New Roman"/>
+          <w:sz w:val="24"/>
+          <w:szCs w:val="24"/>
+        </w:rPr>
+      </w:pPr>
+      <w:r>
+        <w:rPr>
+          <w:rFonts w:ascii="Times New Roman" w:eastAsia="Times New Roman" w:hAnsi="Times New Roman" w:cs="Times New Roman"/>
+          <w:color w:val="0451A5"/>
+          <w:sz w:val="24"/>
+          <w:szCs w:val="24"/>
+        </w:rPr>
+        <w:t>)</w:t>
+      </w:r>
+      <w:r>
+        <w:rPr>
+          <w:rFonts w:ascii="Times New Roman" w:eastAsia="Times New Roman" w:hAnsi="Times New Roman" w:cs="Times New Roman"/>
+          <w:color w:val="000000"/>
+          <w:sz w:val="24"/>
+          <w:szCs w:val="24"/>
+        </w:rPr>
+        <w:t>;</w:t>
+      </w:r>
+    </w:p>
+    <w:p>
+      <w:pPr>
+        <w:spacing w:after="0" w:line="240" w:lineRule="auto"/>
+        <w:ind w:left="720"/>
+        <w:rPr>
+          <w:rFonts w:ascii="Times New Roman" w:eastAsia="Times New Roman" w:hAnsi="Times New Roman" w:cs="Times New Roman"/>
+          <w:sz w:val="24"/>
+          <w:szCs w:val="24"/>
+        </w:rPr>
+      </w:pPr>
+      <w:r>
+        <w:rPr>
+          <w:rFonts w:ascii="Times New Roman" w:eastAsia="Times New Roman" w:hAnsi="Times New Roman" w:cs="Times New Roman"/>
+          <w:noProof/>
+          <w:sz w:val="24"/>
+          <w:szCs w:val="24"/>
+        </w:rPr>
+        <w:drawing>
+          <wp:inline distT="0" distB="0" distL="0" distR="0">
+            <wp:extent cx="2353945" cy="1856105"/>
+            <wp:effectExtent l="0" t="0" r="8255" b="0"/>
+            <wp:docPr id="4" name="Picture 4" descr="C:\Users\PCHATU~1\AppData\Local\Temp\enhtmlclip\Image(2).png"/>
+            <wp:cNvGraphicFramePr>
+              <a:graphicFrameLocks xmlns:a="http://schemas.openxmlformats.org/drawingml/2006/main" noChangeAspect="1"/>
+            </wp:cNvGraphicFramePr>
+            <a:graphic xmlns:a="http://schemas.openxmlformats.org/drawingml/2006/main">
+              <a:graphicData uri="http://schemas.openxmlformats.org/drawingml/2006/picture">
+                <pic:pic xmlns:pic="http://schemas.openxmlformats.org/drawingml/2006/picture">
+                  <pic:nvPicPr>
+                    <pic:cNvPr id="0" name="Picture 11" descr="C:\Users\PCHATU~1\AppData\Local\Temp\enhtmlclip\Image(2).png"/>
+                    <pic:cNvPicPr>
+                      <a:picLocks noChangeAspect="1" noChangeArrowheads="1"/>
+                    </pic:cNvPicPr>
+                  </pic:nvPicPr>
+                  <pic:blipFill>
+                    <a:blip r:embed="rId5">
+                      <a:extLst>
+                        <a:ext uri="{28A0092B-C50C-407E-A947-70E740481C1C}">
+                          <a14:useLocalDpi xmlns:a14="http://schemas.microsoft.com/office/drawing/2010/main" val="0"/>
+                        </a:ext>
+                      </a:extLst>
+                    </a:blip>
+                    <a:srcRect/>
+                    <a:stretch>
+                      <a:fillRect/>
+                    </a:stretch>
+                  </pic:blipFill>
+                  <pic:spPr bwMode="auto">
+                    <a:xfrm>
+                      <a:off x="0" y="0"/>
+                      <a:ext cx="2353945" cy="1856105"/>
+                    </a:xfrm>
+                    <a:prstGeom prst="rect">
+                      <a:avLst/>
+                    </a:prstGeom>
+                    <a:noFill/>
+                    <a:ln>
+                      <a:noFill/>
+                    </a:ln>
+                  </pic:spPr>
+                </pic:pic>
+              </a:graphicData>
+            </a:graphic>
+          </wp:inline>
+        </w:drawing>
+      </w:r>
+    </w:p>
+    <w:p>
+      <w:pPr>
+        <w:numPr>
+          <w:ilvl w:val="1"/>
+          <w:numId w:val="1"/>
+        </w:numPr>
+        <w:spacing w:after="0" w:line="240" w:lineRule="auto"/>
+        <w:rPr>
+          <w:rFonts w:ascii="Times New Roman" w:eastAsia="Times New Roman" w:hAnsi="Times New Roman" w:cs="Times New Roman"/>
+          <w:sz w:val="24"/>
+          <w:szCs w:val="24"/>
+        </w:rPr>
+      </w:pPr>
+      <w:r>
+        <w:rPr>
+          <w:rFonts w:ascii="Times New Roman" w:eastAsia="Times New Roman" w:hAnsi="Times New Roman" w:cs="Times New Roman"/>
+          <w:sz w:val="24"/>
+          <w:szCs w:val="24"/>
+        </w:rPr>
+        <w:t>Example 2:      </w:t>
+      </w:r>
+    </w:p>
+    <w:p>
+      <w:pPr>
+        <w:numPr>
+          <w:ilvl w:val="1"/>
+          <w:numId w:val="1"/>
+        </w:numPr>
+        <w:spacing w:after="0" w:line="240" w:lineRule="auto"/>
+        <w:rPr>
+          <w:rFonts w:ascii="Times New Roman" w:eastAsia="Times New Roman" w:hAnsi="Times New Roman" w:cs="Times New Roman"/>
+          <w:sz w:val="24"/>
+          <w:szCs w:val="24"/>
+        </w:rPr>
+      </w:pPr>
+      <w:r>
+        <w:rPr>
+          <w:rFonts w:ascii="Times New Roman" w:eastAsia="Times New Roman" w:hAnsi="Times New Roman" w:cs="Times New Roman"/>
+          <w:color w:val="FF0000"/>
+          <w:sz w:val="24"/>
+          <w:szCs w:val="24"/>
+        </w:rPr>
+        <w:t>background:</w:t>
+      </w:r>
+      <w:r>
+        <w:rPr>
+          <w:rFonts w:ascii="Times New Roman" w:eastAsia="Times New Roman" w:hAnsi="Times New Roman" w:cs="Times New Roman"/>
+          <w:sz w:val="24"/>
+          <w:szCs w:val="24"/>
+        </w:rPr>
+        <w:t xml:space="preserve"> </w:t>
+      </w:r>
+      <w:r>
+        <w:rPr>
+          <w:rFonts w:ascii="Times New Roman" w:eastAsia="Times New Roman" w:hAnsi="Times New Roman" w:cs="Times New Roman"/>
+          <w:color w:val="0451A5"/>
+          <w:sz w:val="24"/>
+          <w:szCs w:val="24"/>
+        </w:rPr>
+        <w:t>repeating-linear-gradient(</w:t>
+      </w:r>
+    </w:p>
+    <w:p>
+      <w:pPr>
+        <w:spacing w:after="0" w:line="240" w:lineRule="auto"/>
+        <w:ind w:left="1440"/>
+        <w:rPr>
+          <w:rFonts w:ascii="Times New Roman" w:eastAsia="Times New Roman" w:hAnsi="Times New Roman" w:cs="Times New Roman"/>
+          <w:sz w:val="24"/>
+          <w:szCs w:val="24"/>
+        </w:rPr>
+      </w:pPr>
+      <w:r>
+        <w:rPr>
+          <w:rFonts w:ascii="Times New Roman" w:eastAsia="Times New Roman" w:hAnsi="Times New Roman" w:cs="Times New Roman"/>
+          <w:color w:val="09885A"/>
+          <w:sz w:val="24"/>
+          <w:szCs w:val="24"/>
+        </w:rPr>
+        <w:t>45deg</w:t>
+      </w:r>
+      <w:r>
+        <w:rPr>
+          <w:rFonts w:ascii="Times New Roman" w:eastAsia="Times New Roman" w:hAnsi="Times New Roman" w:cs="Times New Roman"/>
+          <w:color w:val="000000"/>
+          <w:sz w:val="24"/>
+          <w:szCs w:val="24"/>
+        </w:rPr>
+        <w:t>,</w:t>
+      </w:r>
+    </w:p>
+    <w:p>
+      <w:pPr>
+        <w:spacing w:after="0" w:line="240" w:lineRule="auto"/>
+        <w:ind w:left="1440"/>
+        <w:rPr>
+          <w:rFonts w:ascii="Times New Roman" w:eastAsia="Times New Roman" w:hAnsi="Times New Roman" w:cs="Times New Roman"/>
+          <w:sz w:val="24"/>
+          <w:szCs w:val="24"/>
+        </w:rPr>
+      </w:pPr>
+      <w:proofErr w:type="gramStart"/>
+      <w:r>
+        <w:rPr>
+          <w:rFonts w:ascii="Times New Roman" w:eastAsia="Times New Roman" w:hAnsi="Times New Roman" w:cs="Times New Roman"/>
+          <w:color w:val="0451A5"/>
+          <w:sz w:val="24"/>
+          <w:szCs w:val="24"/>
+        </w:rPr>
+        <w:t>yellow</w:t>
+      </w:r>
+      <w:proofErr w:type="gramEnd"/>
+      <w:r>
+        <w:rPr>
+          <w:rFonts w:ascii="Times New Roman" w:eastAsia="Times New Roman" w:hAnsi="Times New Roman" w:cs="Times New Roman"/>
+          <w:sz w:val="24"/>
+          <w:szCs w:val="24"/>
+        </w:rPr>
+        <w:t xml:space="preserve"> </w:t>
+      </w:r>
+      <w:r>
+        <w:rPr>
+          <w:rFonts w:ascii="Times New Roman" w:eastAsia="Times New Roman" w:hAnsi="Times New Roman" w:cs="Times New Roman"/>
+          <w:color w:val="09885A"/>
+          <w:sz w:val="24"/>
+          <w:szCs w:val="24"/>
+        </w:rPr>
+        <w:t>0px</w:t>
+      </w:r>
+      <w:r>
+        <w:rPr>
+          <w:rFonts w:ascii="Times New Roman" w:eastAsia="Times New Roman" w:hAnsi="Times New Roman" w:cs="Times New Roman"/>
+          <w:color w:val="000000"/>
+          <w:sz w:val="24"/>
+          <w:szCs w:val="24"/>
+        </w:rPr>
+        <w:t>,</w:t>
+      </w:r>
+    </w:p>
+    <w:p>
+      <w:pPr>
+        <w:spacing w:after="0" w:line="240" w:lineRule="auto"/>
+        <w:ind w:left="1440"/>
+        <w:rPr>
+          <w:rFonts w:ascii="Times New Roman" w:eastAsia="Times New Roman" w:hAnsi="Times New Roman" w:cs="Times New Roman"/>
+          <w:sz w:val="24"/>
+          <w:szCs w:val="24"/>
+        </w:rPr>
+      </w:pPr>
+      <w:proofErr w:type="gramStart"/>
+      <w:r>
+        <w:rPr>
+          <w:rFonts w:ascii="Times New Roman" w:eastAsia="Times New Roman" w:hAnsi="Times New Roman" w:cs="Times New Roman"/>
+          <w:color w:val="0451A5"/>
+          <w:sz w:val="24"/>
+          <w:szCs w:val="24"/>
+        </w:rPr>
+        <w:t>yellow</w:t>
+      </w:r>
+      <w:proofErr w:type="gramEnd"/>
+      <w:r>
+        <w:rPr>
+          <w:rFonts w:ascii="Times New Roman" w:eastAsia="Times New Roman" w:hAnsi="Times New Roman" w:cs="Times New Roman"/>
+          <w:sz w:val="24"/>
+          <w:szCs w:val="24"/>
+        </w:rPr>
+        <w:t xml:space="preserve"> </w:t>
+      </w:r>
+      <w:r>
+        <w:rPr>
+          <w:rFonts w:ascii="Times New Roman" w:eastAsia="Times New Roman" w:hAnsi="Times New Roman" w:cs="Times New Roman"/>
+          <w:color w:val="09885A"/>
+          <w:sz w:val="24"/>
+          <w:szCs w:val="24"/>
+        </w:rPr>
+        <w:t>40px</w:t>
+      </w:r>
+      <w:r>
+        <w:rPr>
+          <w:rFonts w:ascii="Times New Roman" w:eastAsia="Times New Roman" w:hAnsi="Times New Roman" w:cs="Times New Roman"/>
+          <w:color w:val="000000"/>
+          <w:sz w:val="24"/>
+          <w:szCs w:val="24"/>
+        </w:rPr>
+        <w:t>,</w:t>
+      </w:r>
+    </w:p>
+    <w:p>
+      <w:pPr>
+        <w:spacing w:after="0" w:line="240" w:lineRule="auto"/>
+        <w:ind w:left="1440"/>
+        <w:rPr>
+          <w:rFonts w:ascii="Times New Roman" w:eastAsia="Times New Roman" w:hAnsi="Times New Roman" w:cs="Times New Roman"/>
+          <w:sz w:val="24"/>
+          <w:szCs w:val="24"/>
+        </w:rPr>
+      </w:pPr>
+      <w:proofErr w:type="gramStart"/>
+      <w:r>
+        <w:rPr>
+          <w:rFonts w:ascii="Times New Roman" w:eastAsia="Times New Roman" w:hAnsi="Times New Roman" w:cs="Times New Roman"/>
+          <w:color w:val="0451A5"/>
+          <w:sz w:val="24"/>
+          <w:szCs w:val="24"/>
+        </w:rPr>
+        <w:t>black</w:t>
+      </w:r>
+      <w:proofErr w:type="gramEnd"/>
+      <w:r>
+        <w:rPr>
+          <w:rFonts w:ascii="Times New Roman" w:eastAsia="Times New Roman" w:hAnsi="Times New Roman" w:cs="Times New Roman"/>
+          <w:sz w:val="24"/>
+          <w:szCs w:val="24"/>
+        </w:rPr>
+        <w:t xml:space="preserve"> </w:t>
+      </w:r>
+      <w:r>
+        <w:rPr>
+          <w:rFonts w:ascii="Times New Roman" w:eastAsia="Times New Roman" w:hAnsi="Times New Roman" w:cs="Times New Roman"/>
+          <w:color w:val="09885A"/>
+          <w:sz w:val="24"/>
+          <w:szCs w:val="24"/>
+        </w:rPr>
+        <w:t>40px</w:t>
+      </w:r>
+      <w:r>
+        <w:rPr>
+          <w:rFonts w:ascii="Times New Roman" w:eastAsia="Times New Roman" w:hAnsi="Times New Roman" w:cs="Times New Roman"/>
+          <w:color w:val="000000"/>
+          <w:sz w:val="24"/>
+          <w:szCs w:val="24"/>
+        </w:rPr>
+        <w:t>,</w:t>
+      </w:r>
+    </w:p>
+    <w:p>
+      <w:pPr>
+        <w:spacing w:after="0" w:line="240" w:lineRule="auto"/>
+        <w:ind w:left="1440"/>
+        <w:rPr>
+          <w:rFonts w:ascii="Times New Roman" w:eastAsia="Times New Roman" w:hAnsi="Times New Roman" w:cs="Times New Roman"/>
+          <w:sz w:val="24"/>
+          <w:szCs w:val="24"/>
+        </w:rPr>
+      </w:pPr>
+      <w:proofErr w:type="gramStart"/>
+      <w:r>
+        <w:rPr>
+          <w:rFonts w:ascii="Times New Roman" w:eastAsia="Times New Roman" w:hAnsi="Times New Roman" w:cs="Times New Roman"/>
+          <w:color w:val="0451A5"/>
+          <w:sz w:val="24"/>
+          <w:szCs w:val="24"/>
+        </w:rPr>
+        <w:t>black</w:t>
+      </w:r>
+      <w:proofErr w:type="gramEnd"/>
+      <w:r>
+        <w:rPr>
+          <w:rFonts w:ascii="Times New Roman" w:eastAsia="Times New Roman" w:hAnsi="Times New Roman" w:cs="Times New Roman"/>
+          <w:sz w:val="24"/>
+          <w:szCs w:val="24"/>
+        </w:rPr>
+        <w:t xml:space="preserve"> </w:t>
+      </w:r>
+      <w:r>
+        <w:rPr>
+          <w:rFonts w:ascii="Times New Roman" w:eastAsia="Times New Roman" w:hAnsi="Times New Roman" w:cs="Times New Roman"/>
+          <w:color w:val="09885A"/>
+          <w:sz w:val="24"/>
+          <w:szCs w:val="24"/>
+        </w:rPr>
+        <w:t>80px</w:t>
+      </w:r>
+    </w:p>
+    <w:p>
+      <w:pPr>
+        <w:spacing w:after="0" w:line="240" w:lineRule="auto"/>
+        <w:ind w:left="1440"/>
+        <w:rPr>
+          <w:rFonts w:ascii="Times New Roman" w:eastAsia="Times New Roman" w:hAnsi="Times New Roman" w:cs="Times New Roman"/>
+          <w:sz w:val="24"/>
+          <w:szCs w:val="24"/>
+        </w:rPr>
+      </w:pPr>
+      <w:r>
+        <w:rPr>
+          <w:rFonts w:ascii="Times New Roman" w:eastAsia="Times New Roman" w:hAnsi="Times New Roman" w:cs="Times New Roman"/>
+          <w:color w:val="0451A5"/>
+          <w:sz w:val="24"/>
+          <w:szCs w:val="24"/>
+        </w:rPr>
+        <w:t>)</w:t>
+      </w:r>
+      <w:r>
+        <w:rPr>
+          <w:rFonts w:ascii="Times New Roman" w:eastAsia="Times New Roman" w:hAnsi="Times New Roman" w:cs="Times New Roman"/>
+          <w:color w:val="000000"/>
+          <w:sz w:val="24"/>
+          <w:szCs w:val="24"/>
+        </w:rPr>
+        <w:t>;</w:t>
+      </w:r>
+    </w:p>
+    <w:p>
+      <w:pPr>
+        <w:spacing w:after="0" w:line="240" w:lineRule="auto"/>
+        <w:ind w:left="720"/>
+        <w:rPr>
+          <w:rFonts w:ascii="Times New Roman" w:eastAsia="Times New Roman" w:hAnsi="Times New Roman" w:cs="Times New Roman"/>
+          <w:sz w:val="24"/>
+          <w:szCs w:val="24"/>
+        </w:rPr>
+      </w:pPr>
+      <w:r>
+        <w:rPr>
+          <w:rFonts w:ascii="Times New Roman" w:eastAsia="Times New Roman" w:hAnsi="Times New Roman" w:cs="Times New Roman"/>
+          <w:sz w:val="24"/>
+          <w:szCs w:val="24"/>
+        </w:rPr>
+        <w:t>       </w:t>
+      </w:r>
+      <w:r>
+        <w:rPr>
+          <w:rFonts w:ascii="Times New Roman" w:eastAsia="Times New Roman" w:hAnsi="Times New Roman" w:cs="Times New Roman"/>
+          <w:noProof/>
+          <w:sz w:val="24"/>
+          <w:szCs w:val="24"/>
+        </w:rPr>
+        <w:drawing>
+          <wp:inline distT="0" distB="0" distL="0" distR="0">
+            <wp:extent cx="2381250" cy="1917700"/>
+            <wp:effectExtent l="0" t="0" r="0" b="6350"/>
+            <wp:docPr id="3" name="Picture 3" descr="C:\Users\PCHATU~1\AppData\Local\Temp\enhtmlclip\Image(3).png"/>
+            <wp:cNvGraphicFramePr>
+              <a:graphicFrameLocks xmlns:a="http://schemas.openxmlformats.org/drawingml/2006/main" noChangeAspect="1"/>
+            </wp:cNvGraphicFramePr>
+            <a:graphic xmlns:a="http://schemas.openxmlformats.org/drawingml/2006/main">
+              <a:graphicData uri="http://schemas.openxmlformats.org/drawingml/2006/picture">
+                <pic:pic xmlns:pic="http://schemas.openxmlformats.org/drawingml/2006/picture">
+                  <pic:nvPicPr>
+                    <pic:cNvPr id="0" name="Picture 12" descr="C:\Users\PCHATU~1\AppData\Local\Temp\enhtmlclip\Image(3).png"/>
+                    <pic:cNvPicPr>
+                      <a:picLocks noChangeAspect="1" noChangeArrowheads="1"/>
+                    </pic:cNvPicPr>
+                  </pic:nvPicPr>
+                  <pic:blipFill>
+                    <a:blip r:embed="rId6">
+                      <a:extLst>
+                        <a:ext uri="{28A0092B-C50C-407E-A947-70E740481C1C}">
+                          <a14:useLocalDpi xmlns:a14="http://schemas.microsoft.com/office/drawing/2010/main" val="0"/>
+                        </a:ext>
+                      </a:extLst>
+                    </a:blip>
+                    <a:srcRect/>
+                    <a:stretch>
+                      <a:fillRect/>
+                    </a:stretch>
+                  </pic:blipFill>
+                  <pic:spPr bwMode="auto">
+                    <a:xfrm>
+                      <a:off x="0" y="0"/>
+                      <a:ext cx="2381250" cy="1917700"/>
+                    </a:xfrm>
+                    <a:prstGeom prst="rect">
+                      <a:avLst/>
+                    </a:prstGeom>
+                    <a:noFill/>
+                    <a:ln>
+                      <a:noFill/>
+                    </a:ln>
+                  </pic:spPr>
+                </pic:pic>
+              </a:graphicData>
+            </a:graphic>
+          </wp:inline>
+        </w:drawing>
+      </w:r>
+    </w:p>
+    <w:p>
+      <w:pPr>
+        <w:spacing w:after="0" w:line="240" w:lineRule="auto"/>
+        <w:ind w:left="720"/>
+        <w:rPr>
+          <w:rFonts w:ascii="Times New Roman" w:eastAsia="Times New Roman" w:hAnsi="Times New Roman" w:cs="Times New Roman"/>
+          <w:sz w:val="24"/>
+          <w:szCs w:val="24"/>
+        </w:rPr>
+      </w:pPr>
+      <w:r>
+        <w:rPr>
+          <w:rFonts w:ascii="Times New Roman" w:eastAsia="Times New Roman" w:hAnsi="Times New Roman" w:cs="Times New Roman"/>
+          <w:sz w:val="24"/>
+          <w:szCs w:val="24"/>
+        </w:rPr>
+        <w:t>    </w:t>
+      </w:r>
+    </w:p>
+    <w:p>
+      <w:pPr>
+        <w:numPr>
+          <w:ilvl w:val="0"/>
+          <w:numId w:val="1"/>
+        </w:numPr>
+        <w:spacing w:after="0" w:line="240" w:lineRule="auto"/>
+        <w:rPr>
+          <w:rFonts w:ascii="Times New Roman" w:eastAsia="Times New Roman" w:hAnsi="Times New Roman" w:cs="Times New Roman"/>
+          <w:sz w:val="24"/>
+          <w:szCs w:val="24"/>
+        </w:rPr>
+      </w:pPr>
+      <w:r>
+        <w:rPr>
+          <w:rFonts w:ascii="Times New Roman" w:eastAsia="Times New Roman" w:hAnsi="Times New Roman" w:cs="Times New Roman"/>
+          <w:sz w:val="24"/>
+          <w:szCs w:val="24"/>
+        </w:rPr>
+        <w:t xml:space="preserve">background property supports </w:t>
+      </w:r>
       <w:proofErr w:type="spellStart"/>
       <w:r>
         <w:rPr>
@@ -2227,7 +3935,7 @@
           <w:sz w:val="24"/>
           <w:szCs w:val="24"/>
         </w:rPr>
-        <w:t>Primacy</w:t>
+        <w:t>url</w:t>
       </w:r>
       <w:proofErr w:type="spellEnd"/>
       <w:r>
@@ -2236,7 +3944,7 @@
           <w:sz w:val="24"/>
           <w:szCs w:val="24"/>
         </w:rPr>
-        <w:t xml:space="preserve"> colors: Red (R), Green (G), Blue (B)</w:t>
+        <w:t>() function - can link to an image or gradient</w:t>
       </w:r>
     </w:p>
     <w:p>
@@ -2245,86 +3953,162 @@
           <w:ilvl w:val="1"/>
           <w:numId w:val="1"/>
         </w:numPr>
-        <w:spacing w:before="100" w:beforeAutospacing="1" w:after="100" w:afterAutospacing="1" w:line="240" w:lineRule="auto"/>
-        <w:rPr>
-          <w:rFonts w:ascii="Times New Roman" w:eastAsia="Times New Roman" w:hAnsi="Times New Roman" w:cs="Times New Roman"/>
-          <w:sz w:val="24"/>
-          <w:szCs w:val="24"/>
-        </w:rPr>
-      </w:pPr>
-      <w:r>
-        <w:rPr>
-          <w:rFonts w:ascii="Times New Roman" w:eastAsia="Times New Roman" w:hAnsi="Times New Roman" w:cs="Times New Roman"/>
-          <w:sz w:val="24"/>
-          <w:szCs w:val="24"/>
-        </w:rPr>
-        <w:t>Secondary colors - created by mixing primary colors</w:t>
-      </w:r>
-    </w:p>
-    <w:p>
-      <w:pPr>
-        <w:numPr>
-          <w:ilvl w:val="2"/>
-          <w:numId w:val="1"/>
-        </w:numPr>
-        <w:spacing w:before="100" w:beforeAutospacing="1" w:after="100" w:afterAutospacing="1" w:line="240" w:lineRule="auto"/>
-        <w:rPr>
-          <w:rFonts w:ascii="Times New Roman" w:eastAsia="Times New Roman" w:hAnsi="Times New Roman" w:cs="Times New Roman"/>
-          <w:sz w:val="24"/>
-          <w:szCs w:val="24"/>
-        </w:rPr>
-      </w:pPr>
-      <w:r>
-        <w:rPr>
-          <w:rFonts w:ascii="Times New Roman" w:eastAsia="Times New Roman" w:hAnsi="Times New Roman" w:cs="Times New Roman"/>
-          <w:sz w:val="24"/>
-          <w:szCs w:val="24"/>
-        </w:rPr>
-        <w:t>Cyan - G and B (00FFFF)</w:t>
-      </w:r>
-    </w:p>
-    <w:p>
-      <w:pPr>
-        <w:numPr>
-          <w:ilvl w:val="2"/>
-          <w:numId w:val="1"/>
-        </w:numPr>
-        <w:spacing w:before="100" w:beforeAutospacing="1" w:after="100" w:afterAutospacing="1" w:line="240" w:lineRule="auto"/>
-        <w:rPr>
-          <w:rFonts w:ascii="Times New Roman" w:eastAsia="Times New Roman" w:hAnsi="Times New Roman" w:cs="Times New Roman"/>
-          <w:sz w:val="24"/>
-          <w:szCs w:val="24"/>
-        </w:rPr>
-      </w:pPr>
-      <w:r>
-        <w:rPr>
-          <w:rFonts w:ascii="Times New Roman" w:eastAsia="Times New Roman" w:hAnsi="Times New Roman" w:cs="Times New Roman"/>
-          <w:sz w:val="24"/>
-          <w:szCs w:val="24"/>
-        </w:rPr>
-        <w:t>Magenta - R and B</w:t>
-      </w:r>
-    </w:p>
-    <w:p>
-      <w:pPr>
-        <w:numPr>
-          <w:ilvl w:val="2"/>
-          <w:numId w:val="1"/>
-        </w:numPr>
-        <w:spacing w:before="100" w:beforeAutospacing="1" w:after="100" w:afterAutospacing="1" w:line="240" w:lineRule="auto"/>
-        <w:rPr>
-          <w:rFonts w:ascii="Times New Roman" w:eastAsia="Times New Roman" w:hAnsi="Times New Roman" w:cs="Times New Roman"/>
-          <w:sz w:val="24"/>
-          <w:szCs w:val="24"/>
-        </w:rPr>
-      </w:pPr>
-      <w:r>
-        <w:rPr>
-          <w:rFonts w:ascii="Times New Roman" w:eastAsia="Times New Roman" w:hAnsi="Times New Roman" w:cs="Times New Roman"/>
-          <w:sz w:val="24"/>
-          <w:szCs w:val="24"/>
-        </w:rPr>
-        <w:t>Yellow - R and G</w:t>
+        <w:spacing w:after="0" w:line="240" w:lineRule="auto"/>
+        <w:rPr>
+          <w:rFonts w:ascii="Times New Roman" w:eastAsia="Times New Roman" w:hAnsi="Times New Roman" w:cs="Times New Roman"/>
+          <w:sz w:val="24"/>
+          <w:szCs w:val="24"/>
+        </w:rPr>
+      </w:pPr>
+      <w:r>
+        <w:rPr>
+          <w:rFonts w:ascii="Times New Roman" w:eastAsia="Times New Roman" w:hAnsi="Times New Roman" w:cs="Times New Roman"/>
+          <w:sz w:val="24"/>
+          <w:szCs w:val="24"/>
+        </w:rPr>
+        <w:t xml:space="preserve">Example:  </w:t>
+      </w:r>
+    </w:p>
+    <w:p>
+      <w:pPr>
+        <w:spacing w:after="0" w:line="240" w:lineRule="auto"/>
+        <w:ind w:left="1440"/>
+        <w:rPr>
+          <w:rFonts w:ascii="Times New Roman" w:eastAsia="Times New Roman" w:hAnsi="Times New Roman" w:cs="Times New Roman"/>
+          <w:sz w:val="24"/>
+          <w:szCs w:val="24"/>
+        </w:rPr>
+      </w:pPr>
+      <w:proofErr w:type="gramStart"/>
+      <w:r>
+        <w:rPr>
+          <w:rFonts w:ascii="Times New Roman" w:eastAsia="Times New Roman" w:hAnsi="Times New Roman" w:cs="Times New Roman"/>
+          <w:color w:val="FF0000"/>
+          <w:sz w:val="24"/>
+          <w:szCs w:val="24"/>
+        </w:rPr>
+        <w:t>background</w:t>
+      </w:r>
+      <w:proofErr w:type="gramEnd"/>
+      <w:r>
+        <w:rPr>
+          <w:rFonts w:ascii="Times New Roman" w:eastAsia="Times New Roman" w:hAnsi="Times New Roman" w:cs="Times New Roman"/>
+          <w:color w:val="FF0000"/>
+          <w:sz w:val="24"/>
+          <w:szCs w:val="24"/>
+        </w:rPr>
+        <w:t>:</w:t>
+      </w:r>
+      <w:r>
+        <w:rPr>
+          <w:rFonts w:ascii="Times New Roman" w:eastAsia="Times New Roman" w:hAnsi="Times New Roman" w:cs="Times New Roman"/>
+          <w:sz w:val="24"/>
+          <w:szCs w:val="24"/>
+        </w:rPr>
+        <w:t xml:space="preserve"> </w:t>
+      </w:r>
+      <w:proofErr w:type="spellStart"/>
+      <w:r>
+        <w:rPr>
+          <w:rFonts w:ascii="Times New Roman" w:eastAsia="Times New Roman" w:hAnsi="Times New Roman" w:cs="Times New Roman"/>
+          <w:color w:val="0451A5"/>
+          <w:sz w:val="24"/>
+          <w:szCs w:val="24"/>
+        </w:rPr>
+        <w:t>url</w:t>
+      </w:r>
+      <w:proofErr w:type="spellEnd"/>
+      <w:r>
+        <w:rPr>
+          <w:rFonts w:ascii="Times New Roman" w:eastAsia="Times New Roman" w:hAnsi="Times New Roman" w:cs="Times New Roman"/>
+          <w:color w:val="000000"/>
+          <w:sz w:val="24"/>
+          <w:szCs w:val="24"/>
+        </w:rPr>
+        <w:t>(</w:t>
+      </w:r>
+      <w:r>
+        <w:rPr>
+          <w:rFonts w:ascii="Times New Roman" w:eastAsia="Times New Roman" w:hAnsi="Times New Roman" w:cs="Times New Roman"/>
+          <w:color w:val="A31515"/>
+          <w:sz w:val="24"/>
+          <w:szCs w:val="24"/>
+        </w:rPr>
+        <w:t>"</w:t>
+      </w:r>
+      <w:hyperlink r:id="rId7" w:history="1">
+        <w:r>
+          <w:rPr>
+            <w:rFonts w:ascii="Times New Roman" w:eastAsia="Times New Roman" w:hAnsi="Times New Roman" w:cs="Times New Roman"/>
+            <w:color w:val="0000FF"/>
+            <w:sz w:val="24"/>
+            <w:szCs w:val="24"/>
+            <w:u w:val="single"/>
+          </w:rPr>
+          <w:t>https://i.imgur.com/MJAkxbh.png</w:t>
+        </w:r>
+      </w:hyperlink>
+      <w:r>
+        <w:rPr>
+          <w:rFonts w:ascii="Times New Roman" w:eastAsia="Times New Roman" w:hAnsi="Times New Roman" w:cs="Times New Roman"/>
+          <w:color w:val="A31515"/>
+          <w:sz w:val="24"/>
+          <w:szCs w:val="24"/>
+        </w:rPr>
+        <w:t>"</w:t>
+      </w:r>
+      <w:r>
+        <w:rPr>
+          <w:rFonts w:ascii="Times New Roman" w:eastAsia="Times New Roman" w:hAnsi="Times New Roman" w:cs="Times New Roman"/>
+          <w:color w:val="000000"/>
+          <w:sz w:val="24"/>
+          <w:szCs w:val="24"/>
+        </w:rPr>
+        <w:t>);</w:t>
+      </w:r>
+    </w:p>
+    <w:p>
+      <w:pPr>
+        <w:numPr>
+          <w:ilvl w:val="0"/>
+          <w:numId w:val="1"/>
+        </w:numPr>
+        <w:spacing w:after="0" w:line="240" w:lineRule="auto"/>
+        <w:rPr>
+          <w:rFonts w:ascii="Times New Roman" w:eastAsia="Times New Roman" w:hAnsi="Times New Roman" w:cs="Times New Roman"/>
+          <w:sz w:val="24"/>
+          <w:szCs w:val="24"/>
+        </w:rPr>
+      </w:pPr>
+      <w:r>
+        <w:rPr>
+          <w:rFonts w:ascii="Times New Roman" w:eastAsia="Times New Roman" w:hAnsi="Times New Roman" w:cs="Times New Roman"/>
+          <w:sz w:val="24"/>
+          <w:szCs w:val="24"/>
+        </w:rPr>
+        <w:t>border-radius: 50% can be used to create circles (if the width and height of the object are the same size)</w:t>
+      </w:r>
+    </w:p>
+    <w:p>
+      <w:pPr>
+        <w:numPr>
+          <w:ilvl w:val="0"/>
+          <w:numId w:val="1"/>
+        </w:numPr>
+        <w:spacing w:after="0" w:line="240" w:lineRule="auto"/>
+        <w:rPr>
+          <w:rFonts w:ascii="Times New Roman" w:eastAsia="Times New Roman" w:hAnsi="Times New Roman" w:cs="Times New Roman"/>
+          <w:sz w:val="24"/>
+          <w:szCs w:val="24"/>
+        </w:rPr>
+      </w:pPr>
+      <w:r>
+        <w:rPr>
+          <w:rFonts w:ascii="Times New Roman" w:eastAsia="Times New Roman" w:hAnsi="Times New Roman" w:cs="Times New Roman"/>
+          <w:sz w:val="24"/>
+          <w:szCs w:val="24"/>
+        </w:rPr>
+        <w:t>left: xx and right: xx can be set to percentages too (not just pixels)</w:t>
       </w:r>
     </w:p>
     <w:p>
@@ -2333,42 +4117,20 @@
           <w:ilvl w:val="1"/>
           <w:numId w:val="1"/>
         </w:numPr>
-        <w:spacing w:before="100" w:beforeAutospacing="1" w:after="100" w:afterAutospacing="1" w:line="240" w:lineRule="auto"/>
-        <w:rPr>
-          <w:rFonts w:ascii="Times New Roman" w:eastAsia="Times New Roman" w:hAnsi="Times New Roman" w:cs="Times New Roman"/>
-          <w:sz w:val="24"/>
-          <w:szCs w:val="24"/>
-        </w:rPr>
-      </w:pPr>
-      <w:r>
-        <w:rPr>
-          <w:rFonts w:ascii="Times New Roman" w:eastAsia="Times New Roman" w:hAnsi="Times New Roman" w:cs="Times New Roman"/>
-          <w:sz w:val="24"/>
-          <w:szCs w:val="24"/>
-        </w:rPr>
-        <w:t>Tertiary colors </w:t>
-      </w:r>
-    </w:p>
-    <w:p>
-      <w:pPr>
-        <w:numPr>
-          <w:ilvl w:val="2"/>
-          <w:numId w:val="1"/>
-        </w:numPr>
-        <w:spacing w:before="100" w:beforeAutospacing="1" w:after="100" w:afterAutospacing="1" w:line="240" w:lineRule="auto"/>
-        <w:rPr>
-          <w:rFonts w:ascii="Times New Roman" w:eastAsia="Times New Roman" w:hAnsi="Times New Roman" w:cs="Times New Roman"/>
-          <w:sz w:val="24"/>
-          <w:szCs w:val="24"/>
-        </w:rPr>
-      </w:pPr>
-      <w:r>
-        <w:rPr>
-          <w:rFonts w:ascii="Times New Roman" w:eastAsia="Times New Roman" w:hAnsi="Times New Roman" w:cs="Times New Roman"/>
-          <w:sz w:val="24"/>
-          <w:szCs w:val="24"/>
-        </w:rPr>
-        <w:t>orange = #FF7D00</w:t>
+        <w:spacing w:after="0" w:line="240" w:lineRule="auto"/>
+        <w:rPr>
+          <w:rFonts w:ascii="Times New Roman" w:eastAsia="Times New Roman" w:hAnsi="Times New Roman" w:cs="Times New Roman"/>
+          <w:sz w:val="24"/>
+          <w:szCs w:val="24"/>
+        </w:rPr>
+      </w:pPr>
+      <w:r>
+        <w:rPr>
+          <w:rFonts w:ascii="Times New Roman" w:eastAsia="Times New Roman" w:hAnsi="Times New Roman" w:cs="Times New Roman"/>
+          <w:sz w:val="24"/>
+          <w:szCs w:val="24"/>
+        </w:rPr>
+        <w:t>Example: left: 65%;</w:t>
       </w:r>
     </w:p>
     <w:p>
@@ -2377,20 +4139,159 @@
           <w:ilvl w:val="0"/>
           <w:numId w:val="1"/>
         </w:numPr>
-        <w:spacing w:before="100" w:beforeAutospacing="1" w:after="100" w:afterAutospacing="1" w:line="240" w:lineRule="auto"/>
-        <w:rPr>
-          <w:rFonts w:ascii="Times New Roman" w:eastAsia="Times New Roman" w:hAnsi="Times New Roman" w:cs="Times New Roman"/>
-          <w:sz w:val="24"/>
-          <w:szCs w:val="24"/>
-        </w:rPr>
-      </w:pPr>
-      <w:r>
-        <w:rPr>
-          <w:rFonts w:ascii="Times New Roman" w:eastAsia="Times New Roman" w:hAnsi="Times New Roman" w:cs="Times New Roman"/>
-          <w:sz w:val="24"/>
-          <w:szCs w:val="24"/>
-        </w:rPr>
-        <w:t>Other colors</w:t>
+        <w:spacing w:after="0" w:line="240" w:lineRule="auto"/>
+        <w:rPr>
+          <w:rFonts w:ascii="Times New Roman" w:eastAsia="Times New Roman" w:hAnsi="Times New Roman" w:cs="Times New Roman"/>
+          <w:sz w:val="24"/>
+          <w:szCs w:val="24"/>
+        </w:rPr>
+      </w:pPr>
+      <w:r>
+        <w:rPr>
+          <w:rFonts w:ascii="Times New Roman" w:eastAsia="Times New Roman" w:hAnsi="Times New Roman" w:cs="Times New Roman"/>
+          <w:sz w:val="24"/>
+          <w:szCs w:val="24"/>
+        </w:rPr>
+        <w:t>transform property with scale() function can be used to change the size of an element</w:t>
+      </w:r>
+    </w:p>
+    <w:p>
+      <w:pPr>
+        <w:spacing w:after="0" w:line="240" w:lineRule="auto"/>
+        <w:ind w:left="1320"/>
+        <w:rPr>
+          <w:rFonts w:ascii="Times New Roman" w:eastAsia="Times New Roman" w:hAnsi="Times New Roman" w:cs="Times New Roman"/>
+          <w:sz w:val="24"/>
+          <w:szCs w:val="24"/>
+        </w:rPr>
+      </w:pPr>
+      <w:proofErr w:type="gramStart"/>
+      <w:r>
+        <w:rPr>
+          <w:rFonts w:ascii="Times New Roman" w:eastAsia="Times New Roman" w:hAnsi="Times New Roman" w:cs="Times New Roman"/>
+          <w:sz w:val="24"/>
+          <w:szCs w:val="24"/>
+        </w:rPr>
+        <w:t>p</w:t>
+      </w:r>
+      <w:proofErr w:type="gramEnd"/>
+      <w:r>
+        <w:rPr>
+          <w:rFonts w:ascii="Times New Roman" w:eastAsia="Times New Roman" w:hAnsi="Times New Roman" w:cs="Times New Roman"/>
+          <w:sz w:val="24"/>
+          <w:szCs w:val="24"/>
+        </w:rPr>
+        <w:t xml:space="preserve"> {</w:t>
+      </w:r>
+    </w:p>
+    <w:p>
+      <w:pPr>
+        <w:spacing w:after="0" w:line="240" w:lineRule="auto"/>
+        <w:ind w:left="1320"/>
+        <w:rPr>
+          <w:rFonts w:ascii="Times New Roman" w:eastAsia="Times New Roman" w:hAnsi="Times New Roman" w:cs="Times New Roman"/>
+          <w:sz w:val="24"/>
+          <w:szCs w:val="24"/>
+        </w:rPr>
+      </w:pPr>
+      <w:r>
+        <w:rPr>
+          <w:rFonts w:ascii="Times New Roman" w:eastAsia="Times New Roman" w:hAnsi="Times New Roman" w:cs="Times New Roman"/>
+          <w:sz w:val="24"/>
+          <w:szCs w:val="24"/>
+        </w:rPr>
+        <w:t>  </w:t>
+      </w:r>
+      <w:proofErr w:type="spellStart"/>
+      <w:proofErr w:type="gramStart"/>
+      <w:r>
+        <w:rPr>
+          <w:rFonts w:ascii="Times New Roman" w:eastAsia="Times New Roman" w:hAnsi="Times New Roman" w:cs="Times New Roman"/>
+          <w:sz w:val="24"/>
+          <w:szCs w:val="24"/>
+        </w:rPr>
+        <w:t>transform:</w:t>
+      </w:r>
+      <w:proofErr w:type="gramEnd"/>
+      <w:r>
+        <w:rPr>
+          <w:rFonts w:ascii="Times New Roman" w:eastAsia="Times New Roman" w:hAnsi="Times New Roman" w:cs="Times New Roman"/>
+          <w:sz w:val="24"/>
+          <w:szCs w:val="24"/>
+        </w:rPr>
+        <w:t>scale</w:t>
+      </w:r>
+      <w:proofErr w:type="spellEnd"/>
+      <w:r>
+        <w:rPr>
+          <w:rFonts w:ascii="Times New Roman" w:eastAsia="Times New Roman" w:hAnsi="Times New Roman" w:cs="Times New Roman"/>
+          <w:sz w:val="24"/>
+          <w:szCs w:val="24"/>
+        </w:rPr>
+        <w:t>(2);</w:t>
+      </w:r>
+    </w:p>
+    <w:p>
+      <w:pPr>
+        <w:spacing w:after="0" w:line="240" w:lineRule="auto"/>
+        <w:ind w:left="1320"/>
+        <w:rPr>
+          <w:rFonts w:ascii="Times New Roman" w:eastAsia="Times New Roman" w:hAnsi="Times New Roman" w:cs="Times New Roman"/>
+          <w:sz w:val="24"/>
+          <w:szCs w:val="24"/>
+        </w:rPr>
+      </w:pPr>
+      <w:r>
+        <w:rPr>
+          <w:rFonts w:ascii="Times New Roman" w:eastAsia="Times New Roman" w:hAnsi="Times New Roman" w:cs="Times New Roman"/>
+          <w:sz w:val="24"/>
+          <w:szCs w:val="24"/>
+        </w:rPr>
+        <w:t>}</w:t>
+      </w:r>
+    </w:p>
+    <w:p>
+      <w:pPr>
+        <w:numPr>
+          <w:ilvl w:val="0"/>
+          <w:numId w:val="1"/>
+        </w:numPr>
+        <w:spacing w:after="0" w:line="240" w:lineRule="auto"/>
+        <w:rPr>
+          <w:rFonts w:ascii="Times New Roman" w:eastAsia="Times New Roman" w:hAnsi="Times New Roman" w:cs="Times New Roman"/>
+          <w:sz w:val="24"/>
+          <w:szCs w:val="24"/>
+        </w:rPr>
+      </w:pPr>
+      <w:r>
+        <w:rPr>
+          <w:rFonts w:ascii="Times New Roman" w:eastAsia="Times New Roman" w:hAnsi="Times New Roman" w:cs="Times New Roman"/>
+          <w:sz w:val="24"/>
+          <w:szCs w:val="24"/>
+        </w:rPr>
+        <w:t>Other functions of the transform property: move, rotate, skew</w:t>
+      </w:r>
+    </w:p>
+    <w:p>
+      <w:pPr>
+        <w:numPr>
+          <w:ilvl w:val="0"/>
+          <w:numId w:val="1"/>
+        </w:numPr>
+        <w:spacing w:after="0" w:line="240" w:lineRule="auto"/>
+        <w:rPr>
+          <w:rFonts w:ascii="Times New Roman" w:eastAsia="Times New Roman" w:hAnsi="Times New Roman" w:cs="Times New Roman"/>
+          <w:sz w:val="24"/>
+          <w:szCs w:val="24"/>
+        </w:rPr>
+      </w:pPr>
+      <w:r>
+        <w:rPr>
+          <w:rFonts w:ascii="Times New Roman" w:eastAsia="Times New Roman" w:hAnsi="Times New Roman" w:cs="Times New Roman"/>
+          <w:sz w:val="24"/>
+          <w:szCs w:val="24"/>
+        </w:rPr>
+        <w:t>Transform property can be used with pseudo-classes, such as :hover to add interactivity</w:t>
       </w:r>
     </w:p>
     <w:p>
@@ -2399,259 +4300,27 @@
           <w:ilvl w:val="1"/>
           <w:numId w:val="1"/>
         </w:numPr>
-        <w:spacing w:before="100" w:beforeAutospacing="1" w:after="100" w:afterAutospacing="1" w:line="240" w:lineRule="auto"/>
-        <w:rPr>
-          <w:rFonts w:ascii="Times New Roman" w:eastAsia="Times New Roman" w:hAnsi="Times New Roman" w:cs="Times New Roman"/>
-          <w:sz w:val="24"/>
-          <w:szCs w:val="24"/>
-        </w:rPr>
-      </w:pPr>
-      <w:r>
-        <w:rPr>
-          <w:rFonts w:ascii="Times New Roman" w:eastAsia="Times New Roman" w:hAnsi="Times New Roman" w:cs="Times New Roman"/>
-          <w:sz w:val="24"/>
-          <w:szCs w:val="24"/>
-        </w:rPr>
-        <w:t>Raspberry FF007D</w:t>
-      </w:r>
-    </w:p>
-    <w:p>
-      <w:pPr>
-        <w:numPr>
-          <w:ilvl w:val="1"/>
-          <w:numId w:val="1"/>
-        </w:numPr>
-        <w:spacing w:before="100" w:beforeAutospacing="1" w:after="100" w:afterAutospacing="1" w:line="240" w:lineRule="auto"/>
-        <w:rPr>
-          <w:rFonts w:ascii="Times New Roman" w:eastAsia="Times New Roman" w:hAnsi="Times New Roman" w:cs="Times New Roman"/>
-          <w:sz w:val="24"/>
-          <w:szCs w:val="24"/>
-        </w:rPr>
-      </w:pPr>
-      <w:r>
-        <w:rPr>
-          <w:rFonts w:ascii="Times New Roman" w:eastAsia="Times New Roman" w:hAnsi="Times New Roman" w:cs="Times New Roman"/>
-          <w:sz w:val="24"/>
-          <w:szCs w:val="24"/>
-        </w:rPr>
-        <w:t>Teal 09A7A1</w:t>
-      </w:r>
-    </w:p>
-    <w:p>
-      <w:pPr>
-        <w:numPr>
-          <w:ilvl w:val="0"/>
-          <w:numId w:val="1"/>
-        </w:numPr>
-        <w:spacing w:before="100" w:beforeAutospacing="1" w:after="100" w:afterAutospacing="1" w:line="240" w:lineRule="auto"/>
-        <w:rPr>
-          <w:rFonts w:ascii="Times New Roman" w:eastAsia="Times New Roman" w:hAnsi="Times New Roman" w:cs="Times New Roman"/>
-          <w:sz w:val="24"/>
-          <w:szCs w:val="24"/>
-        </w:rPr>
-      </w:pPr>
-      <w:proofErr w:type="spellStart"/>
-      <w:r>
-        <w:rPr>
-          <w:rFonts w:ascii="Times New Roman" w:eastAsia="Times New Roman" w:hAnsi="Times New Roman" w:cs="Times New Roman"/>
-          <w:sz w:val="24"/>
-          <w:szCs w:val="24"/>
-        </w:rPr>
-        <w:t>hsl</w:t>
-      </w:r>
-      <w:proofErr w:type="spellEnd"/>
-      <w:r>
-        <w:rPr>
-          <w:rFonts w:ascii="Times New Roman" w:eastAsia="Times New Roman" w:hAnsi="Times New Roman" w:cs="Times New Roman"/>
-          <w:sz w:val="24"/>
-          <w:szCs w:val="24"/>
-        </w:rPr>
-        <w:t>() - alternative way of picking color by stating it's properties</w:t>
-      </w:r>
-    </w:p>
-    <w:p>
-      <w:pPr>
-        <w:numPr>
-          <w:ilvl w:val="1"/>
-          <w:numId w:val="1"/>
-        </w:numPr>
-        <w:spacing w:before="100" w:beforeAutospacing="1" w:after="100" w:afterAutospacing="1" w:line="240" w:lineRule="auto"/>
-        <w:rPr>
-          <w:rFonts w:ascii="Times New Roman" w:eastAsia="Times New Roman" w:hAnsi="Times New Roman" w:cs="Times New Roman"/>
-          <w:sz w:val="24"/>
-          <w:szCs w:val="24"/>
-        </w:rPr>
-      </w:pPr>
-      <w:r>
-        <w:rPr>
-          <w:rFonts w:ascii="Times New Roman" w:eastAsia="Times New Roman" w:hAnsi="Times New Roman" w:cs="Times New Roman"/>
-          <w:sz w:val="24"/>
-          <w:szCs w:val="24"/>
-        </w:rPr>
-        <w:t>Hue - color - between 0 and 360</w:t>
-      </w:r>
-    </w:p>
-    <w:p>
-      <w:pPr>
-        <w:numPr>
-          <w:ilvl w:val="1"/>
-          <w:numId w:val="1"/>
-        </w:numPr>
-        <w:spacing w:before="100" w:beforeAutospacing="1" w:after="100" w:afterAutospacing="1" w:line="240" w:lineRule="auto"/>
-        <w:rPr>
-          <w:rFonts w:ascii="Times New Roman" w:eastAsia="Times New Roman" w:hAnsi="Times New Roman" w:cs="Times New Roman"/>
-          <w:sz w:val="24"/>
-          <w:szCs w:val="24"/>
-        </w:rPr>
-      </w:pPr>
-      <w:r>
-        <w:rPr>
-          <w:rFonts w:ascii="Times New Roman" w:eastAsia="Times New Roman" w:hAnsi="Times New Roman" w:cs="Times New Roman"/>
-          <w:sz w:val="24"/>
-          <w:szCs w:val="24"/>
-        </w:rPr>
-        <w:t>Saturation - amount of gray in a color</w:t>
-      </w:r>
-    </w:p>
-    <w:p>
-      <w:pPr>
-        <w:numPr>
-          <w:ilvl w:val="2"/>
-          <w:numId w:val="1"/>
-        </w:numPr>
-        <w:spacing w:before="100" w:beforeAutospacing="1" w:after="100" w:afterAutospacing="1" w:line="240" w:lineRule="auto"/>
-        <w:rPr>
-          <w:rFonts w:ascii="Times New Roman" w:eastAsia="Times New Roman" w:hAnsi="Times New Roman" w:cs="Times New Roman"/>
-          <w:sz w:val="24"/>
-          <w:szCs w:val="24"/>
-        </w:rPr>
-      </w:pPr>
-      <w:r>
-        <w:rPr>
-          <w:rFonts w:ascii="Times New Roman" w:eastAsia="Times New Roman" w:hAnsi="Times New Roman" w:cs="Times New Roman"/>
-          <w:sz w:val="24"/>
-          <w:szCs w:val="24"/>
-        </w:rPr>
-        <w:t>In percentage - 100% being fully saturated</w:t>
-      </w:r>
-    </w:p>
-    <w:p>
-      <w:pPr>
-        <w:numPr>
-          <w:ilvl w:val="1"/>
-          <w:numId w:val="1"/>
-        </w:numPr>
-        <w:spacing w:before="100" w:beforeAutospacing="1" w:after="100" w:afterAutospacing="1" w:line="240" w:lineRule="auto"/>
-        <w:rPr>
-          <w:rFonts w:ascii="Times New Roman" w:eastAsia="Times New Roman" w:hAnsi="Times New Roman" w:cs="Times New Roman"/>
-          <w:sz w:val="24"/>
-          <w:szCs w:val="24"/>
-        </w:rPr>
-      </w:pPr>
-      <w:r>
-        <w:rPr>
-          <w:rFonts w:ascii="Times New Roman" w:eastAsia="Times New Roman" w:hAnsi="Times New Roman" w:cs="Times New Roman"/>
-          <w:sz w:val="24"/>
-          <w:szCs w:val="24"/>
-        </w:rPr>
-        <w:t>Lightness - amount of white or black in a color</w:t>
-      </w:r>
-    </w:p>
-    <w:p>
-      <w:pPr>
-        <w:numPr>
-          <w:ilvl w:val="2"/>
-          <w:numId w:val="1"/>
-        </w:numPr>
-        <w:spacing w:before="100" w:beforeAutospacing="1" w:after="100" w:afterAutospacing="1" w:line="240" w:lineRule="auto"/>
-        <w:rPr>
-          <w:rFonts w:ascii="Times New Roman" w:eastAsia="Times New Roman" w:hAnsi="Times New Roman" w:cs="Times New Roman"/>
-          <w:sz w:val="24"/>
-          <w:szCs w:val="24"/>
-        </w:rPr>
-      </w:pPr>
-      <w:r>
-        <w:rPr>
-          <w:rFonts w:ascii="Times New Roman" w:eastAsia="Times New Roman" w:hAnsi="Times New Roman" w:cs="Times New Roman"/>
-          <w:sz w:val="24"/>
-          <w:szCs w:val="24"/>
-        </w:rPr>
-        <w:t>0% black</w:t>
-      </w:r>
-    </w:p>
-    <w:p>
-      <w:pPr>
-        <w:numPr>
-          <w:ilvl w:val="2"/>
-          <w:numId w:val="1"/>
-        </w:numPr>
-        <w:spacing w:before="100" w:beforeAutospacing="1" w:after="100" w:afterAutospacing="1" w:line="240" w:lineRule="auto"/>
-        <w:rPr>
-          <w:rFonts w:ascii="Times New Roman" w:eastAsia="Times New Roman" w:hAnsi="Times New Roman" w:cs="Times New Roman"/>
-          <w:sz w:val="24"/>
-          <w:szCs w:val="24"/>
-        </w:rPr>
-      </w:pPr>
-      <w:r>
-        <w:rPr>
-          <w:rFonts w:ascii="Times New Roman" w:eastAsia="Times New Roman" w:hAnsi="Times New Roman" w:cs="Times New Roman"/>
-          <w:sz w:val="24"/>
-          <w:szCs w:val="24"/>
-        </w:rPr>
-        <w:t>100% white</w:t>
-      </w:r>
-    </w:p>
-    <w:p>
-      <w:pPr>
-        <w:numPr>
-          <w:ilvl w:val="2"/>
-          <w:numId w:val="1"/>
-        </w:numPr>
-        <w:spacing w:before="100" w:beforeAutospacing="1" w:after="100" w:afterAutospacing="1" w:line="240" w:lineRule="auto"/>
-        <w:rPr>
-          <w:rFonts w:ascii="Times New Roman" w:eastAsia="Times New Roman" w:hAnsi="Times New Roman" w:cs="Times New Roman"/>
-          <w:sz w:val="24"/>
-          <w:szCs w:val="24"/>
-        </w:rPr>
-      </w:pPr>
-      <w:r>
-        <w:rPr>
-          <w:rFonts w:ascii="Times New Roman" w:eastAsia="Times New Roman" w:hAnsi="Times New Roman" w:cs="Times New Roman"/>
-          <w:sz w:val="24"/>
-          <w:szCs w:val="24"/>
-        </w:rPr>
-        <w:t>50% normal color</w:t>
-      </w:r>
-    </w:p>
-    <w:p>
-      <w:pPr>
-        <w:numPr>
-          <w:ilvl w:val="1"/>
-          <w:numId w:val="1"/>
-        </w:numPr>
-        <w:spacing w:before="100" w:beforeAutospacing="1" w:after="100" w:afterAutospacing="1" w:line="240" w:lineRule="auto"/>
-        <w:rPr>
-          <w:rFonts w:ascii="Times New Roman" w:eastAsia="Times New Roman" w:hAnsi="Times New Roman" w:cs="Times New Roman"/>
-          <w:sz w:val="24"/>
-          <w:szCs w:val="24"/>
-        </w:rPr>
-      </w:pPr>
-      <w:r>
-        <w:rPr>
-          <w:rFonts w:ascii="Times New Roman" w:eastAsia="Times New Roman" w:hAnsi="Times New Roman" w:cs="Times New Roman"/>
-          <w:sz w:val="24"/>
-          <w:szCs w:val="24"/>
-        </w:rPr>
-        <w:t>Examples with fully saturated, normal color:</w:t>
-      </w:r>
-    </w:p>
-    <w:p>
-      <w:pPr>
-        <w:numPr>
-          <w:ilvl w:val="2"/>
-          <w:numId w:val="1"/>
-        </w:numPr>
-        <w:spacing w:before="100" w:beforeAutospacing="1" w:after="100" w:afterAutospacing="1" w:line="240" w:lineRule="auto"/>
+        <w:spacing w:after="0" w:line="240" w:lineRule="auto"/>
+        <w:rPr>
+          <w:rFonts w:ascii="Times New Roman" w:eastAsia="Times New Roman" w:hAnsi="Times New Roman" w:cs="Times New Roman"/>
+          <w:sz w:val="24"/>
+          <w:szCs w:val="24"/>
+        </w:rPr>
+      </w:pPr>
+      <w:r>
+        <w:rPr>
+          <w:rFonts w:ascii="Times New Roman" w:eastAsia="Times New Roman" w:hAnsi="Times New Roman" w:cs="Times New Roman"/>
+          <w:sz w:val="24"/>
+          <w:szCs w:val="24"/>
+        </w:rPr>
+        <w:lastRenderedPageBreak/>
+        <w:t>Example: to scale the paragraph elements to 2.1 times their original size when a user hovers over them:</w:t>
+      </w:r>
+    </w:p>
+    <w:p>
+      <w:pPr>
+        <w:spacing w:after="0" w:line="240" w:lineRule="auto"/>
+        <w:ind w:left="1440"/>
         <w:rPr>
           <w:rFonts w:ascii="Times New Roman" w:eastAsia="Times New Roman" w:hAnsi="Times New Roman" w:cs="Times New Roman"/>
           <w:sz w:val="24"/>
@@ -2665,7 +4334,7 @@
           <w:sz w:val="24"/>
           <w:szCs w:val="24"/>
         </w:rPr>
-        <w:t>red</w:t>
+        <w:t>p:</w:t>
       </w:r>
       <w:proofErr w:type="gramEnd"/>
       <w:r>
@@ -2674,40 +4343,27 @@
           <w:sz w:val="24"/>
           <w:szCs w:val="24"/>
         </w:rPr>
-        <w:t xml:space="preserve">: </w:t>
-      </w:r>
-      <w:proofErr w:type="spellStart"/>
-      <w:r>
-        <w:rPr>
-          <w:rFonts w:ascii="Times New Roman" w:eastAsia="Times New Roman" w:hAnsi="Times New Roman" w:cs="Times New Roman"/>
-          <w:sz w:val="24"/>
-          <w:szCs w:val="24"/>
-        </w:rPr>
-        <w:t>hsl</w:t>
-      </w:r>
-      <w:proofErr w:type="spellEnd"/>
-      <w:r>
-        <w:rPr>
-          <w:rFonts w:ascii="Times New Roman" w:eastAsia="Times New Roman" w:hAnsi="Times New Roman" w:cs="Times New Roman"/>
-          <w:sz w:val="24"/>
-          <w:szCs w:val="24"/>
-        </w:rPr>
-        <w:t>(0, 100%, 50%)</w:t>
-      </w:r>
-    </w:p>
-    <w:p>
-      <w:pPr>
-        <w:numPr>
-          <w:ilvl w:val="2"/>
-          <w:numId w:val="1"/>
-        </w:numPr>
-        <w:spacing w:before="100" w:beforeAutospacing="1" w:after="100" w:afterAutospacing="1" w:line="240" w:lineRule="auto"/>
-        <w:rPr>
-          <w:rFonts w:ascii="Times New Roman" w:eastAsia="Times New Roman" w:hAnsi="Times New Roman" w:cs="Times New Roman"/>
-          <w:sz w:val="24"/>
-          <w:szCs w:val="24"/>
-        </w:rPr>
-      </w:pPr>
+        <w:t>hover {</w:t>
+      </w:r>
+    </w:p>
+    <w:p>
+      <w:pPr>
+        <w:spacing w:after="0" w:line="240" w:lineRule="auto"/>
+        <w:ind w:left="720"/>
+        <w:rPr>
+          <w:rFonts w:ascii="Times New Roman" w:eastAsia="Times New Roman" w:hAnsi="Times New Roman" w:cs="Times New Roman"/>
+          <w:sz w:val="24"/>
+          <w:szCs w:val="24"/>
+        </w:rPr>
+      </w:pPr>
+      <w:r>
+        <w:rPr>
+          <w:rFonts w:ascii="Times New Roman" w:eastAsia="Times New Roman" w:hAnsi="Times New Roman" w:cs="Times New Roman"/>
+          <w:sz w:val="24"/>
+          <w:szCs w:val="24"/>
+        </w:rPr>
+        <w:t>              </w:t>
+      </w:r>
       <w:proofErr w:type="gramStart"/>
       <w:r>
         <w:rPr>
@@ -2715,7 +4371,7 @@
           <w:sz w:val="24"/>
           <w:szCs w:val="24"/>
         </w:rPr>
-        <w:t>yellow</w:t>
+        <w:t>transform</w:t>
       </w:r>
       <w:proofErr w:type="gramEnd"/>
       <w:r>
@@ -2724,264 +4380,35 @@
           <w:sz w:val="24"/>
           <w:szCs w:val="24"/>
         </w:rPr>
-        <w:t xml:space="preserve">: </w:t>
-      </w:r>
-      <w:proofErr w:type="spellStart"/>
-      <w:r>
-        <w:rPr>
-          <w:rFonts w:ascii="Times New Roman" w:eastAsia="Times New Roman" w:hAnsi="Times New Roman" w:cs="Times New Roman"/>
-          <w:sz w:val="24"/>
-          <w:szCs w:val="24"/>
-        </w:rPr>
-        <w:t>hsl</w:t>
-      </w:r>
-      <w:proofErr w:type="spellEnd"/>
-      <w:r>
-        <w:rPr>
-          <w:rFonts w:ascii="Times New Roman" w:eastAsia="Times New Roman" w:hAnsi="Times New Roman" w:cs="Times New Roman"/>
-          <w:sz w:val="24"/>
-          <w:szCs w:val="24"/>
-        </w:rPr>
-        <w:t>(60, 100%, 50%)</w:t>
-      </w:r>
-    </w:p>
-    <w:p>
-      <w:pPr>
-        <w:numPr>
-          <w:ilvl w:val="2"/>
-          <w:numId w:val="1"/>
-        </w:numPr>
-        <w:spacing w:before="100" w:beforeAutospacing="1" w:after="100" w:afterAutospacing="1" w:line="240" w:lineRule="auto"/>
-        <w:rPr>
-          <w:rFonts w:ascii="Times New Roman" w:eastAsia="Times New Roman" w:hAnsi="Times New Roman" w:cs="Times New Roman"/>
-          <w:sz w:val="24"/>
-          <w:szCs w:val="24"/>
-        </w:rPr>
-      </w:pPr>
-      <w:proofErr w:type="gramStart"/>
-      <w:r>
-        <w:rPr>
-          <w:rFonts w:ascii="Times New Roman" w:eastAsia="Times New Roman" w:hAnsi="Times New Roman" w:cs="Times New Roman"/>
-          <w:sz w:val="24"/>
-          <w:szCs w:val="24"/>
-        </w:rPr>
-        <w:t>green</w:t>
-      </w:r>
-      <w:proofErr w:type="gramEnd"/>
-      <w:r>
-        <w:rPr>
-          <w:rFonts w:ascii="Times New Roman" w:eastAsia="Times New Roman" w:hAnsi="Times New Roman" w:cs="Times New Roman"/>
-          <w:sz w:val="24"/>
-          <w:szCs w:val="24"/>
-        </w:rPr>
-        <w:t xml:space="preserve">: </w:t>
-      </w:r>
-      <w:proofErr w:type="spellStart"/>
-      <w:r>
-        <w:rPr>
-          <w:rFonts w:ascii="Times New Roman" w:eastAsia="Times New Roman" w:hAnsi="Times New Roman" w:cs="Times New Roman"/>
-          <w:sz w:val="24"/>
-          <w:szCs w:val="24"/>
-        </w:rPr>
-        <w:t>hsl</w:t>
-      </w:r>
-      <w:proofErr w:type="spellEnd"/>
-      <w:r>
-        <w:rPr>
-          <w:rFonts w:ascii="Times New Roman" w:eastAsia="Times New Roman" w:hAnsi="Times New Roman" w:cs="Times New Roman"/>
-          <w:sz w:val="24"/>
-          <w:szCs w:val="24"/>
-        </w:rPr>
-        <w:t>(120, 100%, 50%)</w:t>
-      </w:r>
-    </w:p>
-    <w:p>
-      <w:pPr>
-        <w:numPr>
-          <w:ilvl w:val="2"/>
-          <w:numId w:val="1"/>
-        </w:numPr>
-        <w:spacing w:before="100" w:beforeAutospacing="1" w:after="100" w:afterAutospacing="1" w:line="240" w:lineRule="auto"/>
-        <w:rPr>
-          <w:rFonts w:ascii="Times New Roman" w:eastAsia="Times New Roman" w:hAnsi="Times New Roman" w:cs="Times New Roman"/>
-          <w:sz w:val="24"/>
-          <w:szCs w:val="24"/>
-        </w:rPr>
-      </w:pPr>
-      <w:proofErr w:type="gramStart"/>
-      <w:r>
-        <w:rPr>
-          <w:rFonts w:ascii="Times New Roman" w:eastAsia="Times New Roman" w:hAnsi="Times New Roman" w:cs="Times New Roman"/>
-          <w:sz w:val="24"/>
-          <w:szCs w:val="24"/>
-        </w:rPr>
-        <w:t>cyan</w:t>
-      </w:r>
-      <w:proofErr w:type="gramEnd"/>
-      <w:r>
-        <w:rPr>
-          <w:rFonts w:ascii="Times New Roman" w:eastAsia="Times New Roman" w:hAnsi="Times New Roman" w:cs="Times New Roman"/>
-          <w:sz w:val="24"/>
-          <w:szCs w:val="24"/>
-        </w:rPr>
-        <w:t xml:space="preserve">: </w:t>
-      </w:r>
-      <w:proofErr w:type="spellStart"/>
-      <w:r>
-        <w:rPr>
-          <w:rFonts w:ascii="Times New Roman" w:eastAsia="Times New Roman" w:hAnsi="Times New Roman" w:cs="Times New Roman"/>
-          <w:sz w:val="24"/>
-          <w:szCs w:val="24"/>
-        </w:rPr>
-        <w:t>hsl</w:t>
-      </w:r>
-      <w:proofErr w:type="spellEnd"/>
-      <w:r>
-        <w:rPr>
-          <w:rFonts w:ascii="Times New Roman" w:eastAsia="Times New Roman" w:hAnsi="Times New Roman" w:cs="Times New Roman"/>
-          <w:sz w:val="24"/>
-          <w:szCs w:val="24"/>
-        </w:rPr>
-        <w:t>(180, 100%, 50%)</w:t>
-      </w:r>
-    </w:p>
-    <w:p>
-      <w:pPr>
-        <w:numPr>
-          <w:ilvl w:val="2"/>
-          <w:numId w:val="1"/>
-        </w:numPr>
-        <w:spacing w:before="100" w:beforeAutospacing="1" w:after="100" w:afterAutospacing="1" w:line="240" w:lineRule="auto"/>
-        <w:rPr>
-          <w:rFonts w:ascii="Times New Roman" w:eastAsia="Times New Roman" w:hAnsi="Times New Roman" w:cs="Times New Roman"/>
-          <w:sz w:val="24"/>
-          <w:szCs w:val="24"/>
-        </w:rPr>
-      </w:pPr>
-      <w:proofErr w:type="gramStart"/>
-      <w:r>
-        <w:rPr>
-          <w:rFonts w:ascii="Times New Roman" w:eastAsia="Times New Roman" w:hAnsi="Times New Roman" w:cs="Times New Roman"/>
-          <w:sz w:val="24"/>
-          <w:szCs w:val="24"/>
-        </w:rPr>
-        <w:t>blue</w:t>
-      </w:r>
-      <w:proofErr w:type="gramEnd"/>
-      <w:r>
-        <w:rPr>
-          <w:rFonts w:ascii="Times New Roman" w:eastAsia="Times New Roman" w:hAnsi="Times New Roman" w:cs="Times New Roman"/>
-          <w:sz w:val="24"/>
-          <w:szCs w:val="24"/>
-        </w:rPr>
-        <w:t xml:space="preserve">: </w:t>
-      </w:r>
-      <w:proofErr w:type="spellStart"/>
-      <w:r>
-        <w:rPr>
-          <w:rFonts w:ascii="Times New Roman" w:eastAsia="Times New Roman" w:hAnsi="Times New Roman" w:cs="Times New Roman"/>
-          <w:sz w:val="24"/>
-          <w:szCs w:val="24"/>
-        </w:rPr>
-        <w:t>hsl</w:t>
-      </w:r>
-      <w:proofErr w:type="spellEnd"/>
-      <w:r>
-        <w:rPr>
-          <w:rFonts w:ascii="Times New Roman" w:eastAsia="Times New Roman" w:hAnsi="Times New Roman" w:cs="Times New Roman"/>
-          <w:sz w:val="24"/>
-          <w:szCs w:val="24"/>
-        </w:rPr>
-        <w:t>(240, 100%, 50%)</w:t>
-      </w:r>
-    </w:p>
-    <w:p>
-      <w:pPr>
-        <w:numPr>
-          <w:ilvl w:val="2"/>
-          <w:numId w:val="1"/>
-        </w:numPr>
-        <w:spacing w:before="100" w:beforeAutospacing="1" w:after="100" w:afterAutospacing="1" w:line="240" w:lineRule="auto"/>
-        <w:rPr>
-          <w:rFonts w:ascii="Times New Roman" w:eastAsia="Times New Roman" w:hAnsi="Times New Roman" w:cs="Times New Roman"/>
-          <w:sz w:val="24"/>
-          <w:szCs w:val="24"/>
-        </w:rPr>
-      </w:pPr>
-      <w:proofErr w:type="gramStart"/>
-      <w:r>
-        <w:rPr>
-          <w:rFonts w:ascii="Times New Roman" w:eastAsia="Times New Roman" w:hAnsi="Times New Roman" w:cs="Times New Roman"/>
-          <w:sz w:val="24"/>
-          <w:szCs w:val="24"/>
-        </w:rPr>
-        <w:t>magenta</w:t>
-      </w:r>
-      <w:proofErr w:type="gramEnd"/>
-      <w:r>
-        <w:rPr>
-          <w:rFonts w:ascii="Times New Roman" w:eastAsia="Times New Roman" w:hAnsi="Times New Roman" w:cs="Times New Roman"/>
-          <w:sz w:val="24"/>
-          <w:szCs w:val="24"/>
-        </w:rPr>
-        <w:t xml:space="preserve">: </w:t>
-      </w:r>
-      <w:proofErr w:type="spellStart"/>
-      <w:r>
-        <w:rPr>
-          <w:rFonts w:ascii="Times New Roman" w:eastAsia="Times New Roman" w:hAnsi="Times New Roman" w:cs="Times New Roman"/>
-          <w:sz w:val="24"/>
-          <w:szCs w:val="24"/>
-        </w:rPr>
-        <w:t>hsl</w:t>
-      </w:r>
-      <w:proofErr w:type="spellEnd"/>
-      <w:r>
-        <w:rPr>
-          <w:rFonts w:ascii="Times New Roman" w:eastAsia="Times New Roman" w:hAnsi="Times New Roman" w:cs="Times New Roman"/>
-          <w:sz w:val="24"/>
-          <w:szCs w:val="24"/>
-        </w:rPr>
-        <w:t>(300, 100%, 50%)</w:t>
-      </w:r>
-    </w:p>
-    <w:p>
-      <w:pPr>
-        <w:spacing w:after="0" w:line="240" w:lineRule="auto"/>
-        <w:rPr>
-          <w:rFonts w:ascii="Times New Roman" w:eastAsia="Times New Roman" w:hAnsi="Times New Roman" w:cs="Times New Roman"/>
-          <w:sz w:val="24"/>
-          <w:szCs w:val="24"/>
-        </w:rPr>
-      </w:pPr>
-    </w:p>
-    <w:p>
-      <w:pPr>
-        <w:numPr>
-          <w:ilvl w:val="0"/>
-          <w:numId w:val="1"/>
-        </w:numPr>
-        <w:spacing w:before="100" w:beforeAutospacing="1" w:after="100" w:afterAutospacing="1" w:line="240" w:lineRule="auto"/>
-        <w:rPr>
-          <w:rFonts w:ascii="Times New Roman" w:eastAsia="Times New Roman" w:hAnsi="Times New Roman" w:cs="Times New Roman"/>
-          <w:sz w:val="24"/>
-          <w:szCs w:val="24"/>
-        </w:rPr>
+        <w:t>: scale(2.1);</w:t>
+      </w:r>
+    </w:p>
+    <w:p>
+      <w:pPr>
+        <w:spacing w:after="0" w:line="240" w:lineRule="auto"/>
+        <w:ind w:left="720"/>
+        <w:rPr>
+          <w:rFonts w:ascii="Times New Roman" w:eastAsia="Times New Roman" w:hAnsi="Times New Roman" w:cs="Times New Roman"/>
+          <w:sz w:val="24"/>
+          <w:szCs w:val="24"/>
+        </w:rPr>
+      </w:pPr>
+      <w:r>
+        <w:rPr>
+          <w:rFonts w:ascii="Times New Roman" w:eastAsia="Times New Roman" w:hAnsi="Times New Roman" w:cs="Times New Roman"/>
+          <w:sz w:val="24"/>
+          <w:szCs w:val="24"/>
+        </w:rPr>
+        <w:t>          }</w:t>
+      </w:r>
+    </w:p>
+    <w:p>
+      <w:pPr>
+        <w:spacing w:after="0" w:line="240" w:lineRule="auto"/>
       </w:pPr>
       <w:bookmarkStart w:id="0" w:name="_GoBack"/>
       <w:bookmarkEnd w:id="0"/>
     </w:p>
-    <w:p>
-      <w:pPr>
-        <w:spacing w:after="0" w:line="240" w:lineRule="auto"/>
-        <w:rPr>
-          <w:rFonts w:ascii="Times New Roman" w:eastAsia="Times New Roman" w:hAnsi="Times New Roman" w:cs="Times New Roman"/>
-          <w:sz w:val="24"/>
-          <w:szCs w:val="24"/>
-        </w:rPr>
-      </w:pPr>
-    </w:p>
-    <w:p/>
     <w:sectPr>
       <w:pgSz w:w="12240" w:h="15840"/>
       <w:pgMar w:top="1440" w:right="1440" w:bottom="1440" w:left="1440" w:header="720" w:footer="720" w:gutter="0"/>
@@ -3441,6 +4868,155 @@
       </w:rPr>
     </w:lvl>
   </w:abstractNum>
+  <w:abstractNum w:abstractNumId="3" w15:restartNumberingAfterBreak="0">
+    <w:nsid w:val="7EEF6D3C"/>
+    <w:multiLevelType w:val="multilevel"/>
+    <w:tmpl w:val="B05AE8E6"/>
+    <w:lvl w:ilvl="0">
+      <w:start w:val="1"/>
+      <w:numFmt w:val="bullet"/>
+      <w:lvlText w:val=""/>
+      <w:lvlJc w:val="left"/>
+      <w:pPr>
+        <w:tabs>
+          <w:tab w:val="num" w:pos="720"/>
+        </w:tabs>
+        <w:ind w:left="720" w:hanging="360"/>
+      </w:pPr>
+      <w:rPr>
+        <w:rFonts w:ascii="Symbol" w:hAnsi="Symbol" w:hint="default"/>
+        <w:sz w:val="20"/>
+      </w:rPr>
+    </w:lvl>
+    <w:lvl w:ilvl="1">
+      <w:start w:val="1"/>
+      <w:numFmt w:val="bullet"/>
+      <w:lvlText w:val="o"/>
+      <w:lvlJc w:val="left"/>
+      <w:pPr>
+        <w:tabs>
+          <w:tab w:val="num" w:pos="1440"/>
+        </w:tabs>
+        <w:ind w:left="1440" w:hanging="360"/>
+      </w:pPr>
+      <w:rPr>
+        <w:rFonts w:ascii="Courier New" w:hAnsi="Courier New" w:hint="default"/>
+        <w:sz w:val="20"/>
+      </w:rPr>
+    </w:lvl>
+    <w:lvl w:ilvl="2" w:tentative="1">
+      <w:start w:val="1"/>
+      <w:numFmt w:val="bullet"/>
+      <w:lvlText w:val=""/>
+      <w:lvlJc w:val="left"/>
+      <w:pPr>
+        <w:tabs>
+          <w:tab w:val="num" w:pos="2160"/>
+        </w:tabs>
+        <w:ind w:left="2160" w:hanging="360"/>
+      </w:pPr>
+      <w:rPr>
+        <w:rFonts w:ascii="Wingdings" w:hAnsi="Wingdings" w:hint="default"/>
+        <w:sz w:val="20"/>
+      </w:rPr>
+    </w:lvl>
+    <w:lvl w:ilvl="3" w:tentative="1">
+      <w:start w:val="1"/>
+      <w:numFmt w:val="bullet"/>
+      <w:lvlText w:val=""/>
+      <w:lvlJc w:val="left"/>
+      <w:pPr>
+        <w:tabs>
+          <w:tab w:val="num" w:pos="2880"/>
+        </w:tabs>
+        <w:ind w:left="2880" w:hanging="360"/>
+      </w:pPr>
+      <w:rPr>
+        <w:rFonts w:ascii="Wingdings" w:hAnsi="Wingdings" w:hint="default"/>
+        <w:sz w:val="20"/>
+      </w:rPr>
+    </w:lvl>
+    <w:lvl w:ilvl="4" w:tentative="1">
+      <w:start w:val="1"/>
+      <w:numFmt w:val="bullet"/>
+      <w:lvlText w:val=""/>
+      <w:lvlJc w:val="left"/>
+      <w:pPr>
+        <w:tabs>
+          <w:tab w:val="num" w:pos="3600"/>
+        </w:tabs>
+        <w:ind w:left="3600" w:hanging="360"/>
+      </w:pPr>
+      <w:rPr>
+        <w:rFonts w:ascii="Wingdings" w:hAnsi="Wingdings" w:hint="default"/>
+        <w:sz w:val="20"/>
+      </w:rPr>
+    </w:lvl>
+    <w:lvl w:ilvl="5" w:tentative="1">
+      <w:start w:val="1"/>
+      <w:numFmt w:val="bullet"/>
+      <w:lvlText w:val=""/>
+      <w:lvlJc w:val="left"/>
+      <w:pPr>
+        <w:tabs>
+          <w:tab w:val="num" w:pos="4320"/>
+        </w:tabs>
+        <w:ind w:left="4320" w:hanging="360"/>
+      </w:pPr>
+      <w:rPr>
+        <w:rFonts w:ascii="Wingdings" w:hAnsi="Wingdings" w:hint="default"/>
+        <w:sz w:val="20"/>
+      </w:rPr>
+    </w:lvl>
+    <w:lvl w:ilvl="6" w:tentative="1">
+      <w:start w:val="1"/>
+      <w:numFmt w:val="bullet"/>
+      <w:lvlText w:val=""/>
+      <w:lvlJc w:val="left"/>
+      <w:pPr>
+        <w:tabs>
+          <w:tab w:val="num" w:pos="5040"/>
+        </w:tabs>
+        <w:ind w:left="5040" w:hanging="360"/>
+      </w:pPr>
+      <w:rPr>
+        <w:rFonts w:ascii="Wingdings" w:hAnsi="Wingdings" w:hint="default"/>
+        <w:sz w:val="20"/>
+      </w:rPr>
+    </w:lvl>
+    <w:lvl w:ilvl="7" w:tentative="1">
+      <w:start w:val="1"/>
+      <w:numFmt w:val="bullet"/>
+      <w:lvlText w:val=""/>
+      <w:lvlJc w:val="left"/>
+      <w:pPr>
+        <w:tabs>
+          <w:tab w:val="num" w:pos="5760"/>
+        </w:tabs>
+        <w:ind w:left="5760" w:hanging="360"/>
+      </w:pPr>
+      <w:rPr>
+        <w:rFonts w:ascii="Wingdings" w:hAnsi="Wingdings" w:hint="default"/>
+        <w:sz w:val="20"/>
+      </w:rPr>
+    </w:lvl>
+    <w:lvl w:ilvl="8" w:tentative="1">
+      <w:start w:val="1"/>
+      <w:numFmt w:val="bullet"/>
+      <w:lvlText w:val=""/>
+      <w:lvlJc w:val="left"/>
+      <w:pPr>
+        <w:tabs>
+          <w:tab w:val="num" w:pos="6480"/>
+        </w:tabs>
+        <w:ind w:left="6480" w:hanging="360"/>
+      </w:pPr>
+      <w:rPr>
+        <w:rFonts w:ascii="Wingdings" w:hAnsi="Wingdings" w:hint="default"/>
+        <w:sz w:val="20"/>
+      </w:rPr>
+    </w:lvl>
+  </w:abstractNum>
   <w:num w:numId="1">
     <w:abstractNumId w:val="1"/>
   </w:num>
@@ -3449,6 +5025,9 @@
   </w:num>
   <w:num w:numId="3">
     <w:abstractNumId w:val="2"/>
+  </w:num>
+  <w:num w:numId="4">
+    <w:abstractNumId w:val="3"/>
   </w:num>
 </w:numbering>
 </file>
@@ -3874,6 +5453,18 @@
     <w:semiHidden/>
     <w:unhideWhenUsed/>
   </w:style>
+  <w:style w:type="character" w:styleId="Hyperlink">
+    <w:name w:val="Hyperlink"/>
+    <w:basedOn w:val="DefaultParagraphFont"/>
+    <w:uiPriority w:val="99"/>
+    <w:semiHidden/>
+    <w:unhideWhenUsed/>
+    <w:rsid w:val="00DB71EC"/>
+    <w:rPr>
+      <w:color w:val="0000FF"/>
+      <w:u w:val="single"/>
+    </w:rPr>
+  </w:style>
 </w:styles>
 </file>
 

</xml_diff>

<commit_message>
CCS properties used to create shapes
</commit_message>
<xml_diff>
--- a/CSS Notes.docx
+++ b/CSS Notes.docx
@@ -2758,23 +2758,13 @@
           <w:szCs w:val="24"/>
         </w:rPr>
       </w:pPr>
-      <w:proofErr w:type="gramStart"/>
-      <w:r>
-        <w:rPr>
-          <w:rFonts w:ascii="Times New Roman" w:eastAsia="Times New Roman" w:hAnsi="Times New Roman" w:cs="Times New Roman"/>
-          <w:sz w:val="24"/>
-          <w:szCs w:val="24"/>
-        </w:rPr>
-        <w:t>green</w:t>
-      </w:r>
-      <w:proofErr w:type="gramEnd"/>
-      <w:r>
-        <w:rPr>
-          <w:rFonts w:ascii="Times New Roman" w:eastAsia="Times New Roman" w:hAnsi="Times New Roman" w:cs="Times New Roman"/>
-          <w:sz w:val="24"/>
-          <w:szCs w:val="24"/>
-        </w:rPr>
-        <w:t xml:space="preserve">: </w:t>
+      <w:r>
+        <w:rPr>
+          <w:rFonts w:ascii="Times New Roman" w:eastAsia="Times New Roman" w:hAnsi="Times New Roman" w:cs="Times New Roman"/>
+          <w:sz w:val="24"/>
+          <w:szCs w:val="24"/>
+        </w:rPr>
+        <w:t xml:space="preserve">green: </w:t>
       </w:r>
       <w:proofErr w:type="spellStart"/>
       <w:r>
@@ -2808,23 +2798,13 @@
           <w:szCs w:val="24"/>
         </w:rPr>
       </w:pPr>
-      <w:proofErr w:type="gramStart"/>
-      <w:r>
-        <w:rPr>
-          <w:rFonts w:ascii="Times New Roman" w:eastAsia="Times New Roman" w:hAnsi="Times New Roman" w:cs="Times New Roman"/>
-          <w:sz w:val="24"/>
-          <w:szCs w:val="24"/>
-        </w:rPr>
-        <w:t>cyan</w:t>
-      </w:r>
-      <w:proofErr w:type="gramEnd"/>
-      <w:r>
-        <w:rPr>
-          <w:rFonts w:ascii="Times New Roman" w:eastAsia="Times New Roman" w:hAnsi="Times New Roman" w:cs="Times New Roman"/>
-          <w:sz w:val="24"/>
-          <w:szCs w:val="24"/>
-        </w:rPr>
-        <w:t xml:space="preserve">: </w:t>
+      <w:r>
+        <w:rPr>
+          <w:rFonts w:ascii="Times New Roman" w:eastAsia="Times New Roman" w:hAnsi="Times New Roman" w:cs="Times New Roman"/>
+          <w:sz w:val="24"/>
+          <w:szCs w:val="24"/>
+        </w:rPr>
+        <w:t xml:space="preserve">cyan: </w:t>
       </w:r>
       <w:proofErr w:type="spellStart"/>
       <w:r>
@@ -2858,299 +2838,437 @@
           <w:szCs w:val="24"/>
         </w:rPr>
       </w:pPr>
-      <w:proofErr w:type="gramStart"/>
-      <w:r>
-        <w:rPr>
-          <w:rFonts w:ascii="Times New Roman" w:eastAsia="Times New Roman" w:hAnsi="Times New Roman" w:cs="Times New Roman"/>
+      <w:r>
+        <w:rPr>
+          <w:rFonts w:ascii="Times New Roman" w:eastAsia="Times New Roman" w:hAnsi="Times New Roman" w:cs="Times New Roman"/>
+          <w:sz w:val="24"/>
+          <w:szCs w:val="24"/>
+        </w:rPr>
+        <w:t xml:space="preserve">blue: </w:t>
+      </w:r>
+      <w:proofErr w:type="spellStart"/>
+      <w:r>
+        <w:rPr>
+          <w:rFonts w:ascii="Times New Roman" w:eastAsia="Times New Roman" w:hAnsi="Times New Roman" w:cs="Times New Roman"/>
+          <w:sz w:val="24"/>
+          <w:szCs w:val="24"/>
+        </w:rPr>
+        <w:t>hsl</w:t>
+      </w:r>
+      <w:proofErr w:type="spellEnd"/>
+      <w:r>
+        <w:rPr>
+          <w:rFonts w:ascii="Times New Roman" w:eastAsia="Times New Roman" w:hAnsi="Times New Roman" w:cs="Times New Roman"/>
+          <w:sz w:val="24"/>
+          <w:szCs w:val="24"/>
+        </w:rPr>
+        <w:t>(240, 100%, 50%)</w:t>
+      </w:r>
+    </w:p>
+    <w:p>
+      <w:pPr>
+        <w:numPr>
+          <w:ilvl w:val="2"/>
+          <w:numId w:val="1"/>
+        </w:numPr>
+        <w:spacing w:after="0" w:line="240" w:lineRule="auto"/>
+        <w:rPr>
+          <w:rFonts w:ascii="Times New Roman" w:eastAsia="Times New Roman" w:hAnsi="Times New Roman" w:cs="Times New Roman"/>
+          <w:sz w:val="24"/>
+          <w:szCs w:val="24"/>
+        </w:rPr>
+      </w:pPr>
+      <w:r>
+        <w:rPr>
+          <w:rFonts w:ascii="Times New Roman" w:eastAsia="Times New Roman" w:hAnsi="Times New Roman" w:cs="Times New Roman"/>
+          <w:sz w:val="24"/>
+          <w:szCs w:val="24"/>
+        </w:rPr>
+        <w:t xml:space="preserve">magenta: </w:t>
+      </w:r>
+      <w:proofErr w:type="spellStart"/>
+      <w:r>
+        <w:rPr>
+          <w:rFonts w:ascii="Times New Roman" w:eastAsia="Times New Roman" w:hAnsi="Times New Roman" w:cs="Times New Roman"/>
+          <w:sz w:val="24"/>
+          <w:szCs w:val="24"/>
+        </w:rPr>
+        <w:t>hsl</w:t>
+      </w:r>
+      <w:proofErr w:type="spellEnd"/>
+      <w:r>
+        <w:rPr>
+          <w:rFonts w:ascii="Times New Roman" w:eastAsia="Times New Roman" w:hAnsi="Times New Roman" w:cs="Times New Roman"/>
+          <w:sz w:val="24"/>
+          <w:szCs w:val="24"/>
+        </w:rPr>
+        <w:t>(300, 100%, 50%)</w:t>
+      </w:r>
+    </w:p>
+    <w:p>
+      <w:pPr>
+        <w:numPr>
+          <w:ilvl w:val="2"/>
+          <w:numId w:val="1"/>
+        </w:numPr>
+        <w:spacing w:after="0" w:line="240" w:lineRule="auto"/>
+        <w:rPr>
+          <w:rFonts w:ascii="Times New Roman" w:eastAsia="Times New Roman" w:hAnsi="Times New Roman" w:cs="Times New Roman"/>
+          <w:sz w:val="24"/>
+          <w:szCs w:val="24"/>
+        </w:rPr>
+      </w:pPr>
+      <w:r>
+        <w:rPr>
+          <w:rFonts w:ascii="Times New Roman" w:eastAsia="Times New Roman" w:hAnsi="Times New Roman" w:cs="Times New Roman"/>
+          <w:sz w:val="24"/>
+          <w:szCs w:val="24"/>
+        </w:rPr>
+        <w:t>Can be used to adjust the tone of a color</w:t>
+      </w:r>
+    </w:p>
+    <w:p>
+      <w:pPr>
+        <w:numPr>
+          <w:ilvl w:val="0"/>
+          <w:numId w:val="1"/>
+        </w:numPr>
+        <w:spacing w:after="0" w:line="240" w:lineRule="auto"/>
+        <w:rPr>
+          <w:rFonts w:ascii="Times New Roman" w:eastAsia="Times New Roman" w:hAnsi="Times New Roman" w:cs="Times New Roman"/>
+          <w:sz w:val="24"/>
+          <w:szCs w:val="24"/>
+        </w:rPr>
+      </w:pPr>
+      <w:r>
+        <w:rPr>
+          <w:rFonts w:ascii="Times New Roman" w:eastAsia="Times New Roman" w:hAnsi="Times New Roman" w:cs="Times New Roman"/>
+          <w:sz w:val="24"/>
+          <w:szCs w:val="24"/>
+        </w:rPr>
+        <w:t>linear-gradient() used to create a gradient</w:t>
+      </w:r>
+    </w:p>
+    <w:p>
+      <w:pPr>
+        <w:numPr>
+          <w:ilvl w:val="1"/>
+          <w:numId w:val="1"/>
+        </w:numPr>
+        <w:spacing w:after="0" w:line="240" w:lineRule="auto"/>
+        <w:rPr>
+          <w:rFonts w:ascii="Times New Roman" w:eastAsia="Times New Roman" w:hAnsi="Times New Roman" w:cs="Times New Roman"/>
+          <w:sz w:val="24"/>
+          <w:szCs w:val="24"/>
+        </w:rPr>
+      </w:pPr>
+      <w:r>
+        <w:rPr>
+          <w:rFonts w:ascii="Times New Roman" w:eastAsia="Times New Roman" w:hAnsi="Times New Roman" w:cs="Times New Roman"/>
+          <w:sz w:val="24"/>
+          <w:szCs w:val="24"/>
+        </w:rPr>
+        <w:t>background: linear-gradient(</w:t>
+      </w:r>
+      <w:proofErr w:type="spellStart"/>
+      <w:r>
+        <w:rPr>
+          <w:rFonts w:ascii="Times New Roman" w:eastAsia="Times New Roman" w:hAnsi="Times New Roman" w:cs="Times New Roman"/>
+          <w:sz w:val="24"/>
+          <w:szCs w:val="24"/>
+        </w:rPr>
+        <w:t>gradient_direction</w:t>
+      </w:r>
+      <w:proofErr w:type="spellEnd"/>
+      <w:r>
+        <w:rPr>
+          <w:rFonts w:ascii="Times New Roman" w:eastAsia="Times New Roman" w:hAnsi="Times New Roman" w:cs="Times New Roman"/>
+          <w:sz w:val="24"/>
+          <w:szCs w:val="24"/>
+        </w:rPr>
+        <w:t>, color 1, color 2, color 3, ...); [have to specify at least two colors, have option to add more colors]</w:t>
+      </w:r>
+    </w:p>
+    <w:p>
+      <w:pPr>
+        <w:numPr>
+          <w:ilvl w:val="1"/>
+          <w:numId w:val="1"/>
+        </w:numPr>
+        <w:spacing w:after="0" w:line="240" w:lineRule="auto"/>
+        <w:rPr>
+          <w:rFonts w:ascii="Times New Roman" w:eastAsia="Times New Roman" w:hAnsi="Times New Roman" w:cs="Times New Roman"/>
+          <w:sz w:val="24"/>
+          <w:szCs w:val="24"/>
+        </w:rPr>
+      </w:pPr>
+      <w:r>
+        <w:rPr>
+          <w:rFonts w:ascii="Times New Roman" w:eastAsia="Times New Roman" w:hAnsi="Times New Roman" w:cs="Times New Roman"/>
+          <w:sz w:val="24"/>
+          <w:szCs w:val="24"/>
+        </w:rPr>
+        <w:t xml:space="preserve">gradient-direction specified in </w:t>
+      </w:r>
+      <w:proofErr w:type="spellStart"/>
+      <w:r>
+        <w:rPr>
+          <w:rFonts w:ascii="Times New Roman" w:eastAsia="Times New Roman" w:hAnsi="Times New Roman" w:cs="Times New Roman"/>
+          <w:sz w:val="24"/>
+          <w:szCs w:val="24"/>
+        </w:rPr>
+        <w:t>deg</w:t>
+      </w:r>
+      <w:proofErr w:type="spellEnd"/>
+      <w:r>
+        <w:rPr>
+          <w:rFonts w:ascii="Times New Roman" w:eastAsia="Times New Roman" w:hAnsi="Times New Roman" w:cs="Times New Roman"/>
+          <w:sz w:val="24"/>
+          <w:szCs w:val="24"/>
+        </w:rPr>
+        <w:t xml:space="preserve"> (90deg specifies a vertical gradient; 45deg is angled as a backslash)</w:t>
+      </w:r>
+    </w:p>
+    <w:p>
+      <w:pPr>
+        <w:numPr>
+          <w:ilvl w:val="1"/>
+          <w:numId w:val="1"/>
+        </w:numPr>
+        <w:spacing w:after="0" w:line="240" w:lineRule="auto"/>
+        <w:rPr>
+          <w:rFonts w:ascii="Times New Roman" w:eastAsia="Times New Roman" w:hAnsi="Times New Roman" w:cs="Times New Roman"/>
+          <w:sz w:val="24"/>
+          <w:szCs w:val="24"/>
+        </w:rPr>
+      </w:pPr>
+      <w:r>
+        <w:rPr>
+          <w:rFonts w:ascii="Times New Roman" w:eastAsia="Times New Roman" w:hAnsi="Times New Roman" w:cs="Times New Roman"/>
+          <w:sz w:val="24"/>
+          <w:szCs w:val="24"/>
+        </w:rPr>
+        <w:t xml:space="preserve">Example: background: linear-gradient(90deg, red, yellow, </w:t>
+      </w:r>
+      <w:proofErr w:type="spellStart"/>
+      <w:r>
+        <w:rPr>
+          <w:rFonts w:ascii="Times New Roman" w:eastAsia="Times New Roman" w:hAnsi="Times New Roman" w:cs="Times New Roman"/>
+          <w:sz w:val="24"/>
+          <w:szCs w:val="24"/>
+        </w:rPr>
+        <w:t>rgb</w:t>
+      </w:r>
+      <w:proofErr w:type="spellEnd"/>
+      <w:r>
+        <w:rPr>
+          <w:rFonts w:ascii="Times New Roman" w:eastAsia="Times New Roman" w:hAnsi="Times New Roman" w:cs="Times New Roman"/>
+          <w:sz w:val="24"/>
+          <w:szCs w:val="24"/>
+        </w:rPr>
+        <w:t>(204, 204, 255));</w:t>
+      </w:r>
+    </w:p>
+    <w:p>
+      <w:pPr>
+        <w:numPr>
+          <w:ilvl w:val="0"/>
+          <w:numId w:val="1"/>
+        </w:numPr>
+        <w:spacing w:after="0" w:line="240" w:lineRule="auto"/>
+        <w:rPr>
+          <w:rFonts w:ascii="Times New Roman" w:eastAsia="Times New Roman" w:hAnsi="Times New Roman" w:cs="Times New Roman"/>
+          <w:sz w:val="24"/>
+          <w:szCs w:val="24"/>
+        </w:rPr>
+      </w:pPr>
+      <w:r>
+        <w:rPr>
+          <w:rFonts w:ascii="Times New Roman" w:eastAsia="Times New Roman" w:hAnsi="Times New Roman" w:cs="Times New Roman"/>
+          <w:sz w:val="24"/>
+          <w:szCs w:val="24"/>
+        </w:rPr>
+        <w:t>repeating-linear-gradient() - repeats the gradient</w:t>
+      </w:r>
+    </w:p>
+    <w:p>
+      <w:pPr>
+        <w:numPr>
+          <w:ilvl w:val="1"/>
+          <w:numId w:val="1"/>
+        </w:numPr>
+        <w:spacing w:after="0" w:line="240" w:lineRule="auto"/>
+        <w:rPr>
+          <w:rFonts w:ascii="Times New Roman" w:eastAsia="Times New Roman" w:hAnsi="Times New Roman" w:cs="Times New Roman"/>
+          <w:sz w:val="24"/>
+          <w:szCs w:val="24"/>
+        </w:rPr>
+      </w:pPr>
+      <w:r>
+        <w:rPr>
+          <w:rFonts w:ascii="Times New Roman" w:eastAsia="Times New Roman" w:hAnsi="Times New Roman" w:cs="Times New Roman"/>
+          <w:sz w:val="24"/>
+          <w:szCs w:val="24"/>
+        </w:rPr>
+        <w:t>Example: </w:t>
+      </w:r>
+    </w:p>
+    <w:p>
+      <w:pPr>
+        <w:spacing w:after="0" w:line="240" w:lineRule="auto"/>
+        <w:ind w:left="1440"/>
+        <w:rPr>
+          <w:rFonts w:ascii="Times New Roman" w:eastAsia="Times New Roman" w:hAnsi="Times New Roman" w:cs="Times New Roman"/>
+          <w:sz w:val="24"/>
+          <w:szCs w:val="24"/>
+        </w:rPr>
+      </w:pPr>
+      <w:r>
+        <w:rPr>
+          <w:rFonts w:ascii="Times New Roman" w:eastAsia="Times New Roman" w:hAnsi="Times New Roman" w:cs="Times New Roman"/>
+          <w:color w:val="FF0000"/>
+          <w:sz w:val="24"/>
+          <w:szCs w:val="24"/>
+        </w:rPr>
+        <w:t>background:</w:t>
+      </w:r>
+      <w:r>
+        <w:rPr>
+          <w:rFonts w:ascii="Times New Roman" w:eastAsia="Times New Roman" w:hAnsi="Times New Roman" w:cs="Times New Roman"/>
+          <w:sz w:val="24"/>
+          <w:szCs w:val="24"/>
+        </w:rPr>
+        <w:t xml:space="preserve"> </w:t>
+      </w:r>
+      <w:r>
+        <w:rPr>
+          <w:rFonts w:ascii="Times New Roman" w:eastAsia="Times New Roman" w:hAnsi="Times New Roman" w:cs="Times New Roman"/>
+          <w:color w:val="0451A5"/>
+          <w:sz w:val="24"/>
+          <w:szCs w:val="24"/>
+        </w:rPr>
+        <w:t>repeating-linear-gradient(</w:t>
+      </w:r>
+    </w:p>
+    <w:p>
+      <w:pPr>
+        <w:spacing w:after="0" w:line="240" w:lineRule="auto"/>
+        <w:ind w:left="1440"/>
+        <w:rPr>
+          <w:rFonts w:ascii="Times New Roman" w:eastAsia="Times New Roman" w:hAnsi="Times New Roman" w:cs="Times New Roman"/>
+          <w:sz w:val="24"/>
+          <w:szCs w:val="24"/>
+        </w:rPr>
+      </w:pPr>
+      <w:r>
+        <w:rPr>
+          <w:rFonts w:ascii="Times New Roman" w:eastAsia="Times New Roman" w:hAnsi="Times New Roman" w:cs="Times New Roman"/>
+          <w:color w:val="09885A"/>
+          <w:sz w:val="24"/>
+          <w:szCs w:val="24"/>
+        </w:rPr>
+        <w:t>90deg</w:t>
+      </w:r>
+      <w:r>
+        <w:rPr>
+          <w:rFonts w:ascii="Times New Roman" w:eastAsia="Times New Roman" w:hAnsi="Times New Roman" w:cs="Times New Roman"/>
+          <w:color w:val="000000"/>
+          <w:sz w:val="24"/>
+          <w:szCs w:val="24"/>
+        </w:rPr>
+        <w:t>,</w:t>
+      </w:r>
+    </w:p>
+    <w:p>
+      <w:pPr>
+        <w:spacing w:after="0" w:line="240" w:lineRule="auto"/>
+        <w:ind w:left="1440"/>
+        <w:rPr>
+          <w:rFonts w:ascii="Times New Roman" w:eastAsia="Times New Roman" w:hAnsi="Times New Roman" w:cs="Times New Roman"/>
+          <w:sz w:val="24"/>
+          <w:szCs w:val="24"/>
+        </w:rPr>
+      </w:pPr>
+      <w:r>
+        <w:rPr>
+          <w:rFonts w:ascii="Times New Roman" w:eastAsia="Times New Roman" w:hAnsi="Times New Roman" w:cs="Times New Roman"/>
+          <w:color w:val="0451A5"/>
+          <w:sz w:val="24"/>
+          <w:szCs w:val="24"/>
+        </w:rPr>
+        <w:t>yellow</w:t>
+      </w:r>
+      <w:r>
+        <w:rPr>
+          <w:rFonts w:ascii="Times New Roman" w:eastAsia="Times New Roman" w:hAnsi="Times New Roman" w:cs="Times New Roman"/>
+          <w:sz w:val="24"/>
+          <w:szCs w:val="24"/>
+        </w:rPr>
+        <w:t xml:space="preserve"> </w:t>
+      </w:r>
+      <w:r>
+        <w:rPr>
+          <w:rFonts w:ascii="Times New Roman" w:eastAsia="Times New Roman" w:hAnsi="Times New Roman" w:cs="Times New Roman"/>
+          <w:color w:val="09885A"/>
+          <w:sz w:val="24"/>
+          <w:szCs w:val="24"/>
+        </w:rPr>
+        <w:t>0px</w:t>
+      </w:r>
+      <w:r>
+        <w:rPr>
+          <w:rFonts w:ascii="Times New Roman" w:eastAsia="Times New Roman" w:hAnsi="Times New Roman" w:cs="Times New Roman"/>
+          <w:color w:val="000000"/>
+          <w:sz w:val="24"/>
+          <w:szCs w:val="24"/>
+        </w:rPr>
+        <w:t>,</w:t>
+      </w:r>
+    </w:p>
+    <w:p>
+      <w:pPr>
+        <w:spacing w:after="0" w:line="240" w:lineRule="auto"/>
+        <w:ind w:left="1440"/>
+        <w:rPr>
+          <w:rFonts w:ascii="Times New Roman" w:eastAsia="Times New Roman" w:hAnsi="Times New Roman" w:cs="Times New Roman"/>
+          <w:sz w:val="24"/>
+          <w:szCs w:val="24"/>
+        </w:rPr>
+      </w:pPr>
+      <w:r>
+        <w:rPr>
+          <w:rFonts w:ascii="Times New Roman" w:eastAsia="Times New Roman" w:hAnsi="Times New Roman" w:cs="Times New Roman"/>
+          <w:color w:val="0451A5"/>
           <w:sz w:val="24"/>
           <w:szCs w:val="24"/>
         </w:rPr>
         <w:t>blue</w:t>
       </w:r>
-      <w:proofErr w:type="gramEnd"/>
-      <w:r>
-        <w:rPr>
-          <w:rFonts w:ascii="Times New Roman" w:eastAsia="Times New Roman" w:hAnsi="Times New Roman" w:cs="Times New Roman"/>
-          <w:sz w:val="24"/>
-          <w:szCs w:val="24"/>
-        </w:rPr>
-        <w:t xml:space="preserve">: </w:t>
-      </w:r>
-      <w:proofErr w:type="spellStart"/>
-      <w:r>
-        <w:rPr>
-          <w:rFonts w:ascii="Times New Roman" w:eastAsia="Times New Roman" w:hAnsi="Times New Roman" w:cs="Times New Roman"/>
-          <w:sz w:val="24"/>
-          <w:szCs w:val="24"/>
-        </w:rPr>
-        <w:t>hsl</w:t>
-      </w:r>
-      <w:proofErr w:type="spellEnd"/>
-      <w:r>
-        <w:rPr>
-          <w:rFonts w:ascii="Times New Roman" w:eastAsia="Times New Roman" w:hAnsi="Times New Roman" w:cs="Times New Roman"/>
-          <w:sz w:val="24"/>
-          <w:szCs w:val="24"/>
-        </w:rPr>
-        <w:t>(240, 100%, 50%)</w:t>
-      </w:r>
-    </w:p>
-    <w:p>
-      <w:pPr>
-        <w:numPr>
-          <w:ilvl w:val="2"/>
-          <w:numId w:val="1"/>
-        </w:numPr>
-        <w:spacing w:after="0" w:line="240" w:lineRule="auto"/>
-        <w:rPr>
-          <w:rFonts w:ascii="Times New Roman" w:eastAsia="Times New Roman" w:hAnsi="Times New Roman" w:cs="Times New Roman"/>
-          <w:sz w:val="24"/>
-          <w:szCs w:val="24"/>
-        </w:rPr>
-      </w:pPr>
-      <w:proofErr w:type="gramStart"/>
-      <w:r>
-        <w:rPr>
-          <w:rFonts w:ascii="Times New Roman" w:eastAsia="Times New Roman" w:hAnsi="Times New Roman" w:cs="Times New Roman"/>
-          <w:sz w:val="24"/>
-          <w:szCs w:val="24"/>
-        </w:rPr>
-        <w:t>magenta</w:t>
-      </w:r>
-      <w:proofErr w:type="gramEnd"/>
-      <w:r>
-        <w:rPr>
-          <w:rFonts w:ascii="Times New Roman" w:eastAsia="Times New Roman" w:hAnsi="Times New Roman" w:cs="Times New Roman"/>
-          <w:sz w:val="24"/>
-          <w:szCs w:val="24"/>
-        </w:rPr>
-        <w:t xml:space="preserve">: </w:t>
-      </w:r>
-      <w:proofErr w:type="spellStart"/>
-      <w:r>
-        <w:rPr>
-          <w:rFonts w:ascii="Times New Roman" w:eastAsia="Times New Roman" w:hAnsi="Times New Roman" w:cs="Times New Roman"/>
-          <w:sz w:val="24"/>
-          <w:szCs w:val="24"/>
-        </w:rPr>
-        <w:t>hsl</w:t>
-      </w:r>
-      <w:proofErr w:type="spellEnd"/>
-      <w:r>
-        <w:rPr>
-          <w:rFonts w:ascii="Times New Roman" w:eastAsia="Times New Roman" w:hAnsi="Times New Roman" w:cs="Times New Roman"/>
-          <w:sz w:val="24"/>
-          <w:szCs w:val="24"/>
-        </w:rPr>
-        <w:t>(300, 100%, 50%)</w:t>
-      </w:r>
-    </w:p>
-    <w:p>
-      <w:pPr>
-        <w:numPr>
-          <w:ilvl w:val="2"/>
-          <w:numId w:val="1"/>
-        </w:numPr>
-        <w:spacing w:after="0" w:line="240" w:lineRule="auto"/>
-        <w:rPr>
-          <w:rFonts w:ascii="Times New Roman" w:eastAsia="Times New Roman" w:hAnsi="Times New Roman" w:cs="Times New Roman"/>
-          <w:sz w:val="24"/>
-          <w:szCs w:val="24"/>
-        </w:rPr>
-      </w:pPr>
-      <w:r>
-        <w:rPr>
-          <w:rFonts w:ascii="Times New Roman" w:eastAsia="Times New Roman" w:hAnsi="Times New Roman" w:cs="Times New Roman"/>
-          <w:sz w:val="24"/>
-          <w:szCs w:val="24"/>
-        </w:rPr>
-        <w:t>Can be used to adjust the tone of a color</w:t>
-      </w:r>
-    </w:p>
-    <w:p>
-      <w:pPr>
-        <w:numPr>
-          <w:ilvl w:val="0"/>
-          <w:numId w:val="1"/>
-        </w:numPr>
-        <w:spacing w:after="0" w:line="240" w:lineRule="auto"/>
-        <w:rPr>
-          <w:rFonts w:ascii="Times New Roman" w:eastAsia="Times New Roman" w:hAnsi="Times New Roman" w:cs="Times New Roman"/>
-          <w:sz w:val="24"/>
-          <w:szCs w:val="24"/>
-        </w:rPr>
-      </w:pPr>
-      <w:r>
-        <w:rPr>
-          <w:rFonts w:ascii="Times New Roman" w:eastAsia="Times New Roman" w:hAnsi="Times New Roman" w:cs="Times New Roman"/>
-          <w:sz w:val="24"/>
-          <w:szCs w:val="24"/>
-        </w:rPr>
-        <w:t>linear-gradient() used to create a gradient</w:t>
-      </w:r>
-    </w:p>
-    <w:p>
-      <w:pPr>
-        <w:numPr>
-          <w:ilvl w:val="1"/>
-          <w:numId w:val="1"/>
-        </w:numPr>
-        <w:spacing w:after="0" w:line="240" w:lineRule="auto"/>
-        <w:rPr>
-          <w:rFonts w:ascii="Times New Roman" w:eastAsia="Times New Roman" w:hAnsi="Times New Roman" w:cs="Times New Roman"/>
-          <w:sz w:val="24"/>
-          <w:szCs w:val="24"/>
-        </w:rPr>
-      </w:pPr>
-      <w:r>
-        <w:rPr>
-          <w:rFonts w:ascii="Times New Roman" w:eastAsia="Times New Roman" w:hAnsi="Times New Roman" w:cs="Times New Roman"/>
-          <w:sz w:val="24"/>
-          <w:szCs w:val="24"/>
-        </w:rPr>
-        <w:t>background: linear-gradient(</w:t>
-      </w:r>
-      <w:proofErr w:type="spellStart"/>
-      <w:r>
-        <w:rPr>
-          <w:rFonts w:ascii="Times New Roman" w:eastAsia="Times New Roman" w:hAnsi="Times New Roman" w:cs="Times New Roman"/>
-          <w:sz w:val="24"/>
-          <w:szCs w:val="24"/>
-        </w:rPr>
-        <w:t>gradient_direction</w:t>
-      </w:r>
-      <w:proofErr w:type="spellEnd"/>
-      <w:r>
-        <w:rPr>
-          <w:rFonts w:ascii="Times New Roman" w:eastAsia="Times New Roman" w:hAnsi="Times New Roman" w:cs="Times New Roman"/>
-          <w:sz w:val="24"/>
-          <w:szCs w:val="24"/>
-        </w:rPr>
-        <w:t>, color 1, color 2, color 3, ...); [have to specify at least two colors, have option to add more colors]</w:t>
-      </w:r>
-    </w:p>
-    <w:p>
-      <w:pPr>
-        <w:numPr>
-          <w:ilvl w:val="1"/>
-          <w:numId w:val="1"/>
-        </w:numPr>
-        <w:spacing w:after="0" w:line="240" w:lineRule="auto"/>
-        <w:rPr>
-          <w:rFonts w:ascii="Times New Roman" w:eastAsia="Times New Roman" w:hAnsi="Times New Roman" w:cs="Times New Roman"/>
-          <w:sz w:val="24"/>
-          <w:szCs w:val="24"/>
-        </w:rPr>
-      </w:pPr>
-      <w:r>
-        <w:rPr>
-          <w:rFonts w:ascii="Times New Roman" w:eastAsia="Times New Roman" w:hAnsi="Times New Roman" w:cs="Times New Roman"/>
-          <w:sz w:val="24"/>
-          <w:szCs w:val="24"/>
-        </w:rPr>
-        <w:t xml:space="preserve">gradient-direction specified in </w:t>
-      </w:r>
-      <w:proofErr w:type="spellStart"/>
-      <w:r>
-        <w:rPr>
-          <w:rFonts w:ascii="Times New Roman" w:eastAsia="Times New Roman" w:hAnsi="Times New Roman" w:cs="Times New Roman"/>
-          <w:sz w:val="24"/>
-          <w:szCs w:val="24"/>
-        </w:rPr>
-        <w:t>deg</w:t>
-      </w:r>
-      <w:proofErr w:type="spellEnd"/>
-      <w:r>
-        <w:rPr>
-          <w:rFonts w:ascii="Times New Roman" w:eastAsia="Times New Roman" w:hAnsi="Times New Roman" w:cs="Times New Roman"/>
-          <w:sz w:val="24"/>
-          <w:szCs w:val="24"/>
-        </w:rPr>
-        <w:t xml:space="preserve"> (90deg specifies a vertical gradient; 45deg is angled as a backslash)</w:t>
-      </w:r>
-    </w:p>
-    <w:p>
-      <w:pPr>
-        <w:numPr>
-          <w:ilvl w:val="1"/>
-          <w:numId w:val="1"/>
-        </w:numPr>
-        <w:spacing w:after="0" w:line="240" w:lineRule="auto"/>
-        <w:rPr>
-          <w:rFonts w:ascii="Times New Roman" w:eastAsia="Times New Roman" w:hAnsi="Times New Roman" w:cs="Times New Roman"/>
-          <w:sz w:val="24"/>
-          <w:szCs w:val="24"/>
-        </w:rPr>
-      </w:pPr>
-      <w:r>
-        <w:rPr>
-          <w:rFonts w:ascii="Times New Roman" w:eastAsia="Times New Roman" w:hAnsi="Times New Roman" w:cs="Times New Roman"/>
-          <w:sz w:val="24"/>
-          <w:szCs w:val="24"/>
-        </w:rPr>
-        <w:t xml:space="preserve">Example: background: linear-gradient(90deg, red, yellow, </w:t>
-      </w:r>
-      <w:proofErr w:type="spellStart"/>
-      <w:r>
-        <w:rPr>
-          <w:rFonts w:ascii="Times New Roman" w:eastAsia="Times New Roman" w:hAnsi="Times New Roman" w:cs="Times New Roman"/>
-          <w:sz w:val="24"/>
-          <w:szCs w:val="24"/>
-        </w:rPr>
-        <w:t>rgb</w:t>
-      </w:r>
-      <w:proofErr w:type="spellEnd"/>
-      <w:r>
-        <w:rPr>
-          <w:rFonts w:ascii="Times New Roman" w:eastAsia="Times New Roman" w:hAnsi="Times New Roman" w:cs="Times New Roman"/>
-          <w:sz w:val="24"/>
-          <w:szCs w:val="24"/>
-        </w:rPr>
-        <w:t>(204, 204, 255));</w:t>
-      </w:r>
-    </w:p>
-    <w:p>
-      <w:pPr>
-        <w:numPr>
-          <w:ilvl w:val="0"/>
-          <w:numId w:val="1"/>
-        </w:numPr>
-        <w:spacing w:after="0" w:line="240" w:lineRule="auto"/>
-        <w:rPr>
-          <w:rFonts w:ascii="Times New Roman" w:eastAsia="Times New Roman" w:hAnsi="Times New Roman" w:cs="Times New Roman"/>
-          <w:sz w:val="24"/>
-          <w:szCs w:val="24"/>
-        </w:rPr>
-      </w:pPr>
-      <w:r>
-        <w:rPr>
-          <w:rFonts w:ascii="Times New Roman" w:eastAsia="Times New Roman" w:hAnsi="Times New Roman" w:cs="Times New Roman"/>
-          <w:sz w:val="24"/>
-          <w:szCs w:val="24"/>
-        </w:rPr>
-        <w:t>repeating-linear-gradient() - repeats the gradient</w:t>
-      </w:r>
-    </w:p>
-    <w:p>
-      <w:pPr>
-        <w:numPr>
-          <w:ilvl w:val="1"/>
-          <w:numId w:val="1"/>
-        </w:numPr>
-        <w:spacing w:after="0" w:line="240" w:lineRule="auto"/>
-        <w:rPr>
-          <w:rFonts w:ascii="Times New Roman" w:eastAsia="Times New Roman" w:hAnsi="Times New Roman" w:cs="Times New Roman"/>
-          <w:sz w:val="24"/>
-          <w:szCs w:val="24"/>
-        </w:rPr>
-      </w:pPr>
-      <w:r>
-        <w:rPr>
-          <w:rFonts w:ascii="Times New Roman" w:eastAsia="Times New Roman" w:hAnsi="Times New Roman" w:cs="Times New Roman"/>
-          <w:sz w:val="24"/>
-          <w:szCs w:val="24"/>
-        </w:rPr>
-        <w:t>Example: </w:t>
+      <w:r>
+        <w:rPr>
+          <w:rFonts w:ascii="Times New Roman" w:eastAsia="Times New Roman" w:hAnsi="Times New Roman" w:cs="Times New Roman"/>
+          <w:sz w:val="24"/>
+          <w:szCs w:val="24"/>
+        </w:rPr>
+        <w:t xml:space="preserve"> </w:t>
+      </w:r>
+      <w:r>
+        <w:rPr>
+          <w:rFonts w:ascii="Times New Roman" w:eastAsia="Times New Roman" w:hAnsi="Times New Roman" w:cs="Times New Roman"/>
+          <w:color w:val="09885A"/>
+          <w:sz w:val="24"/>
+          <w:szCs w:val="24"/>
+        </w:rPr>
+        <w:t>40px</w:t>
+      </w:r>
+      <w:r>
+        <w:rPr>
+          <w:rFonts w:ascii="Times New Roman" w:eastAsia="Times New Roman" w:hAnsi="Times New Roman" w:cs="Times New Roman"/>
+          <w:color w:val="000000"/>
+          <w:sz w:val="24"/>
+          <w:szCs w:val="24"/>
+        </w:rPr>
+        <w:t>,</w:t>
       </w:r>
     </w:p>
     <w:p>
@@ -3163,180 +3281,6 @@
           <w:szCs w:val="24"/>
         </w:rPr>
       </w:pPr>
-      <w:proofErr w:type="gramStart"/>
-      <w:r>
-        <w:rPr>
-          <w:rFonts w:ascii="Times New Roman" w:eastAsia="Times New Roman" w:hAnsi="Times New Roman" w:cs="Times New Roman"/>
-          <w:color w:val="FF0000"/>
-          <w:sz w:val="24"/>
-          <w:szCs w:val="24"/>
-        </w:rPr>
-        <w:t>background</w:t>
-      </w:r>
-      <w:proofErr w:type="gramEnd"/>
-      <w:r>
-        <w:rPr>
-          <w:rFonts w:ascii="Times New Roman" w:eastAsia="Times New Roman" w:hAnsi="Times New Roman" w:cs="Times New Roman"/>
-          <w:color w:val="FF0000"/>
-          <w:sz w:val="24"/>
-          <w:szCs w:val="24"/>
-        </w:rPr>
-        <w:t>:</w:t>
-      </w:r>
-      <w:r>
-        <w:rPr>
-          <w:rFonts w:ascii="Times New Roman" w:eastAsia="Times New Roman" w:hAnsi="Times New Roman" w:cs="Times New Roman"/>
-          <w:sz w:val="24"/>
-          <w:szCs w:val="24"/>
-        </w:rPr>
-        <w:t xml:space="preserve"> </w:t>
-      </w:r>
-      <w:r>
-        <w:rPr>
-          <w:rFonts w:ascii="Times New Roman" w:eastAsia="Times New Roman" w:hAnsi="Times New Roman" w:cs="Times New Roman"/>
-          <w:color w:val="0451A5"/>
-          <w:sz w:val="24"/>
-          <w:szCs w:val="24"/>
-        </w:rPr>
-        <w:t>repeating-linear-gradient(</w:t>
-      </w:r>
-    </w:p>
-    <w:p>
-      <w:pPr>
-        <w:spacing w:after="0" w:line="240" w:lineRule="auto"/>
-        <w:ind w:left="1440"/>
-        <w:rPr>
-          <w:rFonts w:ascii="Times New Roman" w:eastAsia="Times New Roman" w:hAnsi="Times New Roman" w:cs="Times New Roman"/>
-          <w:sz w:val="24"/>
-          <w:szCs w:val="24"/>
-        </w:rPr>
-      </w:pPr>
-      <w:r>
-        <w:rPr>
-          <w:rFonts w:ascii="Times New Roman" w:eastAsia="Times New Roman" w:hAnsi="Times New Roman" w:cs="Times New Roman"/>
-          <w:color w:val="09885A"/>
-          <w:sz w:val="24"/>
-          <w:szCs w:val="24"/>
-        </w:rPr>
-        <w:t>90deg</w:t>
-      </w:r>
-      <w:r>
-        <w:rPr>
-          <w:rFonts w:ascii="Times New Roman" w:eastAsia="Times New Roman" w:hAnsi="Times New Roman" w:cs="Times New Roman"/>
-          <w:color w:val="000000"/>
-          <w:sz w:val="24"/>
-          <w:szCs w:val="24"/>
-        </w:rPr>
-        <w:t>,</w:t>
-      </w:r>
-    </w:p>
-    <w:p>
-      <w:pPr>
-        <w:spacing w:after="0" w:line="240" w:lineRule="auto"/>
-        <w:ind w:left="1440"/>
-        <w:rPr>
-          <w:rFonts w:ascii="Times New Roman" w:eastAsia="Times New Roman" w:hAnsi="Times New Roman" w:cs="Times New Roman"/>
-          <w:sz w:val="24"/>
-          <w:szCs w:val="24"/>
-        </w:rPr>
-      </w:pPr>
-      <w:proofErr w:type="gramStart"/>
-      <w:r>
-        <w:rPr>
-          <w:rFonts w:ascii="Times New Roman" w:eastAsia="Times New Roman" w:hAnsi="Times New Roman" w:cs="Times New Roman"/>
-          <w:color w:val="0451A5"/>
-          <w:sz w:val="24"/>
-          <w:szCs w:val="24"/>
-        </w:rPr>
-        <w:t>yellow</w:t>
-      </w:r>
-      <w:proofErr w:type="gramEnd"/>
-      <w:r>
-        <w:rPr>
-          <w:rFonts w:ascii="Times New Roman" w:eastAsia="Times New Roman" w:hAnsi="Times New Roman" w:cs="Times New Roman"/>
-          <w:sz w:val="24"/>
-          <w:szCs w:val="24"/>
-        </w:rPr>
-        <w:t xml:space="preserve"> </w:t>
-      </w:r>
-      <w:r>
-        <w:rPr>
-          <w:rFonts w:ascii="Times New Roman" w:eastAsia="Times New Roman" w:hAnsi="Times New Roman" w:cs="Times New Roman"/>
-          <w:color w:val="09885A"/>
-          <w:sz w:val="24"/>
-          <w:szCs w:val="24"/>
-        </w:rPr>
-        <w:t>0px</w:t>
-      </w:r>
-      <w:r>
-        <w:rPr>
-          <w:rFonts w:ascii="Times New Roman" w:eastAsia="Times New Roman" w:hAnsi="Times New Roman" w:cs="Times New Roman"/>
-          <w:color w:val="000000"/>
-          <w:sz w:val="24"/>
-          <w:szCs w:val="24"/>
-        </w:rPr>
-        <w:t>,</w:t>
-      </w:r>
-    </w:p>
-    <w:p>
-      <w:pPr>
-        <w:spacing w:after="0" w:line="240" w:lineRule="auto"/>
-        <w:ind w:left="1440"/>
-        <w:rPr>
-          <w:rFonts w:ascii="Times New Roman" w:eastAsia="Times New Roman" w:hAnsi="Times New Roman" w:cs="Times New Roman"/>
-          <w:sz w:val="24"/>
-          <w:szCs w:val="24"/>
-        </w:rPr>
-      </w:pPr>
-      <w:proofErr w:type="gramStart"/>
-      <w:r>
-        <w:rPr>
-          <w:rFonts w:ascii="Times New Roman" w:eastAsia="Times New Roman" w:hAnsi="Times New Roman" w:cs="Times New Roman"/>
-          <w:color w:val="0451A5"/>
-          <w:sz w:val="24"/>
-          <w:szCs w:val="24"/>
-        </w:rPr>
-        <w:t>blue</w:t>
-      </w:r>
-      <w:proofErr w:type="gramEnd"/>
-      <w:r>
-        <w:rPr>
-          <w:rFonts w:ascii="Times New Roman" w:eastAsia="Times New Roman" w:hAnsi="Times New Roman" w:cs="Times New Roman"/>
-          <w:sz w:val="24"/>
-          <w:szCs w:val="24"/>
-        </w:rPr>
-        <w:t xml:space="preserve"> </w:t>
-      </w:r>
-      <w:r>
-        <w:rPr>
-          <w:rFonts w:ascii="Times New Roman" w:eastAsia="Times New Roman" w:hAnsi="Times New Roman" w:cs="Times New Roman"/>
-          <w:color w:val="09885A"/>
-          <w:sz w:val="24"/>
-          <w:szCs w:val="24"/>
-        </w:rPr>
-        <w:t>40px</w:t>
-      </w:r>
-      <w:r>
-        <w:rPr>
-          <w:rFonts w:ascii="Times New Roman" w:eastAsia="Times New Roman" w:hAnsi="Times New Roman" w:cs="Times New Roman"/>
-          <w:color w:val="000000"/>
-          <w:sz w:val="24"/>
-          <w:szCs w:val="24"/>
-        </w:rPr>
-        <w:t>,</w:t>
-      </w:r>
-    </w:p>
-    <w:p>
-      <w:pPr>
-        <w:spacing w:after="0" w:line="240" w:lineRule="auto"/>
-        <w:ind w:left="1440"/>
-        <w:rPr>
-          <w:rFonts w:ascii="Times New Roman" w:eastAsia="Times New Roman" w:hAnsi="Times New Roman" w:cs="Times New Roman"/>
-          <w:sz w:val="24"/>
-          <w:szCs w:val="24"/>
-        </w:rPr>
-      </w:pPr>
-      <w:proofErr w:type="gramStart"/>
       <w:r>
         <w:rPr>
           <w:rFonts w:ascii="Times New Roman" w:eastAsia="Times New Roman" w:hAnsi="Times New Roman" w:cs="Times New Roman"/>
@@ -3347,7 +3291,6 @@
         <w:lastRenderedPageBreak/>
         <w:t>green</w:t>
       </w:r>
-      <w:proofErr w:type="gramEnd"/>
       <w:r>
         <w:rPr>
           <w:rFonts w:ascii="Times New Roman" w:eastAsia="Times New Roman" w:hAnsi="Times New Roman" w:cs="Times New Roman"/>
@@ -3385,7 +3328,6 @@
           <w:szCs w:val="24"/>
         </w:rPr>
       </w:pPr>
-      <w:proofErr w:type="gramStart"/>
       <w:r>
         <w:rPr>
           <w:rFonts w:ascii="Times New Roman" w:eastAsia="Times New Roman" w:hAnsi="Times New Roman" w:cs="Times New Roman"/>
@@ -3395,7 +3337,6 @@
         </w:rPr>
         <w:t>red</w:t>
       </w:r>
-      <w:proofErr w:type="gramEnd"/>
       <w:r>
         <w:rPr>
           <w:rFonts w:ascii="Times New Roman" w:eastAsia="Times New Roman" w:hAnsi="Times New Roman" w:cs="Times New Roman"/>
@@ -3611,7 +3552,6 @@
           <w:szCs w:val="24"/>
         </w:rPr>
       </w:pPr>
-      <w:proofErr w:type="gramStart"/>
       <w:r>
         <w:rPr>
           <w:rFonts w:ascii="Times New Roman" w:eastAsia="Times New Roman" w:hAnsi="Times New Roman" w:cs="Times New Roman"/>
@@ -3621,7 +3561,6 @@
         </w:rPr>
         <w:t>yellow</w:t>
       </w:r>
-      <w:proofErr w:type="gramEnd"/>
       <w:r>
         <w:rPr>
           <w:rFonts w:ascii="Times New Roman" w:eastAsia="Times New Roman" w:hAnsi="Times New Roman" w:cs="Times New Roman"/>
@@ -3659,7 +3598,6 @@
           <w:szCs w:val="24"/>
         </w:rPr>
       </w:pPr>
-      <w:proofErr w:type="gramStart"/>
       <w:r>
         <w:rPr>
           <w:rFonts w:ascii="Times New Roman" w:eastAsia="Times New Roman" w:hAnsi="Times New Roman" w:cs="Times New Roman"/>
@@ -3669,7 +3607,6 @@
         </w:rPr>
         <w:t>yellow</w:t>
       </w:r>
-      <w:proofErr w:type="gramEnd"/>
       <w:r>
         <w:rPr>
           <w:rFonts w:ascii="Times New Roman" w:eastAsia="Times New Roman" w:hAnsi="Times New Roman" w:cs="Times New Roman"/>
@@ -3707,7 +3644,6 @@
           <w:szCs w:val="24"/>
         </w:rPr>
       </w:pPr>
-      <w:proofErr w:type="gramStart"/>
       <w:r>
         <w:rPr>
           <w:rFonts w:ascii="Times New Roman" w:eastAsia="Times New Roman" w:hAnsi="Times New Roman" w:cs="Times New Roman"/>
@@ -3717,7 +3653,6 @@
         </w:rPr>
         <w:t>black</w:t>
       </w:r>
-      <w:proofErr w:type="gramEnd"/>
       <w:r>
         <w:rPr>
           <w:rFonts w:ascii="Times New Roman" w:eastAsia="Times New Roman" w:hAnsi="Times New Roman" w:cs="Times New Roman"/>
@@ -3755,7 +3690,6 @@
           <w:szCs w:val="24"/>
         </w:rPr>
       </w:pPr>
-      <w:proofErr w:type="gramStart"/>
       <w:r>
         <w:rPr>
           <w:rFonts w:ascii="Times New Roman" w:eastAsia="Times New Roman" w:hAnsi="Times New Roman" w:cs="Times New Roman"/>
@@ -3765,7 +3699,6 @@
         </w:rPr>
         <w:t>black</w:t>
       </w:r>
-      <w:proofErr w:type="gramEnd"/>
       <w:r>
         <w:rPr>
           <w:rFonts w:ascii="Times New Roman" w:eastAsia="Times New Roman" w:hAnsi="Times New Roman" w:cs="Times New Roman"/>
@@ -3979,7 +3912,6 @@
           <w:szCs w:val="24"/>
         </w:rPr>
       </w:pPr>
-      <w:proofErr w:type="gramStart"/>
       <w:r>
         <w:rPr>
           <w:rFonts w:ascii="Times New Roman" w:eastAsia="Times New Roman" w:hAnsi="Times New Roman" w:cs="Times New Roman"/>
@@ -3987,17 +3919,7 @@
           <w:sz w:val="24"/>
           <w:szCs w:val="24"/>
         </w:rPr>
-        <w:t>background</w:t>
-      </w:r>
-      <w:proofErr w:type="gramEnd"/>
-      <w:r>
-        <w:rPr>
-          <w:rFonts w:ascii="Times New Roman" w:eastAsia="Times New Roman" w:hAnsi="Times New Roman" w:cs="Times New Roman"/>
-          <w:color w:val="FF0000"/>
-          <w:sz w:val="24"/>
-          <w:szCs w:val="24"/>
-        </w:rPr>
-        <w:t>:</w:t>
+        <w:t>background:</w:t>
       </w:r>
       <w:r>
         <w:rPr>
@@ -4165,6 +4087,175 @@
           <w:szCs w:val="24"/>
         </w:rPr>
       </w:pPr>
+      <w:r>
+        <w:rPr>
+          <w:rFonts w:ascii="Times New Roman" w:eastAsia="Times New Roman" w:hAnsi="Times New Roman" w:cs="Times New Roman"/>
+          <w:sz w:val="24"/>
+          <w:szCs w:val="24"/>
+        </w:rPr>
+        <w:t>p {</w:t>
+      </w:r>
+    </w:p>
+    <w:p>
+      <w:pPr>
+        <w:spacing w:after="0" w:line="240" w:lineRule="auto"/>
+        <w:ind w:left="1320"/>
+        <w:rPr>
+          <w:rFonts w:ascii="Times New Roman" w:eastAsia="Times New Roman" w:hAnsi="Times New Roman" w:cs="Times New Roman"/>
+          <w:sz w:val="24"/>
+          <w:szCs w:val="24"/>
+        </w:rPr>
+      </w:pPr>
+      <w:r>
+        <w:rPr>
+          <w:rFonts w:ascii="Times New Roman" w:eastAsia="Times New Roman" w:hAnsi="Times New Roman" w:cs="Times New Roman"/>
+          <w:sz w:val="24"/>
+          <w:szCs w:val="24"/>
+        </w:rPr>
+        <w:t>  </w:t>
+      </w:r>
+      <w:proofErr w:type="spellStart"/>
+      <w:r>
+        <w:rPr>
+          <w:rFonts w:ascii="Times New Roman" w:eastAsia="Times New Roman" w:hAnsi="Times New Roman" w:cs="Times New Roman"/>
+          <w:sz w:val="24"/>
+          <w:szCs w:val="24"/>
+        </w:rPr>
+        <w:t>transform:scale</w:t>
+      </w:r>
+      <w:proofErr w:type="spellEnd"/>
+      <w:r>
+        <w:rPr>
+          <w:rFonts w:ascii="Times New Roman" w:eastAsia="Times New Roman" w:hAnsi="Times New Roman" w:cs="Times New Roman"/>
+          <w:sz w:val="24"/>
+          <w:szCs w:val="24"/>
+        </w:rPr>
+        <w:t>(2);</w:t>
+      </w:r>
+    </w:p>
+    <w:p>
+      <w:pPr>
+        <w:spacing w:after="0" w:line="240" w:lineRule="auto"/>
+        <w:ind w:left="1320"/>
+        <w:rPr>
+          <w:rFonts w:ascii="Times New Roman" w:eastAsia="Times New Roman" w:hAnsi="Times New Roman" w:cs="Times New Roman"/>
+          <w:sz w:val="24"/>
+          <w:szCs w:val="24"/>
+        </w:rPr>
+      </w:pPr>
+      <w:r>
+        <w:rPr>
+          <w:rFonts w:ascii="Times New Roman" w:eastAsia="Times New Roman" w:hAnsi="Times New Roman" w:cs="Times New Roman"/>
+          <w:sz w:val="24"/>
+          <w:szCs w:val="24"/>
+        </w:rPr>
+        <w:t>}</w:t>
+      </w:r>
+    </w:p>
+    <w:p>
+      <w:pPr>
+        <w:numPr>
+          <w:ilvl w:val="0"/>
+          <w:numId w:val="1"/>
+        </w:numPr>
+        <w:spacing w:after="0" w:line="240" w:lineRule="auto"/>
+        <w:rPr>
+          <w:rFonts w:ascii="Times New Roman" w:eastAsia="Times New Roman" w:hAnsi="Times New Roman" w:cs="Times New Roman"/>
+          <w:sz w:val="24"/>
+          <w:szCs w:val="24"/>
+        </w:rPr>
+      </w:pPr>
+      <w:r>
+        <w:rPr>
+          <w:rFonts w:ascii="Times New Roman" w:eastAsia="Times New Roman" w:hAnsi="Times New Roman" w:cs="Times New Roman"/>
+          <w:sz w:val="24"/>
+          <w:szCs w:val="24"/>
+        </w:rPr>
+        <w:t>Other functions of the transform property: move, rotate, skew</w:t>
+      </w:r>
+    </w:p>
+    <w:p>
+      <w:pPr>
+        <w:numPr>
+          <w:ilvl w:val="0"/>
+          <w:numId w:val="1"/>
+        </w:numPr>
+        <w:spacing w:after="0" w:line="240" w:lineRule="auto"/>
+        <w:rPr>
+          <w:rFonts w:ascii="Times New Roman" w:eastAsia="Times New Roman" w:hAnsi="Times New Roman" w:cs="Times New Roman"/>
+          <w:sz w:val="24"/>
+          <w:szCs w:val="24"/>
+        </w:rPr>
+      </w:pPr>
+      <w:r>
+        <w:rPr>
+          <w:rFonts w:ascii="Times New Roman" w:eastAsia="Times New Roman" w:hAnsi="Times New Roman" w:cs="Times New Roman"/>
+          <w:sz w:val="24"/>
+          <w:szCs w:val="24"/>
+        </w:rPr>
+        <w:t>Transform property can be used with pseudo-classes, such as :hover to add interactivity</w:t>
+      </w:r>
+    </w:p>
+    <w:p>
+      <w:pPr>
+        <w:numPr>
+          <w:ilvl w:val="1"/>
+          <w:numId w:val="1"/>
+        </w:numPr>
+        <w:spacing w:after="0" w:line="240" w:lineRule="auto"/>
+        <w:rPr>
+          <w:rFonts w:ascii="Times New Roman" w:eastAsia="Times New Roman" w:hAnsi="Times New Roman" w:cs="Times New Roman"/>
+          <w:sz w:val="24"/>
+          <w:szCs w:val="24"/>
+        </w:rPr>
+      </w:pPr>
+      <w:r>
+        <w:rPr>
+          <w:rFonts w:ascii="Times New Roman" w:eastAsia="Times New Roman" w:hAnsi="Times New Roman" w:cs="Times New Roman"/>
+          <w:sz w:val="24"/>
+          <w:szCs w:val="24"/>
+        </w:rPr>
+        <w:lastRenderedPageBreak/>
+        <w:t>Example: to scale the paragraph elements to 2.1 times their original size when a user hovers over them:</w:t>
+      </w:r>
+    </w:p>
+    <w:p>
+      <w:pPr>
+        <w:spacing w:after="0" w:line="240" w:lineRule="auto"/>
+        <w:ind w:left="1440"/>
+        <w:rPr>
+          <w:rFonts w:ascii="Times New Roman" w:eastAsia="Times New Roman" w:hAnsi="Times New Roman" w:cs="Times New Roman"/>
+          <w:sz w:val="24"/>
+          <w:szCs w:val="24"/>
+        </w:rPr>
+      </w:pPr>
+      <w:r>
+        <w:rPr>
+          <w:rFonts w:ascii="Times New Roman" w:eastAsia="Times New Roman" w:hAnsi="Times New Roman" w:cs="Times New Roman"/>
+          <w:sz w:val="24"/>
+          <w:szCs w:val="24"/>
+        </w:rPr>
+        <w:t>p:hover {</w:t>
+      </w:r>
+    </w:p>
+    <w:p>
+      <w:pPr>
+        <w:spacing w:after="0" w:line="240" w:lineRule="auto"/>
+        <w:ind w:left="720"/>
+        <w:rPr>
+          <w:rFonts w:ascii="Times New Roman" w:eastAsia="Times New Roman" w:hAnsi="Times New Roman" w:cs="Times New Roman"/>
+          <w:sz w:val="24"/>
+          <w:szCs w:val="24"/>
+        </w:rPr>
+      </w:pPr>
+      <w:r>
+        <w:rPr>
+          <w:rFonts w:ascii="Times New Roman" w:eastAsia="Times New Roman" w:hAnsi="Times New Roman" w:cs="Times New Roman"/>
+          <w:sz w:val="24"/>
+          <w:szCs w:val="24"/>
+        </w:rPr>
+        <w:t>              </w:t>
+      </w:r>
       <w:proofErr w:type="gramStart"/>
       <w:r>
         <w:rPr>
@@ -4172,7 +4263,7 @@
           <w:sz w:val="24"/>
           <w:szCs w:val="24"/>
         </w:rPr>
-        <w:t>p</w:t>
+        <w:t>transform</w:t>
       </w:r>
       <w:proofErr w:type="gramEnd"/>
       <w:r>
@@ -4181,27 +4272,41 @@
           <w:sz w:val="24"/>
           <w:szCs w:val="24"/>
         </w:rPr>
-        <w:t xml:space="preserve"> {</w:t>
-      </w:r>
-    </w:p>
-    <w:p>
-      <w:pPr>
-        <w:spacing w:after="0" w:line="240" w:lineRule="auto"/>
-        <w:ind w:left="1320"/>
-        <w:rPr>
-          <w:rFonts w:ascii="Times New Roman" w:eastAsia="Times New Roman" w:hAnsi="Times New Roman" w:cs="Times New Roman"/>
-          <w:sz w:val="24"/>
-          <w:szCs w:val="24"/>
-        </w:rPr>
-      </w:pPr>
-      <w:r>
-        <w:rPr>
-          <w:rFonts w:ascii="Times New Roman" w:eastAsia="Times New Roman" w:hAnsi="Times New Roman" w:cs="Times New Roman"/>
-          <w:sz w:val="24"/>
-          <w:szCs w:val="24"/>
-        </w:rPr>
-        <w:t>  </w:t>
-      </w:r>
+        <w:t>: scale(2.1);</w:t>
+      </w:r>
+    </w:p>
+    <w:p>
+      <w:pPr>
+        <w:spacing w:after="0" w:line="240" w:lineRule="auto"/>
+        <w:ind w:left="720"/>
+        <w:rPr>
+          <w:rFonts w:ascii="Times New Roman" w:eastAsia="Times New Roman" w:hAnsi="Times New Roman" w:cs="Times New Roman"/>
+          <w:sz w:val="24"/>
+          <w:szCs w:val="24"/>
+        </w:rPr>
+      </w:pPr>
+      <w:r>
+        <w:rPr>
+          <w:rFonts w:ascii="Times New Roman" w:eastAsia="Times New Roman" w:hAnsi="Times New Roman" w:cs="Times New Roman"/>
+          <w:sz w:val="24"/>
+          <w:szCs w:val="24"/>
+        </w:rPr>
+        <w:t>          }</w:t>
+      </w:r>
+    </w:p>
+    <w:p>
+      <w:pPr>
+        <w:numPr>
+          <w:ilvl w:val="0"/>
+          <w:numId w:val="5"/>
+        </w:numPr>
+        <w:spacing w:before="100" w:beforeAutospacing="1" w:after="100" w:afterAutospacing="1" w:line="240" w:lineRule="auto"/>
+        <w:rPr>
+          <w:rFonts w:ascii="Times New Roman" w:eastAsia="Times New Roman" w:hAnsi="Times New Roman" w:cs="Times New Roman"/>
+          <w:sz w:val="24"/>
+          <w:szCs w:val="24"/>
+        </w:rPr>
+      </w:pPr>
       <w:proofErr w:type="spellStart"/>
       <w:proofErr w:type="gramStart"/>
       <w:r>
@@ -4210,7 +4315,16 @@
           <w:sz w:val="24"/>
           <w:szCs w:val="24"/>
         </w:rPr>
-        <w:t>transform:</w:t>
+        <w:t>skewX</w:t>
+      </w:r>
+      <w:proofErr w:type="spellEnd"/>
+      <w:r>
+        <w:rPr>
+          <w:rFonts w:ascii="Times New Roman" w:eastAsia="Times New Roman" w:hAnsi="Times New Roman" w:cs="Times New Roman"/>
+          <w:sz w:val="24"/>
+          <w:szCs w:val="24"/>
+        </w:rPr>
+        <w:t>(</w:t>
       </w:r>
       <w:proofErr w:type="gramEnd"/>
       <w:r>
@@ -4219,7 +4333,60 @@
           <w:sz w:val="24"/>
           <w:szCs w:val="24"/>
         </w:rPr>
-        <w:t>scale</w:t>
+        <w:t>) function of transform property skews the selected element by the degree provided, along the horizontal axis.</w:t>
+      </w:r>
+    </w:p>
+    <w:p>
+      <w:pPr>
+        <w:numPr>
+          <w:ilvl w:val="1"/>
+          <w:numId w:val="5"/>
+        </w:numPr>
+        <w:spacing w:before="100" w:beforeAutospacing="1" w:after="100" w:afterAutospacing="1" w:line="240" w:lineRule="auto"/>
+        <w:rPr>
+          <w:rFonts w:ascii="Times New Roman" w:eastAsia="Times New Roman" w:hAnsi="Times New Roman" w:cs="Times New Roman"/>
+          <w:sz w:val="24"/>
+          <w:szCs w:val="24"/>
+        </w:rPr>
+      </w:pPr>
+      <w:r>
+        <w:rPr>
+          <w:rFonts w:ascii="Times New Roman" w:eastAsia="Times New Roman" w:hAnsi="Times New Roman" w:cs="Times New Roman"/>
+          <w:sz w:val="24"/>
+          <w:szCs w:val="24"/>
+        </w:rPr>
+        <w:t>Examples:</w:t>
+      </w:r>
+    </w:p>
+    <w:p>
+      <w:pPr>
+        <w:numPr>
+          <w:ilvl w:val="2"/>
+          <w:numId w:val="5"/>
+        </w:numPr>
+        <w:spacing w:before="100" w:beforeAutospacing="1" w:after="100" w:afterAutospacing="1" w:line="240" w:lineRule="auto"/>
+        <w:rPr>
+          <w:rFonts w:ascii="Times New Roman" w:eastAsia="Times New Roman" w:hAnsi="Times New Roman" w:cs="Times New Roman"/>
+          <w:sz w:val="24"/>
+          <w:szCs w:val="24"/>
+        </w:rPr>
+      </w:pPr>
+      <w:r>
+        <w:rPr>
+          <w:rFonts w:ascii="Times New Roman" w:eastAsia="Times New Roman" w:hAnsi="Times New Roman" w:cs="Times New Roman"/>
+          <w:sz w:val="24"/>
+          <w:szCs w:val="24"/>
+        </w:rPr>
+        <w:t xml:space="preserve">transform: </w:t>
+      </w:r>
+      <w:proofErr w:type="spellStart"/>
+      <w:r>
+        <w:rPr>
+          <w:rFonts w:ascii="Times New Roman" w:eastAsia="Times New Roman" w:hAnsi="Times New Roman" w:cs="Times New Roman"/>
+          <w:sz w:val="24"/>
+          <w:szCs w:val="24"/>
+        </w:rPr>
+        <w:t>skewX</w:t>
       </w:r>
       <w:proofErr w:type="spellEnd"/>
       <w:r>
@@ -4228,186 +4395,689 @@
           <w:sz w:val="24"/>
           <w:szCs w:val="24"/>
         </w:rPr>
-        <w:t>(2);</w:t>
-      </w:r>
-    </w:p>
-    <w:p>
-      <w:pPr>
-        <w:spacing w:after="0" w:line="240" w:lineRule="auto"/>
-        <w:ind w:left="1320"/>
-        <w:rPr>
-          <w:rFonts w:ascii="Times New Roman" w:eastAsia="Times New Roman" w:hAnsi="Times New Roman" w:cs="Times New Roman"/>
-          <w:sz w:val="24"/>
-          <w:szCs w:val="24"/>
-        </w:rPr>
-      </w:pPr>
-      <w:r>
-        <w:rPr>
-          <w:rFonts w:ascii="Times New Roman" w:eastAsia="Times New Roman" w:hAnsi="Times New Roman" w:cs="Times New Roman"/>
-          <w:sz w:val="24"/>
-          <w:szCs w:val="24"/>
-        </w:rPr>
-        <w:t>}</w:t>
+        <w:t>(-24deg);</w:t>
+      </w:r>
+    </w:p>
+    <w:p>
+      <w:pPr>
+        <w:spacing w:before="100" w:beforeAutospacing="1" w:after="100" w:afterAutospacing="1" w:line="240" w:lineRule="auto"/>
+        <w:ind w:left="2160"/>
+        <w:rPr>
+          <w:rFonts w:ascii="Times New Roman" w:eastAsia="Times New Roman" w:hAnsi="Times New Roman" w:cs="Times New Roman"/>
+          <w:sz w:val="24"/>
+          <w:szCs w:val="24"/>
+        </w:rPr>
+      </w:pPr>
+      <w:r>
+        <w:rPr>
+          <w:rFonts w:ascii="Times New Roman" w:eastAsia="Times New Roman" w:hAnsi="Times New Roman" w:cs="Times New Roman"/>
+          <w:noProof/>
+          <w:sz w:val="24"/>
+          <w:szCs w:val="24"/>
+        </w:rPr>
+        <w:drawing>
+          <wp:inline distT="0" distB="0" distL="0" distR="0">
+            <wp:extent cx="2961640" cy="1494155"/>
+            <wp:effectExtent l="0" t="0" r="0" b="0"/>
+            <wp:docPr id="5" name="Picture 5" descr="C:\Users\PCHATU~1\AppData\Local\Temp\enhtmlclip\Image(4).png"/>
+            <wp:cNvGraphicFramePr>
+              <a:graphicFrameLocks xmlns:a="http://schemas.openxmlformats.org/drawingml/2006/main" noChangeAspect="1"/>
+            </wp:cNvGraphicFramePr>
+            <a:graphic xmlns:a="http://schemas.openxmlformats.org/drawingml/2006/main">
+              <a:graphicData uri="http://schemas.openxmlformats.org/drawingml/2006/picture">
+                <pic:pic xmlns:pic="http://schemas.openxmlformats.org/drawingml/2006/picture">
+                  <pic:nvPicPr>
+                    <pic:cNvPr id="0" name="Picture 1" descr="C:\Users\PCHATU~1\AppData\Local\Temp\enhtmlclip\Image(4).png"/>
+                    <pic:cNvPicPr>
+                      <a:picLocks noChangeAspect="1" noChangeArrowheads="1"/>
+                    </pic:cNvPicPr>
+                  </pic:nvPicPr>
+                  <pic:blipFill>
+                    <a:blip r:embed="rId8">
+                      <a:extLst>
+                        <a:ext uri="{28A0092B-C50C-407E-A947-70E740481C1C}">
+                          <a14:useLocalDpi xmlns:a14="http://schemas.microsoft.com/office/drawing/2010/main" val="0"/>
+                        </a:ext>
+                      </a:extLst>
+                    </a:blip>
+                    <a:srcRect/>
+                    <a:stretch>
+                      <a:fillRect/>
+                    </a:stretch>
+                  </pic:blipFill>
+                  <pic:spPr bwMode="auto">
+                    <a:xfrm>
+                      <a:off x="0" y="0"/>
+                      <a:ext cx="2961640" cy="1494155"/>
+                    </a:xfrm>
+                    <a:prstGeom prst="rect">
+                      <a:avLst/>
+                    </a:prstGeom>
+                    <a:noFill/>
+                    <a:ln>
+                      <a:noFill/>
+                    </a:ln>
+                  </pic:spPr>
+                </pic:pic>
+              </a:graphicData>
+            </a:graphic>
+          </wp:inline>
+        </w:drawing>
+      </w:r>
+    </w:p>
+    <w:p>
+      <w:pPr>
+        <w:numPr>
+          <w:ilvl w:val="2"/>
+          <w:numId w:val="5"/>
+        </w:numPr>
+        <w:spacing w:before="100" w:beforeAutospacing="1" w:after="100" w:afterAutospacing="1" w:line="240" w:lineRule="auto"/>
+        <w:rPr>
+          <w:rFonts w:ascii="Times New Roman" w:eastAsia="Times New Roman" w:hAnsi="Times New Roman" w:cs="Times New Roman"/>
+          <w:sz w:val="24"/>
+          <w:szCs w:val="24"/>
+        </w:rPr>
+      </w:pPr>
+      <w:r>
+        <w:rPr>
+          <w:rFonts w:ascii="Times New Roman" w:eastAsia="Times New Roman" w:hAnsi="Times New Roman" w:cs="Times New Roman"/>
+          <w:sz w:val="24"/>
+          <w:szCs w:val="24"/>
+        </w:rPr>
+        <w:t xml:space="preserve">transform: </w:t>
+      </w:r>
+      <w:proofErr w:type="spellStart"/>
+      <w:r>
+        <w:rPr>
+          <w:rFonts w:ascii="Times New Roman" w:eastAsia="Times New Roman" w:hAnsi="Times New Roman" w:cs="Times New Roman"/>
+          <w:sz w:val="24"/>
+          <w:szCs w:val="24"/>
+        </w:rPr>
+        <w:t>skewX</w:t>
+      </w:r>
+      <w:proofErr w:type="spellEnd"/>
+      <w:r>
+        <w:rPr>
+          <w:rFonts w:ascii="Times New Roman" w:eastAsia="Times New Roman" w:hAnsi="Times New Roman" w:cs="Times New Roman"/>
+          <w:sz w:val="24"/>
+          <w:szCs w:val="24"/>
+        </w:rPr>
+        <w:t>(24deg);</w:t>
+      </w:r>
+    </w:p>
+    <w:p>
+      <w:pPr>
+        <w:spacing w:after="0" w:line="240" w:lineRule="auto"/>
+        <w:ind w:left="720"/>
+        <w:rPr>
+          <w:rFonts w:ascii="Times New Roman" w:eastAsia="Times New Roman" w:hAnsi="Times New Roman" w:cs="Times New Roman"/>
+          <w:sz w:val="24"/>
+          <w:szCs w:val="24"/>
+        </w:rPr>
+      </w:pPr>
+      <w:r>
+        <w:rPr>
+          <w:rFonts w:ascii="Times New Roman" w:eastAsia="Times New Roman" w:hAnsi="Times New Roman" w:cs="Times New Roman"/>
+          <w:sz w:val="24"/>
+          <w:szCs w:val="24"/>
+        </w:rPr>
+        <w:t>                    </w:t>
       </w:r>
     </w:p>
     <w:p>
       <w:pPr>
         <w:numPr>
           <w:ilvl w:val="0"/>
-          <w:numId w:val="1"/>
-        </w:numPr>
-        <w:spacing w:after="0" w:line="240" w:lineRule="auto"/>
-        <w:rPr>
-          <w:rFonts w:ascii="Times New Roman" w:eastAsia="Times New Roman" w:hAnsi="Times New Roman" w:cs="Times New Roman"/>
-          <w:sz w:val="24"/>
-          <w:szCs w:val="24"/>
-        </w:rPr>
-      </w:pPr>
-      <w:r>
-        <w:rPr>
-          <w:rFonts w:ascii="Times New Roman" w:eastAsia="Times New Roman" w:hAnsi="Times New Roman" w:cs="Times New Roman"/>
-          <w:sz w:val="24"/>
-          <w:szCs w:val="24"/>
-        </w:rPr>
-        <w:t>Other functions of the transform property: move, rotate, skew</w:t>
+          <w:numId w:val="5"/>
+        </w:numPr>
+        <w:spacing w:before="100" w:beforeAutospacing="1" w:after="100" w:afterAutospacing="1" w:line="240" w:lineRule="auto"/>
+        <w:rPr>
+          <w:rFonts w:ascii="Times New Roman" w:eastAsia="Times New Roman" w:hAnsi="Times New Roman" w:cs="Times New Roman"/>
+          <w:sz w:val="24"/>
+          <w:szCs w:val="24"/>
+        </w:rPr>
+      </w:pPr>
+      <w:proofErr w:type="spellStart"/>
+      <w:r>
+        <w:rPr>
+          <w:rFonts w:ascii="Times New Roman" w:eastAsia="Times New Roman" w:hAnsi="Times New Roman" w:cs="Times New Roman"/>
+          <w:sz w:val="24"/>
+          <w:szCs w:val="24"/>
+        </w:rPr>
+        <w:t>skewY</w:t>
+      </w:r>
+      <w:proofErr w:type="spellEnd"/>
+      <w:r>
+        <w:rPr>
+          <w:rFonts w:ascii="Times New Roman" w:eastAsia="Times New Roman" w:hAnsi="Times New Roman" w:cs="Times New Roman"/>
+          <w:sz w:val="24"/>
+          <w:szCs w:val="24"/>
+        </w:rPr>
+        <w:t>() function of transform property skews the selected element by the degree provided, along the vertical axis</w:t>
+      </w:r>
+    </w:p>
+    <w:p>
+      <w:pPr>
+        <w:numPr>
+          <w:ilvl w:val="1"/>
+          <w:numId w:val="5"/>
+        </w:numPr>
+        <w:spacing w:before="100" w:beforeAutospacing="1" w:after="100" w:afterAutospacing="1" w:line="240" w:lineRule="auto"/>
+        <w:rPr>
+          <w:rFonts w:ascii="Times New Roman" w:eastAsia="Times New Roman" w:hAnsi="Times New Roman" w:cs="Times New Roman"/>
+          <w:sz w:val="24"/>
+          <w:szCs w:val="24"/>
+        </w:rPr>
+      </w:pPr>
+      <w:r>
+        <w:rPr>
+          <w:rFonts w:ascii="Times New Roman" w:eastAsia="Times New Roman" w:hAnsi="Times New Roman" w:cs="Times New Roman"/>
+          <w:sz w:val="24"/>
+          <w:szCs w:val="24"/>
+        </w:rPr>
+        <w:t>Examples:</w:t>
+      </w:r>
+    </w:p>
+    <w:p>
+      <w:pPr>
+        <w:numPr>
+          <w:ilvl w:val="2"/>
+          <w:numId w:val="5"/>
+        </w:numPr>
+        <w:spacing w:before="100" w:beforeAutospacing="1" w:after="100" w:afterAutospacing="1" w:line="240" w:lineRule="auto"/>
+        <w:rPr>
+          <w:rFonts w:ascii="Times New Roman" w:eastAsia="Times New Roman" w:hAnsi="Times New Roman" w:cs="Times New Roman"/>
+          <w:sz w:val="24"/>
+          <w:szCs w:val="24"/>
+        </w:rPr>
+      </w:pPr>
+      <w:r>
+        <w:rPr>
+          <w:rFonts w:ascii="Times New Roman" w:eastAsia="Times New Roman" w:hAnsi="Times New Roman" w:cs="Times New Roman"/>
+          <w:sz w:val="24"/>
+          <w:szCs w:val="24"/>
+        </w:rPr>
+        <w:t xml:space="preserve">transform: </w:t>
+      </w:r>
+      <w:proofErr w:type="spellStart"/>
+      <w:r>
+        <w:rPr>
+          <w:rFonts w:ascii="Times New Roman" w:eastAsia="Times New Roman" w:hAnsi="Times New Roman" w:cs="Times New Roman"/>
+          <w:sz w:val="24"/>
+          <w:szCs w:val="24"/>
+        </w:rPr>
+        <w:t>skewY</w:t>
+      </w:r>
+      <w:proofErr w:type="spellEnd"/>
+      <w:r>
+        <w:rPr>
+          <w:rFonts w:ascii="Times New Roman" w:eastAsia="Times New Roman" w:hAnsi="Times New Roman" w:cs="Times New Roman"/>
+          <w:sz w:val="24"/>
+          <w:szCs w:val="24"/>
+        </w:rPr>
+        <w:t>(-10deg);</w:t>
+      </w:r>
+    </w:p>
+    <w:p>
+      <w:pPr>
+        <w:spacing w:before="100" w:beforeAutospacing="1" w:after="100" w:afterAutospacing="1" w:line="240" w:lineRule="auto"/>
+        <w:ind w:left="2160"/>
+        <w:rPr>
+          <w:rFonts w:ascii="Times New Roman" w:eastAsia="Times New Roman" w:hAnsi="Times New Roman" w:cs="Times New Roman"/>
+          <w:sz w:val="24"/>
+          <w:szCs w:val="24"/>
+        </w:rPr>
+      </w:pPr>
+      <w:r>
+        <w:rPr>
+          <w:rFonts w:ascii="Times New Roman" w:eastAsia="Times New Roman" w:hAnsi="Times New Roman" w:cs="Times New Roman"/>
+          <w:noProof/>
+          <w:sz w:val="24"/>
+          <w:szCs w:val="24"/>
+        </w:rPr>
+        <w:drawing>
+          <wp:inline distT="0" distB="0" distL="0" distR="0">
+            <wp:extent cx="2484120" cy="1590040"/>
+            <wp:effectExtent l="0" t="0" r="0" b="0"/>
+            <wp:docPr id="2" name="Picture 2" descr="C:\Users\PCHATU~1\AppData\Local\Temp\enhtmlclip\Image(5).png"/>
+            <wp:cNvGraphicFramePr>
+              <a:graphicFrameLocks xmlns:a="http://schemas.openxmlformats.org/drawingml/2006/main" noChangeAspect="1"/>
+            </wp:cNvGraphicFramePr>
+            <a:graphic xmlns:a="http://schemas.openxmlformats.org/drawingml/2006/main">
+              <a:graphicData uri="http://schemas.openxmlformats.org/drawingml/2006/picture">
+                <pic:pic xmlns:pic="http://schemas.openxmlformats.org/drawingml/2006/picture">
+                  <pic:nvPicPr>
+                    <pic:cNvPr id="0" name="Picture 2" descr="C:\Users\PCHATU~1\AppData\Local\Temp\enhtmlclip\Image(5).png"/>
+                    <pic:cNvPicPr>
+                      <a:picLocks noChangeAspect="1" noChangeArrowheads="1"/>
+                    </pic:cNvPicPr>
+                  </pic:nvPicPr>
+                  <pic:blipFill>
+                    <a:blip r:embed="rId9">
+                      <a:extLst>
+                        <a:ext uri="{28A0092B-C50C-407E-A947-70E740481C1C}">
+                          <a14:useLocalDpi xmlns:a14="http://schemas.microsoft.com/office/drawing/2010/main" val="0"/>
+                        </a:ext>
+                      </a:extLst>
+                    </a:blip>
+                    <a:srcRect/>
+                    <a:stretch>
+                      <a:fillRect/>
+                    </a:stretch>
+                  </pic:blipFill>
+                  <pic:spPr bwMode="auto">
+                    <a:xfrm>
+                      <a:off x="0" y="0"/>
+                      <a:ext cx="2484120" cy="1590040"/>
+                    </a:xfrm>
+                    <a:prstGeom prst="rect">
+                      <a:avLst/>
+                    </a:prstGeom>
+                    <a:noFill/>
+                    <a:ln>
+                      <a:noFill/>
+                    </a:ln>
+                  </pic:spPr>
+                </pic:pic>
+              </a:graphicData>
+            </a:graphic>
+          </wp:inline>
+        </w:drawing>
+      </w:r>
+    </w:p>
+    <w:p>
+      <w:pPr>
+        <w:numPr>
+          <w:ilvl w:val="2"/>
+          <w:numId w:val="5"/>
+        </w:numPr>
+        <w:spacing w:before="100" w:beforeAutospacing="1" w:after="100" w:afterAutospacing="1" w:line="240" w:lineRule="auto"/>
+        <w:rPr>
+          <w:rFonts w:ascii="Times New Roman" w:eastAsia="Times New Roman" w:hAnsi="Times New Roman" w:cs="Times New Roman"/>
+          <w:sz w:val="24"/>
+          <w:szCs w:val="24"/>
+        </w:rPr>
+      </w:pPr>
+      <w:r>
+        <w:rPr>
+          <w:rFonts w:ascii="Times New Roman" w:eastAsia="Times New Roman" w:hAnsi="Times New Roman" w:cs="Times New Roman"/>
+          <w:sz w:val="24"/>
+          <w:szCs w:val="24"/>
+        </w:rPr>
+        <w:t xml:space="preserve">transform: </w:t>
+      </w:r>
+      <w:proofErr w:type="spellStart"/>
+      <w:r>
+        <w:rPr>
+          <w:rFonts w:ascii="Times New Roman" w:eastAsia="Times New Roman" w:hAnsi="Times New Roman" w:cs="Times New Roman"/>
+          <w:sz w:val="24"/>
+          <w:szCs w:val="24"/>
+        </w:rPr>
+        <w:t>skewY</w:t>
+      </w:r>
+      <w:proofErr w:type="spellEnd"/>
+      <w:r>
+        <w:rPr>
+          <w:rFonts w:ascii="Times New Roman" w:eastAsia="Times New Roman" w:hAnsi="Times New Roman" w:cs="Times New Roman"/>
+          <w:sz w:val="24"/>
+          <w:szCs w:val="24"/>
+        </w:rPr>
+        <w:t>(10deg);</w:t>
+      </w:r>
+    </w:p>
+    <w:p>
+      <w:pPr>
+        <w:spacing w:after="0" w:line="240" w:lineRule="auto"/>
+        <w:ind w:left="720"/>
+        <w:rPr>
+          <w:rFonts w:ascii="Times New Roman" w:eastAsia="Times New Roman" w:hAnsi="Times New Roman" w:cs="Times New Roman"/>
+          <w:sz w:val="24"/>
+          <w:szCs w:val="24"/>
+        </w:rPr>
+      </w:pPr>
+      <w:r>
+        <w:rPr>
+          <w:rFonts w:ascii="Times New Roman" w:eastAsia="Times New Roman" w:hAnsi="Times New Roman" w:cs="Times New Roman"/>
+          <w:sz w:val="24"/>
+          <w:szCs w:val="24"/>
+        </w:rPr>
+        <w:lastRenderedPageBreak/>
+        <w:t>                  </w:t>
+      </w:r>
+      <w:r>
+        <w:rPr>
+          <w:rFonts w:ascii="Times New Roman" w:eastAsia="Times New Roman" w:hAnsi="Times New Roman" w:cs="Times New Roman"/>
+          <w:noProof/>
+          <w:sz w:val="24"/>
+          <w:szCs w:val="24"/>
+        </w:rPr>
+        <w:drawing>
+          <wp:inline distT="0" distB="0" distL="0" distR="0">
+            <wp:extent cx="2484120" cy="1706245"/>
+            <wp:effectExtent l="0" t="0" r="0" b="8255"/>
+            <wp:docPr id="1" name="Picture 1" descr="C:\Users\PCHATU~1\AppData\Local\Temp\enhtmlclip\Image(6).png"/>
+            <wp:cNvGraphicFramePr>
+              <a:graphicFrameLocks xmlns:a="http://schemas.openxmlformats.org/drawingml/2006/main" noChangeAspect="1"/>
+            </wp:cNvGraphicFramePr>
+            <a:graphic xmlns:a="http://schemas.openxmlformats.org/drawingml/2006/main">
+              <a:graphicData uri="http://schemas.openxmlformats.org/drawingml/2006/picture">
+                <pic:pic xmlns:pic="http://schemas.openxmlformats.org/drawingml/2006/picture">
+                  <pic:nvPicPr>
+                    <pic:cNvPr id="0" name="Picture 3" descr="C:\Users\PCHATU~1\AppData\Local\Temp\enhtmlclip\Image(6).png"/>
+                    <pic:cNvPicPr>
+                      <a:picLocks noChangeAspect="1" noChangeArrowheads="1"/>
+                    </pic:cNvPicPr>
+                  </pic:nvPicPr>
+                  <pic:blipFill>
+                    <a:blip r:embed="rId10">
+                      <a:extLst>
+                        <a:ext uri="{28A0092B-C50C-407E-A947-70E740481C1C}">
+                          <a14:useLocalDpi xmlns:a14="http://schemas.microsoft.com/office/drawing/2010/main" val="0"/>
+                        </a:ext>
+                      </a:extLst>
+                    </a:blip>
+                    <a:srcRect/>
+                    <a:stretch>
+                      <a:fillRect/>
+                    </a:stretch>
+                  </pic:blipFill>
+                  <pic:spPr bwMode="auto">
+                    <a:xfrm>
+                      <a:off x="0" y="0"/>
+                      <a:ext cx="2484120" cy="1706245"/>
+                    </a:xfrm>
+                    <a:prstGeom prst="rect">
+                      <a:avLst/>
+                    </a:prstGeom>
+                    <a:noFill/>
+                    <a:ln>
+                      <a:noFill/>
+                    </a:ln>
+                  </pic:spPr>
+                </pic:pic>
+              </a:graphicData>
+            </a:graphic>
+          </wp:inline>
+        </w:drawing>
       </w:r>
     </w:p>
     <w:p>
       <w:pPr>
         <w:numPr>
           <w:ilvl w:val="0"/>
-          <w:numId w:val="1"/>
-        </w:numPr>
-        <w:spacing w:after="0" w:line="240" w:lineRule="auto"/>
-        <w:rPr>
-          <w:rFonts w:ascii="Times New Roman" w:eastAsia="Times New Roman" w:hAnsi="Times New Roman" w:cs="Times New Roman"/>
-          <w:sz w:val="24"/>
-          <w:szCs w:val="24"/>
-        </w:rPr>
-      </w:pPr>
-      <w:r>
-        <w:rPr>
-          <w:rFonts w:ascii="Times New Roman" w:eastAsia="Times New Roman" w:hAnsi="Times New Roman" w:cs="Times New Roman"/>
-          <w:sz w:val="24"/>
-          <w:szCs w:val="24"/>
-        </w:rPr>
-        <w:t>Transform property can be used with pseudo-classes, such as :hover to add interactivity</w:t>
+          <w:numId w:val="5"/>
+        </w:numPr>
+        <w:spacing w:before="100" w:beforeAutospacing="1" w:after="100" w:afterAutospacing="1" w:line="240" w:lineRule="auto"/>
+        <w:rPr>
+          <w:rFonts w:ascii="Times New Roman" w:eastAsia="Times New Roman" w:hAnsi="Times New Roman" w:cs="Times New Roman"/>
+          <w:sz w:val="24"/>
+          <w:szCs w:val="24"/>
+        </w:rPr>
+      </w:pPr>
+      <w:r>
+        <w:rPr>
+          <w:rFonts w:ascii="Times New Roman" w:eastAsia="Times New Roman" w:hAnsi="Times New Roman" w:cs="Times New Roman"/>
+          <w:sz w:val="24"/>
+          <w:szCs w:val="24"/>
+        </w:rPr>
+        <w:t xml:space="preserve">rotate() function of the transform property - works the same was as </w:t>
+      </w:r>
+      <w:proofErr w:type="spellStart"/>
+      <w:r>
+        <w:rPr>
+          <w:rFonts w:ascii="Times New Roman" w:eastAsia="Times New Roman" w:hAnsi="Times New Roman" w:cs="Times New Roman"/>
+          <w:sz w:val="24"/>
+          <w:szCs w:val="24"/>
+        </w:rPr>
+        <w:t>skewX</w:t>
+      </w:r>
+      <w:proofErr w:type="spellEnd"/>
+      <w:r>
+        <w:rPr>
+          <w:rFonts w:ascii="Times New Roman" w:eastAsia="Times New Roman" w:hAnsi="Times New Roman" w:cs="Times New Roman"/>
+          <w:sz w:val="24"/>
+          <w:szCs w:val="24"/>
+        </w:rPr>
+        <w:t xml:space="preserve">() and </w:t>
+      </w:r>
+      <w:proofErr w:type="spellStart"/>
+      <w:r>
+        <w:rPr>
+          <w:rFonts w:ascii="Times New Roman" w:eastAsia="Times New Roman" w:hAnsi="Times New Roman" w:cs="Times New Roman"/>
+          <w:sz w:val="24"/>
+          <w:szCs w:val="24"/>
+        </w:rPr>
+        <w:t>skewY</w:t>
+      </w:r>
+      <w:proofErr w:type="spellEnd"/>
+      <w:r>
+        <w:rPr>
+          <w:rFonts w:ascii="Times New Roman" w:eastAsia="Times New Roman" w:hAnsi="Times New Roman" w:cs="Times New Roman"/>
+          <w:sz w:val="24"/>
+          <w:szCs w:val="24"/>
+        </w:rPr>
+        <w:t>() </w:t>
+      </w:r>
+    </w:p>
+    <w:p>
+      <w:pPr>
+        <w:numPr>
+          <w:ilvl w:val="0"/>
+          <w:numId w:val="5"/>
+        </w:numPr>
+        <w:spacing w:before="100" w:beforeAutospacing="1" w:after="100" w:afterAutospacing="1" w:line="240" w:lineRule="auto"/>
+        <w:rPr>
+          <w:rFonts w:ascii="Times New Roman" w:eastAsia="Times New Roman" w:hAnsi="Times New Roman" w:cs="Times New Roman"/>
+          <w:sz w:val="24"/>
+          <w:szCs w:val="24"/>
+        </w:rPr>
+      </w:pPr>
+      <w:r>
+        <w:rPr>
+          <w:rFonts w:ascii="Times New Roman" w:eastAsia="Times New Roman" w:hAnsi="Times New Roman" w:cs="Times New Roman"/>
+          <w:sz w:val="24"/>
+          <w:szCs w:val="24"/>
+        </w:rPr>
+        <w:t>border-radius: 50% creates a circle</w:t>
+      </w:r>
+    </w:p>
+    <w:p>
+      <w:pPr>
+        <w:numPr>
+          <w:ilvl w:val="0"/>
+          <w:numId w:val="5"/>
+        </w:numPr>
+        <w:spacing w:before="100" w:beforeAutospacing="1" w:after="100" w:afterAutospacing="1" w:line="240" w:lineRule="auto"/>
+        <w:rPr>
+          <w:rFonts w:ascii="Times New Roman" w:eastAsia="Times New Roman" w:hAnsi="Times New Roman" w:cs="Times New Roman"/>
+          <w:sz w:val="24"/>
+          <w:szCs w:val="24"/>
+        </w:rPr>
+      </w:pPr>
+      <w:r>
+        <w:rPr>
+          <w:rFonts w:ascii="Times New Roman" w:eastAsia="Times New Roman" w:hAnsi="Times New Roman" w:cs="Times New Roman"/>
+          <w:sz w:val="24"/>
+          <w:szCs w:val="24"/>
+        </w:rPr>
+        <w:t>box-shadow property (offset-x, offset-y, blur-radius, spread-radius, color) is used to set the shadow of an element</w:t>
       </w:r>
     </w:p>
     <w:p>
       <w:pPr>
         <w:numPr>
           <w:ilvl w:val="1"/>
-          <w:numId w:val="1"/>
-        </w:numPr>
-        <w:spacing w:after="0" w:line="240" w:lineRule="auto"/>
-        <w:rPr>
-          <w:rFonts w:ascii="Times New Roman" w:eastAsia="Times New Roman" w:hAnsi="Times New Roman" w:cs="Times New Roman"/>
-          <w:sz w:val="24"/>
-          <w:szCs w:val="24"/>
-        </w:rPr>
-      </w:pPr>
-      <w:r>
-        <w:rPr>
-          <w:rFonts w:ascii="Times New Roman" w:eastAsia="Times New Roman" w:hAnsi="Times New Roman" w:cs="Times New Roman"/>
-          <w:sz w:val="24"/>
-          <w:szCs w:val="24"/>
-        </w:rPr>
-        <w:lastRenderedPageBreak/>
-        <w:t>Example: to scale the paragraph elements to 2.1 times their original size when a user hovers over them:</w:t>
-      </w:r>
-    </w:p>
-    <w:p>
-      <w:pPr>
-        <w:spacing w:after="0" w:line="240" w:lineRule="auto"/>
-        <w:ind w:left="1440"/>
-        <w:rPr>
-          <w:rFonts w:ascii="Times New Roman" w:eastAsia="Times New Roman" w:hAnsi="Times New Roman" w:cs="Times New Roman"/>
-          <w:sz w:val="24"/>
-          <w:szCs w:val="24"/>
-        </w:rPr>
-      </w:pPr>
-      <w:proofErr w:type="gramStart"/>
-      <w:r>
-        <w:rPr>
-          <w:rFonts w:ascii="Times New Roman" w:eastAsia="Times New Roman" w:hAnsi="Times New Roman" w:cs="Times New Roman"/>
-          <w:sz w:val="24"/>
-          <w:szCs w:val="24"/>
-        </w:rPr>
-        <w:t>p:</w:t>
-      </w:r>
-      <w:proofErr w:type="gramEnd"/>
-      <w:r>
-        <w:rPr>
-          <w:rFonts w:ascii="Times New Roman" w:eastAsia="Times New Roman" w:hAnsi="Times New Roman" w:cs="Times New Roman"/>
-          <w:sz w:val="24"/>
-          <w:szCs w:val="24"/>
-        </w:rPr>
-        <w:t>hover {</w:t>
-      </w:r>
-    </w:p>
-    <w:p>
-      <w:pPr>
-        <w:spacing w:after="0" w:line="240" w:lineRule="auto"/>
-        <w:ind w:left="720"/>
-        <w:rPr>
-          <w:rFonts w:ascii="Times New Roman" w:eastAsia="Times New Roman" w:hAnsi="Times New Roman" w:cs="Times New Roman"/>
-          <w:sz w:val="24"/>
-          <w:szCs w:val="24"/>
-        </w:rPr>
-      </w:pPr>
-      <w:r>
-        <w:rPr>
-          <w:rFonts w:ascii="Times New Roman" w:eastAsia="Times New Roman" w:hAnsi="Times New Roman" w:cs="Times New Roman"/>
-          <w:sz w:val="24"/>
-          <w:szCs w:val="24"/>
-        </w:rPr>
-        <w:t>              </w:t>
-      </w:r>
-      <w:proofErr w:type="gramStart"/>
-      <w:r>
-        <w:rPr>
-          <w:rFonts w:ascii="Times New Roman" w:eastAsia="Times New Roman" w:hAnsi="Times New Roman" w:cs="Times New Roman"/>
-          <w:sz w:val="24"/>
-          <w:szCs w:val="24"/>
-        </w:rPr>
-        <w:t>transform</w:t>
-      </w:r>
-      <w:proofErr w:type="gramEnd"/>
-      <w:r>
-        <w:rPr>
-          <w:rFonts w:ascii="Times New Roman" w:eastAsia="Times New Roman" w:hAnsi="Times New Roman" w:cs="Times New Roman"/>
-          <w:sz w:val="24"/>
-          <w:szCs w:val="24"/>
-        </w:rPr>
-        <w:t>: scale(2.1);</w:t>
-      </w:r>
-    </w:p>
-    <w:p>
-      <w:pPr>
-        <w:spacing w:after="0" w:line="240" w:lineRule="auto"/>
-        <w:ind w:left="720"/>
-        <w:rPr>
-          <w:rFonts w:ascii="Times New Roman" w:eastAsia="Times New Roman" w:hAnsi="Times New Roman" w:cs="Times New Roman"/>
-          <w:sz w:val="24"/>
-          <w:szCs w:val="24"/>
-        </w:rPr>
-      </w:pPr>
-      <w:r>
-        <w:rPr>
-          <w:rFonts w:ascii="Times New Roman" w:eastAsia="Times New Roman" w:hAnsi="Times New Roman" w:cs="Times New Roman"/>
-          <w:sz w:val="24"/>
-          <w:szCs w:val="24"/>
-        </w:rPr>
-        <w:t>          }</w:t>
-      </w:r>
-    </w:p>
-    <w:p>
-      <w:pPr>
-        <w:spacing w:after="0" w:line="240" w:lineRule="auto"/>
+          <w:numId w:val="5"/>
+        </w:numPr>
+        <w:spacing w:before="100" w:beforeAutospacing="1" w:after="100" w:afterAutospacing="1" w:line="240" w:lineRule="auto"/>
+        <w:rPr>
+          <w:rFonts w:ascii="Times New Roman" w:eastAsia="Times New Roman" w:hAnsi="Times New Roman" w:cs="Times New Roman"/>
+          <w:sz w:val="24"/>
+          <w:szCs w:val="24"/>
+        </w:rPr>
+      </w:pPr>
+      <w:r>
+        <w:rPr>
+          <w:rFonts w:ascii="Times New Roman" w:eastAsia="Times New Roman" w:hAnsi="Times New Roman" w:cs="Times New Roman"/>
+          <w:sz w:val="24"/>
+          <w:szCs w:val="24"/>
+        </w:rPr>
+        <w:t>blur-radius and spread-radius values are optional</w:t>
+      </w:r>
+    </w:p>
+    <w:p>
+      <w:pPr>
+        <w:numPr>
+          <w:ilvl w:val="0"/>
+          <w:numId w:val="5"/>
+        </w:numPr>
+        <w:spacing w:before="100" w:beforeAutospacing="1" w:after="100" w:afterAutospacing="1" w:line="240" w:lineRule="auto"/>
+        <w:rPr>
+          <w:rFonts w:ascii="Times New Roman" w:eastAsia="Times New Roman" w:hAnsi="Times New Roman" w:cs="Times New Roman"/>
+          <w:sz w:val="24"/>
+          <w:szCs w:val="24"/>
+        </w:rPr>
+      </w:pPr>
+      <w:r>
+        <w:rPr>
+          <w:rFonts w:ascii="Times New Roman" w:eastAsia="Times New Roman" w:hAnsi="Times New Roman" w:cs="Times New Roman"/>
+          <w:sz w:val="24"/>
+          <w:szCs w:val="24"/>
+        </w:rPr>
+        <w:t>background-color can be set to transparent</w:t>
+      </w:r>
+    </w:p>
+    <w:p>
+      <w:pPr>
+        <w:numPr>
+          <w:ilvl w:val="0"/>
+          <w:numId w:val="5"/>
+        </w:numPr>
+        <w:spacing w:before="100" w:beforeAutospacing="1" w:after="100" w:afterAutospacing="1" w:line="240" w:lineRule="auto"/>
+        <w:rPr>
+          <w:rFonts w:ascii="Times New Roman" w:eastAsia="Times New Roman" w:hAnsi="Times New Roman" w:cs="Times New Roman"/>
+          <w:sz w:val="24"/>
+          <w:szCs w:val="24"/>
+        </w:rPr>
+      </w:pPr>
+      <w:r>
+        <w:rPr>
+          <w:rFonts w:ascii="Times New Roman" w:eastAsia="Times New Roman" w:hAnsi="Times New Roman" w:cs="Times New Roman"/>
+          <w:sz w:val="24"/>
+          <w:szCs w:val="24"/>
+        </w:rPr>
+        <w:t>::before and :: after pseudo-elements are used to add something before and after a selected element</w:t>
+      </w:r>
+    </w:p>
+    <w:p>
+      <w:pPr>
+        <w:numPr>
+          <w:ilvl w:val="1"/>
+          <w:numId w:val="5"/>
+        </w:numPr>
+        <w:spacing w:before="100" w:beforeAutospacing="1" w:after="100" w:afterAutospacing="1" w:line="240" w:lineRule="auto"/>
+        <w:rPr>
+          <w:rFonts w:ascii="Times New Roman" w:eastAsia="Times New Roman" w:hAnsi="Times New Roman" w:cs="Times New Roman"/>
+          <w:sz w:val="24"/>
+          <w:szCs w:val="24"/>
+        </w:rPr>
+      </w:pPr>
+      <w:r>
+        <w:rPr>
+          <w:rFonts w:ascii="Times New Roman" w:eastAsia="Times New Roman" w:hAnsi="Times New Roman" w:cs="Times New Roman"/>
+          <w:sz w:val="24"/>
+          <w:szCs w:val="24"/>
+        </w:rPr>
+        <w:t>Must have a content property that is usually used to add text or photo to the element</w:t>
+      </w:r>
+    </w:p>
+    <w:p>
+      <w:pPr>
+        <w:numPr>
+          <w:ilvl w:val="1"/>
+          <w:numId w:val="5"/>
+        </w:numPr>
+        <w:spacing w:before="100" w:beforeAutospacing="1" w:after="100" w:afterAutospacing="1" w:line="240" w:lineRule="auto"/>
+        <w:rPr>
+          <w:rFonts w:ascii="Times New Roman" w:eastAsia="Times New Roman" w:hAnsi="Times New Roman" w:cs="Times New Roman"/>
+          <w:sz w:val="24"/>
+          <w:szCs w:val="24"/>
+        </w:rPr>
+      </w:pPr>
+      <w:r>
+        <w:rPr>
+          <w:rFonts w:ascii="Times New Roman" w:eastAsia="Times New Roman" w:hAnsi="Times New Roman" w:cs="Times New Roman"/>
+          <w:sz w:val="24"/>
+          <w:szCs w:val="24"/>
+        </w:rPr>
+        <w:t>When ::before and ::after are used to make shapes, content property is set to an empty string (content: ""); </w:t>
+      </w:r>
+    </w:p>
+    <w:p>
+      <w:pPr>
+        <w:numPr>
+          <w:ilvl w:val="0"/>
+          <w:numId w:val="5"/>
+        </w:numPr>
+        <w:spacing w:before="100" w:beforeAutospacing="1" w:after="100" w:afterAutospacing="1" w:line="240" w:lineRule="auto"/>
+        <w:rPr>
+          <w:rFonts w:ascii="Times New Roman" w:eastAsia="Times New Roman" w:hAnsi="Times New Roman" w:cs="Times New Roman"/>
+          <w:sz w:val="24"/>
+          <w:szCs w:val="24"/>
+        </w:rPr>
+      </w:pPr>
+      <w:r>
+        <w:rPr>
+          <w:rFonts w:ascii="Times New Roman" w:eastAsia="Times New Roman" w:hAnsi="Times New Roman" w:cs="Times New Roman"/>
+          <w:sz w:val="24"/>
+          <w:szCs w:val="24"/>
+        </w:rPr>
+        <w:t>margin: auto;</w:t>
+      </w:r>
+    </w:p>
+    <w:p>
+      <w:pPr>
+        <w:numPr>
+          <w:ilvl w:val="1"/>
+          <w:numId w:val="5"/>
+        </w:numPr>
+        <w:spacing w:before="100" w:beforeAutospacing="1" w:after="100" w:afterAutospacing="1" w:line="240" w:lineRule="auto"/>
+        <w:rPr>
+          <w:rFonts w:ascii="Times New Roman" w:eastAsia="Times New Roman" w:hAnsi="Times New Roman" w:cs="Times New Roman"/>
+          <w:sz w:val="24"/>
+          <w:szCs w:val="24"/>
+        </w:rPr>
+      </w:pPr>
+      <w:r>
+        <w:rPr>
+          <w:rFonts w:ascii="Times New Roman" w:eastAsia="Times New Roman" w:hAnsi="Times New Roman" w:cs="Times New Roman"/>
+          <w:sz w:val="24"/>
+          <w:szCs w:val="24"/>
+        </w:rPr>
+        <w:t>Can be used to center an element horizontally and vertically</w:t>
+      </w:r>
+    </w:p>
+    <w:p>
+      <w:pPr>
+        <w:pStyle w:val="ListParagraph"/>
+        <w:numPr>
+          <w:ilvl w:val="0"/>
+          <w:numId w:val="5"/>
+        </w:numPr>
+        <w:spacing w:after="0" w:line="240" w:lineRule="auto"/>
+        <w:rPr>
+          <w:rFonts w:ascii="Times New Roman" w:eastAsia="Times New Roman" w:hAnsi="Times New Roman" w:cs="Times New Roman"/>
+          <w:sz w:val="24"/>
+          <w:szCs w:val="24"/>
+        </w:rPr>
       </w:pPr>
       <w:bookmarkStart w:id="0" w:name="_GoBack"/>
       <w:bookmarkEnd w:id="0"/>
+    </w:p>
+    <w:p>
+      <w:pPr>
+        <w:spacing w:after="0" w:line="240" w:lineRule="auto"/>
+      </w:pPr>
     </w:p>
     <w:sectPr>
       <w:pgSz w:w="12240" w:h="15840"/>
@@ -4571,9 +5241,9 @@
     </w:lvl>
   </w:abstractNum>
   <w:abstractNum w:abstractNumId="1" w15:restartNumberingAfterBreak="0">
-    <w:nsid w:val="182909EB"/>
+    <w:nsid w:val="0DE9576B"/>
     <w:multiLevelType w:val="multilevel"/>
-    <w:tmpl w:val="801E89C6"/>
+    <w:tmpl w:val="BF1E7D44"/>
     <w:lvl w:ilvl="0">
       <w:start w:val="1"/>
       <w:numFmt w:val="bullet"/>
@@ -4622,7 +5292,7 @@
         <w:sz w:val="20"/>
       </w:rPr>
     </w:lvl>
-    <w:lvl w:ilvl="3">
+    <w:lvl w:ilvl="3" w:tentative="1">
       <w:start w:val="1"/>
       <w:numFmt w:val="bullet"/>
       <w:lvlText w:val=""/>
@@ -4720,9 +5390,9 @@
     </w:lvl>
   </w:abstractNum>
   <w:abstractNum w:abstractNumId="2" w15:restartNumberingAfterBreak="0">
-    <w:nsid w:val="63587C96"/>
+    <w:nsid w:val="182909EB"/>
     <w:multiLevelType w:val="multilevel"/>
-    <w:tmpl w:val="B1FC9E82"/>
+    <w:tmpl w:val="801E89C6"/>
     <w:lvl w:ilvl="0">
       <w:start w:val="1"/>
       <w:numFmt w:val="bullet"/>
@@ -4771,7 +5441,7 @@
         <w:sz w:val="20"/>
       </w:rPr>
     </w:lvl>
-    <w:lvl w:ilvl="3" w:tentative="1">
+    <w:lvl w:ilvl="3">
       <w:start w:val="1"/>
       <w:numFmt w:val="bullet"/>
       <w:lvlText w:val=""/>
@@ -4869,9 +5539,122 @@
     </w:lvl>
   </w:abstractNum>
   <w:abstractNum w:abstractNumId="3" w15:restartNumberingAfterBreak="0">
-    <w:nsid w:val="7EEF6D3C"/>
+    <w:nsid w:val="3DA81662"/>
+    <w:multiLevelType w:val="hybridMultilevel"/>
+    <w:tmpl w:val="BB44B6D0"/>
+    <w:lvl w:ilvl="0" w:tplc="04090001">
+      <w:start w:val="1"/>
+      <w:numFmt w:val="bullet"/>
+      <w:lvlText w:val=""/>
+      <w:lvlJc w:val="left"/>
+      <w:pPr>
+        <w:ind w:left="1080" w:hanging="360"/>
+      </w:pPr>
+      <w:rPr>
+        <w:rFonts w:ascii="Symbol" w:hAnsi="Symbol" w:hint="default"/>
+      </w:rPr>
+    </w:lvl>
+    <w:lvl w:ilvl="1" w:tplc="04090003">
+      <w:start w:val="1"/>
+      <w:numFmt w:val="bullet"/>
+      <w:lvlText w:val="o"/>
+      <w:lvlJc w:val="left"/>
+      <w:pPr>
+        <w:ind w:left="1800" w:hanging="360"/>
+      </w:pPr>
+      <w:rPr>
+        <w:rFonts w:ascii="Courier New" w:hAnsi="Courier New" w:cs="Courier New" w:hint="default"/>
+      </w:rPr>
+    </w:lvl>
+    <w:lvl w:ilvl="2" w:tplc="04090005">
+      <w:start w:val="1"/>
+      <w:numFmt w:val="bullet"/>
+      <w:lvlText w:val=""/>
+      <w:lvlJc w:val="left"/>
+      <w:pPr>
+        <w:ind w:left="2520" w:hanging="360"/>
+      </w:pPr>
+      <w:rPr>
+        <w:rFonts w:ascii="Wingdings" w:hAnsi="Wingdings" w:hint="default"/>
+      </w:rPr>
+    </w:lvl>
+    <w:lvl w:ilvl="3" w:tplc="04090001" w:tentative="1">
+      <w:start w:val="1"/>
+      <w:numFmt w:val="bullet"/>
+      <w:lvlText w:val=""/>
+      <w:lvlJc w:val="left"/>
+      <w:pPr>
+        <w:ind w:left="3240" w:hanging="360"/>
+      </w:pPr>
+      <w:rPr>
+        <w:rFonts w:ascii="Symbol" w:hAnsi="Symbol" w:hint="default"/>
+      </w:rPr>
+    </w:lvl>
+    <w:lvl w:ilvl="4" w:tplc="04090003" w:tentative="1">
+      <w:start w:val="1"/>
+      <w:numFmt w:val="bullet"/>
+      <w:lvlText w:val="o"/>
+      <w:lvlJc w:val="left"/>
+      <w:pPr>
+        <w:ind w:left="3960" w:hanging="360"/>
+      </w:pPr>
+      <w:rPr>
+        <w:rFonts w:ascii="Courier New" w:hAnsi="Courier New" w:cs="Courier New" w:hint="default"/>
+      </w:rPr>
+    </w:lvl>
+    <w:lvl w:ilvl="5" w:tplc="04090005" w:tentative="1">
+      <w:start w:val="1"/>
+      <w:numFmt w:val="bullet"/>
+      <w:lvlText w:val=""/>
+      <w:lvlJc w:val="left"/>
+      <w:pPr>
+        <w:ind w:left="4680" w:hanging="360"/>
+      </w:pPr>
+      <w:rPr>
+        <w:rFonts w:ascii="Wingdings" w:hAnsi="Wingdings" w:hint="default"/>
+      </w:rPr>
+    </w:lvl>
+    <w:lvl w:ilvl="6" w:tplc="04090001" w:tentative="1">
+      <w:start w:val="1"/>
+      <w:numFmt w:val="bullet"/>
+      <w:lvlText w:val=""/>
+      <w:lvlJc w:val="left"/>
+      <w:pPr>
+        <w:ind w:left="5400" w:hanging="360"/>
+      </w:pPr>
+      <w:rPr>
+        <w:rFonts w:ascii="Symbol" w:hAnsi="Symbol" w:hint="default"/>
+      </w:rPr>
+    </w:lvl>
+    <w:lvl w:ilvl="7" w:tplc="04090003" w:tentative="1">
+      <w:start w:val="1"/>
+      <w:numFmt w:val="bullet"/>
+      <w:lvlText w:val="o"/>
+      <w:lvlJc w:val="left"/>
+      <w:pPr>
+        <w:ind w:left="6120" w:hanging="360"/>
+      </w:pPr>
+      <w:rPr>
+        <w:rFonts w:ascii="Courier New" w:hAnsi="Courier New" w:cs="Courier New" w:hint="default"/>
+      </w:rPr>
+    </w:lvl>
+    <w:lvl w:ilvl="8" w:tplc="04090005" w:tentative="1">
+      <w:start w:val="1"/>
+      <w:numFmt w:val="bullet"/>
+      <w:lvlText w:val=""/>
+      <w:lvlJc w:val="left"/>
+      <w:pPr>
+        <w:ind w:left="6840" w:hanging="360"/>
+      </w:pPr>
+      <w:rPr>
+        <w:rFonts w:ascii="Wingdings" w:hAnsi="Wingdings" w:hint="default"/>
+      </w:rPr>
+    </w:lvl>
+  </w:abstractNum>
+  <w:abstractNum w:abstractNumId="4" w15:restartNumberingAfterBreak="0">
+    <w:nsid w:val="63587C96"/>
     <w:multiLevelType w:val="multilevel"/>
-    <w:tmpl w:val="B05AE8E6"/>
+    <w:tmpl w:val="B1FC9E82"/>
     <w:lvl w:ilvl="0">
       <w:start w:val="1"/>
       <w:numFmt w:val="bullet"/>
@@ -4904,7 +5687,7 @@
         <w:sz w:val="20"/>
       </w:rPr>
     </w:lvl>
-    <w:lvl w:ilvl="2" w:tentative="1">
+    <w:lvl w:ilvl="2">
       <w:start w:val="1"/>
       <w:numFmt w:val="bullet"/>
       <w:lvlText w:val=""/>
@@ -5017,17 +5800,172 @@
       </w:rPr>
     </w:lvl>
   </w:abstractNum>
+  <w:abstractNum w:abstractNumId="5" w15:restartNumberingAfterBreak="0">
+    <w:nsid w:val="7EEF6D3C"/>
+    <w:multiLevelType w:val="multilevel"/>
+    <w:tmpl w:val="B05AE8E6"/>
+    <w:lvl w:ilvl="0">
+      <w:start w:val="1"/>
+      <w:numFmt w:val="bullet"/>
+      <w:lvlText w:val=""/>
+      <w:lvlJc w:val="left"/>
+      <w:pPr>
+        <w:tabs>
+          <w:tab w:val="num" w:pos="720"/>
+        </w:tabs>
+        <w:ind w:left="720" w:hanging="360"/>
+      </w:pPr>
+      <w:rPr>
+        <w:rFonts w:ascii="Symbol" w:hAnsi="Symbol" w:hint="default"/>
+        <w:sz w:val="20"/>
+      </w:rPr>
+    </w:lvl>
+    <w:lvl w:ilvl="1">
+      <w:start w:val="1"/>
+      <w:numFmt w:val="bullet"/>
+      <w:lvlText w:val="o"/>
+      <w:lvlJc w:val="left"/>
+      <w:pPr>
+        <w:tabs>
+          <w:tab w:val="num" w:pos="1440"/>
+        </w:tabs>
+        <w:ind w:left="1440" w:hanging="360"/>
+      </w:pPr>
+      <w:rPr>
+        <w:rFonts w:ascii="Courier New" w:hAnsi="Courier New" w:hint="default"/>
+        <w:sz w:val="20"/>
+      </w:rPr>
+    </w:lvl>
+    <w:lvl w:ilvl="2" w:tentative="1">
+      <w:start w:val="1"/>
+      <w:numFmt w:val="bullet"/>
+      <w:lvlText w:val=""/>
+      <w:lvlJc w:val="left"/>
+      <w:pPr>
+        <w:tabs>
+          <w:tab w:val="num" w:pos="2160"/>
+        </w:tabs>
+        <w:ind w:left="2160" w:hanging="360"/>
+      </w:pPr>
+      <w:rPr>
+        <w:rFonts w:ascii="Wingdings" w:hAnsi="Wingdings" w:hint="default"/>
+        <w:sz w:val="20"/>
+      </w:rPr>
+    </w:lvl>
+    <w:lvl w:ilvl="3" w:tentative="1">
+      <w:start w:val="1"/>
+      <w:numFmt w:val="bullet"/>
+      <w:lvlText w:val=""/>
+      <w:lvlJc w:val="left"/>
+      <w:pPr>
+        <w:tabs>
+          <w:tab w:val="num" w:pos="2880"/>
+        </w:tabs>
+        <w:ind w:left="2880" w:hanging="360"/>
+      </w:pPr>
+      <w:rPr>
+        <w:rFonts w:ascii="Wingdings" w:hAnsi="Wingdings" w:hint="default"/>
+        <w:sz w:val="20"/>
+      </w:rPr>
+    </w:lvl>
+    <w:lvl w:ilvl="4" w:tentative="1">
+      <w:start w:val="1"/>
+      <w:numFmt w:val="bullet"/>
+      <w:lvlText w:val=""/>
+      <w:lvlJc w:val="left"/>
+      <w:pPr>
+        <w:tabs>
+          <w:tab w:val="num" w:pos="3600"/>
+        </w:tabs>
+        <w:ind w:left="3600" w:hanging="360"/>
+      </w:pPr>
+      <w:rPr>
+        <w:rFonts w:ascii="Wingdings" w:hAnsi="Wingdings" w:hint="default"/>
+        <w:sz w:val="20"/>
+      </w:rPr>
+    </w:lvl>
+    <w:lvl w:ilvl="5" w:tentative="1">
+      <w:start w:val="1"/>
+      <w:numFmt w:val="bullet"/>
+      <w:lvlText w:val=""/>
+      <w:lvlJc w:val="left"/>
+      <w:pPr>
+        <w:tabs>
+          <w:tab w:val="num" w:pos="4320"/>
+        </w:tabs>
+        <w:ind w:left="4320" w:hanging="360"/>
+      </w:pPr>
+      <w:rPr>
+        <w:rFonts w:ascii="Wingdings" w:hAnsi="Wingdings" w:hint="default"/>
+        <w:sz w:val="20"/>
+      </w:rPr>
+    </w:lvl>
+    <w:lvl w:ilvl="6" w:tentative="1">
+      <w:start w:val="1"/>
+      <w:numFmt w:val="bullet"/>
+      <w:lvlText w:val=""/>
+      <w:lvlJc w:val="left"/>
+      <w:pPr>
+        <w:tabs>
+          <w:tab w:val="num" w:pos="5040"/>
+        </w:tabs>
+        <w:ind w:left="5040" w:hanging="360"/>
+      </w:pPr>
+      <w:rPr>
+        <w:rFonts w:ascii="Wingdings" w:hAnsi="Wingdings" w:hint="default"/>
+        <w:sz w:val="20"/>
+      </w:rPr>
+    </w:lvl>
+    <w:lvl w:ilvl="7" w:tentative="1">
+      <w:start w:val="1"/>
+      <w:numFmt w:val="bullet"/>
+      <w:lvlText w:val=""/>
+      <w:lvlJc w:val="left"/>
+      <w:pPr>
+        <w:tabs>
+          <w:tab w:val="num" w:pos="5760"/>
+        </w:tabs>
+        <w:ind w:left="5760" w:hanging="360"/>
+      </w:pPr>
+      <w:rPr>
+        <w:rFonts w:ascii="Wingdings" w:hAnsi="Wingdings" w:hint="default"/>
+        <w:sz w:val="20"/>
+      </w:rPr>
+    </w:lvl>
+    <w:lvl w:ilvl="8" w:tentative="1">
+      <w:start w:val="1"/>
+      <w:numFmt w:val="bullet"/>
+      <w:lvlText w:val=""/>
+      <w:lvlJc w:val="left"/>
+      <w:pPr>
+        <w:tabs>
+          <w:tab w:val="num" w:pos="6480"/>
+        </w:tabs>
+        <w:ind w:left="6480" w:hanging="360"/>
+      </w:pPr>
+      <w:rPr>
+        <w:rFonts w:ascii="Wingdings" w:hAnsi="Wingdings" w:hint="default"/>
+        <w:sz w:val="20"/>
+      </w:rPr>
+    </w:lvl>
+  </w:abstractNum>
   <w:num w:numId="1">
-    <w:abstractNumId w:val="1"/>
+    <w:abstractNumId w:val="2"/>
   </w:num>
   <w:num w:numId="2">
     <w:abstractNumId w:val="0"/>
   </w:num>
   <w:num w:numId="3">
-    <w:abstractNumId w:val="2"/>
+    <w:abstractNumId w:val="4"/>
   </w:num>
   <w:num w:numId="4">
+    <w:abstractNumId w:val="5"/>
+  </w:num>
+  <w:num w:numId="5">
     <w:abstractNumId w:val="3"/>
+  </w:num>
+  <w:num w:numId="6">
+    <w:abstractNumId w:val="1"/>
   </w:num>
 </w:numbering>
 </file>
@@ -5465,6 +6403,17 @@
       <w:u w:val="single"/>
     </w:rPr>
   </w:style>
+  <w:style w:type="paragraph" w:styleId="ListParagraph">
+    <w:name w:val="List Paragraph"/>
+    <w:basedOn w:val="Normal"/>
+    <w:uiPriority w:val="34"/>
+    <w:qFormat/>
+    <w:rsid w:val="005358C5"/>
+    <w:pPr>
+      <w:ind w:left="720"/>
+      <w:contextualSpacing/>
+    </w:pPr>
+  </w:style>
 </w:styles>
 </file>
 

</xml_diff>

<commit_message>
More on animation options
</commit_message>
<xml_diff>
--- a/CSS Notes.docx
+++ b/CSS Notes.docx
@@ -5959,6 +5959,995 @@
     </w:p>
     <w:p>
       <w:pPr>
+        <w:numPr>
+          <w:ilvl w:val="0"/>
+          <w:numId w:val="8"/>
+        </w:numPr>
+        <w:spacing w:before="100" w:beforeAutospacing="1" w:after="100" w:afterAutospacing="1" w:line="240" w:lineRule="auto"/>
+        <w:rPr>
+          <w:rFonts w:ascii="Times New Roman" w:eastAsia="Times New Roman" w:hAnsi="Times New Roman" w:cs="Times New Roman"/>
+          <w:sz w:val="24"/>
+          <w:szCs w:val="24"/>
+        </w:rPr>
+      </w:pPr>
+      <w:r>
+        <w:rPr>
+          <w:rFonts w:ascii="Times New Roman" w:eastAsia="Times New Roman" w:hAnsi="Times New Roman" w:cs="Times New Roman"/>
+          <w:sz w:val="24"/>
+          <w:szCs w:val="24"/>
+        </w:rPr>
+        <w:t xml:space="preserve">offset properties </w:t>
+      </w:r>
+      <w:r>
+        <w:rPr>
+          <w:rFonts w:ascii="Times New Roman" w:eastAsia="Times New Roman" w:hAnsi="Times New Roman" w:cs="Times New Roman"/>
+          <w:i/>
+          <w:iCs/>
+          <w:sz w:val="24"/>
+          <w:szCs w:val="24"/>
+        </w:rPr>
+        <w:t>right</w:t>
+      </w:r>
+      <w:r>
+        <w:rPr>
+          <w:rFonts w:ascii="Times New Roman" w:eastAsia="Times New Roman" w:hAnsi="Times New Roman" w:cs="Times New Roman"/>
+          <w:sz w:val="24"/>
+          <w:szCs w:val="24"/>
+        </w:rPr>
+        <w:t xml:space="preserve">, </w:t>
+      </w:r>
+      <w:r>
+        <w:rPr>
+          <w:rFonts w:ascii="Times New Roman" w:eastAsia="Times New Roman" w:hAnsi="Times New Roman" w:cs="Times New Roman"/>
+          <w:i/>
+          <w:iCs/>
+          <w:sz w:val="24"/>
+          <w:szCs w:val="24"/>
+        </w:rPr>
+        <w:t>left</w:t>
+      </w:r>
+      <w:r>
+        <w:rPr>
+          <w:rFonts w:ascii="Times New Roman" w:eastAsia="Times New Roman" w:hAnsi="Times New Roman" w:cs="Times New Roman"/>
+          <w:sz w:val="24"/>
+          <w:szCs w:val="24"/>
+        </w:rPr>
+        <w:t xml:space="preserve">, </w:t>
+      </w:r>
+      <w:r>
+        <w:rPr>
+          <w:rFonts w:ascii="Times New Roman" w:eastAsia="Times New Roman" w:hAnsi="Times New Roman" w:cs="Times New Roman"/>
+          <w:i/>
+          <w:iCs/>
+          <w:sz w:val="24"/>
+          <w:szCs w:val="24"/>
+        </w:rPr>
+        <w:t>top</w:t>
+      </w:r>
+      <w:r>
+        <w:rPr>
+          <w:rFonts w:ascii="Times New Roman" w:eastAsia="Times New Roman" w:hAnsi="Times New Roman" w:cs="Times New Roman"/>
+          <w:sz w:val="24"/>
+          <w:szCs w:val="24"/>
+        </w:rPr>
+        <w:t xml:space="preserve">, and </w:t>
+      </w:r>
+      <w:r>
+        <w:rPr>
+          <w:rFonts w:ascii="Times New Roman" w:eastAsia="Times New Roman" w:hAnsi="Times New Roman" w:cs="Times New Roman"/>
+          <w:i/>
+          <w:iCs/>
+          <w:sz w:val="24"/>
+          <w:szCs w:val="24"/>
+        </w:rPr>
+        <w:t>bottom</w:t>
+      </w:r>
+      <w:r>
+        <w:rPr>
+          <w:rFonts w:ascii="Times New Roman" w:eastAsia="Times New Roman" w:hAnsi="Times New Roman" w:cs="Times New Roman"/>
+          <w:sz w:val="24"/>
+          <w:szCs w:val="24"/>
+        </w:rPr>
+        <w:t xml:space="preserve"> can be used to create movement if elements have a specified </w:t>
+      </w:r>
+      <w:r>
+        <w:rPr>
+          <w:rFonts w:ascii="Times New Roman" w:eastAsia="Times New Roman" w:hAnsi="Times New Roman" w:cs="Times New Roman"/>
+          <w:i/>
+          <w:iCs/>
+          <w:sz w:val="24"/>
+          <w:szCs w:val="24"/>
+        </w:rPr>
+        <w:t>position</w:t>
+      </w:r>
+      <w:r>
+        <w:rPr>
+          <w:rFonts w:ascii="Times New Roman" w:eastAsia="Times New Roman" w:hAnsi="Times New Roman" w:cs="Times New Roman"/>
+          <w:sz w:val="24"/>
+          <w:szCs w:val="24"/>
+        </w:rPr>
+        <w:t xml:space="preserve"> (such as </w:t>
+      </w:r>
+      <w:r>
+        <w:rPr>
+          <w:rFonts w:ascii="Times New Roman" w:eastAsia="Times New Roman" w:hAnsi="Times New Roman" w:cs="Times New Roman"/>
+          <w:i/>
+          <w:iCs/>
+          <w:sz w:val="24"/>
+          <w:szCs w:val="24"/>
+        </w:rPr>
+        <w:t>fixed</w:t>
+      </w:r>
+      <w:r>
+        <w:rPr>
+          <w:rFonts w:ascii="Times New Roman" w:eastAsia="Times New Roman" w:hAnsi="Times New Roman" w:cs="Times New Roman"/>
+          <w:sz w:val="24"/>
+          <w:szCs w:val="24"/>
+        </w:rPr>
+        <w:t xml:space="preserve"> or </w:t>
+      </w:r>
+      <w:r>
+        <w:rPr>
+          <w:rFonts w:ascii="Times New Roman" w:eastAsia="Times New Roman" w:hAnsi="Times New Roman" w:cs="Times New Roman"/>
+          <w:i/>
+          <w:iCs/>
+          <w:sz w:val="24"/>
+          <w:szCs w:val="24"/>
+        </w:rPr>
+        <w:t>relative</w:t>
+      </w:r>
+      <w:r>
+        <w:rPr>
+          <w:rFonts w:ascii="Times New Roman" w:eastAsia="Times New Roman" w:hAnsi="Times New Roman" w:cs="Times New Roman"/>
+          <w:sz w:val="24"/>
+          <w:szCs w:val="24"/>
+        </w:rPr>
+        <w:t>) </w:t>
+      </w:r>
+    </w:p>
+    <w:p>
+      <w:pPr>
+        <w:numPr>
+          <w:ilvl w:val="0"/>
+          <w:numId w:val="8"/>
+        </w:numPr>
+        <w:spacing w:before="100" w:beforeAutospacing="1" w:after="100" w:afterAutospacing="1" w:line="240" w:lineRule="auto"/>
+        <w:rPr>
+          <w:rFonts w:ascii="Times New Roman" w:eastAsia="Times New Roman" w:hAnsi="Times New Roman" w:cs="Times New Roman"/>
+          <w:sz w:val="24"/>
+          <w:szCs w:val="24"/>
+        </w:rPr>
+      </w:pPr>
+      <w:r>
+        <w:rPr>
+          <w:rFonts w:ascii="Times New Roman" w:eastAsia="Times New Roman" w:hAnsi="Times New Roman" w:cs="Times New Roman"/>
+          <w:i/>
+          <w:iCs/>
+          <w:sz w:val="24"/>
+          <w:szCs w:val="24"/>
+        </w:rPr>
+        <w:t>opacity</w:t>
+      </w:r>
+      <w:r>
+        <w:rPr>
+          <w:rFonts w:ascii="Times New Roman" w:eastAsia="Times New Roman" w:hAnsi="Times New Roman" w:cs="Times New Roman"/>
+          <w:sz w:val="24"/>
+          <w:szCs w:val="24"/>
+        </w:rPr>
+        <w:t xml:space="preserve"> values (0 to 1) can be added to </w:t>
+      </w:r>
+      <w:proofErr w:type="spellStart"/>
+      <w:r>
+        <w:rPr>
+          <w:rFonts w:ascii="Times New Roman" w:eastAsia="Times New Roman" w:hAnsi="Times New Roman" w:cs="Times New Roman"/>
+          <w:sz w:val="24"/>
+          <w:szCs w:val="24"/>
+        </w:rPr>
+        <w:t>keyframes</w:t>
+      </w:r>
+      <w:proofErr w:type="spellEnd"/>
+      <w:r>
+        <w:rPr>
+          <w:rFonts w:ascii="Times New Roman" w:eastAsia="Times New Roman" w:hAnsi="Times New Roman" w:cs="Times New Roman"/>
+          <w:sz w:val="24"/>
+          <w:szCs w:val="24"/>
+        </w:rPr>
+        <w:t xml:space="preserve"> as part of animation</w:t>
+      </w:r>
+    </w:p>
+    <w:p>
+      <w:pPr>
+        <w:numPr>
+          <w:ilvl w:val="1"/>
+          <w:numId w:val="8"/>
+        </w:numPr>
+        <w:spacing w:before="100" w:beforeAutospacing="1" w:after="100" w:afterAutospacing="1" w:line="240" w:lineRule="auto"/>
+        <w:rPr>
+          <w:rFonts w:ascii="Times New Roman" w:eastAsia="Times New Roman" w:hAnsi="Times New Roman" w:cs="Times New Roman"/>
+          <w:sz w:val="24"/>
+          <w:szCs w:val="24"/>
+        </w:rPr>
+      </w:pPr>
+      <w:r>
+        <w:rPr>
+          <w:rFonts w:ascii="Times New Roman" w:eastAsia="Times New Roman" w:hAnsi="Times New Roman" w:cs="Times New Roman"/>
+          <w:sz w:val="24"/>
+          <w:szCs w:val="24"/>
+        </w:rPr>
+        <w:t>Example</w:t>
+      </w:r>
+    </w:p>
+    <w:p>
+      <w:pPr>
+        <w:spacing w:after="0" w:line="240" w:lineRule="auto"/>
+        <w:ind w:left="1320"/>
+        <w:rPr>
+          <w:rFonts w:ascii="Times New Roman" w:eastAsia="Times New Roman" w:hAnsi="Times New Roman" w:cs="Times New Roman"/>
+          <w:sz w:val="24"/>
+          <w:szCs w:val="24"/>
+        </w:rPr>
+      </w:pPr>
+      <w:r>
+        <w:rPr>
+          <w:rFonts w:ascii="Times New Roman" w:eastAsia="Times New Roman" w:hAnsi="Times New Roman" w:cs="Times New Roman"/>
+          <w:sz w:val="24"/>
+          <w:szCs w:val="24"/>
+        </w:rPr>
+        <w:t>@</w:t>
+      </w:r>
+      <w:proofErr w:type="spellStart"/>
+      <w:r>
+        <w:rPr>
+          <w:rFonts w:ascii="Times New Roman" w:eastAsia="Times New Roman" w:hAnsi="Times New Roman" w:cs="Times New Roman"/>
+          <w:sz w:val="24"/>
+          <w:szCs w:val="24"/>
+        </w:rPr>
+        <w:t>keyframes</w:t>
+      </w:r>
+      <w:proofErr w:type="spellEnd"/>
+      <w:r>
+        <w:rPr>
+          <w:rFonts w:ascii="Times New Roman" w:eastAsia="Times New Roman" w:hAnsi="Times New Roman" w:cs="Times New Roman"/>
+          <w:sz w:val="24"/>
+          <w:szCs w:val="24"/>
+        </w:rPr>
+        <w:t xml:space="preserve"> fade {</w:t>
+      </w:r>
+    </w:p>
+    <w:p>
+      <w:pPr>
+        <w:spacing w:after="0" w:line="240" w:lineRule="auto"/>
+        <w:ind w:left="1920"/>
+        <w:rPr>
+          <w:rFonts w:ascii="Times New Roman" w:eastAsia="Times New Roman" w:hAnsi="Times New Roman" w:cs="Times New Roman"/>
+          <w:sz w:val="24"/>
+          <w:szCs w:val="24"/>
+        </w:rPr>
+      </w:pPr>
+      <w:r>
+        <w:rPr>
+          <w:rFonts w:ascii="Times New Roman" w:eastAsia="Times New Roman" w:hAnsi="Times New Roman" w:cs="Times New Roman"/>
+          <w:sz w:val="24"/>
+          <w:szCs w:val="24"/>
+        </w:rPr>
+        <w:t>50% {</w:t>
+      </w:r>
+    </w:p>
+    <w:p>
+      <w:pPr>
+        <w:spacing w:after="0" w:line="240" w:lineRule="auto"/>
+        <w:ind w:left="2520"/>
+        <w:rPr>
+          <w:rFonts w:ascii="Times New Roman" w:eastAsia="Times New Roman" w:hAnsi="Times New Roman" w:cs="Times New Roman"/>
+          <w:sz w:val="24"/>
+          <w:szCs w:val="24"/>
+        </w:rPr>
+      </w:pPr>
+      <w:proofErr w:type="gramStart"/>
+      <w:r>
+        <w:rPr>
+          <w:rFonts w:ascii="Times New Roman" w:eastAsia="Times New Roman" w:hAnsi="Times New Roman" w:cs="Times New Roman"/>
+          <w:sz w:val="24"/>
+          <w:szCs w:val="24"/>
+        </w:rPr>
+        <w:t>opacity</w:t>
+      </w:r>
+      <w:proofErr w:type="gramEnd"/>
+      <w:r>
+        <w:rPr>
+          <w:rFonts w:ascii="Times New Roman" w:eastAsia="Times New Roman" w:hAnsi="Times New Roman" w:cs="Times New Roman"/>
+          <w:sz w:val="24"/>
+          <w:szCs w:val="24"/>
+        </w:rPr>
+        <w:t>: 0.1;</w:t>
+      </w:r>
+    </w:p>
+    <w:p>
+      <w:pPr>
+        <w:spacing w:after="0" w:line="240" w:lineRule="auto"/>
+        <w:ind w:left="1920"/>
+        <w:rPr>
+          <w:rFonts w:ascii="Times New Roman" w:eastAsia="Times New Roman" w:hAnsi="Times New Roman" w:cs="Times New Roman"/>
+          <w:sz w:val="24"/>
+          <w:szCs w:val="24"/>
+        </w:rPr>
+      </w:pPr>
+      <w:r>
+        <w:rPr>
+          <w:rFonts w:ascii="Times New Roman" w:eastAsia="Times New Roman" w:hAnsi="Times New Roman" w:cs="Times New Roman"/>
+          <w:sz w:val="24"/>
+          <w:szCs w:val="24"/>
+        </w:rPr>
+        <w:t>}</w:t>
+      </w:r>
+    </w:p>
+    <w:p>
+      <w:pPr>
+        <w:spacing w:after="0" w:line="240" w:lineRule="auto"/>
+        <w:ind w:left="1320"/>
+        <w:rPr>
+          <w:rFonts w:ascii="Times New Roman" w:eastAsia="Times New Roman" w:hAnsi="Times New Roman" w:cs="Times New Roman"/>
+          <w:sz w:val="24"/>
+          <w:szCs w:val="24"/>
+        </w:rPr>
+      </w:pPr>
+      <w:r>
+        <w:rPr>
+          <w:rFonts w:ascii="Times New Roman" w:eastAsia="Times New Roman" w:hAnsi="Times New Roman" w:cs="Times New Roman"/>
+          <w:sz w:val="24"/>
+          <w:szCs w:val="24"/>
+        </w:rPr>
+        <w:t>}</w:t>
+      </w:r>
+    </w:p>
+    <w:p>
+      <w:pPr>
+        <w:numPr>
+          <w:ilvl w:val="0"/>
+          <w:numId w:val="8"/>
+        </w:numPr>
+        <w:spacing w:before="100" w:beforeAutospacing="1" w:after="100" w:afterAutospacing="1" w:line="240" w:lineRule="auto"/>
+        <w:rPr>
+          <w:rFonts w:ascii="Times New Roman" w:eastAsia="Times New Roman" w:hAnsi="Times New Roman" w:cs="Times New Roman"/>
+          <w:sz w:val="24"/>
+          <w:szCs w:val="24"/>
+        </w:rPr>
+      </w:pPr>
+      <w:r>
+        <w:rPr>
+          <w:rFonts w:ascii="Times New Roman" w:eastAsia="Times New Roman" w:hAnsi="Times New Roman" w:cs="Times New Roman"/>
+          <w:i/>
+          <w:iCs/>
+          <w:sz w:val="24"/>
+          <w:szCs w:val="24"/>
+        </w:rPr>
+        <w:t>animation-iteration-count</w:t>
+      </w:r>
+      <w:r>
+        <w:rPr>
+          <w:rFonts w:ascii="Times New Roman" w:eastAsia="Times New Roman" w:hAnsi="Times New Roman" w:cs="Times New Roman"/>
+          <w:sz w:val="24"/>
+          <w:szCs w:val="24"/>
+        </w:rPr>
+        <w:t xml:space="preserve"> property can be used to set how many times an animation is run</w:t>
+      </w:r>
+    </w:p>
+    <w:p>
+      <w:pPr>
+        <w:numPr>
+          <w:ilvl w:val="1"/>
+          <w:numId w:val="8"/>
+        </w:numPr>
+        <w:spacing w:before="100" w:beforeAutospacing="1" w:after="100" w:afterAutospacing="1" w:line="240" w:lineRule="auto"/>
+        <w:rPr>
+          <w:rFonts w:ascii="Times New Roman" w:eastAsia="Times New Roman" w:hAnsi="Times New Roman" w:cs="Times New Roman"/>
+          <w:sz w:val="24"/>
+          <w:szCs w:val="24"/>
+        </w:rPr>
+      </w:pPr>
+      <w:r>
+        <w:rPr>
+          <w:rFonts w:ascii="Times New Roman" w:eastAsia="Times New Roman" w:hAnsi="Times New Roman" w:cs="Times New Roman"/>
+          <w:sz w:val="24"/>
+          <w:szCs w:val="24"/>
+        </w:rPr>
+        <w:t>Can be set to a number (like "3" or to "infinite")</w:t>
+      </w:r>
+    </w:p>
+    <w:p>
+      <w:pPr>
+        <w:numPr>
+          <w:ilvl w:val="1"/>
+          <w:numId w:val="8"/>
+        </w:numPr>
+        <w:spacing w:before="100" w:beforeAutospacing="1" w:after="100" w:afterAutospacing="1" w:line="240" w:lineRule="auto"/>
+        <w:rPr>
+          <w:rFonts w:ascii="Times New Roman" w:eastAsia="Times New Roman" w:hAnsi="Times New Roman" w:cs="Times New Roman"/>
+          <w:sz w:val="24"/>
+          <w:szCs w:val="24"/>
+        </w:rPr>
+      </w:pPr>
+      <w:r>
+        <w:rPr>
+          <w:rFonts w:ascii="Times New Roman" w:eastAsia="Times New Roman" w:hAnsi="Times New Roman" w:cs="Times New Roman"/>
+          <w:sz w:val="24"/>
+          <w:szCs w:val="24"/>
+        </w:rPr>
+        <w:t xml:space="preserve">It is used with the </w:t>
+      </w:r>
+      <w:r>
+        <w:rPr>
+          <w:rFonts w:ascii="Times New Roman" w:eastAsia="Times New Roman" w:hAnsi="Times New Roman" w:cs="Times New Roman"/>
+          <w:i/>
+          <w:iCs/>
+          <w:sz w:val="24"/>
+          <w:szCs w:val="24"/>
+        </w:rPr>
+        <w:t>animation-name</w:t>
+      </w:r>
+      <w:r>
+        <w:rPr>
+          <w:rFonts w:ascii="Times New Roman" w:eastAsia="Times New Roman" w:hAnsi="Times New Roman" w:cs="Times New Roman"/>
+          <w:sz w:val="24"/>
+          <w:szCs w:val="24"/>
+        </w:rPr>
+        <w:t xml:space="preserve"> and </w:t>
+      </w:r>
+      <w:r>
+        <w:rPr>
+          <w:rFonts w:ascii="Times New Roman" w:eastAsia="Times New Roman" w:hAnsi="Times New Roman" w:cs="Times New Roman"/>
+          <w:i/>
+          <w:iCs/>
+          <w:sz w:val="24"/>
+          <w:szCs w:val="24"/>
+        </w:rPr>
+        <w:t>animation-duration</w:t>
+      </w:r>
+      <w:r>
+        <w:rPr>
+          <w:rFonts w:ascii="Times New Roman" w:eastAsia="Times New Roman" w:hAnsi="Times New Roman" w:cs="Times New Roman"/>
+          <w:sz w:val="24"/>
+          <w:szCs w:val="24"/>
+        </w:rPr>
+        <w:t xml:space="preserve"> properties</w:t>
+      </w:r>
+    </w:p>
+    <w:p>
+      <w:pPr>
+        <w:numPr>
+          <w:ilvl w:val="2"/>
+          <w:numId w:val="8"/>
+        </w:numPr>
+        <w:spacing w:before="100" w:beforeAutospacing="1" w:after="100" w:afterAutospacing="1" w:line="240" w:lineRule="auto"/>
+        <w:rPr>
+          <w:rFonts w:ascii="Times New Roman" w:eastAsia="Times New Roman" w:hAnsi="Times New Roman" w:cs="Times New Roman"/>
+          <w:sz w:val="24"/>
+          <w:szCs w:val="24"/>
+        </w:rPr>
+      </w:pPr>
+      <w:r>
+        <w:rPr>
+          <w:rFonts w:ascii="Times New Roman" w:eastAsia="Times New Roman" w:hAnsi="Times New Roman" w:cs="Times New Roman"/>
+          <w:sz w:val="24"/>
+          <w:szCs w:val="24"/>
+        </w:rPr>
+        <w:t>Example: </w:t>
+      </w:r>
+    </w:p>
+    <w:p>
+      <w:pPr>
+        <w:spacing w:before="100" w:beforeAutospacing="1" w:after="100" w:afterAutospacing="1" w:line="240" w:lineRule="auto"/>
+        <w:ind w:left="2160"/>
+        <w:rPr>
+          <w:rFonts w:ascii="Times New Roman" w:eastAsia="Times New Roman" w:hAnsi="Times New Roman" w:cs="Times New Roman"/>
+          <w:sz w:val="24"/>
+          <w:szCs w:val="24"/>
+        </w:rPr>
+      </w:pPr>
+      <w:proofErr w:type="gramStart"/>
+      <w:r>
+        <w:rPr>
+          <w:rFonts w:ascii="Times New Roman" w:eastAsia="Times New Roman" w:hAnsi="Times New Roman" w:cs="Times New Roman"/>
+          <w:color w:val="FF0000"/>
+          <w:sz w:val="24"/>
+          <w:szCs w:val="24"/>
+        </w:rPr>
+        <w:t>animation-name</w:t>
+      </w:r>
+      <w:proofErr w:type="gramEnd"/>
+      <w:r>
+        <w:rPr>
+          <w:rFonts w:ascii="Times New Roman" w:eastAsia="Times New Roman" w:hAnsi="Times New Roman" w:cs="Times New Roman"/>
+          <w:color w:val="FF0000"/>
+          <w:sz w:val="24"/>
+          <w:szCs w:val="24"/>
+        </w:rPr>
+        <w:t>:</w:t>
+      </w:r>
+      <w:r>
+        <w:rPr>
+          <w:rFonts w:ascii="Times New Roman" w:eastAsia="Times New Roman" w:hAnsi="Times New Roman" w:cs="Times New Roman"/>
+          <w:sz w:val="24"/>
+          <w:szCs w:val="24"/>
+        </w:rPr>
+        <w:t xml:space="preserve"> </w:t>
+      </w:r>
+      <w:r>
+        <w:rPr>
+          <w:rFonts w:ascii="Times New Roman" w:eastAsia="Times New Roman" w:hAnsi="Times New Roman" w:cs="Times New Roman"/>
+          <w:color w:val="0451A5"/>
+          <w:sz w:val="24"/>
+          <w:szCs w:val="24"/>
+        </w:rPr>
+        <w:t>bounce</w:t>
+      </w:r>
+      <w:r>
+        <w:rPr>
+          <w:rFonts w:ascii="Times New Roman" w:eastAsia="Times New Roman" w:hAnsi="Times New Roman" w:cs="Times New Roman"/>
+          <w:color w:val="000000"/>
+          <w:sz w:val="24"/>
+          <w:szCs w:val="24"/>
+        </w:rPr>
+        <w:t>;</w:t>
+      </w:r>
+    </w:p>
+    <w:p>
+      <w:pPr>
+        <w:spacing w:before="100" w:beforeAutospacing="1" w:after="100" w:afterAutospacing="1" w:line="240" w:lineRule="auto"/>
+        <w:ind w:left="2160"/>
+        <w:rPr>
+          <w:rFonts w:ascii="Times New Roman" w:eastAsia="Times New Roman" w:hAnsi="Times New Roman" w:cs="Times New Roman"/>
+          <w:sz w:val="24"/>
+          <w:szCs w:val="24"/>
+        </w:rPr>
+      </w:pPr>
+      <w:proofErr w:type="gramStart"/>
+      <w:r>
+        <w:rPr>
+          <w:rFonts w:ascii="Times New Roman" w:eastAsia="Times New Roman" w:hAnsi="Times New Roman" w:cs="Times New Roman"/>
+          <w:color w:val="FF0000"/>
+          <w:sz w:val="24"/>
+          <w:szCs w:val="24"/>
+        </w:rPr>
+        <w:t>animation-duration</w:t>
+      </w:r>
+      <w:proofErr w:type="gramEnd"/>
+      <w:r>
+        <w:rPr>
+          <w:rFonts w:ascii="Times New Roman" w:eastAsia="Times New Roman" w:hAnsi="Times New Roman" w:cs="Times New Roman"/>
+          <w:color w:val="FF0000"/>
+          <w:sz w:val="24"/>
+          <w:szCs w:val="24"/>
+        </w:rPr>
+        <w:t>:</w:t>
+      </w:r>
+      <w:r>
+        <w:rPr>
+          <w:rFonts w:ascii="Times New Roman" w:eastAsia="Times New Roman" w:hAnsi="Times New Roman" w:cs="Times New Roman"/>
+          <w:sz w:val="24"/>
+          <w:szCs w:val="24"/>
+        </w:rPr>
+        <w:t xml:space="preserve"> </w:t>
+      </w:r>
+      <w:r>
+        <w:rPr>
+          <w:rFonts w:ascii="Times New Roman" w:eastAsia="Times New Roman" w:hAnsi="Times New Roman" w:cs="Times New Roman"/>
+          <w:color w:val="09885A"/>
+          <w:sz w:val="24"/>
+          <w:szCs w:val="24"/>
+        </w:rPr>
+        <w:t>1s</w:t>
+      </w:r>
+      <w:r>
+        <w:rPr>
+          <w:rFonts w:ascii="Times New Roman" w:eastAsia="Times New Roman" w:hAnsi="Times New Roman" w:cs="Times New Roman"/>
+          <w:color w:val="000000"/>
+          <w:sz w:val="24"/>
+          <w:szCs w:val="24"/>
+        </w:rPr>
+        <w:t>;</w:t>
+      </w:r>
+    </w:p>
+    <w:p>
+      <w:pPr>
+        <w:spacing w:before="100" w:beforeAutospacing="1" w:after="100" w:afterAutospacing="1" w:line="240" w:lineRule="auto"/>
+        <w:ind w:left="2160"/>
+        <w:rPr>
+          <w:rFonts w:ascii="Times New Roman" w:eastAsia="Times New Roman" w:hAnsi="Times New Roman" w:cs="Times New Roman"/>
+          <w:sz w:val="24"/>
+          <w:szCs w:val="24"/>
+        </w:rPr>
+      </w:pPr>
+      <w:proofErr w:type="gramStart"/>
+      <w:r>
+        <w:rPr>
+          <w:rFonts w:ascii="Times New Roman" w:eastAsia="Times New Roman" w:hAnsi="Times New Roman" w:cs="Times New Roman"/>
+          <w:color w:val="FF0000"/>
+          <w:sz w:val="24"/>
+          <w:szCs w:val="24"/>
+        </w:rPr>
+        <w:t>animation-iteration-</w:t>
+      </w:r>
+      <w:bookmarkStart w:id="0" w:name="_GoBack"/>
+      <w:bookmarkEnd w:id="0"/>
+      <w:r>
+        <w:rPr>
+          <w:rFonts w:ascii="Times New Roman" w:eastAsia="Times New Roman" w:hAnsi="Times New Roman" w:cs="Times New Roman"/>
+          <w:color w:val="FF0000"/>
+          <w:sz w:val="24"/>
+          <w:szCs w:val="24"/>
+        </w:rPr>
+        <w:t>count</w:t>
+      </w:r>
+      <w:proofErr w:type="gramEnd"/>
+      <w:r>
+        <w:rPr>
+          <w:rFonts w:ascii="Times New Roman" w:eastAsia="Times New Roman" w:hAnsi="Times New Roman" w:cs="Times New Roman"/>
+          <w:color w:val="FF0000"/>
+          <w:sz w:val="24"/>
+          <w:szCs w:val="24"/>
+        </w:rPr>
+        <w:t>:</w:t>
+      </w:r>
+      <w:r>
+        <w:rPr>
+          <w:rFonts w:ascii="Times New Roman" w:eastAsia="Times New Roman" w:hAnsi="Times New Roman" w:cs="Times New Roman"/>
+          <w:sz w:val="24"/>
+          <w:szCs w:val="24"/>
+        </w:rPr>
+        <w:t xml:space="preserve"> </w:t>
+      </w:r>
+      <w:r>
+        <w:rPr>
+          <w:rFonts w:ascii="Times New Roman" w:eastAsia="Times New Roman" w:hAnsi="Times New Roman" w:cs="Times New Roman"/>
+          <w:color w:val="09885A"/>
+          <w:sz w:val="24"/>
+          <w:szCs w:val="24"/>
+        </w:rPr>
+        <w:t>3</w:t>
+      </w:r>
+      <w:r>
+        <w:rPr>
+          <w:rFonts w:ascii="Times New Roman" w:eastAsia="Times New Roman" w:hAnsi="Times New Roman" w:cs="Times New Roman"/>
+          <w:color w:val="000000"/>
+          <w:sz w:val="24"/>
+          <w:szCs w:val="24"/>
+        </w:rPr>
+        <w:t>;</w:t>
+      </w:r>
+    </w:p>
+    <w:p>
+      <w:pPr>
+        <w:numPr>
+          <w:ilvl w:val="0"/>
+          <w:numId w:val="8"/>
+        </w:numPr>
+        <w:spacing w:before="100" w:beforeAutospacing="1" w:after="100" w:afterAutospacing="1" w:line="240" w:lineRule="auto"/>
+        <w:rPr>
+          <w:rFonts w:ascii="Times New Roman" w:eastAsia="Times New Roman" w:hAnsi="Times New Roman" w:cs="Times New Roman"/>
+          <w:sz w:val="24"/>
+          <w:szCs w:val="24"/>
+        </w:rPr>
+      </w:pPr>
+      <w:r>
+        <w:rPr>
+          <w:rFonts w:ascii="Times New Roman" w:eastAsia="Times New Roman" w:hAnsi="Times New Roman" w:cs="Times New Roman"/>
+          <w:i/>
+          <w:iCs/>
+          <w:sz w:val="24"/>
+          <w:szCs w:val="24"/>
+        </w:rPr>
+        <w:t>animation-timing-function</w:t>
+      </w:r>
+      <w:r>
+        <w:rPr>
+          <w:rFonts w:ascii="Times New Roman" w:eastAsia="Times New Roman" w:hAnsi="Times New Roman" w:cs="Times New Roman"/>
+          <w:sz w:val="24"/>
+          <w:szCs w:val="24"/>
+        </w:rPr>
+        <w:t xml:space="preserve"> property controls how quickly an animated element changes during the animation</w:t>
+      </w:r>
+    </w:p>
+    <w:p>
+      <w:pPr>
+        <w:numPr>
+          <w:ilvl w:val="1"/>
+          <w:numId w:val="8"/>
+        </w:numPr>
+        <w:spacing w:before="100" w:beforeAutospacing="1" w:after="100" w:afterAutospacing="1" w:line="240" w:lineRule="auto"/>
+        <w:rPr>
+          <w:rFonts w:ascii="Times New Roman" w:eastAsia="Times New Roman" w:hAnsi="Times New Roman" w:cs="Times New Roman"/>
+          <w:sz w:val="24"/>
+          <w:szCs w:val="24"/>
+        </w:rPr>
+      </w:pPr>
+      <w:r>
+        <w:rPr>
+          <w:rFonts w:ascii="Times New Roman" w:eastAsia="Times New Roman" w:hAnsi="Times New Roman" w:cs="Times New Roman"/>
+          <w:sz w:val="24"/>
+          <w:szCs w:val="24"/>
+        </w:rPr>
+        <w:t>Options: ease, ease-out, ease-in, linear </w:t>
+      </w:r>
+    </w:p>
+    <w:p>
+      <w:pPr>
+        <w:numPr>
+          <w:ilvl w:val="0"/>
+          <w:numId w:val="8"/>
+        </w:numPr>
+        <w:spacing w:before="100" w:beforeAutospacing="1" w:after="100" w:afterAutospacing="1" w:line="240" w:lineRule="auto"/>
+        <w:rPr>
+          <w:rFonts w:ascii="Times New Roman" w:eastAsia="Times New Roman" w:hAnsi="Times New Roman" w:cs="Times New Roman"/>
+          <w:sz w:val="24"/>
+          <w:szCs w:val="24"/>
+        </w:rPr>
+      </w:pPr>
+      <w:r>
+        <w:rPr>
+          <w:rFonts w:ascii="Times New Roman" w:eastAsia="Times New Roman" w:hAnsi="Times New Roman" w:cs="Times New Roman"/>
+          <w:sz w:val="24"/>
+          <w:szCs w:val="24"/>
+        </w:rPr>
+        <w:t>cubic-</w:t>
+      </w:r>
+      <w:proofErr w:type="spellStart"/>
+      <w:r>
+        <w:rPr>
+          <w:rFonts w:ascii="Times New Roman" w:eastAsia="Times New Roman" w:hAnsi="Times New Roman" w:cs="Times New Roman"/>
+          <w:sz w:val="24"/>
+          <w:szCs w:val="24"/>
+        </w:rPr>
+        <w:t>bezier</w:t>
+      </w:r>
+      <w:proofErr w:type="spellEnd"/>
+      <w:r>
+        <w:rPr>
+          <w:rFonts w:ascii="Times New Roman" w:eastAsia="Times New Roman" w:hAnsi="Times New Roman" w:cs="Times New Roman"/>
+          <w:sz w:val="24"/>
+          <w:szCs w:val="24"/>
+        </w:rPr>
+        <w:t xml:space="preserve"> function</w:t>
+      </w:r>
+    </w:p>
+    <w:p>
+      <w:pPr>
+        <w:numPr>
+          <w:ilvl w:val="1"/>
+          <w:numId w:val="8"/>
+        </w:numPr>
+        <w:spacing w:before="100" w:beforeAutospacing="1" w:after="100" w:afterAutospacing="1" w:line="240" w:lineRule="auto"/>
+        <w:rPr>
+          <w:rFonts w:ascii="Times New Roman" w:eastAsia="Times New Roman" w:hAnsi="Times New Roman" w:cs="Times New Roman"/>
+          <w:sz w:val="24"/>
+          <w:szCs w:val="24"/>
+        </w:rPr>
+      </w:pPr>
+      <w:r>
+        <w:rPr>
+          <w:rFonts w:ascii="Times New Roman" w:eastAsia="Times New Roman" w:hAnsi="Times New Roman" w:cs="Times New Roman"/>
+          <w:sz w:val="24"/>
+          <w:szCs w:val="24"/>
+        </w:rPr>
+        <w:t>x-axis - duration</w:t>
+      </w:r>
+    </w:p>
+    <w:p>
+      <w:pPr>
+        <w:numPr>
+          <w:ilvl w:val="1"/>
+          <w:numId w:val="8"/>
+        </w:numPr>
+        <w:spacing w:before="100" w:beforeAutospacing="1" w:after="100" w:afterAutospacing="1" w:line="240" w:lineRule="auto"/>
+        <w:rPr>
+          <w:rFonts w:ascii="Times New Roman" w:eastAsia="Times New Roman" w:hAnsi="Times New Roman" w:cs="Times New Roman"/>
+          <w:sz w:val="24"/>
+          <w:szCs w:val="24"/>
+        </w:rPr>
+      </w:pPr>
+      <w:r>
+        <w:rPr>
+          <w:rFonts w:ascii="Times New Roman" w:eastAsia="Times New Roman" w:hAnsi="Times New Roman" w:cs="Times New Roman"/>
+          <w:sz w:val="24"/>
+          <w:szCs w:val="24"/>
+        </w:rPr>
+        <w:t>y-axis - change in animation</w:t>
+      </w:r>
+    </w:p>
+    <w:p>
+      <w:pPr>
+        <w:numPr>
+          <w:ilvl w:val="1"/>
+          <w:numId w:val="8"/>
+        </w:numPr>
+        <w:spacing w:before="100" w:beforeAutospacing="1" w:after="100" w:afterAutospacing="1" w:line="240" w:lineRule="auto"/>
+        <w:rPr>
+          <w:rFonts w:ascii="Times New Roman" w:eastAsia="Times New Roman" w:hAnsi="Times New Roman" w:cs="Times New Roman"/>
+          <w:sz w:val="24"/>
+          <w:szCs w:val="24"/>
+        </w:rPr>
+      </w:pPr>
+      <w:r>
+        <w:rPr>
+          <w:rFonts w:ascii="Times New Roman" w:eastAsia="Times New Roman" w:hAnsi="Times New Roman" w:cs="Times New Roman"/>
+          <w:sz w:val="24"/>
+          <w:szCs w:val="24"/>
+        </w:rPr>
+        <w:lastRenderedPageBreak/>
+        <w:t>four main points: p0, p1, p2, p3</w:t>
+      </w:r>
+    </w:p>
+    <w:p>
+      <w:pPr>
+        <w:numPr>
+          <w:ilvl w:val="1"/>
+          <w:numId w:val="8"/>
+        </w:numPr>
+        <w:spacing w:before="100" w:beforeAutospacing="1" w:after="100" w:afterAutospacing="1" w:line="240" w:lineRule="auto"/>
+        <w:rPr>
+          <w:rFonts w:ascii="Times New Roman" w:eastAsia="Times New Roman" w:hAnsi="Times New Roman" w:cs="Times New Roman"/>
+          <w:sz w:val="24"/>
+          <w:szCs w:val="24"/>
+        </w:rPr>
+      </w:pPr>
+      <w:r>
+        <w:rPr>
+          <w:rFonts w:ascii="Times New Roman" w:eastAsia="Times New Roman" w:hAnsi="Times New Roman" w:cs="Times New Roman"/>
+          <w:sz w:val="24"/>
+          <w:szCs w:val="24"/>
+        </w:rPr>
+        <w:t>p0 and p3 are set for you - located at (0,0) and (1,1)</w:t>
+      </w:r>
+    </w:p>
+    <w:p>
+      <w:pPr>
+        <w:numPr>
+          <w:ilvl w:val="1"/>
+          <w:numId w:val="8"/>
+        </w:numPr>
+        <w:spacing w:before="100" w:beforeAutospacing="1" w:after="100" w:afterAutospacing="1" w:line="240" w:lineRule="auto"/>
+        <w:rPr>
+          <w:rFonts w:ascii="Times New Roman" w:eastAsia="Times New Roman" w:hAnsi="Times New Roman" w:cs="Times New Roman"/>
+          <w:sz w:val="24"/>
+          <w:szCs w:val="24"/>
+        </w:rPr>
+      </w:pPr>
+      <w:r>
+        <w:rPr>
+          <w:rFonts w:ascii="Times New Roman" w:eastAsia="Times New Roman" w:hAnsi="Times New Roman" w:cs="Times New Roman"/>
+          <w:sz w:val="24"/>
+          <w:szCs w:val="24"/>
+        </w:rPr>
+        <w:t>We set the x and y values of p1 and p2 as: (x1, y1, x2, y2)</w:t>
+      </w:r>
+    </w:p>
+    <w:p>
+      <w:pPr>
+        <w:numPr>
+          <w:ilvl w:val="1"/>
+          <w:numId w:val="8"/>
+        </w:numPr>
+        <w:spacing w:before="100" w:beforeAutospacing="1" w:after="100" w:afterAutospacing="1" w:line="240" w:lineRule="auto"/>
+        <w:rPr>
+          <w:rFonts w:ascii="Times New Roman" w:eastAsia="Times New Roman" w:hAnsi="Times New Roman" w:cs="Times New Roman"/>
+          <w:sz w:val="24"/>
+          <w:szCs w:val="24"/>
+        </w:rPr>
+      </w:pPr>
+      <w:r>
+        <w:rPr>
+          <w:rFonts w:ascii="Times New Roman" w:eastAsia="Times New Roman" w:hAnsi="Times New Roman" w:cs="Times New Roman"/>
+          <w:sz w:val="24"/>
+          <w:szCs w:val="24"/>
+        </w:rPr>
+        <w:t>Example: </w:t>
+      </w:r>
+    </w:p>
+    <w:p>
+      <w:pPr>
+        <w:numPr>
+          <w:ilvl w:val="2"/>
+          <w:numId w:val="8"/>
+        </w:numPr>
+        <w:spacing w:before="100" w:beforeAutospacing="1" w:after="100" w:afterAutospacing="1" w:line="240" w:lineRule="auto"/>
+        <w:rPr>
+          <w:rFonts w:ascii="Times New Roman" w:eastAsia="Times New Roman" w:hAnsi="Times New Roman" w:cs="Times New Roman"/>
+          <w:sz w:val="24"/>
+          <w:szCs w:val="24"/>
+        </w:rPr>
+      </w:pPr>
+      <w:r>
+        <w:rPr>
+          <w:rFonts w:ascii="Times New Roman" w:eastAsia="Times New Roman" w:hAnsi="Times New Roman" w:cs="Times New Roman"/>
+          <w:i/>
+          <w:iCs/>
+          <w:color w:val="FF7A74"/>
+          <w:sz w:val="24"/>
+          <w:szCs w:val="24"/>
+        </w:rPr>
+        <w:t>animation-timing-function: cubic-</w:t>
+      </w:r>
+      <w:proofErr w:type="spellStart"/>
+      <w:r>
+        <w:rPr>
+          <w:rFonts w:ascii="Times New Roman" w:eastAsia="Times New Roman" w:hAnsi="Times New Roman" w:cs="Times New Roman"/>
+          <w:i/>
+          <w:iCs/>
+          <w:color w:val="FF7A74"/>
+          <w:sz w:val="24"/>
+          <w:szCs w:val="24"/>
+        </w:rPr>
+        <w:t>bezier</w:t>
+      </w:r>
+      <w:proofErr w:type="spellEnd"/>
+      <w:r>
+        <w:rPr>
+          <w:rFonts w:ascii="Times New Roman" w:eastAsia="Times New Roman" w:hAnsi="Times New Roman" w:cs="Times New Roman"/>
+          <w:i/>
+          <w:iCs/>
+          <w:color w:val="FF7A74"/>
+          <w:sz w:val="24"/>
+          <w:szCs w:val="24"/>
+        </w:rPr>
+        <w:t>(0.25, 0.25, 0.75, 0.75);</w:t>
+      </w:r>
+    </w:p>
+    <w:p>
+      <w:pPr>
+        <w:numPr>
+          <w:ilvl w:val="2"/>
+          <w:numId w:val="8"/>
+        </w:numPr>
+        <w:spacing w:before="100" w:beforeAutospacing="1" w:after="100" w:afterAutospacing="1" w:line="240" w:lineRule="auto"/>
+        <w:rPr>
+          <w:rFonts w:ascii="Times New Roman" w:eastAsia="Times New Roman" w:hAnsi="Times New Roman" w:cs="Times New Roman"/>
+          <w:sz w:val="24"/>
+          <w:szCs w:val="24"/>
+        </w:rPr>
+      </w:pPr>
+      <w:proofErr w:type="gramStart"/>
+      <w:r>
+        <w:rPr>
+          <w:rFonts w:ascii="Times New Roman" w:eastAsia="Times New Roman" w:hAnsi="Times New Roman" w:cs="Times New Roman"/>
+          <w:sz w:val="24"/>
+          <w:szCs w:val="24"/>
+        </w:rPr>
+        <w:t>x</w:t>
+      </w:r>
+      <w:proofErr w:type="gramEnd"/>
+      <w:r>
+        <w:rPr>
+          <w:rFonts w:ascii="Times New Roman" w:eastAsia="Times New Roman" w:hAnsi="Times New Roman" w:cs="Times New Roman"/>
+          <w:sz w:val="24"/>
+          <w:szCs w:val="24"/>
+        </w:rPr>
+        <w:t xml:space="preserve"> and y values are equivalent for each point (x1 = 0.25 = y1 and x2 = 0.75 = y2), results in a line that extends from the origin to point (1, 1).</w:t>
+      </w:r>
+    </w:p>
+    <w:p>
+      <w:pPr>
+        <w:numPr>
+          <w:ilvl w:val="1"/>
+          <w:numId w:val="8"/>
+        </w:numPr>
+        <w:spacing w:before="100" w:beforeAutospacing="1" w:after="100" w:afterAutospacing="1" w:line="240" w:lineRule="auto"/>
+        <w:rPr>
+          <w:rFonts w:ascii="Times New Roman" w:eastAsia="Times New Roman" w:hAnsi="Times New Roman" w:cs="Times New Roman"/>
+          <w:sz w:val="24"/>
+          <w:szCs w:val="24"/>
+        </w:rPr>
+      </w:pPr>
+      <w:r>
+        <w:rPr>
+          <w:rFonts w:ascii="Times New Roman" w:eastAsia="Times New Roman" w:hAnsi="Times New Roman" w:cs="Times New Roman"/>
+          <w:sz w:val="24"/>
+          <w:szCs w:val="24"/>
+        </w:rPr>
+        <w:t>Bezier curves</w:t>
+      </w:r>
+    </w:p>
+    <w:p>
+      <w:pPr>
         <w:pStyle w:val="ListParagraph"/>
         <w:numPr>
           <w:ilvl w:val="0"/>
@@ -5971,8 +6960,6 @@
           <w:szCs w:val="24"/>
         </w:rPr>
       </w:pPr>
-      <w:bookmarkStart w:id="0" w:name="_GoBack"/>
-      <w:bookmarkEnd w:id="0"/>
     </w:p>
     <w:p>
       <w:pPr>
@@ -6439,9 +7426,9 @@
     </w:lvl>
   </w:abstractNum>
   <w:abstractNum w:abstractNumId="3" w15:restartNumberingAfterBreak="0">
-    <w:nsid w:val="3D6A3934"/>
+    <w:nsid w:val="234C53BB"/>
     <w:multiLevelType w:val="multilevel"/>
-    <w:tmpl w:val="7E3C54C6"/>
+    <w:tmpl w:val="D1A67098"/>
     <w:lvl w:ilvl="0">
       <w:start w:val="1"/>
       <w:numFmt w:val="bullet"/>
@@ -6490,7 +7477,7 @@
         <w:sz w:val="20"/>
       </w:rPr>
     </w:lvl>
-    <w:lvl w:ilvl="3">
+    <w:lvl w:ilvl="3" w:tentative="1">
       <w:start w:val="1"/>
       <w:numFmt w:val="bullet"/>
       <w:lvlText w:val=""/>
@@ -6588,122 +7575,9 @@
     </w:lvl>
   </w:abstractNum>
   <w:abstractNum w:abstractNumId="4" w15:restartNumberingAfterBreak="0">
-    <w:nsid w:val="3DA81662"/>
-    <w:multiLevelType w:val="hybridMultilevel"/>
-    <w:tmpl w:val="BB44B6D0"/>
-    <w:lvl w:ilvl="0" w:tplc="04090001">
-      <w:start w:val="1"/>
-      <w:numFmt w:val="bullet"/>
-      <w:lvlText w:val=""/>
-      <w:lvlJc w:val="left"/>
-      <w:pPr>
-        <w:ind w:left="1080" w:hanging="360"/>
-      </w:pPr>
-      <w:rPr>
-        <w:rFonts w:ascii="Symbol" w:hAnsi="Symbol" w:hint="default"/>
-      </w:rPr>
-    </w:lvl>
-    <w:lvl w:ilvl="1" w:tplc="04090003">
-      <w:start w:val="1"/>
-      <w:numFmt w:val="bullet"/>
-      <w:lvlText w:val="o"/>
-      <w:lvlJc w:val="left"/>
-      <w:pPr>
-        <w:ind w:left="1800" w:hanging="360"/>
-      </w:pPr>
-      <w:rPr>
-        <w:rFonts w:ascii="Courier New" w:hAnsi="Courier New" w:cs="Courier New" w:hint="default"/>
-      </w:rPr>
-    </w:lvl>
-    <w:lvl w:ilvl="2" w:tplc="04090005">
-      <w:start w:val="1"/>
-      <w:numFmt w:val="bullet"/>
-      <w:lvlText w:val=""/>
-      <w:lvlJc w:val="left"/>
-      <w:pPr>
-        <w:ind w:left="2520" w:hanging="360"/>
-      </w:pPr>
-      <w:rPr>
-        <w:rFonts w:ascii="Wingdings" w:hAnsi="Wingdings" w:hint="default"/>
-      </w:rPr>
-    </w:lvl>
-    <w:lvl w:ilvl="3" w:tplc="04090001">
-      <w:start w:val="1"/>
-      <w:numFmt w:val="bullet"/>
-      <w:lvlText w:val=""/>
-      <w:lvlJc w:val="left"/>
-      <w:pPr>
-        <w:ind w:left="3240" w:hanging="360"/>
-      </w:pPr>
-      <w:rPr>
-        <w:rFonts w:ascii="Symbol" w:hAnsi="Symbol" w:hint="default"/>
-      </w:rPr>
-    </w:lvl>
-    <w:lvl w:ilvl="4" w:tplc="04090003" w:tentative="1">
-      <w:start w:val="1"/>
-      <w:numFmt w:val="bullet"/>
-      <w:lvlText w:val="o"/>
-      <w:lvlJc w:val="left"/>
-      <w:pPr>
-        <w:ind w:left="3960" w:hanging="360"/>
-      </w:pPr>
-      <w:rPr>
-        <w:rFonts w:ascii="Courier New" w:hAnsi="Courier New" w:cs="Courier New" w:hint="default"/>
-      </w:rPr>
-    </w:lvl>
-    <w:lvl w:ilvl="5" w:tplc="04090005" w:tentative="1">
-      <w:start w:val="1"/>
-      <w:numFmt w:val="bullet"/>
-      <w:lvlText w:val=""/>
-      <w:lvlJc w:val="left"/>
-      <w:pPr>
-        <w:ind w:left="4680" w:hanging="360"/>
-      </w:pPr>
-      <w:rPr>
-        <w:rFonts w:ascii="Wingdings" w:hAnsi="Wingdings" w:hint="default"/>
-      </w:rPr>
-    </w:lvl>
-    <w:lvl w:ilvl="6" w:tplc="04090001" w:tentative="1">
-      <w:start w:val="1"/>
-      <w:numFmt w:val="bullet"/>
-      <w:lvlText w:val=""/>
-      <w:lvlJc w:val="left"/>
-      <w:pPr>
-        <w:ind w:left="5400" w:hanging="360"/>
-      </w:pPr>
-      <w:rPr>
-        <w:rFonts w:ascii="Symbol" w:hAnsi="Symbol" w:hint="default"/>
-      </w:rPr>
-    </w:lvl>
-    <w:lvl w:ilvl="7" w:tplc="04090003" w:tentative="1">
-      <w:start w:val="1"/>
-      <w:numFmt w:val="bullet"/>
-      <w:lvlText w:val="o"/>
-      <w:lvlJc w:val="left"/>
-      <w:pPr>
-        <w:ind w:left="6120" w:hanging="360"/>
-      </w:pPr>
-      <w:rPr>
-        <w:rFonts w:ascii="Courier New" w:hAnsi="Courier New" w:cs="Courier New" w:hint="default"/>
-      </w:rPr>
-    </w:lvl>
-    <w:lvl w:ilvl="8" w:tplc="04090005" w:tentative="1">
-      <w:start w:val="1"/>
-      <w:numFmt w:val="bullet"/>
-      <w:lvlText w:val=""/>
-      <w:lvlJc w:val="left"/>
-      <w:pPr>
-        <w:ind w:left="6840" w:hanging="360"/>
-      </w:pPr>
-      <w:rPr>
-        <w:rFonts w:ascii="Wingdings" w:hAnsi="Wingdings" w:hint="default"/>
-      </w:rPr>
-    </w:lvl>
-  </w:abstractNum>
-  <w:abstractNum w:abstractNumId="5" w15:restartNumberingAfterBreak="0">
-    <w:nsid w:val="63587C96"/>
+    <w:nsid w:val="3D6A3934"/>
     <w:multiLevelType w:val="multilevel"/>
-    <w:tmpl w:val="B1FC9E82"/>
+    <w:tmpl w:val="7E3C54C6"/>
     <w:lvl w:ilvl="0">
       <w:start w:val="1"/>
       <w:numFmt w:val="bullet"/>
@@ -6752,7 +7626,7 @@
         <w:sz w:val="20"/>
       </w:rPr>
     </w:lvl>
-    <w:lvl w:ilvl="3" w:tentative="1">
+    <w:lvl w:ilvl="3">
       <w:start w:val="1"/>
       <w:numFmt w:val="bullet"/>
       <w:lvlText w:val=""/>
@@ -6849,7 +7723,269 @@
       </w:rPr>
     </w:lvl>
   </w:abstractNum>
+  <w:abstractNum w:abstractNumId="5" w15:restartNumberingAfterBreak="0">
+    <w:nsid w:val="3DA81662"/>
+    <w:multiLevelType w:val="hybridMultilevel"/>
+    <w:tmpl w:val="BB44B6D0"/>
+    <w:lvl w:ilvl="0" w:tplc="04090001">
+      <w:start w:val="1"/>
+      <w:numFmt w:val="bullet"/>
+      <w:lvlText w:val=""/>
+      <w:lvlJc w:val="left"/>
+      <w:pPr>
+        <w:ind w:left="1080" w:hanging="360"/>
+      </w:pPr>
+      <w:rPr>
+        <w:rFonts w:ascii="Symbol" w:hAnsi="Symbol" w:hint="default"/>
+      </w:rPr>
+    </w:lvl>
+    <w:lvl w:ilvl="1" w:tplc="04090003">
+      <w:start w:val="1"/>
+      <w:numFmt w:val="bullet"/>
+      <w:lvlText w:val="o"/>
+      <w:lvlJc w:val="left"/>
+      <w:pPr>
+        <w:ind w:left="1800" w:hanging="360"/>
+      </w:pPr>
+      <w:rPr>
+        <w:rFonts w:ascii="Courier New" w:hAnsi="Courier New" w:cs="Courier New" w:hint="default"/>
+      </w:rPr>
+    </w:lvl>
+    <w:lvl w:ilvl="2" w:tplc="04090005">
+      <w:start w:val="1"/>
+      <w:numFmt w:val="bullet"/>
+      <w:lvlText w:val=""/>
+      <w:lvlJc w:val="left"/>
+      <w:pPr>
+        <w:ind w:left="2520" w:hanging="360"/>
+      </w:pPr>
+      <w:rPr>
+        <w:rFonts w:ascii="Wingdings" w:hAnsi="Wingdings" w:hint="default"/>
+      </w:rPr>
+    </w:lvl>
+    <w:lvl w:ilvl="3" w:tplc="04090001">
+      <w:start w:val="1"/>
+      <w:numFmt w:val="bullet"/>
+      <w:lvlText w:val=""/>
+      <w:lvlJc w:val="left"/>
+      <w:pPr>
+        <w:ind w:left="3240" w:hanging="360"/>
+      </w:pPr>
+      <w:rPr>
+        <w:rFonts w:ascii="Symbol" w:hAnsi="Symbol" w:hint="default"/>
+      </w:rPr>
+    </w:lvl>
+    <w:lvl w:ilvl="4" w:tplc="04090003" w:tentative="1">
+      <w:start w:val="1"/>
+      <w:numFmt w:val="bullet"/>
+      <w:lvlText w:val="o"/>
+      <w:lvlJc w:val="left"/>
+      <w:pPr>
+        <w:ind w:left="3960" w:hanging="360"/>
+      </w:pPr>
+      <w:rPr>
+        <w:rFonts w:ascii="Courier New" w:hAnsi="Courier New" w:cs="Courier New" w:hint="default"/>
+      </w:rPr>
+    </w:lvl>
+    <w:lvl w:ilvl="5" w:tplc="04090005" w:tentative="1">
+      <w:start w:val="1"/>
+      <w:numFmt w:val="bullet"/>
+      <w:lvlText w:val=""/>
+      <w:lvlJc w:val="left"/>
+      <w:pPr>
+        <w:ind w:left="4680" w:hanging="360"/>
+      </w:pPr>
+      <w:rPr>
+        <w:rFonts w:ascii="Wingdings" w:hAnsi="Wingdings" w:hint="default"/>
+      </w:rPr>
+    </w:lvl>
+    <w:lvl w:ilvl="6" w:tplc="04090001" w:tentative="1">
+      <w:start w:val="1"/>
+      <w:numFmt w:val="bullet"/>
+      <w:lvlText w:val=""/>
+      <w:lvlJc w:val="left"/>
+      <w:pPr>
+        <w:ind w:left="5400" w:hanging="360"/>
+      </w:pPr>
+      <w:rPr>
+        <w:rFonts w:ascii="Symbol" w:hAnsi="Symbol" w:hint="default"/>
+      </w:rPr>
+    </w:lvl>
+    <w:lvl w:ilvl="7" w:tplc="04090003" w:tentative="1">
+      <w:start w:val="1"/>
+      <w:numFmt w:val="bullet"/>
+      <w:lvlText w:val="o"/>
+      <w:lvlJc w:val="left"/>
+      <w:pPr>
+        <w:ind w:left="6120" w:hanging="360"/>
+      </w:pPr>
+      <w:rPr>
+        <w:rFonts w:ascii="Courier New" w:hAnsi="Courier New" w:cs="Courier New" w:hint="default"/>
+      </w:rPr>
+    </w:lvl>
+    <w:lvl w:ilvl="8" w:tplc="04090005" w:tentative="1">
+      <w:start w:val="1"/>
+      <w:numFmt w:val="bullet"/>
+      <w:lvlText w:val=""/>
+      <w:lvlJc w:val="left"/>
+      <w:pPr>
+        <w:ind w:left="6840" w:hanging="360"/>
+      </w:pPr>
+      <w:rPr>
+        <w:rFonts w:ascii="Wingdings" w:hAnsi="Wingdings" w:hint="default"/>
+      </w:rPr>
+    </w:lvl>
+  </w:abstractNum>
   <w:abstractNum w:abstractNumId="6" w15:restartNumberingAfterBreak="0">
+    <w:nsid w:val="63587C96"/>
+    <w:multiLevelType w:val="multilevel"/>
+    <w:tmpl w:val="B1FC9E82"/>
+    <w:lvl w:ilvl="0">
+      <w:start w:val="1"/>
+      <w:numFmt w:val="bullet"/>
+      <w:lvlText w:val=""/>
+      <w:lvlJc w:val="left"/>
+      <w:pPr>
+        <w:tabs>
+          <w:tab w:val="num" w:pos="720"/>
+        </w:tabs>
+        <w:ind w:left="720" w:hanging="360"/>
+      </w:pPr>
+      <w:rPr>
+        <w:rFonts w:ascii="Symbol" w:hAnsi="Symbol" w:hint="default"/>
+        <w:sz w:val="20"/>
+      </w:rPr>
+    </w:lvl>
+    <w:lvl w:ilvl="1">
+      <w:start w:val="1"/>
+      <w:numFmt w:val="bullet"/>
+      <w:lvlText w:val="o"/>
+      <w:lvlJc w:val="left"/>
+      <w:pPr>
+        <w:tabs>
+          <w:tab w:val="num" w:pos="1440"/>
+        </w:tabs>
+        <w:ind w:left="1440" w:hanging="360"/>
+      </w:pPr>
+      <w:rPr>
+        <w:rFonts w:ascii="Courier New" w:hAnsi="Courier New" w:hint="default"/>
+        <w:sz w:val="20"/>
+      </w:rPr>
+    </w:lvl>
+    <w:lvl w:ilvl="2">
+      <w:start w:val="1"/>
+      <w:numFmt w:val="bullet"/>
+      <w:lvlText w:val=""/>
+      <w:lvlJc w:val="left"/>
+      <w:pPr>
+        <w:tabs>
+          <w:tab w:val="num" w:pos="2160"/>
+        </w:tabs>
+        <w:ind w:left="2160" w:hanging="360"/>
+      </w:pPr>
+      <w:rPr>
+        <w:rFonts w:ascii="Wingdings" w:hAnsi="Wingdings" w:hint="default"/>
+        <w:sz w:val="20"/>
+      </w:rPr>
+    </w:lvl>
+    <w:lvl w:ilvl="3" w:tentative="1">
+      <w:start w:val="1"/>
+      <w:numFmt w:val="bullet"/>
+      <w:lvlText w:val=""/>
+      <w:lvlJc w:val="left"/>
+      <w:pPr>
+        <w:tabs>
+          <w:tab w:val="num" w:pos="2880"/>
+        </w:tabs>
+        <w:ind w:left="2880" w:hanging="360"/>
+      </w:pPr>
+      <w:rPr>
+        <w:rFonts w:ascii="Wingdings" w:hAnsi="Wingdings" w:hint="default"/>
+        <w:sz w:val="20"/>
+      </w:rPr>
+    </w:lvl>
+    <w:lvl w:ilvl="4" w:tentative="1">
+      <w:start w:val="1"/>
+      <w:numFmt w:val="bullet"/>
+      <w:lvlText w:val=""/>
+      <w:lvlJc w:val="left"/>
+      <w:pPr>
+        <w:tabs>
+          <w:tab w:val="num" w:pos="3600"/>
+        </w:tabs>
+        <w:ind w:left="3600" w:hanging="360"/>
+      </w:pPr>
+      <w:rPr>
+        <w:rFonts w:ascii="Wingdings" w:hAnsi="Wingdings" w:hint="default"/>
+        <w:sz w:val="20"/>
+      </w:rPr>
+    </w:lvl>
+    <w:lvl w:ilvl="5" w:tentative="1">
+      <w:start w:val="1"/>
+      <w:numFmt w:val="bullet"/>
+      <w:lvlText w:val=""/>
+      <w:lvlJc w:val="left"/>
+      <w:pPr>
+        <w:tabs>
+          <w:tab w:val="num" w:pos="4320"/>
+        </w:tabs>
+        <w:ind w:left="4320" w:hanging="360"/>
+      </w:pPr>
+      <w:rPr>
+        <w:rFonts w:ascii="Wingdings" w:hAnsi="Wingdings" w:hint="default"/>
+        <w:sz w:val="20"/>
+      </w:rPr>
+    </w:lvl>
+    <w:lvl w:ilvl="6" w:tentative="1">
+      <w:start w:val="1"/>
+      <w:numFmt w:val="bullet"/>
+      <w:lvlText w:val=""/>
+      <w:lvlJc w:val="left"/>
+      <w:pPr>
+        <w:tabs>
+          <w:tab w:val="num" w:pos="5040"/>
+        </w:tabs>
+        <w:ind w:left="5040" w:hanging="360"/>
+      </w:pPr>
+      <w:rPr>
+        <w:rFonts w:ascii="Wingdings" w:hAnsi="Wingdings" w:hint="default"/>
+        <w:sz w:val="20"/>
+      </w:rPr>
+    </w:lvl>
+    <w:lvl w:ilvl="7" w:tentative="1">
+      <w:start w:val="1"/>
+      <w:numFmt w:val="bullet"/>
+      <w:lvlText w:val=""/>
+      <w:lvlJc w:val="left"/>
+      <w:pPr>
+        <w:tabs>
+          <w:tab w:val="num" w:pos="5760"/>
+        </w:tabs>
+        <w:ind w:left="5760" w:hanging="360"/>
+      </w:pPr>
+      <w:rPr>
+        <w:rFonts w:ascii="Wingdings" w:hAnsi="Wingdings" w:hint="default"/>
+        <w:sz w:val="20"/>
+      </w:rPr>
+    </w:lvl>
+    <w:lvl w:ilvl="8" w:tentative="1">
+      <w:start w:val="1"/>
+      <w:numFmt w:val="bullet"/>
+      <w:lvlText w:val=""/>
+      <w:lvlJc w:val="left"/>
+      <w:pPr>
+        <w:tabs>
+          <w:tab w:val="num" w:pos="6480"/>
+        </w:tabs>
+        <w:ind w:left="6480" w:hanging="360"/>
+      </w:pPr>
+      <w:rPr>
+        <w:rFonts w:ascii="Wingdings" w:hAnsi="Wingdings" w:hint="default"/>
+        <w:sz w:val="20"/>
+      </w:rPr>
+    </w:lvl>
+  </w:abstractNum>
+  <w:abstractNum w:abstractNumId="7" w15:restartNumberingAfterBreak="0">
     <w:nsid w:val="7EEF6D3C"/>
     <w:multiLevelType w:val="multilevel"/>
     <w:tmpl w:val="B05AE8E6"/>
@@ -7005,18 +8141,21 @@
     <w:abstractNumId w:val="0"/>
   </w:num>
   <w:num w:numId="3">
-    <w:abstractNumId w:val="5"/>
+    <w:abstractNumId w:val="6"/>
   </w:num>
   <w:num w:numId="4">
-    <w:abstractNumId w:val="6"/>
+    <w:abstractNumId w:val="7"/>
   </w:num>
   <w:num w:numId="5">
-    <w:abstractNumId w:val="4"/>
+    <w:abstractNumId w:val="5"/>
   </w:num>
   <w:num w:numId="6">
     <w:abstractNumId w:val="1"/>
   </w:num>
   <w:num w:numId="7">
+    <w:abstractNumId w:val="4"/>
+  </w:num>
+  <w:num w:numId="8">
     <w:abstractNumId w:val="3"/>
   </w:num>
 </w:numbering>

</xml_diff>

<commit_message>
Just removed extra last line
</commit_message>
<xml_diff>
--- a/CSS Notes.docx
+++ b/CSS Notes.docx
@@ -6243,23 +6243,13 @@
           <w:szCs w:val="24"/>
         </w:rPr>
       </w:pPr>
-      <w:proofErr w:type="gramStart"/>
-      <w:r>
-        <w:rPr>
-          <w:rFonts w:ascii="Times New Roman" w:eastAsia="Times New Roman" w:hAnsi="Times New Roman" w:cs="Times New Roman"/>
-          <w:sz w:val="24"/>
-          <w:szCs w:val="24"/>
-        </w:rPr>
-        <w:t>opacity</w:t>
-      </w:r>
-      <w:proofErr w:type="gramEnd"/>
-      <w:r>
-        <w:rPr>
-          <w:rFonts w:ascii="Times New Roman" w:eastAsia="Times New Roman" w:hAnsi="Times New Roman" w:cs="Times New Roman"/>
-          <w:sz w:val="24"/>
-          <w:szCs w:val="24"/>
-        </w:rPr>
-        <w:t>: 0.1;</w:t>
+      <w:r>
+        <w:rPr>
+          <w:rFonts w:ascii="Times New Roman" w:eastAsia="Times New Roman" w:hAnsi="Times New Roman" w:cs="Times New Roman"/>
+          <w:sz w:val="24"/>
+          <w:szCs w:val="24"/>
+        </w:rPr>
+        <w:t>opacity: 0.1;</w:t>
       </w:r>
     </w:p>
     <w:p>
@@ -6444,7 +6434,6 @@
           <w:szCs w:val="24"/>
         </w:rPr>
       </w:pPr>
-      <w:proofErr w:type="gramStart"/>
       <w:r>
         <w:rPr>
           <w:rFonts w:ascii="Times New Roman" w:eastAsia="Times New Roman" w:hAnsi="Times New Roman" w:cs="Times New Roman"/>
@@ -6452,17 +6441,7 @@
           <w:sz w:val="24"/>
           <w:szCs w:val="24"/>
         </w:rPr>
-        <w:t>animation-name</w:t>
-      </w:r>
-      <w:proofErr w:type="gramEnd"/>
-      <w:r>
-        <w:rPr>
-          <w:rFonts w:ascii="Times New Roman" w:eastAsia="Times New Roman" w:hAnsi="Times New Roman" w:cs="Times New Roman"/>
-          <w:color w:val="FF0000"/>
-          <w:sz w:val="24"/>
-          <w:szCs w:val="24"/>
-        </w:rPr>
-        <w:t>:</w:t>
+        <w:t>animation-name:</w:t>
       </w:r>
       <w:r>
         <w:rPr>
@@ -6501,7 +6480,6 @@
           <w:szCs w:val="24"/>
         </w:rPr>
       </w:pPr>
-      <w:proofErr w:type="gramStart"/>
       <w:r>
         <w:rPr>
           <w:rFonts w:ascii="Times New Roman" w:eastAsia="Times New Roman" w:hAnsi="Times New Roman" w:cs="Times New Roman"/>
@@ -6509,17 +6487,7 @@
           <w:sz w:val="24"/>
           <w:szCs w:val="24"/>
         </w:rPr>
-        <w:t>animation-duration</w:t>
-      </w:r>
-      <w:proofErr w:type="gramEnd"/>
-      <w:r>
-        <w:rPr>
-          <w:rFonts w:ascii="Times New Roman" w:eastAsia="Times New Roman" w:hAnsi="Times New Roman" w:cs="Times New Roman"/>
-          <w:color w:val="FF0000"/>
-          <w:sz w:val="24"/>
-          <w:szCs w:val="24"/>
-        </w:rPr>
-        <w:t>:</w:t>
+        <w:t>animation-duration:</w:t>
       </w:r>
       <w:r>
         <w:rPr>
@@ -6558,7 +6526,6 @@
           <w:szCs w:val="24"/>
         </w:rPr>
       </w:pPr>
-      <w:proofErr w:type="gramStart"/>
       <w:r>
         <w:rPr>
           <w:rFonts w:ascii="Times New Roman" w:eastAsia="Times New Roman" w:hAnsi="Times New Roman" w:cs="Times New Roman"/>
@@ -6566,28 +6533,7 @@
           <w:sz w:val="24"/>
           <w:szCs w:val="24"/>
         </w:rPr>
-        <w:t>animation-iteration-</w:t>
-      </w:r>
-      <w:bookmarkStart w:id="0" w:name="_GoBack"/>
-      <w:bookmarkEnd w:id="0"/>
-      <w:r>
-        <w:rPr>
-          <w:rFonts w:ascii="Times New Roman" w:eastAsia="Times New Roman" w:hAnsi="Times New Roman" w:cs="Times New Roman"/>
-          <w:color w:val="FF0000"/>
-          <w:sz w:val="24"/>
-          <w:szCs w:val="24"/>
-        </w:rPr>
-        <w:t>count</w:t>
-      </w:r>
-      <w:proofErr w:type="gramEnd"/>
-      <w:r>
-        <w:rPr>
-          <w:rFonts w:ascii="Times New Roman" w:eastAsia="Times New Roman" w:hAnsi="Times New Roman" w:cs="Times New Roman"/>
-          <w:color w:val="FF0000"/>
-          <w:sz w:val="24"/>
-          <w:szCs w:val="24"/>
-        </w:rPr>
-        <w:t>:</w:t>
+        <w:t>animation-iteration-count:</w:t>
       </w:r>
       <w:r>
         <w:rPr>
@@ -6905,45 +6851,13 @@
           <w:szCs w:val="24"/>
         </w:rPr>
       </w:pPr>
-      <w:proofErr w:type="gramStart"/>
-      <w:r>
-        <w:rPr>
-          <w:rFonts w:ascii="Times New Roman" w:eastAsia="Times New Roman" w:hAnsi="Times New Roman" w:cs="Times New Roman"/>
-          <w:sz w:val="24"/>
-          <w:szCs w:val="24"/>
-        </w:rPr>
-        <w:t>x</w:t>
-      </w:r>
-      <w:proofErr w:type="gramEnd"/>
-      <w:r>
-        <w:rPr>
-          <w:rFonts w:ascii="Times New Roman" w:eastAsia="Times New Roman" w:hAnsi="Times New Roman" w:cs="Times New Roman"/>
-          <w:sz w:val="24"/>
-          <w:szCs w:val="24"/>
-        </w:rPr>
-        <w:t xml:space="preserve"> and y values are equivalent for each point (x1 = 0.25 = y1 and x2 = 0.75 = y2), results in a line that extends from the origin to point (1, 1).</w:t>
-      </w:r>
-    </w:p>
-    <w:p>
-      <w:pPr>
-        <w:numPr>
-          <w:ilvl w:val="1"/>
-          <w:numId w:val="8"/>
-        </w:numPr>
-        <w:spacing w:before="100" w:beforeAutospacing="1" w:after="100" w:afterAutospacing="1" w:line="240" w:lineRule="auto"/>
-        <w:rPr>
-          <w:rFonts w:ascii="Times New Roman" w:eastAsia="Times New Roman" w:hAnsi="Times New Roman" w:cs="Times New Roman"/>
-          <w:sz w:val="24"/>
-          <w:szCs w:val="24"/>
-        </w:rPr>
-      </w:pPr>
-      <w:r>
-        <w:rPr>
-          <w:rFonts w:ascii="Times New Roman" w:eastAsia="Times New Roman" w:hAnsi="Times New Roman" w:cs="Times New Roman"/>
-          <w:sz w:val="24"/>
-          <w:szCs w:val="24"/>
-        </w:rPr>
-        <w:t>Bezier curves</w:t>
+      <w:r>
+        <w:rPr>
+          <w:rFonts w:ascii="Times New Roman" w:eastAsia="Times New Roman" w:hAnsi="Times New Roman" w:cs="Times New Roman"/>
+          <w:sz w:val="24"/>
+          <w:szCs w:val="24"/>
+        </w:rPr>
+        <w:t>x and y values are equivalent for each point (x1 = 0.25 = y1 and x2 = 0.75 = y2), results in a line that extends from the origin to point (1, 1).</w:t>
       </w:r>
     </w:p>
     <w:p>
@@ -6960,6 +6874,8 @@
           <w:szCs w:val="24"/>
         </w:rPr>
       </w:pPr>
+      <w:bookmarkStart w:id="0" w:name="_GoBack"/>
+      <w:bookmarkEnd w:id="0"/>
     </w:p>
     <w:p>
       <w:pPr>

</xml_diff>

<commit_message>
Various lessons on accessibility
</commit_message>
<xml_diff>
--- a/CSS Notes.docx
+++ b/CSS Notes.docx
@@ -8092,21 +8092,12 @@
         <w:ind w:left="2160"/>
         <w:rPr>
           <w:rFonts w:eastAsia="Times New Roman" w:cstheme="minorHAnsi"/>
-          <w:sz w:val="24"/>
-          <w:szCs w:val="24"/>
-        </w:rPr>
-      </w:pPr>
-      <w:r>
-        <w:rPr>
-          <w:rFonts w:eastAsia="Times New Roman" w:cstheme="minorHAnsi"/>
           <w:i/>
           <w:iCs/>
           <w:sz w:val="24"/>
           <w:szCs w:val="24"/>
         </w:rPr>
-        <w:t>&lt;audio id="</w:t>
-      </w:r>
-      <w:proofErr w:type="spellStart"/>
+      </w:pPr>
       <w:r>
         <w:rPr>
           <w:rFonts w:eastAsia="Times New Roman" w:cstheme="minorHAnsi"/>
@@ -8115,9 +8106,9 @@
           <w:sz w:val="24"/>
           <w:szCs w:val="24"/>
         </w:rPr>
-        <w:t>meowClip</w:t>
-      </w:r>
-      <w:proofErr w:type="spellEnd"/>
+        <w:t>&lt;audio id="</w:t>
+      </w:r>
+      <w:proofErr w:type="spellStart"/>
       <w:r>
         <w:rPr>
           <w:rFonts w:eastAsia="Times New Roman" w:cstheme="minorHAnsi"/>
@@ -8126,8 +8117,9 @@
           <w:sz w:val="24"/>
           <w:szCs w:val="24"/>
         </w:rPr>
-        <w:t>" controls&gt;</w:t>
-      </w:r>
+        <w:t>meowClip</w:t>
+      </w:r>
+      <w:proofErr w:type="spellEnd"/>
       <w:r>
         <w:rPr>
           <w:rFonts w:eastAsia="Times New Roman" w:cstheme="minorHAnsi"/>
@@ -8136,6 +8128,16 @@
           <w:sz w:val="24"/>
           <w:szCs w:val="24"/>
         </w:rPr>
+        <w:t>" controls&gt;</w:t>
+      </w:r>
+      <w:r>
+        <w:rPr>
+          <w:rFonts w:eastAsia="Times New Roman" w:cstheme="minorHAnsi"/>
+          <w:i/>
+          <w:iCs/>
+          <w:sz w:val="24"/>
+          <w:szCs w:val="24"/>
+        </w:rPr>
         <w:br/>
         <w:t xml:space="preserve"> </w:t>
       </w:r>
@@ -8192,8 +8194,1193 @@
     </w:p>
     <w:p>
       <w:pPr>
+        <w:numPr>
+          <w:ilvl w:val="1"/>
+          <w:numId w:val="8"/>
+        </w:numPr>
         <w:spacing w:before="100" w:beforeAutospacing="1" w:after="100" w:afterAutospacing="1" w:line="240" w:lineRule="auto"/>
-        <w:ind w:left="720"/>
+        <w:rPr>
+          <w:rFonts w:ascii="Times New Roman" w:eastAsia="Times New Roman" w:hAnsi="Times New Roman" w:cs="Times New Roman"/>
+          <w:sz w:val="24"/>
+          <w:szCs w:val="24"/>
+        </w:rPr>
+      </w:pPr>
+      <w:r>
+        <w:rPr>
+          <w:rFonts w:ascii="Times New Roman" w:eastAsia="Times New Roman" w:hAnsi="Times New Roman" w:cs="Times New Roman"/>
+          <w:i/>
+          <w:sz w:val="24"/>
+          <w:szCs w:val="24"/>
+        </w:rPr>
+        <w:t>figure</w:t>
+      </w:r>
+      <w:r>
+        <w:rPr>
+          <w:rFonts w:ascii="Times New Roman" w:eastAsia="Times New Roman" w:hAnsi="Times New Roman" w:cs="Times New Roman"/>
+          <w:sz w:val="24"/>
+          <w:szCs w:val="24"/>
+        </w:rPr>
+        <w:t xml:space="preserve"> and </w:t>
+      </w:r>
+      <w:proofErr w:type="spellStart"/>
+      <w:r>
+        <w:rPr>
+          <w:rFonts w:ascii="Times New Roman" w:eastAsia="Times New Roman" w:hAnsi="Times New Roman" w:cs="Times New Roman"/>
+          <w:i/>
+          <w:sz w:val="24"/>
+          <w:szCs w:val="24"/>
+        </w:rPr>
+        <w:t>figcaption</w:t>
+      </w:r>
+      <w:proofErr w:type="spellEnd"/>
+      <w:r>
+        <w:rPr>
+          <w:rFonts w:ascii="Times New Roman" w:eastAsia="Times New Roman" w:hAnsi="Times New Roman" w:cs="Times New Roman"/>
+          <w:sz w:val="24"/>
+          <w:szCs w:val="24"/>
+        </w:rPr>
+        <w:t xml:space="preserve"> tags - give semantic meaning to thing such as charts, figures and their caption</w:t>
+      </w:r>
+    </w:p>
+    <w:p>
+      <w:pPr>
+        <w:numPr>
+          <w:ilvl w:val="2"/>
+          <w:numId w:val="8"/>
+        </w:numPr>
+        <w:spacing w:before="100" w:beforeAutospacing="1" w:after="100" w:afterAutospacing="1" w:line="240" w:lineRule="auto"/>
+        <w:rPr>
+          <w:rFonts w:ascii="Times New Roman" w:eastAsia="Times New Roman" w:hAnsi="Times New Roman" w:cs="Times New Roman"/>
+          <w:sz w:val="24"/>
+          <w:szCs w:val="24"/>
+        </w:rPr>
+      </w:pPr>
+      <w:proofErr w:type="spellStart"/>
+      <w:r>
+        <w:rPr>
+          <w:rFonts w:ascii="Times New Roman" w:eastAsia="Times New Roman" w:hAnsi="Times New Roman" w:cs="Times New Roman"/>
+          <w:i/>
+          <w:sz w:val="24"/>
+          <w:szCs w:val="24"/>
+        </w:rPr>
+        <w:t>figcaption</w:t>
+      </w:r>
+      <w:proofErr w:type="spellEnd"/>
+      <w:r>
+        <w:rPr>
+          <w:rFonts w:ascii="Times New Roman" w:eastAsia="Times New Roman" w:hAnsi="Times New Roman" w:cs="Times New Roman"/>
+          <w:sz w:val="24"/>
+          <w:szCs w:val="24"/>
+        </w:rPr>
+        <w:t xml:space="preserve"> tag goes inside the </w:t>
+      </w:r>
+      <w:r>
+        <w:rPr>
+          <w:rFonts w:ascii="Times New Roman" w:eastAsia="Times New Roman" w:hAnsi="Times New Roman" w:cs="Times New Roman"/>
+          <w:i/>
+          <w:sz w:val="24"/>
+          <w:szCs w:val="24"/>
+        </w:rPr>
+        <w:t>figure</w:t>
+      </w:r>
+      <w:r>
+        <w:rPr>
+          <w:rFonts w:ascii="Times New Roman" w:eastAsia="Times New Roman" w:hAnsi="Times New Roman" w:cs="Times New Roman"/>
+          <w:sz w:val="24"/>
+          <w:szCs w:val="24"/>
+        </w:rPr>
+        <w:t xml:space="preserve"> tag</w:t>
+      </w:r>
+    </w:p>
+    <w:p>
+      <w:pPr>
+        <w:numPr>
+          <w:ilvl w:val="1"/>
+          <w:numId w:val="8"/>
+        </w:numPr>
+        <w:spacing w:before="100" w:beforeAutospacing="1" w:after="100" w:afterAutospacing="1" w:line="240" w:lineRule="auto"/>
+        <w:rPr>
+          <w:rFonts w:ascii="Times New Roman" w:eastAsia="Times New Roman" w:hAnsi="Times New Roman" w:cs="Times New Roman"/>
+          <w:sz w:val="24"/>
+          <w:szCs w:val="24"/>
+        </w:rPr>
+      </w:pPr>
+      <w:r>
+        <w:rPr>
+          <w:rFonts w:ascii="Times New Roman" w:eastAsia="Times New Roman" w:hAnsi="Times New Roman" w:cs="Times New Roman"/>
+          <w:sz w:val="24"/>
+          <w:szCs w:val="24"/>
+        </w:rPr>
+        <w:t xml:space="preserve">form - </w:t>
+      </w:r>
+      <w:r>
+        <w:rPr>
+          <w:rFonts w:ascii="Times New Roman" w:eastAsia="Times New Roman" w:hAnsi="Times New Roman" w:cs="Times New Roman"/>
+          <w:i/>
+          <w:iCs/>
+          <w:sz w:val="24"/>
+          <w:szCs w:val="24"/>
+        </w:rPr>
+        <w:t>label</w:t>
+      </w:r>
+      <w:r>
+        <w:rPr>
+          <w:rFonts w:ascii="Times New Roman" w:eastAsia="Times New Roman" w:hAnsi="Times New Roman" w:cs="Times New Roman"/>
+          <w:sz w:val="24"/>
+          <w:szCs w:val="24"/>
+        </w:rPr>
+        <w:t xml:space="preserve"> element - used to add a label to a form input element</w:t>
+      </w:r>
+    </w:p>
+    <w:p>
+      <w:pPr>
+        <w:numPr>
+          <w:ilvl w:val="2"/>
+          <w:numId w:val="8"/>
+        </w:numPr>
+        <w:spacing w:before="100" w:beforeAutospacing="1" w:after="100" w:afterAutospacing="1" w:line="240" w:lineRule="auto"/>
+        <w:rPr>
+          <w:rFonts w:ascii="Times New Roman" w:eastAsia="Times New Roman" w:hAnsi="Times New Roman" w:cs="Times New Roman"/>
+          <w:sz w:val="24"/>
+          <w:szCs w:val="24"/>
+        </w:rPr>
+      </w:pPr>
+      <w:r>
+        <w:rPr>
+          <w:rFonts w:ascii="Times New Roman" w:eastAsia="Times New Roman" w:hAnsi="Times New Roman" w:cs="Times New Roman"/>
+          <w:i/>
+          <w:iCs/>
+          <w:sz w:val="24"/>
+          <w:szCs w:val="24"/>
+        </w:rPr>
+        <w:t>for</w:t>
+      </w:r>
+      <w:r>
+        <w:rPr>
+          <w:rFonts w:ascii="Times New Roman" w:eastAsia="Times New Roman" w:hAnsi="Times New Roman" w:cs="Times New Roman"/>
+          <w:sz w:val="24"/>
+          <w:szCs w:val="24"/>
+        </w:rPr>
+        <w:t xml:space="preserve"> attribute must be the same as the </w:t>
+      </w:r>
+      <w:r>
+        <w:rPr>
+          <w:rFonts w:ascii="Times New Roman" w:eastAsia="Times New Roman" w:hAnsi="Times New Roman" w:cs="Times New Roman"/>
+          <w:i/>
+          <w:iCs/>
+          <w:sz w:val="24"/>
+          <w:szCs w:val="24"/>
+        </w:rPr>
+        <w:t>id</w:t>
+      </w:r>
+      <w:r>
+        <w:rPr>
+          <w:rFonts w:ascii="Times New Roman" w:eastAsia="Times New Roman" w:hAnsi="Times New Roman" w:cs="Times New Roman"/>
+          <w:sz w:val="24"/>
+          <w:szCs w:val="24"/>
+        </w:rPr>
+        <w:t xml:space="preserve"> attribute of the input element</w:t>
+      </w:r>
+    </w:p>
+    <w:p>
+      <w:pPr>
+        <w:numPr>
+          <w:ilvl w:val="1"/>
+          <w:numId w:val="8"/>
+        </w:numPr>
+        <w:spacing w:before="100" w:beforeAutospacing="1" w:after="100" w:afterAutospacing="1" w:line="240" w:lineRule="auto"/>
+        <w:rPr>
+          <w:rFonts w:ascii="Times New Roman" w:eastAsia="Times New Roman" w:hAnsi="Times New Roman" w:cs="Times New Roman"/>
+          <w:sz w:val="24"/>
+          <w:szCs w:val="24"/>
+        </w:rPr>
+      </w:pPr>
+      <w:proofErr w:type="spellStart"/>
+      <w:r>
+        <w:rPr>
+          <w:rFonts w:ascii="Times New Roman" w:eastAsia="Times New Roman" w:hAnsi="Times New Roman" w:cs="Times New Roman"/>
+          <w:i/>
+          <w:iCs/>
+          <w:sz w:val="24"/>
+          <w:szCs w:val="24"/>
+        </w:rPr>
+        <w:t>fieldset</w:t>
+      </w:r>
+      <w:proofErr w:type="spellEnd"/>
+      <w:r>
+        <w:rPr>
+          <w:rFonts w:ascii="Times New Roman" w:eastAsia="Times New Roman" w:hAnsi="Times New Roman" w:cs="Times New Roman"/>
+          <w:sz w:val="24"/>
+          <w:szCs w:val="24"/>
+        </w:rPr>
+        <w:t xml:space="preserve"> element wraps around a set of radio buttons</w:t>
+      </w:r>
+    </w:p>
+    <w:p>
+      <w:pPr>
+        <w:numPr>
+          <w:ilvl w:val="2"/>
+          <w:numId w:val="8"/>
+        </w:numPr>
+        <w:spacing w:before="100" w:beforeAutospacing="1" w:after="100" w:afterAutospacing="1" w:line="240" w:lineRule="auto"/>
+        <w:rPr>
+          <w:rFonts w:ascii="Times New Roman" w:eastAsia="Times New Roman" w:hAnsi="Times New Roman" w:cs="Times New Roman"/>
+          <w:sz w:val="24"/>
+          <w:szCs w:val="24"/>
+        </w:rPr>
+      </w:pPr>
+      <w:r>
+        <w:rPr>
+          <w:rFonts w:ascii="Times New Roman" w:eastAsia="Times New Roman" w:hAnsi="Times New Roman" w:cs="Times New Roman"/>
+          <w:i/>
+          <w:iCs/>
+          <w:sz w:val="24"/>
+          <w:szCs w:val="24"/>
+        </w:rPr>
+        <w:t>legend</w:t>
+      </w:r>
+      <w:r>
+        <w:rPr>
+          <w:rFonts w:ascii="Times New Roman" w:eastAsia="Times New Roman" w:hAnsi="Times New Roman" w:cs="Times New Roman"/>
+          <w:sz w:val="24"/>
+          <w:szCs w:val="24"/>
+        </w:rPr>
+        <w:t xml:space="preserve"> tag is used to provide information about the radio buttons</w:t>
+      </w:r>
+    </w:p>
+    <w:p>
+      <w:pPr>
+        <w:numPr>
+          <w:ilvl w:val="2"/>
+          <w:numId w:val="8"/>
+        </w:numPr>
+        <w:spacing w:before="100" w:beforeAutospacing="1" w:after="100" w:afterAutospacing="1" w:line="240" w:lineRule="auto"/>
+        <w:rPr>
+          <w:rFonts w:ascii="Times New Roman" w:eastAsia="Times New Roman" w:hAnsi="Times New Roman" w:cs="Times New Roman"/>
+          <w:sz w:val="24"/>
+          <w:szCs w:val="24"/>
+        </w:rPr>
+      </w:pPr>
+      <w:proofErr w:type="spellStart"/>
+      <w:r>
+        <w:rPr>
+          <w:rFonts w:ascii="Times New Roman" w:eastAsia="Times New Roman" w:hAnsi="Times New Roman" w:cs="Times New Roman"/>
+          <w:i/>
+          <w:iCs/>
+          <w:sz w:val="24"/>
+          <w:szCs w:val="24"/>
+        </w:rPr>
+        <w:t>fieldset</w:t>
+      </w:r>
+      <w:proofErr w:type="spellEnd"/>
+      <w:r>
+        <w:rPr>
+          <w:rFonts w:ascii="Times New Roman" w:eastAsia="Times New Roman" w:hAnsi="Times New Roman" w:cs="Times New Roman"/>
+          <w:sz w:val="24"/>
+          <w:szCs w:val="24"/>
+        </w:rPr>
+        <w:t xml:space="preserve"> element is not needed when the radio button choices are very clear and self-explanatory</w:t>
+      </w:r>
+    </w:p>
+    <w:p>
+      <w:pPr>
+        <w:numPr>
+          <w:ilvl w:val="1"/>
+          <w:numId w:val="8"/>
+        </w:numPr>
+        <w:spacing w:before="100" w:beforeAutospacing="1" w:after="100" w:afterAutospacing="1" w:line="240" w:lineRule="auto"/>
+        <w:rPr>
+          <w:rFonts w:ascii="Times New Roman" w:eastAsia="Times New Roman" w:hAnsi="Times New Roman" w:cs="Times New Roman"/>
+          <w:sz w:val="24"/>
+          <w:szCs w:val="24"/>
+        </w:rPr>
+      </w:pPr>
+      <w:r>
+        <w:rPr>
+          <w:rFonts w:ascii="Times New Roman" w:eastAsia="Times New Roman" w:hAnsi="Times New Roman" w:cs="Times New Roman"/>
+          <w:sz w:val="24"/>
+          <w:szCs w:val="24"/>
+        </w:rPr>
+        <w:t xml:space="preserve">Setting </w:t>
+      </w:r>
+      <w:r>
+        <w:rPr>
+          <w:rFonts w:ascii="Times New Roman" w:eastAsia="Times New Roman" w:hAnsi="Times New Roman" w:cs="Times New Roman"/>
+          <w:i/>
+          <w:iCs/>
+          <w:sz w:val="24"/>
+          <w:szCs w:val="24"/>
+        </w:rPr>
+        <w:t>type</w:t>
+      </w:r>
+      <w:r>
+        <w:rPr>
+          <w:rFonts w:ascii="Times New Roman" w:eastAsia="Times New Roman" w:hAnsi="Times New Roman" w:cs="Times New Roman"/>
+          <w:sz w:val="24"/>
+          <w:szCs w:val="24"/>
+        </w:rPr>
+        <w:t xml:space="preserve"> attribute of </w:t>
+      </w:r>
+      <w:r>
+        <w:rPr>
+          <w:rFonts w:ascii="Times New Roman" w:eastAsia="Times New Roman" w:hAnsi="Times New Roman" w:cs="Times New Roman"/>
+          <w:i/>
+          <w:iCs/>
+          <w:sz w:val="24"/>
+          <w:szCs w:val="24"/>
+        </w:rPr>
+        <w:t>input</w:t>
+      </w:r>
+      <w:r>
+        <w:rPr>
+          <w:rFonts w:ascii="Times New Roman" w:eastAsia="Times New Roman" w:hAnsi="Times New Roman" w:cs="Times New Roman"/>
+          <w:sz w:val="24"/>
+          <w:szCs w:val="24"/>
+        </w:rPr>
+        <w:t xml:space="preserve"> tag to "</w:t>
+      </w:r>
+      <w:r>
+        <w:rPr>
+          <w:rFonts w:ascii="Times New Roman" w:eastAsia="Times New Roman" w:hAnsi="Times New Roman" w:cs="Times New Roman"/>
+          <w:i/>
+          <w:iCs/>
+          <w:sz w:val="24"/>
+          <w:szCs w:val="24"/>
+        </w:rPr>
+        <w:t>date</w:t>
+      </w:r>
+      <w:r>
+        <w:rPr>
+          <w:rFonts w:ascii="Times New Roman" w:eastAsia="Times New Roman" w:hAnsi="Times New Roman" w:cs="Times New Roman"/>
+          <w:sz w:val="24"/>
+          <w:szCs w:val="24"/>
+        </w:rPr>
+        <w:t>"</w:t>
+      </w:r>
+    </w:p>
+    <w:p>
+      <w:pPr>
+        <w:numPr>
+          <w:ilvl w:val="2"/>
+          <w:numId w:val="8"/>
+        </w:numPr>
+        <w:spacing w:before="100" w:beforeAutospacing="1" w:after="100" w:afterAutospacing="1" w:line="240" w:lineRule="auto"/>
+        <w:rPr>
+          <w:rFonts w:ascii="Times New Roman" w:eastAsia="Times New Roman" w:hAnsi="Times New Roman" w:cs="Times New Roman"/>
+          <w:sz w:val="24"/>
+          <w:szCs w:val="24"/>
+        </w:rPr>
+      </w:pPr>
+      <w:r>
+        <w:rPr>
+          <w:rFonts w:ascii="Times New Roman" w:eastAsia="Times New Roman" w:hAnsi="Times New Roman" w:cs="Times New Roman"/>
+          <w:sz w:val="24"/>
+          <w:szCs w:val="24"/>
+        </w:rPr>
+        <w:t>Allows the user to easily select a date in the input field, from a date picker</w:t>
+      </w:r>
+    </w:p>
+    <w:p>
+      <w:pPr>
+        <w:numPr>
+          <w:ilvl w:val="1"/>
+          <w:numId w:val="8"/>
+        </w:numPr>
+        <w:spacing w:before="100" w:beforeAutospacing="1" w:after="100" w:afterAutospacing="1" w:line="240" w:lineRule="auto"/>
+        <w:rPr>
+          <w:rFonts w:ascii="Times New Roman" w:eastAsia="Times New Roman" w:hAnsi="Times New Roman" w:cs="Times New Roman"/>
+          <w:sz w:val="24"/>
+          <w:szCs w:val="24"/>
+        </w:rPr>
+      </w:pPr>
+      <w:r>
+        <w:rPr>
+          <w:rFonts w:ascii="Times New Roman" w:eastAsia="Times New Roman" w:hAnsi="Times New Roman" w:cs="Times New Roman"/>
+          <w:i/>
+          <w:iCs/>
+          <w:sz w:val="24"/>
+          <w:szCs w:val="24"/>
+        </w:rPr>
+        <w:t>time</w:t>
+      </w:r>
+      <w:r>
+        <w:rPr>
+          <w:rFonts w:ascii="Times New Roman" w:eastAsia="Times New Roman" w:hAnsi="Times New Roman" w:cs="Times New Roman"/>
+          <w:sz w:val="24"/>
+          <w:szCs w:val="24"/>
+        </w:rPr>
+        <w:t xml:space="preserve"> tag with </w:t>
+      </w:r>
+      <w:proofErr w:type="spellStart"/>
+      <w:r>
+        <w:rPr>
+          <w:rFonts w:ascii="Times New Roman" w:eastAsia="Times New Roman" w:hAnsi="Times New Roman" w:cs="Times New Roman"/>
+          <w:i/>
+          <w:iCs/>
+          <w:sz w:val="24"/>
+          <w:szCs w:val="24"/>
+        </w:rPr>
+        <w:t>datetime</w:t>
+      </w:r>
+      <w:proofErr w:type="spellEnd"/>
+      <w:r>
+        <w:rPr>
+          <w:rFonts w:ascii="Times New Roman" w:eastAsia="Times New Roman" w:hAnsi="Times New Roman" w:cs="Times New Roman"/>
+          <w:sz w:val="24"/>
+          <w:szCs w:val="24"/>
+        </w:rPr>
+        <w:t xml:space="preserve"> attribute</w:t>
+      </w:r>
+    </w:p>
+    <w:p>
+      <w:pPr>
+        <w:numPr>
+          <w:ilvl w:val="2"/>
+          <w:numId w:val="8"/>
+        </w:numPr>
+        <w:spacing w:before="100" w:beforeAutospacing="1" w:after="100" w:afterAutospacing="1" w:line="240" w:lineRule="auto"/>
+        <w:rPr>
+          <w:rFonts w:ascii="Times New Roman" w:eastAsia="Times New Roman" w:hAnsi="Times New Roman" w:cs="Times New Roman"/>
+          <w:sz w:val="24"/>
+          <w:szCs w:val="24"/>
+        </w:rPr>
+      </w:pPr>
+      <w:r>
+        <w:rPr>
+          <w:rFonts w:ascii="Times New Roman" w:eastAsia="Times New Roman" w:hAnsi="Times New Roman" w:cs="Times New Roman"/>
+          <w:i/>
+          <w:iCs/>
+          <w:sz w:val="24"/>
+          <w:szCs w:val="24"/>
+        </w:rPr>
+        <w:t>time</w:t>
+      </w:r>
+      <w:r>
+        <w:rPr>
+          <w:rFonts w:ascii="Times New Roman" w:eastAsia="Times New Roman" w:hAnsi="Times New Roman" w:cs="Times New Roman"/>
+          <w:sz w:val="24"/>
+          <w:szCs w:val="24"/>
+        </w:rPr>
+        <w:t xml:space="preserve"> tag wraps around a date or time displayed on the page</w:t>
+      </w:r>
+    </w:p>
+    <w:p>
+      <w:pPr>
+        <w:numPr>
+          <w:ilvl w:val="2"/>
+          <w:numId w:val="8"/>
+        </w:numPr>
+        <w:spacing w:before="100" w:beforeAutospacing="1" w:after="100" w:afterAutospacing="1" w:line="240" w:lineRule="auto"/>
+        <w:rPr>
+          <w:rFonts w:ascii="Times New Roman" w:eastAsia="Times New Roman" w:hAnsi="Times New Roman" w:cs="Times New Roman"/>
+          <w:sz w:val="24"/>
+          <w:szCs w:val="24"/>
+        </w:rPr>
+      </w:pPr>
+      <w:proofErr w:type="spellStart"/>
+      <w:r>
+        <w:rPr>
+          <w:rFonts w:ascii="Times New Roman" w:eastAsia="Times New Roman" w:hAnsi="Times New Roman" w:cs="Times New Roman"/>
+          <w:i/>
+          <w:iCs/>
+          <w:sz w:val="24"/>
+          <w:szCs w:val="24"/>
+        </w:rPr>
+        <w:t>datetime</w:t>
+      </w:r>
+      <w:proofErr w:type="spellEnd"/>
+      <w:r>
+        <w:rPr>
+          <w:rFonts w:ascii="Times New Roman" w:eastAsia="Times New Roman" w:hAnsi="Times New Roman" w:cs="Times New Roman"/>
+          <w:sz w:val="24"/>
+          <w:szCs w:val="24"/>
+        </w:rPr>
+        <w:t xml:space="preserve"> attribute of the tag specifies the date or time in a machine-readable, standardized format</w:t>
+      </w:r>
+    </w:p>
+    <w:p>
+      <w:pPr>
+        <w:numPr>
+          <w:ilvl w:val="3"/>
+          <w:numId w:val="8"/>
+        </w:numPr>
+        <w:spacing w:before="100" w:beforeAutospacing="1" w:after="100" w:afterAutospacing="1" w:line="240" w:lineRule="auto"/>
+        <w:rPr>
+          <w:rFonts w:ascii="Times New Roman" w:eastAsia="Times New Roman" w:hAnsi="Times New Roman" w:cs="Times New Roman"/>
+          <w:sz w:val="24"/>
+          <w:szCs w:val="24"/>
+        </w:rPr>
+      </w:pPr>
+      <w:r>
+        <w:rPr>
+          <w:rFonts w:ascii="Times New Roman" w:eastAsia="Times New Roman" w:hAnsi="Times New Roman" w:cs="Times New Roman"/>
+          <w:sz w:val="24"/>
+          <w:szCs w:val="24"/>
+        </w:rPr>
+        <w:t xml:space="preserve">Example: &lt;time </w:t>
+      </w:r>
+      <w:proofErr w:type="spellStart"/>
+      <w:r>
+        <w:rPr>
+          <w:rFonts w:ascii="Times New Roman" w:eastAsia="Times New Roman" w:hAnsi="Times New Roman" w:cs="Times New Roman"/>
+          <w:sz w:val="24"/>
+          <w:szCs w:val="24"/>
+        </w:rPr>
+        <w:t>datetime</w:t>
+      </w:r>
+      <w:proofErr w:type="spellEnd"/>
+      <w:r>
+        <w:rPr>
+          <w:rFonts w:ascii="Times New Roman" w:eastAsia="Times New Roman" w:hAnsi="Times New Roman" w:cs="Times New Roman"/>
+          <w:sz w:val="24"/>
+          <w:szCs w:val="24"/>
+        </w:rPr>
+        <w:t>="2015-03-30"&gt;March 30 in 2015&lt;/time&gt;</w:t>
+      </w:r>
+    </w:p>
+    <w:p>
+      <w:pPr>
+        <w:numPr>
+          <w:ilvl w:val="1"/>
+          <w:numId w:val="8"/>
+        </w:numPr>
+        <w:spacing w:before="100" w:beforeAutospacing="1" w:after="100" w:afterAutospacing="1" w:line="240" w:lineRule="auto"/>
+        <w:rPr>
+          <w:rFonts w:ascii="Times New Roman" w:eastAsia="Times New Roman" w:hAnsi="Times New Roman" w:cs="Times New Roman"/>
+          <w:sz w:val="24"/>
+          <w:szCs w:val="24"/>
+        </w:rPr>
+      </w:pPr>
+      <w:r>
+        <w:rPr>
+          <w:rFonts w:ascii="Times New Roman" w:eastAsia="Times New Roman" w:hAnsi="Times New Roman" w:cs="Times New Roman"/>
+          <w:sz w:val="24"/>
+          <w:szCs w:val="24"/>
+        </w:rPr>
+        <w:t>CSS can be used to position information meant only for screen-readers off screen</w:t>
+      </w:r>
+    </w:p>
+    <w:p>
+      <w:pPr>
+        <w:numPr>
+          <w:ilvl w:val="1"/>
+          <w:numId w:val="8"/>
+        </w:numPr>
+        <w:tabs>
+          <w:tab w:val="clear" w:pos="1440"/>
+          <w:tab w:val="num" w:pos="2520"/>
+        </w:tabs>
+        <w:spacing w:before="100" w:beforeAutospacing="1" w:after="100" w:afterAutospacing="1" w:line="240" w:lineRule="auto"/>
+        <w:ind w:left="2520"/>
+        <w:rPr>
+          <w:rFonts w:ascii="Times New Roman" w:eastAsia="Times New Roman" w:hAnsi="Times New Roman" w:cs="Times New Roman"/>
+          <w:sz w:val="24"/>
+          <w:szCs w:val="24"/>
+        </w:rPr>
+      </w:pPr>
+      <w:r>
+        <w:rPr>
+          <w:rFonts w:ascii="Times New Roman" w:eastAsia="Times New Roman" w:hAnsi="Times New Roman" w:cs="Times New Roman"/>
+          <w:sz w:val="24"/>
+          <w:szCs w:val="24"/>
+        </w:rPr>
+        <w:t>The following code can be used to do this:</w:t>
+      </w:r>
+    </w:p>
+    <w:p>
+      <w:pPr>
+        <w:spacing w:after="0" w:line="240" w:lineRule="auto"/>
+        <w:ind w:left="1800"/>
+        <w:rPr>
+          <w:rFonts w:ascii="Times New Roman" w:eastAsia="Times New Roman" w:hAnsi="Times New Roman" w:cs="Times New Roman"/>
+          <w:sz w:val="24"/>
+          <w:szCs w:val="24"/>
+        </w:rPr>
+      </w:pPr>
+      <w:r>
+        <w:rPr>
+          <w:rFonts w:ascii="Times New Roman" w:eastAsia="Times New Roman" w:hAnsi="Times New Roman" w:cs="Times New Roman"/>
+          <w:sz w:val="24"/>
+          <w:szCs w:val="24"/>
+        </w:rPr>
+        <w:t>           .</w:t>
+      </w:r>
+      <w:proofErr w:type="spellStart"/>
+      <w:r>
+        <w:rPr>
+          <w:rFonts w:ascii="Times New Roman" w:eastAsia="Times New Roman" w:hAnsi="Times New Roman" w:cs="Times New Roman"/>
+          <w:sz w:val="24"/>
+          <w:szCs w:val="24"/>
+        </w:rPr>
+        <w:t>sr</w:t>
+      </w:r>
+      <w:proofErr w:type="spellEnd"/>
+      <w:r>
+        <w:rPr>
+          <w:rFonts w:ascii="Times New Roman" w:eastAsia="Times New Roman" w:hAnsi="Times New Roman" w:cs="Times New Roman"/>
+          <w:sz w:val="24"/>
+          <w:szCs w:val="24"/>
+        </w:rPr>
+        <w:t>-only {</w:t>
+      </w:r>
+    </w:p>
+    <w:p>
+      <w:pPr>
+        <w:spacing w:after="0" w:line="240" w:lineRule="auto"/>
+        <w:ind w:left="2400"/>
+        <w:rPr>
+          <w:rFonts w:ascii="Times New Roman" w:eastAsia="Times New Roman" w:hAnsi="Times New Roman" w:cs="Times New Roman"/>
+          <w:sz w:val="24"/>
+          <w:szCs w:val="24"/>
+        </w:rPr>
+      </w:pPr>
+      <w:r>
+        <w:rPr>
+          <w:rFonts w:ascii="Times New Roman" w:eastAsia="Times New Roman" w:hAnsi="Times New Roman" w:cs="Times New Roman"/>
+          <w:sz w:val="24"/>
+          <w:szCs w:val="24"/>
+        </w:rPr>
+        <w:t>  </w:t>
+      </w:r>
+      <w:proofErr w:type="gramStart"/>
+      <w:r>
+        <w:rPr>
+          <w:rFonts w:ascii="Times New Roman" w:eastAsia="Times New Roman" w:hAnsi="Times New Roman" w:cs="Times New Roman"/>
+          <w:sz w:val="24"/>
+          <w:szCs w:val="24"/>
+        </w:rPr>
+        <w:t>position</w:t>
+      </w:r>
+      <w:proofErr w:type="gramEnd"/>
+      <w:r>
+        <w:rPr>
+          <w:rFonts w:ascii="Times New Roman" w:eastAsia="Times New Roman" w:hAnsi="Times New Roman" w:cs="Times New Roman"/>
+          <w:sz w:val="24"/>
+          <w:szCs w:val="24"/>
+        </w:rPr>
+        <w:t>: absolute;</w:t>
+      </w:r>
+    </w:p>
+    <w:p>
+      <w:pPr>
+        <w:spacing w:after="0" w:line="240" w:lineRule="auto"/>
+        <w:ind w:left="2400"/>
+        <w:rPr>
+          <w:rFonts w:ascii="Times New Roman" w:eastAsia="Times New Roman" w:hAnsi="Times New Roman" w:cs="Times New Roman"/>
+          <w:sz w:val="24"/>
+          <w:szCs w:val="24"/>
+        </w:rPr>
+      </w:pPr>
+      <w:r>
+        <w:rPr>
+          <w:rFonts w:ascii="Times New Roman" w:eastAsia="Times New Roman" w:hAnsi="Times New Roman" w:cs="Times New Roman"/>
+          <w:sz w:val="24"/>
+          <w:szCs w:val="24"/>
+        </w:rPr>
+        <w:t>  </w:t>
+      </w:r>
+      <w:proofErr w:type="gramStart"/>
+      <w:r>
+        <w:rPr>
+          <w:rFonts w:ascii="Times New Roman" w:eastAsia="Times New Roman" w:hAnsi="Times New Roman" w:cs="Times New Roman"/>
+          <w:sz w:val="24"/>
+          <w:szCs w:val="24"/>
+        </w:rPr>
+        <w:t>left</w:t>
+      </w:r>
+      <w:proofErr w:type="gramEnd"/>
+      <w:r>
+        <w:rPr>
+          <w:rFonts w:ascii="Times New Roman" w:eastAsia="Times New Roman" w:hAnsi="Times New Roman" w:cs="Times New Roman"/>
+          <w:sz w:val="24"/>
+          <w:szCs w:val="24"/>
+        </w:rPr>
+        <w:t>: -10000px;</w:t>
+      </w:r>
+    </w:p>
+    <w:p>
+      <w:pPr>
+        <w:spacing w:after="0" w:line="240" w:lineRule="auto"/>
+        <w:ind w:left="2400"/>
+        <w:rPr>
+          <w:rFonts w:ascii="Times New Roman" w:eastAsia="Times New Roman" w:hAnsi="Times New Roman" w:cs="Times New Roman"/>
+          <w:sz w:val="24"/>
+          <w:szCs w:val="24"/>
+        </w:rPr>
+      </w:pPr>
+      <w:r>
+        <w:rPr>
+          <w:rFonts w:ascii="Times New Roman" w:eastAsia="Times New Roman" w:hAnsi="Times New Roman" w:cs="Times New Roman"/>
+          <w:sz w:val="24"/>
+          <w:szCs w:val="24"/>
+        </w:rPr>
+        <w:t>  </w:t>
+      </w:r>
+      <w:proofErr w:type="gramStart"/>
+      <w:r>
+        <w:rPr>
+          <w:rFonts w:ascii="Times New Roman" w:eastAsia="Times New Roman" w:hAnsi="Times New Roman" w:cs="Times New Roman"/>
+          <w:sz w:val="24"/>
+          <w:szCs w:val="24"/>
+        </w:rPr>
+        <w:t>width</w:t>
+      </w:r>
+      <w:proofErr w:type="gramEnd"/>
+      <w:r>
+        <w:rPr>
+          <w:rFonts w:ascii="Times New Roman" w:eastAsia="Times New Roman" w:hAnsi="Times New Roman" w:cs="Times New Roman"/>
+          <w:sz w:val="24"/>
+          <w:szCs w:val="24"/>
+        </w:rPr>
+        <w:t>: 1px;</w:t>
+      </w:r>
+    </w:p>
+    <w:p>
+      <w:pPr>
+        <w:spacing w:after="0" w:line="240" w:lineRule="auto"/>
+        <w:ind w:left="2400"/>
+        <w:rPr>
+          <w:rFonts w:ascii="Times New Roman" w:eastAsia="Times New Roman" w:hAnsi="Times New Roman" w:cs="Times New Roman"/>
+          <w:sz w:val="24"/>
+          <w:szCs w:val="24"/>
+        </w:rPr>
+      </w:pPr>
+      <w:r>
+        <w:rPr>
+          <w:rFonts w:ascii="Times New Roman" w:eastAsia="Times New Roman" w:hAnsi="Times New Roman" w:cs="Times New Roman"/>
+          <w:sz w:val="24"/>
+          <w:szCs w:val="24"/>
+        </w:rPr>
+        <w:t>  </w:t>
+      </w:r>
+      <w:proofErr w:type="gramStart"/>
+      <w:r>
+        <w:rPr>
+          <w:rFonts w:ascii="Times New Roman" w:eastAsia="Times New Roman" w:hAnsi="Times New Roman" w:cs="Times New Roman"/>
+          <w:sz w:val="24"/>
+          <w:szCs w:val="24"/>
+        </w:rPr>
+        <w:t>height</w:t>
+      </w:r>
+      <w:proofErr w:type="gramEnd"/>
+      <w:r>
+        <w:rPr>
+          <w:rFonts w:ascii="Times New Roman" w:eastAsia="Times New Roman" w:hAnsi="Times New Roman" w:cs="Times New Roman"/>
+          <w:sz w:val="24"/>
+          <w:szCs w:val="24"/>
+        </w:rPr>
+        <w:t>: 1px;</w:t>
+      </w:r>
+    </w:p>
+    <w:p>
+      <w:pPr>
+        <w:spacing w:after="0" w:line="240" w:lineRule="auto"/>
+        <w:ind w:left="2400"/>
+        <w:rPr>
+          <w:rFonts w:ascii="Times New Roman" w:eastAsia="Times New Roman" w:hAnsi="Times New Roman" w:cs="Times New Roman"/>
+          <w:sz w:val="24"/>
+          <w:szCs w:val="24"/>
+        </w:rPr>
+      </w:pPr>
+      <w:r>
+        <w:rPr>
+          <w:rFonts w:ascii="Times New Roman" w:eastAsia="Times New Roman" w:hAnsi="Times New Roman" w:cs="Times New Roman"/>
+          <w:sz w:val="24"/>
+          <w:szCs w:val="24"/>
+        </w:rPr>
+        <w:t>  </w:t>
+      </w:r>
+      <w:proofErr w:type="gramStart"/>
+      <w:r>
+        <w:rPr>
+          <w:rFonts w:ascii="Times New Roman" w:eastAsia="Times New Roman" w:hAnsi="Times New Roman" w:cs="Times New Roman"/>
+          <w:sz w:val="24"/>
+          <w:szCs w:val="24"/>
+        </w:rPr>
+        <w:t>top</w:t>
+      </w:r>
+      <w:proofErr w:type="gramEnd"/>
+      <w:r>
+        <w:rPr>
+          <w:rFonts w:ascii="Times New Roman" w:eastAsia="Times New Roman" w:hAnsi="Times New Roman" w:cs="Times New Roman"/>
+          <w:sz w:val="24"/>
+          <w:szCs w:val="24"/>
+        </w:rPr>
+        <w:t>: auto;</w:t>
+      </w:r>
+    </w:p>
+    <w:p>
+      <w:pPr>
+        <w:spacing w:after="0" w:line="240" w:lineRule="auto"/>
+        <w:ind w:left="2400"/>
+        <w:rPr>
+          <w:rFonts w:ascii="Times New Roman" w:eastAsia="Times New Roman" w:hAnsi="Times New Roman" w:cs="Times New Roman"/>
+          <w:sz w:val="24"/>
+          <w:szCs w:val="24"/>
+        </w:rPr>
+      </w:pPr>
+      <w:r>
+        <w:rPr>
+          <w:rFonts w:ascii="Times New Roman" w:eastAsia="Times New Roman" w:hAnsi="Times New Roman" w:cs="Times New Roman"/>
+          <w:sz w:val="24"/>
+          <w:szCs w:val="24"/>
+        </w:rPr>
+        <w:t>  </w:t>
+      </w:r>
+      <w:proofErr w:type="gramStart"/>
+      <w:r>
+        <w:rPr>
+          <w:rFonts w:ascii="Times New Roman" w:eastAsia="Times New Roman" w:hAnsi="Times New Roman" w:cs="Times New Roman"/>
+          <w:sz w:val="24"/>
+          <w:szCs w:val="24"/>
+        </w:rPr>
+        <w:t>overflow</w:t>
+      </w:r>
+      <w:proofErr w:type="gramEnd"/>
+      <w:r>
+        <w:rPr>
+          <w:rFonts w:ascii="Times New Roman" w:eastAsia="Times New Roman" w:hAnsi="Times New Roman" w:cs="Times New Roman"/>
+          <w:sz w:val="24"/>
+          <w:szCs w:val="24"/>
+        </w:rPr>
+        <w:t>: hidden;</w:t>
+      </w:r>
+    </w:p>
+    <w:p>
+      <w:pPr>
+        <w:spacing w:after="0" w:line="240" w:lineRule="auto"/>
+        <w:ind w:left="1800"/>
+        <w:rPr>
+          <w:rFonts w:ascii="Times New Roman" w:eastAsia="Times New Roman" w:hAnsi="Times New Roman" w:cs="Times New Roman"/>
+          <w:sz w:val="24"/>
+          <w:szCs w:val="24"/>
+        </w:rPr>
+      </w:pPr>
+      <w:r>
+        <w:rPr>
+          <w:rFonts w:ascii="Times New Roman" w:eastAsia="Times New Roman" w:hAnsi="Times New Roman" w:cs="Times New Roman"/>
+          <w:sz w:val="24"/>
+          <w:szCs w:val="24"/>
+        </w:rPr>
+        <w:t>    }</w:t>
+      </w:r>
+    </w:p>
+    <w:p>
+      <w:pPr>
+        <w:numPr>
+          <w:ilvl w:val="1"/>
+          <w:numId w:val="8"/>
+        </w:numPr>
+        <w:spacing w:before="100" w:beforeAutospacing="1" w:after="100" w:afterAutospacing="1" w:line="240" w:lineRule="auto"/>
+        <w:rPr>
+          <w:rFonts w:ascii="Times New Roman" w:eastAsia="Times New Roman" w:hAnsi="Times New Roman" w:cs="Times New Roman"/>
+          <w:sz w:val="24"/>
+          <w:szCs w:val="24"/>
+        </w:rPr>
+      </w:pPr>
+      <w:r>
+        <w:rPr>
+          <w:rFonts w:ascii="Times New Roman" w:eastAsia="Times New Roman" w:hAnsi="Times New Roman" w:cs="Times New Roman"/>
+          <w:sz w:val="24"/>
+          <w:szCs w:val="24"/>
+        </w:rPr>
+        <w:t>High contract text improves readability</w:t>
+      </w:r>
+    </w:p>
+    <w:p>
+      <w:pPr>
+        <w:numPr>
+          <w:ilvl w:val="2"/>
+          <w:numId w:val="8"/>
+        </w:numPr>
+        <w:spacing w:before="100" w:beforeAutospacing="1" w:after="100" w:afterAutospacing="1" w:line="240" w:lineRule="auto"/>
+        <w:rPr>
+          <w:rFonts w:ascii="Times New Roman" w:eastAsia="Times New Roman" w:hAnsi="Times New Roman" w:cs="Times New Roman"/>
+          <w:sz w:val="24"/>
+          <w:szCs w:val="24"/>
+        </w:rPr>
+      </w:pPr>
+      <w:r>
+        <w:rPr>
+          <w:rFonts w:ascii="Times New Roman" w:eastAsia="Times New Roman" w:hAnsi="Times New Roman" w:cs="Times New Roman"/>
+          <w:sz w:val="24"/>
+          <w:szCs w:val="24"/>
+        </w:rPr>
+        <w:lastRenderedPageBreak/>
+        <w:t>Web Content Accessibility Guidelines (WCAG) recommend at least a 4.5 to 1 contrast ratio for normal text</w:t>
+      </w:r>
+    </w:p>
+    <w:p>
+      <w:pPr>
+        <w:numPr>
+          <w:ilvl w:val="2"/>
+          <w:numId w:val="8"/>
+        </w:numPr>
+        <w:spacing w:before="100" w:beforeAutospacing="1" w:after="100" w:afterAutospacing="1" w:line="240" w:lineRule="auto"/>
+        <w:rPr>
+          <w:rFonts w:ascii="Times New Roman" w:eastAsia="Times New Roman" w:hAnsi="Times New Roman" w:cs="Times New Roman"/>
+          <w:sz w:val="24"/>
+          <w:szCs w:val="24"/>
+        </w:rPr>
+      </w:pPr>
+      <w:r>
+        <w:rPr>
+          <w:rFonts w:ascii="Times New Roman" w:eastAsia="Times New Roman" w:hAnsi="Times New Roman" w:cs="Times New Roman"/>
+          <w:sz w:val="24"/>
+          <w:szCs w:val="24"/>
+        </w:rPr>
+        <w:t>1:1 ratio indicates the same color</w:t>
+      </w:r>
+    </w:p>
+    <w:p>
+      <w:pPr>
+        <w:numPr>
+          <w:ilvl w:val="2"/>
+          <w:numId w:val="8"/>
+        </w:numPr>
+        <w:spacing w:before="100" w:beforeAutospacing="1" w:after="100" w:afterAutospacing="1" w:line="240" w:lineRule="auto"/>
+        <w:rPr>
+          <w:rFonts w:ascii="Times New Roman" w:eastAsia="Times New Roman" w:hAnsi="Times New Roman" w:cs="Times New Roman"/>
+          <w:sz w:val="24"/>
+          <w:szCs w:val="24"/>
+        </w:rPr>
+      </w:pPr>
+      <w:r>
+        <w:rPr>
+          <w:rFonts w:ascii="Times New Roman" w:eastAsia="Times New Roman" w:hAnsi="Times New Roman" w:cs="Times New Roman"/>
+          <w:sz w:val="24"/>
+          <w:szCs w:val="24"/>
+        </w:rPr>
+        <w:t>21:1 radio indicates white against black</w:t>
+      </w:r>
+    </w:p>
+    <w:p>
+      <w:pPr>
+        <w:numPr>
+          <w:ilvl w:val="1"/>
+          <w:numId w:val="8"/>
+        </w:numPr>
+        <w:spacing w:before="100" w:beforeAutospacing="1" w:after="100" w:afterAutospacing="1" w:line="240" w:lineRule="auto"/>
+        <w:rPr>
+          <w:rFonts w:ascii="Times New Roman" w:eastAsia="Times New Roman" w:hAnsi="Times New Roman" w:cs="Times New Roman"/>
+          <w:sz w:val="24"/>
+          <w:szCs w:val="24"/>
+        </w:rPr>
+      </w:pPr>
+      <w:r>
+        <w:rPr>
+          <w:rFonts w:ascii="Times New Roman" w:eastAsia="Times New Roman" w:hAnsi="Times New Roman" w:cs="Times New Roman"/>
+          <w:sz w:val="24"/>
+          <w:szCs w:val="24"/>
+        </w:rPr>
+        <w:t>Accessibility challenges with the use of color</w:t>
+      </w:r>
+    </w:p>
+    <w:p>
+      <w:pPr>
+        <w:numPr>
+          <w:ilvl w:val="2"/>
+          <w:numId w:val="8"/>
+        </w:numPr>
+        <w:spacing w:before="100" w:beforeAutospacing="1" w:after="100" w:afterAutospacing="1" w:line="240" w:lineRule="auto"/>
+        <w:rPr>
+          <w:rFonts w:ascii="Times New Roman" w:eastAsia="Times New Roman" w:hAnsi="Times New Roman" w:cs="Times New Roman"/>
+          <w:sz w:val="24"/>
+          <w:szCs w:val="24"/>
+        </w:rPr>
+      </w:pPr>
+      <w:r>
+        <w:rPr>
+          <w:rFonts w:ascii="Times New Roman" w:eastAsia="Times New Roman" w:hAnsi="Times New Roman" w:cs="Times New Roman"/>
+          <w:sz w:val="24"/>
+          <w:szCs w:val="24"/>
+        </w:rPr>
+        <w:t>Color should not be used as the only way to convey important information</w:t>
+      </w:r>
+    </w:p>
+    <w:p>
+      <w:pPr>
+        <w:numPr>
+          <w:ilvl w:val="2"/>
+          <w:numId w:val="8"/>
+        </w:numPr>
+        <w:spacing w:before="100" w:beforeAutospacing="1" w:after="100" w:afterAutospacing="1" w:line="240" w:lineRule="auto"/>
+        <w:rPr>
+          <w:rFonts w:ascii="Times New Roman" w:eastAsia="Times New Roman" w:hAnsi="Times New Roman" w:cs="Times New Roman"/>
+          <w:sz w:val="24"/>
+          <w:szCs w:val="24"/>
+        </w:rPr>
+      </w:pPr>
+      <w:r>
+        <w:rPr>
+          <w:rFonts w:ascii="Times New Roman" w:eastAsia="Times New Roman" w:hAnsi="Times New Roman" w:cs="Times New Roman"/>
+          <w:sz w:val="24"/>
+          <w:szCs w:val="24"/>
+        </w:rPr>
+        <w:t>Foreground and background colors need sufficient color contrast</w:t>
+      </w:r>
+    </w:p>
+    <w:p>
+      <w:pPr>
+        <w:numPr>
+          <w:ilvl w:val="2"/>
+          <w:numId w:val="8"/>
+        </w:numPr>
+        <w:spacing w:before="100" w:beforeAutospacing="1" w:after="100" w:afterAutospacing="1" w:line="240" w:lineRule="auto"/>
+        <w:rPr>
+          <w:rFonts w:ascii="Times New Roman" w:eastAsia="Times New Roman" w:hAnsi="Times New Roman" w:cs="Times New Roman"/>
+          <w:sz w:val="24"/>
+          <w:szCs w:val="24"/>
+        </w:rPr>
+      </w:pPr>
+      <w:r>
+        <w:rPr>
+          <w:rFonts w:ascii="Times New Roman" w:eastAsia="Times New Roman" w:hAnsi="Times New Roman" w:cs="Times New Roman"/>
+          <w:sz w:val="24"/>
+          <w:szCs w:val="24"/>
+        </w:rPr>
+        <w:t xml:space="preserve">For a color that is defined in the </w:t>
+      </w:r>
+      <w:proofErr w:type="spellStart"/>
+      <w:r>
+        <w:rPr>
+          <w:rFonts w:ascii="Times New Roman" w:eastAsia="Times New Roman" w:hAnsi="Times New Roman" w:cs="Times New Roman"/>
+          <w:sz w:val="24"/>
+          <w:szCs w:val="24"/>
+        </w:rPr>
+        <w:t>hsl</w:t>
+      </w:r>
+      <w:proofErr w:type="spellEnd"/>
+      <w:r>
+        <w:rPr>
+          <w:rFonts w:ascii="Times New Roman" w:eastAsia="Times New Roman" w:hAnsi="Times New Roman" w:cs="Times New Roman"/>
+          <w:sz w:val="24"/>
+          <w:szCs w:val="24"/>
+        </w:rPr>
+        <w:t>() format, you can change its lightness by increasing the percentage of the third argument</w:t>
+      </w:r>
+    </w:p>
+    <w:p>
+      <w:pPr>
+        <w:numPr>
+          <w:ilvl w:val="1"/>
+          <w:numId w:val="8"/>
+        </w:numPr>
+        <w:spacing w:before="100" w:beforeAutospacing="1" w:after="100" w:afterAutospacing="1" w:line="240" w:lineRule="auto"/>
+        <w:rPr>
+          <w:rFonts w:ascii="Times New Roman" w:eastAsia="Times New Roman" w:hAnsi="Times New Roman" w:cs="Times New Roman"/>
+          <w:sz w:val="24"/>
+          <w:szCs w:val="24"/>
+        </w:rPr>
+      </w:pPr>
+      <w:r>
+        <w:rPr>
+          <w:rFonts w:ascii="Times New Roman" w:eastAsia="Times New Roman" w:hAnsi="Times New Roman" w:cs="Times New Roman"/>
+          <w:sz w:val="24"/>
+          <w:szCs w:val="24"/>
+        </w:rPr>
+        <w:t>Neighboring colors on the color wheel should not be used to convey important information because they would be hard for a color blind person to see</w:t>
+      </w:r>
+    </w:p>
+    <w:p>
+      <w:pPr>
+        <w:numPr>
+          <w:ilvl w:val="1"/>
+          <w:numId w:val="8"/>
+        </w:numPr>
+        <w:spacing w:before="100" w:beforeAutospacing="1" w:after="100" w:afterAutospacing="1" w:line="240" w:lineRule="auto"/>
+        <w:rPr>
+          <w:rFonts w:ascii="Times New Roman" w:eastAsia="Times New Roman" w:hAnsi="Times New Roman" w:cs="Times New Roman"/>
+          <w:sz w:val="24"/>
+          <w:szCs w:val="24"/>
+        </w:rPr>
+      </w:pPr>
+      <w:proofErr w:type="spellStart"/>
+      <w:r>
+        <w:rPr>
+          <w:rFonts w:ascii="Times New Roman" w:eastAsia="Times New Roman" w:hAnsi="Times New Roman" w:cs="Times New Roman"/>
+          <w:i/>
+          <w:iCs/>
+          <w:sz w:val="24"/>
+          <w:szCs w:val="24"/>
+        </w:rPr>
+        <w:t>accesskey</w:t>
+      </w:r>
+      <w:proofErr w:type="spellEnd"/>
+      <w:r>
+        <w:rPr>
+          <w:rFonts w:ascii="Times New Roman" w:eastAsia="Times New Roman" w:hAnsi="Times New Roman" w:cs="Times New Roman"/>
+          <w:sz w:val="24"/>
+          <w:szCs w:val="24"/>
+        </w:rPr>
+        <w:t xml:space="preserve"> attribute can be used to create a shortcut key </w:t>
+      </w:r>
+    </w:p>
+    <w:p>
+      <w:pPr>
+        <w:numPr>
+          <w:ilvl w:val="2"/>
+          <w:numId w:val="8"/>
+        </w:numPr>
+        <w:spacing w:before="100" w:beforeAutospacing="1" w:after="100" w:afterAutospacing="1" w:line="240" w:lineRule="auto"/>
+        <w:rPr>
+          <w:rFonts w:ascii="Times New Roman" w:eastAsia="Times New Roman" w:hAnsi="Times New Roman" w:cs="Times New Roman"/>
+          <w:sz w:val="24"/>
+          <w:szCs w:val="24"/>
+        </w:rPr>
+      </w:pPr>
+      <w:r>
+        <w:rPr>
+          <w:rFonts w:ascii="Times New Roman" w:eastAsia="Times New Roman" w:hAnsi="Times New Roman" w:cs="Times New Roman"/>
+          <w:sz w:val="24"/>
+          <w:szCs w:val="24"/>
+        </w:rPr>
+        <w:t>Can we used on any element but most useful for buttons, form elements, and links.</w:t>
+      </w:r>
+    </w:p>
+    <w:p>
+      <w:pPr>
+        <w:numPr>
+          <w:ilvl w:val="2"/>
+          <w:numId w:val="8"/>
+        </w:numPr>
+        <w:spacing w:before="100" w:beforeAutospacing="1" w:after="100" w:afterAutospacing="1" w:line="240" w:lineRule="auto"/>
+        <w:rPr>
+          <w:rFonts w:ascii="Times New Roman" w:eastAsia="Times New Roman" w:hAnsi="Times New Roman" w:cs="Times New Roman"/>
+          <w:sz w:val="24"/>
+          <w:szCs w:val="24"/>
+        </w:rPr>
+      </w:pPr>
+      <w:r>
+        <w:rPr>
+          <w:rFonts w:ascii="Times New Roman" w:eastAsia="Times New Roman" w:hAnsi="Times New Roman" w:cs="Times New Roman"/>
+          <w:sz w:val="24"/>
+          <w:szCs w:val="24"/>
+        </w:rPr>
+        <w:t xml:space="preserve">&lt;button </w:t>
+      </w:r>
+      <w:proofErr w:type="spellStart"/>
+      <w:r>
+        <w:rPr>
+          <w:rFonts w:ascii="Times New Roman" w:eastAsia="Times New Roman" w:hAnsi="Times New Roman" w:cs="Times New Roman"/>
+          <w:sz w:val="24"/>
+          <w:szCs w:val="24"/>
+        </w:rPr>
+        <w:t>accesskey</w:t>
+      </w:r>
+      <w:proofErr w:type="spellEnd"/>
+      <w:r>
+        <w:rPr>
+          <w:rFonts w:ascii="Times New Roman" w:eastAsia="Times New Roman" w:hAnsi="Times New Roman" w:cs="Times New Roman"/>
+          <w:sz w:val="24"/>
+          <w:szCs w:val="24"/>
+        </w:rPr>
+        <w:t>="c"&gt;Checkout&lt;/button&gt;</w:t>
+      </w:r>
+    </w:p>
+    <w:p>
+      <w:pPr>
+        <w:spacing w:after="0" w:line="240" w:lineRule="auto"/>
         <w:rPr>
           <w:rFonts w:cstheme="minorHAnsi"/>
           <w:sz w:val="24"/>
@@ -8202,16 +9389,6 @@
       </w:pPr>
       <w:bookmarkStart w:id="0" w:name="_GoBack"/>
       <w:bookmarkEnd w:id="0"/>
-    </w:p>
-    <w:p>
-      <w:pPr>
-        <w:spacing w:after="0" w:line="240" w:lineRule="auto"/>
-        <w:rPr>
-          <w:rFonts w:cstheme="minorHAnsi"/>
-          <w:sz w:val="24"/>
-          <w:szCs w:val="24"/>
-        </w:rPr>
-      </w:pPr>
     </w:p>
     <w:sectPr>
       <w:pgSz w:w="12240" w:h="15840"/>
@@ -8673,9 +9850,9 @@
     </w:lvl>
   </w:abstractNum>
   <w:abstractNum w:abstractNumId="3" w15:restartNumberingAfterBreak="0">
-    <w:nsid w:val="234C53BB"/>
+    <w:nsid w:val="1F373B99"/>
     <w:multiLevelType w:val="multilevel"/>
-    <w:tmpl w:val="D1A67098"/>
+    <w:tmpl w:val="39DE6C78"/>
     <w:lvl w:ilvl="0">
       <w:start w:val="1"/>
       <w:numFmt w:val="bullet"/>
@@ -8724,7 +9901,7 @@
         <w:sz w:val="20"/>
       </w:rPr>
     </w:lvl>
-    <w:lvl w:ilvl="3">
+    <w:lvl w:ilvl="3" w:tentative="1">
       <w:start w:val="1"/>
       <w:numFmt w:val="bullet"/>
       <w:lvlText w:val=""/>
@@ -8822,9 +9999,9 @@
     </w:lvl>
   </w:abstractNum>
   <w:abstractNum w:abstractNumId="4" w15:restartNumberingAfterBreak="0">
-    <w:nsid w:val="2D92777F"/>
+    <w:nsid w:val="234C53BB"/>
     <w:multiLevelType w:val="multilevel"/>
-    <w:tmpl w:val="40649EA4"/>
+    <w:tmpl w:val="D1A67098"/>
     <w:lvl w:ilvl="0">
       <w:start w:val="1"/>
       <w:numFmt w:val="bullet"/>
@@ -8873,7 +10050,7 @@
         <w:sz w:val="20"/>
       </w:rPr>
     </w:lvl>
-    <w:lvl w:ilvl="3" w:tentative="1">
+    <w:lvl w:ilvl="3">
       <w:start w:val="1"/>
       <w:numFmt w:val="bullet"/>
       <w:lvlText w:val=""/>
@@ -8971,9 +10148,9 @@
     </w:lvl>
   </w:abstractNum>
   <w:abstractNum w:abstractNumId="5" w15:restartNumberingAfterBreak="0">
-    <w:nsid w:val="35DA21FA"/>
+    <w:nsid w:val="2D92777F"/>
     <w:multiLevelType w:val="multilevel"/>
-    <w:tmpl w:val="3D6484D8"/>
+    <w:tmpl w:val="40649EA4"/>
     <w:lvl w:ilvl="0">
       <w:start w:val="1"/>
       <w:numFmt w:val="bullet"/>
@@ -9022,7 +10199,7 @@
         <w:sz w:val="20"/>
       </w:rPr>
     </w:lvl>
-    <w:lvl w:ilvl="3">
+    <w:lvl w:ilvl="3" w:tentative="1">
       <w:start w:val="1"/>
       <w:numFmt w:val="bullet"/>
       <w:lvlText w:val=""/>
@@ -9120,9 +10297,9 @@
     </w:lvl>
   </w:abstractNum>
   <w:abstractNum w:abstractNumId="6" w15:restartNumberingAfterBreak="0">
-    <w:nsid w:val="3D6A3934"/>
+    <w:nsid w:val="35DA21FA"/>
     <w:multiLevelType w:val="multilevel"/>
-    <w:tmpl w:val="7E3C54C6"/>
+    <w:tmpl w:val="3D6484D8"/>
     <w:lvl w:ilvl="0">
       <w:start w:val="1"/>
       <w:numFmt w:val="bullet"/>
@@ -9269,122 +10446,9 @@
     </w:lvl>
   </w:abstractNum>
   <w:abstractNum w:abstractNumId="7" w15:restartNumberingAfterBreak="0">
-    <w:nsid w:val="3DA81662"/>
-    <w:multiLevelType w:val="hybridMultilevel"/>
-    <w:tmpl w:val="BB44B6D0"/>
-    <w:lvl w:ilvl="0" w:tplc="04090001">
-      <w:start w:val="1"/>
-      <w:numFmt w:val="bullet"/>
-      <w:lvlText w:val=""/>
-      <w:lvlJc w:val="left"/>
-      <w:pPr>
-        <w:ind w:left="1080" w:hanging="360"/>
-      </w:pPr>
-      <w:rPr>
-        <w:rFonts w:ascii="Symbol" w:hAnsi="Symbol" w:hint="default"/>
-      </w:rPr>
-    </w:lvl>
-    <w:lvl w:ilvl="1" w:tplc="04090003">
-      <w:start w:val="1"/>
-      <w:numFmt w:val="bullet"/>
-      <w:lvlText w:val="o"/>
-      <w:lvlJc w:val="left"/>
-      <w:pPr>
-        <w:ind w:left="1800" w:hanging="360"/>
-      </w:pPr>
-      <w:rPr>
-        <w:rFonts w:ascii="Courier New" w:hAnsi="Courier New" w:cs="Courier New" w:hint="default"/>
-      </w:rPr>
-    </w:lvl>
-    <w:lvl w:ilvl="2" w:tplc="04090005">
-      <w:start w:val="1"/>
-      <w:numFmt w:val="bullet"/>
-      <w:lvlText w:val=""/>
-      <w:lvlJc w:val="left"/>
-      <w:pPr>
-        <w:ind w:left="2520" w:hanging="360"/>
-      </w:pPr>
-      <w:rPr>
-        <w:rFonts w:ascii="Wingdings" w:hAnsi="Wingdings" w:hint="default"/>
-      </w:rPr>
-    </w:lvl>
-    <w:lvl w:ilvl="3" w:tplc="04090001">
-      <w:start w:val="1"/>
-      <w:numFmt w:val="bullet"/>
-      <w:lvlText w:val=""/>
-      <w:lvlJc w:val="left"/>
-      <w:pPr>
-        <w:ind w:left="3240" w:hanging="360"/>
-      </w:pPr>
-      <w:rPr>
-        <w:rFonts w:ascii="Symbol" w:hAnsi="Symbol" w:hint="default"/>
-      </w:rPr>
-    </w:lvl>
-    <w:lvl w:ilvl="4" w:tplc="04090003" w:tentative="1">
-      <w:start w:val="1"/>
-      <w:numFmt w:val="bullet"/>
-      <w:lvlText w:val="o"/>
-      <w:lvlJc w:val="left"/>
-      <w:pPr>
-        <w:ind w:left="3960" w:hanging="360"/>
-      </w:pPr>
-      <w:rPr>
-        <w:rFonts w:ascii="Courier New" w:hAnsi="Courier New" w:cs="Courier New" w:hint="default"/>
-      </w:rPr>
-    </w:lvl>
-    <w:lvl w:ilvl="5" w:tplc="04090005" w:tentative="1">
-      <w:start w:val="1"/>
-      <w:numFmt w:val="bullet"/>
-      <w:lvlText w:val=""/>
-      <w:lvlJc w:val="left"/>
-      <w:pPr>
-        <w:ind w:left="4680" w:hanging="360"/>
-      </w:pPr>
-      <w:rPr>
-        <w:rFonts w:ascii="Wingdings" w:hAnsi="Wingdings" w:hint="default"/>
-      </w:rPr>
-    </w:lvl>
-    <w:lvl w:ilvl="6" w:tplc="04090001" w:tentative="1">
-      <w:start w:val="1"/>
-      <w:numFmt w:val="bullet"/>
-      <w:lvlText w:val=""/>
-      <w:lvlJc w:val="left"/>
-      <w:pPr>
-        <w:ind w:left="5400" w:hanging="360"/>
-      </w:pPr>
-      <w:rPr>
-        <w:rFonts w:ascii="Symbol" w:hAnsi="Symbol" w:hint="default"/>
-      </w:rPr>
-    </w:lvl>
-    <w:lvl w:ilvl="7" w:tplc="04090003" w:tentative="1">
-      <w:start w:val="1"/>
-      <w:numFmt w:val="bullet"/>
-      <w:lvlText w:val="o"/>
-      <w:lvlJc w:val="left"/>
-      <w:pPr>
-        <w:ind w:left="6120" w:hanging="360"/>
-      </w:pPr>
-      <w:rPr>
-        <w:rFonts w:ascii="Courier New" w:hAnsi="Courier New" w:cs="Courier New" w:hint="default"/>
-      </w:rPr>
-    </w:lvl>
-    <w:lvl w:ilvl="8" w:tplc="04090005" w:tentative="1">
-      <w:start w:val="1"/>
-      <w:numFmt w:val="bullet"/>
-      <w:lvlText w:val=""/>
-      <w:lvlJc w:val="left"/>
-      <w:pPr>
-        <w:ind w:left="6840" w:hanging="360"/>
-      </w:pPr>
-      <w:rPr>
-        <w:rFonts w:ascii="Wingdings" w:hAnsi="Wingdings" w:hint="default"/>
-      </w:rPr>
-    </w:lvl>
-  </w:abstractNum>
-  <w:abstractNum w:abstractNumId="8" w15:restartNumberingAfterBreak="0">
-    <w:nsid w:val="63587C96"/>
+    <w:nsid w:val="3D6A3934"/>
     <w:multiLevelType w:val="multilevel"/>
-    <w:tmpl w:val="B1FC9E82"/>
+    <w:tmpl w:val="7E3C54C6"/>
     <w:lvl w:ilvl="0">
       <w:start w:val="1"/>
       <w:numFmt w:val="bullet"/>
@@ -9433,7 +10497,7 @@
         <w:sz w:val="20"/>
       </w:rPr>
     </w:lvl>
-    <w:lvl w:ilvl="3" w:tentative="1">
+    <w:lvl w:ilvl="3">
       <w:start w:val="1"/>
       <w:numFmt w:val="bullet"/>
       <w:lvlText w:val=""/>
@@ -9530,7 +10594,382 @@
       </w:rPr>
     </w:lvl>
   </w:abstractNum>
+  <w:abstractNum w:abstractNumId="8" w15:restartNumberingAfterBreak="0">
+    <w:nsid w:val="3DA81662"/>
+    <w:multiLevelType w:val="hybridMultilevel"/>
+    <w:tmpl w:val="BB44B6D0"/>
+    <w:lvl w:ilvl="0" w:tplc="04090001">
+      <w:start w:val="1"/>
+      <w:numFmt w:val="bullet"/>
+      <w:lvlText w:val=""/>
+      <w:lvlJc w:val="left"/>
+      <w:pPr>
+        <w:ind w:left="1080" w:hanging="360"/>
+      </w:pPr>
+      <w:rPr>
+        <w:rFonts w:ascii="Symbol" w:hAnsi="Symbol" w:hint="default"/>
+      </w:rPr>
+    </w:lvl>
+    <w:lvl w:ilvl="1" w:tplc="04090003">
+      <w:start w:val="1"/>
+      <w:numFmt w:val="bullet"/>
+      <w:lvlText w:val="o"/>
+      <w:lvlJc w:val="left"/>
+      <w:pPr>
+        <w:ind w:left="1800" w:hanging="360"/>
+      </w:pPr>
+      <w:rPr>
+        <w:rFonts w:ascii="Courier New" w:hAnsi="Courier New" w:cs="Courier New" w:hint="default"/>
+      </w:rPr>
+    </w:lvl>
+    <w:lvl w:ilvl="2" w:tplc="04090005">
+      <w:start w:val="1"/>
+      <w:numFmt w:val="bullet"/>
+      <w:lvlText w:val=""/>
+      <w:lvlJc w:val="left"/>
+      <w:pPr>
+        <w:ind w:left="2520" w:hanging="360"/>
+      </w:pPr>
+      <w:rPr>
+        <w:rFonts w:ascii="Wingdings" w:hAnsi="Wingdings" w:hint="default"/>
+      </w:rPr>
+    </w:lvl>
+    <w:lvl w:ilvl="3" w:tplc="04090001">
+      <w:start w:val="1"/>
+      <w:numFmt w:val="bullet"/>
+      <w:lvlText w:val=""/>
+      <w:lvlJc w:val="left"/>
+      <w:pPr>
+        <w:ind w:left="3240" w:hanging="360"/>
+      </w:pPr>
+      <w:rPr>
+        <w:rFonts w:ascii="Symbol" w:hAnsi="Symbol" w:hint="default"/>
+      </w:rPr>
+    </w:lvl>
+    <w:lvl w:ilvl="4" w:tplc="04090003" w:tentative="1">
+      <w:start w:val="1"/>
+      <w:numFmt w:val="bullet"/>
+      <w:lvlText w:val="o"/>
+      <w:lvlJc w:val="left"/>
+      <w:pPr>
+        <w:ind w:left="3960" w:hanging="360"/>
+      </w:pPr>
+      <w:rPr>
+        <w:rFonts w:ascii="Courier New" w:hAnsi="Courier New" w:cs="Courier New" w:hint="default"/>
+      </w:rPr>
+    </w:lvl>
+    <w:lvl w:ilvl="5" w:tplc="04090005" w:tentative="1">
+      <w:start w:val="1"/>
+      <w:numFmt w:val="bullet"/>
+      <w:lvlText w:val=""/>
+      <w:lvlJc w:val="left"/>
+      <w:pPr>
+        <w:ind w:left="4680" w:hanging="360"/>
+      </w:pPr>
+      <w:rPr>
+        <w:rFonts w:ascii="Wingdings" w:hAnsi="Wingdings" w:hint="default"/>
+      </w:rPr>
+    </w:lvl>
+    <w:lvl w:ilvl="6" w:tplc="04090001" w:tentative="1">
+      <w:start w:val="1"/>
+      <w:numFmt w:val="bullet"/>
+      <w:lvlText w:val=""/>
+      <w:lvlJc w:val="left"/>
+      <w:pPr>
+        <w:ind w:left="5400" w:hanging="360"/>
+      </w:pPr>
+      <w:rPr>
+        <w:rFonts w:ascii="Symbol" w:hAnsi="Symbol" w:hint="default"/>
+      </w:rPr>
+    </w:lvl>
+    <w:lvl w:ilvl="7" w:tplc="04090003" w:tentative="1">
+      <w:start w:val="1"/>
+      <w:numFmt w:val="bullet"/>
+      <w:lvlText w:val="o"/>
+      <w:lvlJc w:val="left"/>
+      <w:pPr>
+        <w:ind w:left="6120" w:hanging="360"/>
+      </w:pPr>
+      <w:rPr>
+        <w:rFonts w:ascii="Courier New" w:hAnsi="Courier New" w:cs="Courier New" w:hint="default"/>
+      </w:rPr>
+    </w:lvl>
+    <w:lvl w:ilvl="8" w:tplc="04090005" w:tentative="1">
+      <w:start w:val="1"/>
+      <w:numFmt w:val="bullet"/>
+      <w:lvlText w:val=""/>
+      <w:lvlJc w:val="left"/>
+      <w:pPr>
+        <w:ind w:left="6840" w:hanging="360"/>
+      </w:pPr>
+      <w:rPr>
+        <w:rFonts w:ascii="Wingdings" w:hAnsi="Wingdings" w:hint="default"/>
+      </w:rPr>
+    </w:lvl>
+  </w:abstractNum>
   <w:abstractNum w:abstractNumId="9" w15:restartNumberingAfterBreak="0">
+    <w:nsid w:val="63587C96"/>
+    <w:multiLevelType w:val="multilevel"/>
+    <w:tmpl w:val="B1FC9E82"/>
+    <w:lvl w:ilvl="0">
+      <w:start w:val="1"/>
+      <w:numFmt w:val="bullet"/>
+      <w:lvlText w:val=""/>
+      <w:lvlJc w:val="left"/>
+      <w:pPr>
+        <w:tabs>
+          <w:tab w:val="num" w:pos="720"/>
+        </w:tabs>
+        <w:ind w:left="720" w:hanging="360"/>
+      </w:pPr>
+      <w:rPr>
+        <w:rFonts w:ascii="Symbol" w:hAnsi="Symbol" w:hint="default"/>
+        <w:sz w:val="20"/>
+      </w:rPr>
+    </w:lvl>
+    <w:lvl w:ilvl="1">
+      <w:start w:val="1"/>
+      <w:numFmt w:val="bullet"/>
+      <w:lvlText w:val="o"/>
+      <w:lvlJc w:val="left"/>
+      <w:pPr>
+        <w:tabs>
+          <w:tab w:val="num" w:pos="1440"/>
+        </w:tabs>
+        <w:ind w:left="1440" w:hanging="360"/>
+      </w:pPr>
+      <w:rPr>
+        <w:rFonts w:ascii="Courier New" w:hAnsi="Courier New" w:hint="default"/>
+        <w:sz w:val="20"/>
+      </w:rPr>
+    </w:lvl>
+    <w:lvl w:ilvl="2">
+      <w:start w:val="1"/>
+      <w:numFmt w:val="bullet"/>
+      <w:lvlText w:val=""/>
+      <w:lvlJc w:val="left"/>
+      <w:pPr>
+        <w:tabs>
+          <w:tab w:val="num" w:pos="2160"/>
+        </w:tabs>
+        <w:ind w:left="2160" w:hanging="360"/>
+      </w:pPr>
+      <w:rPr>
+        <w:rFonts w:ascii="Wingdings" w:hAnsi="Wingdings" w:hint="default"/>
+        <w:sz w:val="20"/>
+      </w:rPr>
+    </w:lvl>
+    <w:lvl w:ilvl="3" w:tentative="1">
+      <w:start w:val="1"/>
+      <w:numFmt w:val="bullet"/>
+      <w:lvlText w:val=""/>
+      <w:lvlJc w:val="left"/>
+      <w:pPr>
+        <w:tabs>
+          <w:tab w:val="num" w:pos="2880"/>
+        </w:tabs>
+        <w:ind w:left="2880" w:hanging="360"/>
+      </w:pPr>
+      <w:rPr>
+        <w:rFonts w:ascii="Wingdings" w:hAnsi="Wingdings" w:hint="default"/>
+        <w:sz w:val="20"/>
+      </w:rPr>
+    </w:lvl>
+    <w:lvl w:ilvl="4" w:tentative="1">
+      <w:start w:val="1"/>
+      <w:numFmt w:val="bullet"/>
+      <w:lvlText w:val=""/>
+      <w:lvlJc w:val="left"/>
+      <w:pPr>
+        <w:tabs>
+          <w:tab w:val="num" w:pos="3600"/>
+        </w:tabs>
+        <w:ind w:left="3600" w:hanging="360"/>
+      </w:pPr>
+      <w:rPr>
+        <w:rFonts w:ascii="Wingdings" w:hAnsi="Wingdings" w:hint="default"/>
+        <w:sz w:val="20"/>
+      </w:rPr>
+    </w:lvl>
+    <w:lvl w:ilvl="5" w:tentative="1">
+      <w:start w:val="1"/>
+      <w:numFmt w:val="bullet"/>
+      <w:lvlText w:val=""/>
+      <w:lvlJc w:val="left"/>
+      <w:pPr>
+        <w:tabs>
+          <w:tab w:val="num" w:pos="4320"/>
+        </w:tabs>
+        <w:ind w:left="4320" w:hanging="360"/>
+      </w:pPr>
+      <w:rPr>
+        <w:rFonts w:ascii="Wingdings" w:hAnsi="Wingdings" w:hint="default"/>
+        <w:sz w:val="20"/>
+      </w:rPr>
+    </w:lvl>
+    <w:lvl w:ilvl="6" w:tentative="1">
+      <w:start w:val="1"/>
+      <w:numFmt w:val="bullet"/>
+      <w:lvlText w:val=""/>
+      <w:lvlJc w:val="left"/>
+      <w:pPr>
+        <w:tabs>
+          <w:tab w:val="num" w:pos="5040"/>
+        </w:tabs>
+        <w:ind w:left="5040" w:hanging="360"/>
+      </w:pPr>
+      <w:rPr>
+        <w:rFonts w:ascii="Wingdings" w:hAnsi="Wingdings" w:hint="default"/>
+        <w:sz w:val="20"/>
+      </w:rPr>
+    </w:lvl>
+    <w:lvl w:ilvl="7" w:tentative="1">
+      <w:start w:val="1"/>
+      <w:numFmt w:val="bullet"/>
+      <w:lvlText w:val=""/>
+      <w:lvlJc w:val="left"/>
+      <w:pPr>
+        <w:tabs>
+          <w:tab w:val="num" w:pos="5760"/>
+        </w:tabs>
+        <w:ind w:left="5760" w:hanging="360"/>
+      </w:pPr>
+      <w:rPr>
+        <w:rFonts w:ascii="Wingdings" w:hAnsi="Wingdings" w:hint="default"/>
+        <w:sz w:val="20"/>
+      </w:rPr>
+    </w:lvl>
+    <w:lvl w:ilvl="8" w:tentative="1">
+      <w:start w:val="1"/>
+      <w:numFmt w:val="bullet"/>
+      <w:lvlText w:val=""/>
+      <w:lvlJc w:val="left"/>
+      <w:pPr>
+        <w:tabs>
+          <w:tab w:val="num" w:pos="6480"/>
+        </w:tabs>
+        <w:ind w:left="6480" w:hanging="360"/>
+      </w:pPr>
+      <w:rPr>
+        <w:rFonts w:ascii="Wingdings" w:hAnsi="Wingdings" w:hint="default"/>
+        <w:sz w:val="20"/>
+      </w:rPr>
+    </w:lvl>
+  </w:abstractNum>
+  <w:abstractNum w:abstractNumId="10" w15:restartNumberingAfterBreak="0">
+    <w:nsid w:val="656F190A"/>
+    <w:multiLevelType w:val="hybridMultilevel"/>
+    <w:tmpl w:val="A9303682"/>
+    <w:lvl w:ilvl="0" w:tplc="04090001">
+      <w:start w:val="1"/>
+      <w:numFmt w:val="bullet"/>
+      <w:lvlText w:val=""/>
+      <w:lvlJc w:val="left"/>
+      <w:pPr>
+        <w:ind w:left="1800" w:hanging="360"/>
+      </w:pPr>
+      <w:rPr>
+        <w:rFonts w:ascii="Symbol" w:hAnsi="Symbol" w:hint="default"/>
+      </w:rPr>
+    </w:lvl>
+    <w:lvl w:ilvl="1" w:tplc="04090003" w:tentative="1">
+      <w:start w:val="1"/>
+      <w:numFmt w:val="bullet"/>
+      <w:lvlText w:val="o"/>
+      <w:lvlJc w:val="left"/>
+      <w:pPr>
+        <w:ind w:left="2520" w:hanging="360"/>
+      </w:pPr>
+      <w:rPr>
+        <w:rFonts w:ascii="Courier New" w:hAnsi="Courier New" w:cs="Courier New" w:hint="default"/>
+      </w:rPr>
+    </w:lvl>
+    <w:lvl w:ilvl="2" w:tplc="04090005" w:tentative="1">
+      <w:start w:val="1"/>
+      <w:numFmt w:val="bullet"/>
+      <w:lvlText w:val=""/>
+      <w:lvlJc w:val="left"/>
+      <w:pPr>
+        <w:ind w:left="3240" w:hanging="360"/>
+      </w:pPr>
+      <w:rPr>
+        <w:rFonts w:ascii="Wingdings" w:hAnsi="Wingdings" w:hint="default"/>
+      </w:rPr>
+    </w:lvl>
+    <w:lvl w:ilvl="3" w:tplc="04090001" w:tentative="1">
+      <w:start w:val="1"/>
+      <w:numFmt w:val="bullet"/>
+      <w:lvlText w:val=""/>
+      <w:lvlJc w:val="left"/>
+      <w:pPr>
+        <w:ind w:left="3960" w:hanging="360"/>
+      </w:pPr>
+      <w:rPr>
+        <w:rFonts w:ascii="Symbol" w:hAnsi="Symbol" w:hint="default"/>
+      </w:rPr>
+    </w:lvl>
+    <w:lvl w:ilvl="4" w:tplc="04090003" w:tentative="1">
+      <w:start w:val="1"/>
+      <w:numFmt w:val="bullet"/>
+      <w:lvlText w:val="o"/>
+      <w:lvlJc w:val="left"/>
+      <w:pPr>
+        <w:ind w:left="4680" w:hanging="360"/>
+      </w:pPr>
+      <w:rPr>
+        <w:rFonts w:ascii="Courier New" w:hAnsi="Courier New" w:cs="Courier New" w:hint="default"/>
+      </w:rPr>
+    </w:lvl>
+    <w:lvl w:ilvl="5" w:tplc="04090005" w:tentative="1">
+      <w:start w:val="1"/>
+      <w:numFmt w:val="bullet"/>
+      <w:lvlText w:val=""/>
+      <w:lvlJc w:val="left"/>
+      <w:pPr>
+        <w:ind w:left="5400" w:hanging="360"/>
+      </w:pPr>
+      <w:rPr>
+        <w:rFonts w:ascii="Wingdings" w:hAnsi="Wingdings" w:hint="default"/>
+      </w:rPr>
+    </w:lvl>
+    <w:lvl w:ilvl="6" w:tplc="04090001" w:tentative="1">
+      <w:start w:val="1"/>
+      <w:numFmt w:val="bullet"/>
+      <w:lvlText w:val=""/>
+      <w:lvlJc w:val="left"/>
+      <w:pPr>
+        <w:ind w:left="6120" w:hanging="360"/>
+      </w:pPr>
+      <w:rPr>
+        <w:rFonts w:ascii="Symbol" w:hAnsi="Symbol" w:hint="default"/>
+      </w:rPr>
+    </w:lvl>
+    <w:lvl w:ilvl="7" w:tplc="04090003" w:tentative="1">
+      <w:start w:val="1"/>
+      <w:numFmt w:val="bullet"/>
+      <w:lvlText w:val="o"/>
+      <w:lvlJc w:val="left"/>
+      <w:pPr>
+        <w:ind w:left="6840" w:hanging="360"/>
+      </w:pPr>
+      <w:rPr>
+        <w:rFonts w:ascii="Courier New" w:hAnsi="Courier New" w:cs="Courier New" w:hint="default"/>
+      </w:rPr>
+    </w:lvl>
+    <w:lvl w:ilvl="8" w:tplc="04090005" w:tentative="1">
+      <w:start w:val="1"/>
+      <w:numFmt w:val="bullet"/>
+      <w:lvlText w:val=""/>
+      <w:lvlJc w:val="left"/>
+      <w:pPr>
+        <w:ind w:left="7560" w:hanging="360"/>
+      </w:pPr>
+      <w:rPr>
+        <w:rFonts w:ascii="Wingdings" w:hAnsi="Wingdings" w:hint="default"/>
+      </w:rPr>
+    </w:lvl>
+  </w:abstractNum>
+  <w:abstractNum w:abstractNumId="11" w15:restartNumberingAfterBreak="0">
     <w:nsid w:val="7EEF6D3C"/>
     <w:multiLevelType w:val="multilevel"/>
     <w:tmpl w:val="B05AE8E6"/>
@@ -9686,28 +11125,34 @@
     <w:abstractNumId w:val="0"/>
   </w:num>
   <w:num w:numId="3">
-    <w:abstractNumId w:val="8"/>
+    <w:abstractNumId w:val="9"/>
   </w:num>
   <w:num w:numId="4">
-    <w:abstractNumId w:val="9"/>
+    <w:abstractNumId w:val="11"/>
   </w:num>
   <w:num w:numId="5">
-    <w:abstractNumId w:val="7"/>
+    <w:abstractNumId w:val="8"/>
   </w:num>
   <w:num w:numId="6">
     <w:abstractNumId w:val="1"/>
   </w:num>
   <w:num w:numId="7">
+    <w:abstractNumId w:val="7"/>
+  </w:num>
+  <w:num w:numId="8">
+    <w:abstractNumId w:val="4"/>
+  </w:num>
+  <w:num w:numId="9">
+    <w:abstractNumId w:val="5"/>
+  </w:num>
+  <w:num w:numId="10">
     <w:abstractNumId w:val="6"/>
   </w:num>
-  <w:num w:numId="8">
+  <w:num w:numId="11">
+    <w:abstractNumId w:val="10"/>
+  </w:num>
+  <w:num w:numId="12">
     <w:abstractNumId w:val="3"/>
-  </w:num>
-  <w:num w:numId="9">
-    <w:abstractNumId w:val="4"/>
-  </w:num>
-  <w:num w:numId="10">
-    <w:abstractNumId w:val="5"/>
   </w:num>
 </w:numbering>
 </file>

</xml_diff>

<commit_message>
tabindex for accessibility and media queries
</commit_message>
<xml_diff>
--- a/CSS Notes.docx
+++ b/CSS Notes.docx
@@ -9380,6 +9380,392 @@
     </w:p>
     <w:p>
       <w:pPr>
+        <w:numPr>
+          <w:ilvl w:val="1"/>
+          <w:numId w:val="8"/>
+        </w:numPr>
+        <w:spacing w:before="100" w:beforeAutospacing="1" w:after="100" w:afterAutospacing="1" w:line="240" w:lineRule="auto"/>
+        <w:rPr>
+          <w:rFonts w:ascii="Times New Roman" w:eastAsia="Times New Roman" w:hAnsi="Times New Roman" w:cs="Times New Roman"/>
+          <w:sz w:val="24"/>
+          <w:szCs w:val="24"/>
+        </w:rPr>
+      </w:pPr>
+      <w:proofErr w:type="spellStart"/>
+      <w:r>
+        <w:rPr>
+          <w:rFonts w:ascii="Times New Roman" w:eastAsia="Times New Roman" w:hAnsi="Times New Roman" w:cs="Times New Roman"/>
+          <w:i/>
+          <w:iCs/>
+          <w:sz w:val="24"/>
+          <w:szCs w:val="24"/>
+        </w:rPr>
+        <w:t>tabindex</w:t>
+      </w:r>
+      <w:proofErr w:type="spellEnd"/>
+      <w:r>
+        <w:rPr>
+          <w:rFonts w:ascii="Times New Roman" w:eastAsia="Times New Roman" w:hAnsi="Times New Roman" w:cs="Times New Roman"/>
+          <w:sz w:val="24"/>
+          <w:szCs w:val="24"/>
+        </w:rPr>
+        <w:t xml:space="preserve"> attribute</w:t>
+      </w:r>
+    </w:p>
+    <w:p>
+      <w:pPr>
+        <w:numPr>
+          <w:ilvl w:val="2"/>
+          <w:numId w:val="8"/>
+        </w:numPr>
+        <w:spacing w:before="100" w:beforeAutospacing="1" w:after="100" w:afterAutospacing="1" w:line="240" w:lineRule="auto"/>
+        <w:rPr>
+          <w:rFonts w:ascii="Times New Roman" w:eastAsia="Times New Roman" w:hAnsi="Times New Roman" w:cs="Times New Roman"/>
+          <w:sz w:val="24"/>
+          <w:szCs w:val="24"/>
+        </w:rPr>
+      </w:pPr>
+      <w:r>
+        <w:rPr>
+          <w:rFonts w:ascii="Times New Roman" w:eastAsia="Times New Roman" w:hAnsi="Times New Roman" w:cs="Times New Roman"/>
+          <w:sz w:val="24"/>
+          <w:szCs w:val="24"/>
+        </w:rPr>
+        <w:t xml:space="preserve">Can add </w:t>
+      </w:r>
+      <w:proofErr w:type="spellStart"/>
+      <w:r>
+        <w:rPr>
+          <w:rFonts w:ascii="Times New Roman" w:eastAsia="Times New Roman" w:hAnsi="Times New Roman" w:cs="Times New Roman"/>
+          <w:i/>
+          <w:iCs/>
+          <w:sz w:val="24"/>
+          <w:szCs w:val="24"/>
+        </w:rPr>
+        <w:t>tabindex</w:t>
+      </w:r>
+      <w:proofErr w:type="spellEnd"/>
+      <w:r>
+        <w:rPr>
+          <w:rFonts w:ascii="Times New Roman" w:eastAsia="Times New Roman" w:hAnsi="Times New Roman" w:cs="Times New Roman"/>
+          <w:i/>
+          <w:iCs/>
+          <w:sz w:val="24"/>
+          <w:szCs w:val="24"/>
+        </w:rPr>
+        <w:t>=0</w:t>
+      </w:r>
+      <w:r>
+        <w:rPr>
+          <w:rFonts w:ascii="Times New Roman" w:eastAsia="Times New Roman" w:hAnsi="Times New Roman" w:cs="Times New Roman"/>
+          <w:sz w:val="24"/>
+          <w:szCs w:val="24"/>
+        </w:rPr>
+        <w:t xml:space="preserve"> to an element to indicate that the element can be focused upon with a keyboard</w:t>
+      </w:r>
+    </w:p>
+    <w:p>
+      <w:pPr>
+        <w:numPr>
+          <w:ilvl w:val="2"/>
+          <w:numId w:val="8"/>
+        </w:numPr>
+        <w:spacing w:before="100" w:beforeAutospacing="1" w:after="100" w:afterAutospacing="1" w:line="240" w:lineRule="auto"/>
+        <w:rPr>
+          <w:rFonts w:ascii="Times New Roman" w:eastAsia="Times New Roman" w:hAnsi="Times New Roman" w:cs="Times New Roman"/>
+          <w:sz w:val="24"/>
+          <w:szCs w:val="24"/>
+        </w:rPr>
+      </w:pPr>
+      <w:r>
+        <w:rPr>
+          <w:rFonts w:ascii="Times New Roman" w:eastAsia="Times New Roman" w:hAnsi="Times New Roman" w:cs="Times New Roman"/>
+          <w:sz w:val="24"/>
+          <w:szCs w:val="24"/>
+        </w:rPr>
+        <w:t xml:space="preserve">Adding </w:t>
+      </w:r>
+      <w:proofErr w:type="spellStart"/>
+      <w:r>
+        <w:rPr>
+          <w:rFonts w:ascii="Times New Roman" w:eastAsia="Times New Roman" w:hAnsi="Times New Roman" w:cs="Times New Roman"/>
+          <w:sz w:val="24"/>
+          <w:szCs w:val="24"/>
+        </w:rPr>
+        <w:t>tabindex</w:t>
+      </w:r>
+      <w:proofErr w:type="spellEnd"/>
+      <w:r>
+        <w:rPr>
+          <w:rFonts w:ascii="Times New Roman" w:eastAsia="Times New Roman" w:hAnsi="Times New Roman" w:cs="Times New Roman"/>
+          <w:sz w:val="24"/>
+          <w:szCs w:val="24"/>
+        </w:rPr>
+        <w:t xml:space="preserve"> attribute to a tag also enables the CSS pseudo-class :focus to work on the tag</w:t>
+      </w:r>
+    </w:p>
+    <w:p>
+      <w:pPr>
+        <w:numPr>
+          <w:ilvl w:val="2"/>
+          <w:numId w:val="8"/>
+        </w:numPr>
+        <w:spacing w:before="100" w:beforeAutospacing="1" w:after="100" w:afterAutospacing="1" w:line="240" w:lineRule="auto"/>
+        <w:rPr>
+          <w:rFonts w:ascii="Times New Roman" w:eastAsia="Times New Roman" w:hAnsi="Times New Roman" w:cs="Times New Roman"/>
+          <w:sz w:val="24"/>
+          <w:szCs w:val="24"/>
+        </w:rPr>
+      </w:pPr>
+      <w:r>
+        <w:rPr>
+          <w:rFonts w:ascii="Times New Roman" w:eastAsia="Times New Roman" w:hAnsi="Times New Roman" w:cs="Times New Roman"/>
+          <w:sz w:val="24"/>
+          <w:szCs w:val="24"/>
+        </w:rPr>
+        <w:t>Value set to 1 or higher can be used to indicate the exact tab order of elements</w:t>
+      </w:r>
+    </w:p>
+    <w:p>
+      <w:pPr>
+        <w:numPr>
+          <w:ilvl w:val="1"/>
+          <w:numId w:val="8"/>
+        </w:numPr>
+        <w:spacing w:before="100" w:beforeAutospacing="1" w:after="100" w:afterAutospacing="1" w:line="240" w:lineRule="auto"/>
+        <w:rPr>
+          <w:rFonts w:ascii="Times New Roman" w:eastAsia="Times New Roman" w:hAnsi="Times New Roman" w:cs="Times New Roman"/>
+          <w:sz w:val="24"/>
+          <w:szCs w:val="24"/>
+        </w:rPr>
+      </w:pPr>
+      <w:r>
+        <w:rPr>
+          <w:rFonts w:ascii="Times New Roman" w:eastAsia="Times New Roman" w:hAnsi="Times New Roman" w:cs="Times New Roman"/>
+          <w:sz w:val="24"/>
+          <w:szCs w:val="24"/>
+        </w:rPr>
+        <w:t>Responsive Design Principles</w:t>
+      </w:r>
+    </w:p>
+    <w:p>
+      <w:pPr>
+        <w:numPr>
+          <w:ilvl w:val="2"/>
+          <w:numId w:val="8"/>
+        </w:numPr>
+        <w:spacing w:before="100" w:beforeAutospacing="1" w:after="100" w:afterAutospacing="1" w:line="240" w:lineRule="auto"/>
+        <w:rPr>
+          <w:rFonts w:ascii="Times New Roman" w:eastAsia="Times New Roman" w:hAnsi="Times New Roman" w:cs="Times New Roman"/>
+          <w:sz w:val="24"/>
+          <w:szCs w:val="24"/>
+        </w:rPr>
+      </w:pPr>
+      <w:r>
+        <w:rPr>
+          <w:rFonts w:ascii="Times New Roman" w:eastAsia="Times New Roman" w:hAnsi="Times New Roman" w:cs="Times New Roman"/>
+          <w:sz w:val="24"/>
+          <w:szCs w:val="24"/>
+        </w:rPr>
+        <w:t>Media queries - change the presentation of content based on different viewport sizes</w:t>
+      </w:r>
+    </w:p>
+    <w:p>
+      <w:pPr>
+        <w:numPr>
+          <w:ilvl w:val="2"/>
+          <w:numId w:val="8"/>
+        </w:numPr>
+        <w:spacing w:before="100" w:beforeAutospacing="1" w:after="100" w:afterAutospacing="1" w:line="240" w:lineRule="auto"/>
+        <w:rPr>
+          <w:rFonts w:ascii="Times New Roman" w:eastAsia="Times New Roman" w:hAnsi="Times New Roman" w:cs="Times New Roman"/>
+          <w:sz w:val="24"/>
+          <w:szCs w:val="24"/>
+        </w:rPr>
+      </w:pPr>
+      <w:r>
+        <w:rPr>
+          <w:rFonts w:ascii="Times New Roman" w:eastAsia="Times New Roman" w:hAnsi="Times New Roman" w:cs="Times New Roman"/>
+          <w:sz w:val="24"/>
+          <w:szCs w:val="24"/>
+        </w:rPr>
+        <w:t>Example of a media query that changes the font size to 15px when the device's width is less than or equal to 200px: </w:t>
+      </w:r>
+    </w:p>
+    <w:p>
+      <w:pPr>
+        <w:spacing w:after="0" w:line="240" w:lineRule="auto"/>
+        <w:ind w:left="2160"/>
+        <w:rPr>
+          <w:rFonts w:ascii="Times New Roman" w:eastAsia="Times New Roman" w:hAnsi="Times New Roman" w:cs="Times New Roman"/>
+          <w:sz w:val="24"/>
+          <w:szCs w:val="24"/>
+        </w:rPr>
+      </w:pPr>
+      <w:r>
+        <w:rPr>
+          <w:rFonts w:ascii="Times New Roman" w:eastAsia="Times New Roman" w:hAnsi="Times New Roman" w:cs="Times New Roman"/>
+          <w:sz w:val="24"/>
+          <w:szCs w:val="24"/>
+        </w:rPr>
+        <w:t>@media (max-width: 200px) {</w:t>
+      </w:r>
+    </w:p>
+    <w:p>
+      <w:pPr>
+        <w:spacing w:after="0" w:line="240" w:lineRule="auto"/>
+        <w:ind w:left="2160"/>
+        <w:rPr>
+          <w:rFonts w:ascii="Times New Roman" w:eastAsia="Times New Roman" w:hAnsi="Times New Roman" w:cs="Times New Roman"/>
+          <w:sz w:val="24"/>
+          <w:szCs w:val="24"/>
+        </w:rPr>
+      </w:pPr>
+      <w:r>
+        <w:rPr>
+          <w:rFonts w:ascii="Times New Roman" w:eastAsia="Times New Roman" w:hAnsi="Times New Roman" w:cs="Times New Roman"/>
+          <w:sz w:val="24"/>
+          <w:szCs w:val="24"/>
+        </w:rPr>
+        <w:t>    </w:t>
+      </w:r>
+      <w:proofErr w:type="gramStart"/>
+      <w:r>
+        <w:rPr>
+          <w:rFonts w:ascii="Consolas" w:eastAsia="Times New Roman" w:hAnsi="Consolas" w:cs="Times New Roman"/>
+          <w:color w:val="000000"/>
+          <w:sz w:val="21"/>
+          <w:szCs w:val="21"/>
+          <w:shd w:val="clear" w:color="auto" w:fill="FFFFFE"/>
+        </w:rPr>
+        <w:t>p</w:t>
+      </w:r>
+      <w:proofErr w:type="gramEnd"/>
+      <w:r>
+        <w:rPr>
+          <w:rFonts w:ascii="Consolas" w:eastAsia="Times New Roman" w:hAnsi="Consolas" w:cs="Times New Roman"/>
+          <w:color w:val="000000"/>
+          <w:sz w:val="21"/>
+          <w:szCs w:val="21"/>
+          <w:shd w:val="clear" w:color="auto" w:fill="FFFFFE"/>
+        </w:rPr>
+        <w:t xml:space="preserve"> {</w:t>
+      </w:r>
+    </w:p>
+    <w:p>
+      <w:pPr>
+        <w:shd w:val="clear" w:color="auto" w:fill="FFFFFE"/>
+        <w:spacing w:after="0" w:line="240" w:lineRule="auto"/>
+        <w:ind w:left="2160"/>
+        <w:rPr>
+          <w:rFonts w:ascii="Times New Roman" w:eastAsia="Times New Roman" w:hAnsi="Times New Roman" w:cs="Times New Roman"/>
+          <w:sz w:val="21"/>
+          <w:szCs w:val="21"/>
+        </w:rPr>
+      </w:pPr>
+      <w:proofErr w:type="gramStart"/>
+      <w:r>
+        <w:rPr>
+          <w:rFonts w:ascii="Consolas" w:eastAsia="Times New Roman" w:hAnsi="Consolas" w:cs="Times New Roman"/>
+          <w:color w:val="FF0000"/>
+          <w:sz w:val="21"/>
+          <w:szCs w:val="21"/>
+        </w:rPr>
+        <w:t>font-size</w:t>
+      </w:r>
+      <w:proofErr w:type="gramEnd"/>
+      <w:r>
+        <w:rPr>
+          <w:rFonts w:ascii="Consolas" w:eastAsia="Times New Roman" w:hAnsi="Consolas" w:cs="Times New Roman"/>
+          <w:color w:val="FF0000"/>
+          <w:sz w:val="21"/>
+          <w:szCs w:val="21"/>
+        </w:rPr>
+        <w:t>:</w:t>
+      </w:r>
+      <w:r>
+        <w:rPr>
+          <w:rFonts w:ascii="Times New Roman" w:eastAsia="Times New Roman" w:hAnsi="Times New Roman" w:cs="Times New Roman"/>
+          <w:sz w:val="21"/>
+          <w:szCs w:val="21"/>
+        </w:rPr>
+        <w:t xml:space="preserve"> </w:t>
+      </w:r>
+      <w:r>
+        <w:rPr>
+          <w:rFonts w:ascii="Consolas" w:eastAsia="Times New Roman" w:hAnsi="Consolas" w:cs="Times New Roman"/>
+          <w:color w:val="09885A"/>
+          <w:sz w:val="21"/>
+          <w:szCs w:val="21"/>
+        </w:rPr>
+        <w:t>10px</w:t>
+      </w:r>
+      <w:r>
+        <w:rPr>
+          <w:rFonts w:ascii="Consolas" w:eastAsia="Times New Roman" w:hAnsi="Consolas" w:cs="Times New Roman"/>
+          <w:color w:val="000000"/>
+          <w:sz w:val="21"/>
+          <w:szCs w:val="21"/>
+        </w:rPr>
+        <w:t>;</w:t>
+      </w:r>
+    </w:p>
+    <w:p>
+      <w:pPr>
+        <w:shd w:val="clear" w:color="auto" w:fill="FFFFFE"/>
+        <w:spacing w:after="0" w:line="240" w:lineRule="auto"/>
+        <w:ind w:left="2160"/>
+        <w:rPr>
+          <w:rFonts w:ascii="Times New Roman" w:eastAsia="Times New Roman" w:hAnsi="Times New Roman" w:cs="Times New Roman"/>
+          <w:sz w:val="21"/>
+          <w:szCs w:val="21"/>
+        </w:rPr>
+      </w:pPr>
+      <w:r>
+        <w:rPr>
+          <w:rFonts w:ascii="Consolas" w:eastAsia="Times New Roman" w:hAnsi="Consolas" w:cs="Times New Roman"/>
+          <w:color w:val="000000"/>
+          <w:sz w:val="21"/>
+          <w:szCs w:val="21"/>
+        </w:rPr>
+        <w:t>}</w:t>
+      </w:r>
+    </w:p>
+    <w:p>
+      <w:pPr>
+        <w:spacing w:after="0" w:line="240" w:lineRule="auto"/>
+        <w:ind w:left="2160"/>
+        <w:rPr>
+          <w:rFonts w:ascii="Times New Roman" w:eastAsia="Times New Roman" w:hAnsi="Times New Roman" w:cs="Times New Roman"/>
+          <w:sz w:val="24"/>
+          <w:szCs w:val="24"/>
+        </w:rPr>
+      </w:pPr>
+      <w:r>
+        <w:rPr>
+          <w:rFonts w:ascii="Times New Roman" w:eastAsia="Times New Roman" w:hAnsi="Times New Roman" w:cs="Times New Roman"/>
+          <w:sz w:val="24"/>
+          <w:szCs w:val="24"/>
+        </w:rPr>
+        <w:t>}</w:t>
+      </w:r>
+    </w:p>
+    <w:p>
+      <w:pPr>
+        <w:numPr>
+          <w:ilvl w:val="0"/>
+          <w:numId w:val="14"/>
+        </w:numPr>
+        <w:spacing w:before="100" w:beforeAutospacing="1" w:after="100" w:afterAutospacing="1" w:line="240" w:lineRule="auto"/>
+        <w:rPr>
+          <w:rFonts w:ascii="Times New Roman" w:eastAsia="Times New Roman" w:hAnsi="Times New Roman" w:cs="Times New Roman"/>
+          <w:sz w:val="24"/>
+          <w:szCs w:val="24"/>
+        </w:rPr>
+      </w:pPr>
+    </w:p>
+    <w:p>
+      <w:pPr>
         <w:spacing w:after="0" w:line="240" w:lineRule="auto"/>
         <w:rPr>
           <w:rFonts w:cstheme="minorHAnsi"/>
@@ -10148,6 +10534,155 @@
     </w:lvl>
   </w:abstractNum>
   <w:abstractNum w:abstractNumId="5" w15:restartNumberingAfterBreak="0">
+    <w:nsid w:val="2B6A45F8"/>
+    <w:multiLevelType w:val="multilevel"/>
+    <w:tmpl w:val="EC4A7422"/>
+    <w:lvl w:ilvl="0">
+      <w:start w:val="1"/>
+      <w:numFmt w:val="bullet"/>
+      <w:lvlText w:val=""/>
+      <w:lvlJc w:val="left"/>
+      <w:pPr>
+        <w:tabs>
+          <w:tab w:val="num" w:pos="1440"/>
+        </w:tabs>
+        <w:ind w:left="1440" w:hanging="360"/>
+      </w:pPr>
+      <w:rPr>
+        <w:rFonts w:ascii="Symbol" w:hAnsi="Symbol" w:hint="default"/>
+        <w:sz w:val="20"/>
+      </w:rPr>
+    </w:lvl>
+    <w:lvl w:ilvl="1">
+      <w:start w:val="1"/>
+      <w:numFmt w:val="bullet"/>
+      <w:lvlText w:val="o"/>
+      <w:lvlJc w:val="left"/>
+      <w:pPr>
+        <w:tabs>
+          <w:tab w:val="num" w:pos="2160"/>
+        </w:tabs>
+        <w:ind w:left="2160" w:hanging="360"/>
+      </w:pPr>
+      <w:rPr>
+        <w:rFonts w:ascii="Courier New" w:hAnsi="Courier New" w:hint="default"/>
+        <w:sz w:val="20"/>
+      </w:rPr>
+    </w:lvl>
+    <w:lvl w:ilvl="2" w:tentative="1">
+      <w:start w:val="1"/>
+      <w:numFmt w:val="bullet"/>
+      <w:lvlText w:val=""/>
+      <w:lvlJc w:val="left"/>
+      <w:pPr>
+        <w:tabs>
+          <w:tab w:val="num" w:pos="2880"/>
+        </w:tabs>
+        <w:ind w:left="2880" w:hanging="360"/>
+      </w:pPr>
+      <w:rPr>
+        <w:rFonts w:ascii="Wingdings" w:hAnsi="Wingdings" w:hint="default"/>
+        <w:sz w:val="20"/>
+      </w:rPr>
+    </w:lvl>
+    <w:lvl w:ilvl="3" w:tentative="1">
+      <w:start w:val="1"/>
+      <w:numFmt w:val="bullet"/>
+      <w:lvlText w:val=""/>
+      <w:lvlJc w:val="left"/>
+      <w:pPr>
+        <w:tabs>
+          <w:tab w:val="num" w:pos="3600"/>
+        </w:tabs>
+        <w:ind w:left="3600" w:hanging="360"/>
+      </w:pPr>
+      <w:rPr>
+        <w:rFonts w:ascii="Wingdings" w:hAnsi="Wingdings" w:hint="default"/>
+        <w:sz w:val="20"/>
+      </w:rPr>
+    </w:lvl>
+    <w:lvl w:ilvl="4" w:tentative="1">
+      <w:start w:val="1"/>
+      <w:numFmt w:val="bullet"/>
+      <w:lvlText w:val=""/>
+      <w:lvlJc w:val="left"/>
+      <w:pPr>
+        <w:tabs>
+          <w:tab w:val="num" w:pos="4320"/>
+        </w:tabs>
+        <w:ind w:left="4320" w:hanging="360"/>
+      </w:pPr>
+      <w:rPr>
+        <w:rFonts w:ascii="Wingdings" w:hAnsi="Wingdings" w:hint="default"/>
+        <w:sz w:val="20"/>
+      </w:rPr>
+    </w:lvl>
+    <w:lvl w:ilvl="5" w:tentative="1">
+      <w:start w:val="1"/>
+      <w:numFmt w:val="bullet"/>
+      <w:lvlText w:val=""/>
+      <w:lvlJc w:val="left"/>
+      <w:pPr>
+        <w:tabs>
+          <w:tab w:val="num" w:pos="5040"/>
+        </w:tabs>
+        <w:ind w:left="5040" w:hanging="360"/>
+      </w:pPr>
+      <w:rPr>
+        <w:rFonts w:ascii="Wingdings" w:hAnsi="Wingdings" w:hint="default"/>
+        <w:sz w:val="20"/>
+      </w:rPr>
+    </w:lvl>
+    <w:lvl w:ilvl="6" w:tentative="1">
+      <w:start w:val="1"/>
+      <w:numFmt w:val="bullet"/>
+      <w:lvlText w:val=""/>
+      <w:lvlJc w:val="left"/>
+      <w:pPr>
+        <w:tabs>
+          <w:tab w:val="num" w:pos="5760"/>
+        </w:tabs>
+        <w:ind w:left="5760" w:hanging="360"/>
+      </w:pPr>
+      <w:rPr>
+        <w:rFonts w:ascii="Wingdings" w:hAnsi="Wingdings" w:hint="default"/>
+        <w:sz w:val="20"/>
+      </w:rPr>
+    </w:lvl>
+    <w:lvl w:ilvl="7" w:tentative="1">
+      <w:start w:val="1"/>
+      <w:numFmt w:val="bullet"/>
+      <w:lvlText w:val=""/>
+      <w:lvlJc w:val="left"/>
+      <w:pPr>
+        <w:tabs>
+          <w:tab w:val="num" w:pos="6480"/>
+        </w:tabs>
+        <w:ind w:left="6480" w:hanging="360"/>
+      </w:pPr>
+      <w:rPr>
+        <w:rFonts w:ascii="Wingdings" w:hAnsi="Wingdings" w:hint="default"/>
+        <w:sz w:val="20"/>
+      </w:rPr>
+    </w:lvl>
+    <w:lvl w:ilvl="8" w:tentative="1">
+      <w:start w:val="1"/>
+      <w:numFmt w:val="bullet"/>
+      <w:lvlText w:val=""/>
+      <w:lvlJc w:val="left"/>
+      <w:pPr>
+        <w:tabs>
+          <w:tab w:val="num" w:pos="7200"/>
+        </w:tabs>
+        <w:ind w:left="7200" w:hanging="360"/>
+      </w:pPr>
+      <w:rPr>
+        <w:rFonts w:ascii="Wingdings" w:hAnsi="Wingdings" w:hint="default"/>
+        <w:sz w:val="20"/>
+      </w:rPr>
+    </w:lvl>
+  </w:abstractNum>
+  <w:abstractNum w:abstractNumId="6" w15:restartNumberingAfterBreak="0">
     <w:nsid w:val="2D92777F"/>
     <w:multiLevelType w:val="multilevel"/>
     <w:tmpl w:val="40649EA4"/>
@@ -10296,7 +10831,7 @@
       </w:rPr>
     </w:lvl>
   </w:abstractNum>
-  <w:abstractNum w:abstractNumId="6" w15:restartNumberingAfterBreak="0">
+  <w:abstractNum w:abstractNumId="7" w15:restartNumberingAfterBreak="0">
     <w:nsid w:val="35DA21FA"/>
     <w:multiLevelType w:val="multilevel"/>
     <w:tmpl w:val="3D6484D8"/>
@@ -10445,7 +10980,7 @@
       </w:rPr>
     </w:lvl>
   </w:abstractNum>
-  <w:abstractNum w:abstractNumId="7" w15:restartNumberingAfterBreak="0">
+  <w:abstractNum w:abstractNumId="8" w15:restartNumberingAfterBreak="0">
     <w:nsid w:val="3D6A3934"/>
     <w:multiLevelType w:val="multilevel"/>
     <w:tmpl w:val="7E3C54C6"/>
@@ -10594,7 +11129,156 @@
       </w:rPr>
     </w:lvl>
   </w:abstractNum>
-  <w:abstractNum w:abstractNumId="8" w15:restartNumberingAfterBreak="0">
+  <w:abstractNum w:abstractNumId="9" w15:restartNumberingAfterBreak="0">
+    <w:nsid w:val="3D702C74"/>
+    <w:multiLevelType w:val="multilevel"/>
+    <w:tmpl w:val="4CFA9340"/>
+    <w:lvl w:ilvl="0">
+      <w:start w:val="1"/>
+      <w:numFmt w:val="bullet"/>
+      <w:lvlText w:val=""/>
+      <w:lvlJc w:val="left"/>
+      <w:pPr>
+        <w:tabs>
+          <w:tab w:val="num" w:pos="720"/>
+        </w:tabs>
+        <w:ind w:left="720" w:hanging="360"/>
+      </w:pPr>
+      <w:rPr>
+        <w:rFonts w:ascii="Symbol" w:hAnsi="Symbol" w:hint="default"/>
+        <w:sz w:val="20"/>
+      </w:rPr>
+    </w:lvl>
+    <w:lvl w:ilvl="1" w:tentative="1">
+      <w:start w:val="1"/>
+      <w:numFmt w:val="bullet"/>
+      <w:lvlText w:val="o"/>
+      <w:lvlJc w:val="left"/>
+      <w:pPr>
+        <w:tabs>
+          <w:tab w:val="num" w:pos="1440"/>
+        </w:tabs>
+        <w:ind w:left="1440" w:hanging="360"/>
+      </w:pPr>
+      <w:rPr>
+        <w:rFonts w:ascii="Courier New" w:hAnsi="Courier New" w:hint="default"/>
+        <w:sz w:val="20"/>
+      </w:rPr>
+    </w:lvl>
+    <w:lvl w:ilvl="2" w:tentative="1">
+      <w:start w:val="1"/>
+      <w:numFmt w:val="bullet"/>
+      <w:lvlText w:val=""/>
+      <w:lvlJc w:val="left"/>
+      <w:pPr>
+        <w:tabs>
+          <w:tab w:val="num" w:pos="2160"/>
+        </w:tabs>
+        <w:ind w:left="2160" w:hanging="360"/>
+      </w:pPr>
+      <w:rPr>
+        <w:rFonts w:ascii="Wingdings" w:hAnsi="Wingdings" w:hint="default"/>
+        <w:sz w:val="20"/>
+      </w:rPr>
+    </w:lvl>
+    <w:lvl w:ilvl="3" w:tentative="1">
+      <w:start w:val="1"/>
+      <w:numFmt w:val="bullet"/>
+      <w:lvlText w:val=""/>
+      <w:lvlJc w:val="left"/>
+      <w:pPr>
+        <w:tabs>
+          <w:tab w:val="num" w:pos="2880"/>
+        </w:tabs>
+        <w:ind w:left="2880" w:hanging="360"/>
+      </w:pPr>
+      <w:rPr>
+        <w:rFonts w:ascii="Wingdings" w:hAnsi="Wingdings" w:hint="default"/>
+        <w:sz w:val="20"/>
+      </w:rPr>
+    </w:lvl>
+    <w:lvl w:ilvl="4" w:tentative="1">
+      <w:start w:val="1"/>
+      <w:numFmt w:val="bullet"/>
+      <w:lvlText w:val=""/>
+      <w:lvlJc w:val="left"/>
+      <w:pPr>
+        <w:tabs>
+          <w:tab w:val="num" w:pos="3600"/>
+        </w:tabs>
+        <w:ind w:left="3600" w:hanging="360"/>
+      </w:pPr>
+      <w:rPr>
+        <w:rFonts w:ascii="Wingdings" w:hAnsi="Wingdings" w:hint="default"/>
+        <w:sz w:val="20"/>
+      </w:rPr>
+    </w:lvl>
+    <w:lvl w:ilvl="5" w:tentative="1">
+      <w:start w:val="1"/>
+      <w:numFmt w:val="bullet"/>
+      <w:lvlText w:val=""/>
+      <w:lvlJc w:val="left"/>
+      <w:pPr>
+        <w:tabs>
+          <w:tab w:val="num" w:pos="4320"/>
+        </w:tabs>
+        <w:ind w:left="4320" w:hanging="360"/>
+      </w:pPr>
+      <w:rPr>
+        <w:rFonts w:ascii="Wingdings" w:hAnsi="Wingdings" w:hint="default"/>
+        <w:sz w:val="20"/>
+      </w:rPr>
+    </w:lvl>
+    <w:lvl w:ilvl="6" w:tentative="1">
+      <w:start w:val="1"/>
+      <w:numFmt w:val="bullet"/>
+      <w:lvlText w:val=""/>
+      <w:lvlJc w:val="left"/>
+      <w:pPr>
+        <w:tabs>
+          <w:tab w:val="num" w:pos="5040"/>
+        </w:tabs>
+        <w:ind w:left="5040" w:hanging="360"/>
+      </w:pPr>
+      <w:rPr>
+        <w:rFonts w:ascii="Wingdings" w:hAnsi="Wingdings" w:hint="default"/>
+        <w:sz w:val="20"/>
+      </w:rPr>
+    </w:lvl>
+    <w:lvl w:ilvl="7" w:tentative="1">
+      <w:start w:val="1"/>
+      <w:numFmt w:val="bullet"/>
+      <w:lvlText w:val=""/>
+      <w:lvlJc w:val="left"/>
+      <w:pPr>
+        <w:tabs>
+          <w:tab w:val="num" w:pos="5760"/>
+        </w:tabs>
+        <w:ind w:left="5760" w:hanging="360"/>
+      </w:pPr>
+      <w:rPr>
+        <w:rFonts w:ascii="Wingdings" w:hAnsi="Wingdings" w:hint="default"/>
+        <w:sz w:val="20"/>
+      </w:rPr>
+    </w:lvl>
+    <w:lvl w:ilvl="8" w:tentative="1">
+      <w:start w:val="1"/>
+      <w:numFmt w:val="bullet"/>
+      <w:lvlText w:val=""/>
+      <w:lvlJc w:val="left"/>
+      <w:pPr>
+        <w:tabs>
+          <w:tab w:val="num" w:pos="6480"/>
+        </w:tabs>
+        <w:ind w:left="6480" w:hanging="360"/>
+      </w:pPr>
+      <w:rPr>
+        <w:rFonts w:ascii="Wingdings" w:hAnsi="Wingdings" w:hint="default"/>
+        <w:sz w:val="20"/>
+      </w:rPr>
+    </w:lvl>
+  </w:abstractNum>
+  <w:abstractNum w:abstractNumId="10" w15:restartNumberingAfterBreak="0">
     <w:nsid w:val="3DA81662"/>
     <w:multiLevelType w:val="hybridMultilevel"/>
     <w:tmpl w:val="BB44B6D0"/>
@@ -10707,7 +11391,7 @@
       </w:rPr>
     </w:lvl>
   </w:abstractNum>
-  <w:abstractNum w:abstractNumId="9" w15:restartNumberingAfterBreak="0">
+  <w:abstractNum w:abstractNumId="11" w15:restartNumberingAfterBreak="0">
     <w:nsid w:val="63587C96"/>
     <w:multiLevelType w:val="multilevel"/>
     <w:tmpl w:val="B1FC9E82"/>
@@ -10856,7 +11540,7 @@
       </w:rPr>
     </w:lvl>
   </w:abstractNum>
-  <w:abstractNum w:abstractNumId="10" w15:restartNumberingAfterBreak="0">
+  <w:abstractNum w:abstractNumId="12" w15:restartNumberingAfterBreak="0">
     <w:nsid w:val="656F190A"/>
     <w:multiLevelType w:val="hybridMultilevel"/>
     <w:tmpl w:val="A9303682"/>
@@ -10969,7 +11653,7 @@
       </w:rPr>
     </w:lvl>
   </w:abstractNum>
-  <w:abstractNum w:abstractNumId="11" w15:restartNumberingAfterBreak="0">
+  <w:abstractNum w:abstractNumId="13" w15:restartNumberingAfterBreak="0">
     <w:nsid w:val="7EEF6D3C"/>
     <w:multiLevelType w:val="multilevel"/>
     <w:tmpl w:val="B05AE8E6"/>
@@ -11125,34 +11809,40 @@
     <w:abstractNumId w:val="0"/>
   </w:num>
   <w:num w:numId="3">
-    <w:abstractNumId w:val="9"/>
+    <w:abstractNumId w:val="11"/>
   </w:num>
   <w:num w:numId="4">
-    <w:abstractNumId w:val="11"/>
+    <w:abstractNumId w:val="13"/>
   </w:num>
   <w:num w:numId="5">
-    <w:abstractNumId w:val="8"/>
+    <w:abstractNumId w:val="10"/>
   </w:num>
   <w:num w:numId="6">
     <w:abstractNumId w:val="1"/>
   </w:num>
   <w:num w:numId="7">
-    <w:abstractNumId w:val="7"/>
+    <w:abstractNumId w:val="8"/>
   </w:num>
   <w:num w:numId="8">
     <w:abstractNumId w:val="4"/>
   </w:num>
   <w:num w:numId="9">
-    <w:abstractNumId w:val="5"/>
+    <w:abstractNumId w:val="6"/>
   </w:num>
   <w:num w:numId="10">
-    <w:abstractNumId w:val="6"/>
+    <w:abstractNumId w:val="7"/>
   </w:num>
   <w:num w:numId="11">
-    <w:abstractNumId w:val="10"/>
+    <w:abstractNumId w:val="12"/>
   </w:num>
   <w:num w:numId="12">
     <w:abstractNumId w:val="3"/>
+  </w:num>
+  <w:num w:numId="13">
+    <w:abstractNumId w:val="5"/>
+  </w:num>
+  <w:num w:numId="14">
+    <w:abstractNumId w:val="9"/>
   </w:num>
 </w:numbering>
 </file>

</xml_diff>

<commit_message>
Lessons on Flexbox properties
</commit_message>
<xml_diff>
--- a/CSS Notes.docx
+++ b/CSS Notes.docx
@@ -10443,50 +10443,1171 @@
     <w:p>
       <w:pPr>
         <w:numPr>
+          <w:ilvl w:val="0"/>
+          <w:numId w:val="17"/>
+        </w:numPr>
+        <w:spacing w:before="100" w:beforeAutospacing="1" w:after="100" w:afterAutospacing="1" w:line="240" w:lineRule="auto"/>
+        <w:rPr>
+          <w:rFonts w:ascii="Times New Roman" w:eastAsia="Times New Roman" w:hAnsi="Times New Roman" w:cs="Times New Roman"/>
+          <w:sz w:val="24"/>
+          <w:szCs w:val="24"/>
+        </w:rPr>
+      </w:pPr>
+      <w:r>
+        <w:rPr>
+          <w:rFonts w:ascii="Times New Roman" w:eastAsia="Times New Roman" w:hAnsi="Times New Roman" w:cs="Times New Roman"/>
+          <w:sz w:val="24"/>
+          <w:szCs w:val="24"/>
+        </w:rPr>
+        <w:t>CCS Flexbox</w:t>
+      </w:r>
+    </w:p>
+    <w:p>
+      <w:pPr>
+        <w:numPr>
           <w:ilvl w:val="1"/>
-          <w:numId w:val="8"/>
-        </w:numPr>
-        <w:spacing w:before="100" w:beforeAutospacing="1" w:after="100" w:afterAutospacing="1" w:line="240" w:lineRule="auto"/>
-        <w:rPr>
-          <w:rFonts w:ascii="Times New Roman" w:eastAsia="Times New Roman" w:hAnsi="Times New Roman" w:cs="Times New Roman"/>
-          <w:sz w:val="24"/>
-          <w:szCs w:val="24"/>
-        </w:rPr>
-      </w:pPr>
-    </w:p>
-    <w:p>
-      <w:pPr>
-        <w:numPr>
-          <w:ilvl w:val="1"/>
-          <w:numId w:val="8"/>
-        </w:numPr>
-        <w:spacing w:before="100" w:beforeAutospacing="1" w:after="100" w:afterAutospacing="1" w:line="240" w:lineRule="auto"/>
-        <w:rPr>
-          <w:rFonts w:ascii="Times New Roman" w:eastAsia="Times New Roman" w:hAnsi="Times New Roman" w:cs="Times New Roman"/>
-          <w:sz w:val="24"/>
-          <w:szCs w:val="24"/>
-        </w:rPr>
-      </w:pPr>
-      <w:r>
-        <w:rPr>
-          <w:rFonts w:ascii="Times New Roman" w:eastAsia="Times New Roman" w:hAnsi="Times New Roman" w:cs="Times New Roman"/>
-          <w:sz w:val="24"/>
-          <w:szCs w:val="24"/>
-        </w:rPr>
-        <w:t>xxx</w:t>
-      </w:r>
-    </w:p>
-    <w:p>
-      <w:pPr>
-        <w:spacing w:after="0" w:line="240" w:lineRule="auto"/>
-        <w:rPr>
-          <w:rFonts w:cstheme="minorHAnsi"/>
-          <w:sz w:val="24"/>
-          <w:szCs w:val="24"/>
-        </w:rPr>
-      </w:pPr>
+          <w:numId w:val="17"/>
+        </w:numPr>
+        <w:spacing w:before="100" w:beforeAutospacing="1" w:after="100" w:afterAutospacing="1" w:line="240" w:lineRule="auto"/>
+        <w:rPr>
+          <w:rFonts w:ascii="Times New Roman" w:eastAsia="Times New Roman" w:hAnsi="Times New Roman" w:cs="Times New Roman"/>
+          <w:sz w:val="24"/>
+          <w:szCs w:val="24"/>
+        </w:rPr>
+      </w:pPr>
+      <w:r>
+        <w:rPr>
+          <w:rFonts w:ascii="Times New Roman" w:eastAsia="Times New Roman" w:hAnsi="Times New Roman" w:cs="Times New Roman"/>
+          <w:i/>
+          <w:iCs/>
+          <w:sz w:val="24"/>
+          <w:szCs w:val="24"/>
+        </w:rPr>
+        <w:t>display: flex;</w:t>
+      </w:r>
+      <w:r>
+        <w:rPr>
+          <w:rFonts w:ascii="Times New Roman" w:eastAsia="Times New Roman" w:hAnsi="Times New Roman" w:cs="Times New Roman"/>
+          <w:sz w:val="24"/>
+          <w:szCs w:val="24"/>
+        </w:rPr>
+        <w:t> can be applied</w:t>
+      </w:r>
       <w:bookmarkStart w:id="0" w:name="_GoBack"/>
       <w:bookmarkEnd w:id="0"/>
+      <w:r>
+        <w:rPr>
+          <w:rFonts w:ascii="Times New Roman" w:eastAsia="Times New Roman" w:hAnsi="Times New Roman" w:cs="Times New Roman"/>
+          <w:sz w:val="24"/>
+          <w:szCs w:val="24"/>
+        </w:rPr>
+        <w:t xml:space="preserve"> to an element to make it possible to position the element and other elements in a responsive way</w:t>
+      </w:r>
+    </w:p>
+    <w:p>
+      <w:pPr>
+        <w:numPr>
+          <w:ilvl w:val="2"/>
+          <w:numId w:val="17"/>
+        </w:numPr>
+        <w:spacing w:before="100" w:beforeAutospacing="1" w:after="100" w:afterAutospacing="1" w:line="240" w:lineRule="auto"/>
+        <w:rPr>
+          <w:rFonts w:ascii="Times New Roman" w:eastAsia="Times New Roman" w:hAnsi="Times New Roman" w:cs="Times New Roman"/>
+          <w:sz w:val="24"/>
+          <w:szCs w:val="24"/>
+        </w:rPr>
+      </w:pPr>
+      <w:r>
+        <w:rPr>
+          <w:rFonts w:ascii="Times New Roman" w:eastAsia="Times New Roman" w:hAnsi="Times New Roman" w:cs="Times New Roman"/>
+          <w:sz w:val="24"/>
+          <w:szCs w:val="24"/>
+        </w:rPr>
+        <w:t>It makes the element into a flex container</w:t>
+      </w:r>
+    </w:p>
+    <w:p>
+      <w:pPr>
+        <w:numPr>
+          <w:ilvl w:val="1"/>
+          <w:numId w:val="17"/>
+        </w:numPr>
+        <w:spacing w:before="100" w:beforeAutospacing="1" w:after="100" w:afterAutospacing="1" w:line="240" w:lineRule="auto"/>
+        <w:rPr>
+          <w:rFonts w:ascii="Times New Roman" w:eastAsia="Times New Roman" w:hAnsi="Times New Roman" w:cs="Times New Roman"/>
+          <w:sz w:val="24"/>
+          <w:szCs w:val="24"/>
+        </w:rPr>
+      </w:pPr>
+      <w:r>
+        <w:rPr>
+          <w:rFonts w:ascii="Times New Roman" w:eastAsia="Times New Roman" w:hAnsi="Times New Roman" w:cs="Times New Roman"/>
+          <w:i/>
+          <w:iCs/>
+          <w:sz w:val="24"/>
+          <w:szCs w:val="24"/>
+        </w:rPr>
+        <w:t>flex-direction</w:t>
+      </w:r>
+      <w:r>
+        <w:rPr>
+          <w:rFonts w:ascii="Times New Roman" w:eastAsia="Times New Roman" w:hAnsi="Times New Roman" w:cs="Times New Roman"/>
+          <w:sz w:val="24"/>
+          <w:szCs w:val="24"/>
+        </w:rPr>
+        <w:t xml:space="preserve"> property can be applied to an element which has </w:t>
+      </w:r>
+      <w:r>
+        <w:rPr>
+          <w:rFonts w:ascii="Times New Roman" w:eastAsia="Times New Roman" w:hAnsi="Times New Roman" w:cs="Times New Roman"/>
+          <w:i/>
+          <w:iCs/>
+          <w:sz w:val="24"/>
+          <w:szCs w:val="24"/>
+        </w:rPr>
+        <w:t>display: flex;</w:t>
+      </w:r>
+      <w:r>
+        <w:rPr>
+          <w:rFonts w:ascii="Times New Roman" w:eastAsia="Times New Roman" w:hAnsi="Times New Roman" w:cs="Times New Roman"/>
+          <w:sz w:val="24"/>
+          <w:szCs w:val="24"/>
+        </w:rPr>
+        <w:t xml:space="preserve"> applied to align the children elements in rows or columns</w:t>
+      </w:r>
+    </w:p>
+    <w:p>
+      <w:pPr>
+        <w:numPr>
+          <w:ilvl w:val="2"/>
+          <w:numId w:val="17"/>
+        </w:numPr>
+        <w:spacing w:before="100" w:beforeAutospacing="1" w:after="100" w:afterAutospacing="1" w:line="240" w:lineRule="auto"/>
+        <w:rPr>
+          <w:rFonts w:ascii="Times New Roman" w:eastAsia="Times New Roman" w:hAnsi="Times New Roman" w:cs="Times New Roman"/>
+          <w:sz w:val="24"/>
+          <w:szCs w:val="24"/>
+        </w:rPr>
+      </w:pPr>
+      <w:r>
+        <w:rPr>
+          <w:rFonts w:ascii="Times New Roman" w:eastAsia="Times New Roman" w:hAnsi="Times New Roman" w:cs="Times New Roman"/>
+          <w:sz w:val="24"/>
+          <w:szCs w:val="24"/>
+        </w:rPr>
+        <w:t>Possible values:</w:t>
+      </w:r>
+    </w:p>
+    <w:p>
+      <w:pPr>
+        <w:numPr>
+          <w:ilvl w:val="3"/>
+          <w:numId w:val="17"/>
+        </w:numPr>
+        <w:spacing w:before="100" w:beforeAutospacing="1" w:after="100" w:afterAutospacing="1" w:line="240" w:lineRule="auto"/>
+        <w:rPr>
+          <w:rFonts w:ascii="Times New Roman" w:eastAsia="Times New Roman" w:hAnsi="Times New Roman" w:cs="Times New Roman"/>
+          <w:sz w:val="24"/>
+          <w:szCs w:val="24"/>
+        </w:rPr>
+      </w:pPr>
+      <w:r>
+        <w:rPr>
+          <w:rFonts w:ascii="Times New Roman" w:eastAsia="Times New Roman" w:hAnsi="Times New Roman" w:cs="Times New Roman"/>
+          <w:i/>
+          <w:iCs/>
+          <w:sz w:val="24"/>
+          <w:szCs w:val="24"/>
+        </w:rPr>
+        <w:t>flex-direction: row;</w:t>
+      </w:r>
+    </w:p>
+    <w:p>
+      <w:pPr>
+        <w:numPr>
+          <w:ilvl w:val="3"/>
+          <w:numId w:val="17"/>
+        </w:numPr>
+        <w:spacing w:before="100" w:beforeAutospacing="1" w:after="100" w:afterAutospacing="1" w:line="240" w:lineRule="auto"/>
+        <w:rPr>
+          <w:rFonts w:ascii="Times New Roman" w:eastAsia="Times New Roman" w:hAnsi="Times New Roman" w:cs="Times New Roman"/>
+          <w:sz w:val="24"/>
+          <w:szCs w:val="24"/>
+        </w:rPr>
+      </w:pPr>
+      <w:r>
+        <w:rPr>
+          <w:rFonts w:ascii="Times New Roman" w:eastAsia="Times New Roman" w:hAnsi="Times New Roman" w:cs="Times New Roman"/>
+          <w:i/>
+          <w:iCs/>
+          <w:sz w:val="24"/>
+          <w:szCs w:val="24"/>
+        </w:rPr>
+        <w:t>flex-direction: column;</w:t>
+      </w:r>
+    </w:p>
+    <w:p>
+      <w:pPr>
+        <w:numPr>
+          <w:ilvl w:val="3"/>
+          <w:numId w:val="17"/>
+        </w:numPr>
+        <w:spacing w:before="100" w:beforeAutospacing="1" w:after="100" w:afterAutospacing="1" w:line="240" w:lineRule="auto"/>
+        <w:rPr>
+          <w:rFonts w:ascii="Times New Roman" w:eastAsia="Times New Roman" w:hAnsi="Times New Roman" w:cs="Times New Roman"/>
+          <w:sz w:val="24"/>
+          <w:szCs w:val="24"/>
+        </w:rPr>
+      </w:pPr>
+      <w:r>
+        <w:rPr>
+          <w:rFonts w:ascii="Times New Roman" w:eastAsia="Times New Roman" w:hAnsi="Times New Roman" w:cs="Times New Roman"/>
+          <w:i/>
+          <w:iCs/>
+          <w:sz w:val="24"/>
+          <w:szCs w:val="24"/>
+        </w:rPr>
+        <w:t>flex-direction: row-reserve;</w:t>
+      </w:r>
+    </w:p>
+    <w:p>
+      <w:pPr>
+        <w:numPr>
+          <w:ilvl w:val="3"/>
+          <w:numId w:val="17"/>
+        </w:numPr>
+        <w:spacing w:before="100" w:beforeAutospacing="1" w:after="100" w:afterAutospacing="1" w:line="240" w:lineRule="auto"/>
+        <w:rPr>
+          <w:rFonts w:ascii="Times New Roman" w:eastAsia="Times New Roman" w:hAnsi="Times New Roman" w:cs="Times New Roman"/>
+          <w:sz w:val="24"/>
+          <w:szCs w:val="24"/>
+        </w:rPr>
+      </w:pPr>
+      <w:r>
+        <w:rPr>
+          <w:rFonts w:ascii="Times New Roman" w:eastAsia="Times New Roman" w:hAnsi="Times New Roman" w:cs="Times New Roman"/>
+          <w:i/>
+          <w:iCs/>
+          <w:sz w:val="24"/>
+          <w:szCs w:val="24"/>
+        </w:rPr>
+        <w:t>flex-direction: column-reserve;</w:t>
+      </w:r>
+    </w:p>
+    <w:p>
+      <w:pPr>
+        <w:numPr>
+          <w:ilvl w:val="1"/>
+          <w:numId w:val="17"/>
+        </w:numPr>
+        <w:spacing w:before="100" w:beforeAutospacing="1" w:after="100" w:afterAutospacing="1" w:line="240" w:lineRule="auto"/>
+        <w:rPr>
+          <w:rFonts w:ascii="Times New Roman" w:eastAsia="Times New Roman" w:hAnsi="Times New Roman" w:cs="Times New Roman"/>
+          <w:sz w:val="24"/>
+          <w:szCs w:val="24"/>
+        </w:rPr>
+      </w:pPr>
+      <w:r>
+        <w:rPr>
+          <w:rFonts w:ascii="Times New Roman" w:eastAsia="Times New Roman" w:hAnsi="Times New Roman" w:cs="Times New Roman"/>
+          <w:sz w:val="24"/>
+          <w:szCs w:val="24"/>
+        </w:rPr>
+        <w:t>main axis - the direction in which the flex items are arranged</w:t>
+      </w:r>
+    </w:p>
+    <w:p>
+      <w:pPr>
+        <w:numPr>
+          <w:ilvl w:val="2"/>
+          <w:numId w:val="17"/>
+        </w:numPr>
+        <w:spacing w:before="100" w:beforeAutospacing="1" w:after="100" w:afterAutospacing="1" w:line="240" w:lineRule="auto"/>
+        <w:rPr>
+          <w:rFonts w:ascii="Times New Roman" w:eastAsia="Times New Roman" w:hAnsi="Times New Roman" w:cs="Times New Roman"/>
+          <w:sz w:val="24"/>
+          <w:szCs w:val="24"/>
+        </w:rPr>
+      </w:pPr>
+      <w:r>
+        <w:rPr>
+          <w:rFonts w:ascii="Times New Roman" w:eastAsia="Times New Roman" w:hAnsi="Times New Roman" w:cs="Times New Roman"/>
+          <w:sz w:val="24"/>
+          <w:szCs w:val="24"/>
+        </w:rPr>
+        <w:t>For rows, main axis is the horizontal</w:t>
+      </w:r>
+    </w:p>
+    <w:p>
+      <w:pPr>
+        <w:numPr>
+          <w:ilvl w:val="2"/>
+          <w:numId w:val="17"/>
+        </w:numPr>
+        <w:spacing w:before="100" w:beforeAutospacing="1" w:after="100" w:afterAutospacing="1" w:line="240" w:lineRule="auto"/>
+        <w:rPr>
+          <w:rFonts w:ascii="Times New Roman" w:eastAsia="Times New Roman" w:hAnsi="Times New Roman" w:cs="Times New Roman"/>
+          <w:sz w:val="24"/>
+          <w:szCs w:val="24"/>
+        </w:rPr>
+      </w:pPr>
+      <w:r>
+        <w:rPr>
+          <w:rFonts w:ascii="Times New Roman" w:eastAsia="Times New Roman" w:hAnsi="Times New Roman" w:cs="Times New Roman"/>
+          <w:sz w:val="24"/>
+          <w:szCs w:val="24"/>
+        </w:rPr>
+        <w:t>For columns, main axis is the vertical</w:t>
+      </w:r>
+    </w:p>
+    <w:p>
+      <w:pPr>
+        <w:numPr>
+          <w:ilvl w:val="1"/>
+          <w:numId w:val="17"/>
+        </w:numPr>
+        <w:spacing w:before="100" w:beforeAutospacing="1" w:after="100" w:afterAutospacing="1" w:line="240" w:lineRule="auto"/>
+        <w:rPr>
+          <w:rFonts w:ascii="Times New Roman" w:eastAsia="Times New Roman" w:hAnsi="Times New Roman" w:cs="Times New Roman"/>
+          <w:sz w:val="24"/>
+          <w:szCs w:val="24"/>
+        </w:rPr>
+      </w:pPr>
+      <w:r>
+        <w:rPr>
+          <w:rFonts w:ascii="Times New Roman" w:eastAsia="Times New Roman" w:hAnsi="Times New Roman" w:cs="Times New Roman"/>
+          <w:sz w:val="24"/>
+          <w:szCs w:val="24"/>
+        </w:rPr>
+        <w:t>cross axis - opposite of the main axis</w:t>
+      </w:r>
+    </w:p>
+    <w:p>
+      <w:pPr>
+        <w:numPr>
+          <w:ilvl w:val="2"/>
+          <w:numId w:val="17"/>
+        </w:numPr>
+        <w:spacing w:before="100" w:beforeAutospacing="1" w:after="100" w:afterAutospacing="1" w:line="240" w:lineRule="auto"/>
+        <w:rPr>
+          <w:rFonts w:ascii="Times New Roman" w:eastAsia="Times New Roman" w:hAnsi="Times New Roman" w:cs="Times New Roman"/>
+          <w:sz w:val="24"/>
+          <w:szCs w:val="24"/>
+        </w:rPr>
+      </w:pPr>
+      <w:r>
+        <w:rPr>
+          <w:rFonts w:ascii="Times New Roman" w:eastAsia="Times New Roman" w:hAnsi="Times New Roman" w:cs="Times New Roman"/>
+          <w:sz w:val="24"/>
+          <w:szCs w:val="24"/>
+        </w:rPr>
+        <w:t>For rows, cross axis is the vertical</w:t>
+      </w:r>
+    </w:p>
+    <w:p>
+      <w:pPr>
+        <w:numPr>
+          <w:ilvl w:val="2"/>
+          <w:numId w:val="17"/>
+        </w:numPr>
+        <w:spacing w:before="100" w:beforeAutospacing="1" w:after="100" w:afterAutospacing="1" w:line="240" w:lineRule="auto"/>
+        <w:rPr>
+          <w:rFonts w:ascii="Times New Roman" w:eastAsia="Times New Roman" w:hAnsi="Times New Roman" w:cs="Times New Roman"/>
+          <w:sz w:val="24"/>
+          <w:szCs w:val="24"/>
+        </w:rPr>
+      </w:pPr>
+      <w:r>
+        <w:rPr>
+          <w:rFonts w:ascii="Times New Roman" w:eastAsia="Times New Roman" w:hAnsi="Times New Roman" w:cs="Times New Roman"/>
+          <w:sz w:val="24"/>
+          <w:szCs w:val="24"/>
+        </w:rPr>
+        <w:t>For columns, cross axis is the horizontal</w:t>
+      </w:r>
+    </w:p>
+    <w:p>
+      <w:pPr>
+        <w:numPr>
+          <w:ilvl w:val="1"/>
+          <w:numId w:val="17"/>
+        </w:numPr>
+        <w:spacing w:before="100" w:beforeAutospacing="1" w:after="100" w:afterAutospacing="1" w:line="240" w:lineRule="auto"/>
+        <w:rPr>
+          <w:rFonts w:ascii="Times New Roman" w:eastAsia="Times New Roman" w:hAnsi="Times New Roman" w:cs="Times New Roman"/>
+          <w:sz w:val="24"/>
+          <w:szCs w:val="24"/>
+        </w:rPr>
+      </w:pPr>
+      <w:r>
+        <w:rPr>
+          <w:rFonts w:ascii="Times New Roman" w:eastAsia="Times New Roman" w:hAnsi="Times New Roman" w:cs="Times New Roman"/>
+          <w:i/>
+          <w:iCs/>
+          <w:sz w:val="24"/>
+          <w:szCs w:val="24"/>
+        </w:rPr>
+        <w:t>justify-content</w:t>
+      </w:r>
+      <w:r>
+        <w:rPr>
+          <w:rFonts w:ascii="Times New Roman" w:eastAsia="Times New Roman" w:hAnsi="Times New Roman" w:cs="Times New Roman"/>
+          <w:sz w:val="24"/>
+          <w:szCs w:val="24"/>
+        </w:rPr>
+        <w:t xml:space="preserve"> property is applied to the parent flex element to specify how should the flex items be arranged (along the main axis); possible options:</w:t>
+      </w:r>
+    </w:p>
+    <w:p>
+      <w:pPr>
+        <w:numPr>
+          <w:ilvl w:val="2"/>
+          <w:numId w:val="17"/>
+        </w:numPr>
+        <w:spacing w:before="100" w:beforeAutospacing="1" w:after="100" w:afterAutospacing="1" w:line="240" w:lineRule="auto"/>
+        <w:rPr>
+          <w:rFonts w:ascii="Times New Roman" w:eastAsia="Times New Roman" w:hAnsi="Times New Roman" w:cs="Times New Roman"/>
+          <w:sz w:val="24"/>
+          <w:szCs w:val="24"/>
+        </w:rPr>
+      </w:pPr>
+      <w:r>
+        <w:rPr>
+          <w:rFonts w:ascii="Times New Roman" w:eastAsia="Times New Roman" w:hAnsi="Times New Roman" w:cs="Times New Roman"/>
+          <w:i/>
+          <w:iCs/>
+          <w:sz w:val="24"/>
+          <w:szCs w:val="24"/>
+        </w:rPr>
+        <w:t>justify-content: center;</w:t>
+      </w:r>
+    </w:p>
+    <w:p>
+      <w:pPr>
+        <w:numPr>
+          <w:ilvl w:val="3"/>
+          <w:numId w:val="17"/>
+        </w:numPr>
+        <w:spacing w:before="100" w:beforeAutospacing="1" w:after="100" w:afterAutospacing="1" w:line="240" w:lineRule="auto"/>
+        <w:rPr>
+          <w:rFonts w:ascii="Times New Roman" w:eastAsia="Times New Roman" w:hAnsi="Times New Roman" w:cs="Times New Roman"/>
+          <w:sz w:val="24"/>
+          <w:szCs w:val="24"/>
+        </w:rPr>
+      </w:pPr>
+      <w:r>
+        <w:rPr>
+          <w:rFonts w:ascii="Times New Roman" w:eastAsia="Times New Roman" w:hAnsi="Times New Roman" w:cs="Times New Roman"/>
+          <w:sz w:val="24"/>
+          <w:szCs w:val="24"/>
+        </w:rPr>
+        <w:t>All items are in the center</w:t>
+      </w:r>
+    </w:p>
+    <w:p>
+      <w:pPr>
+        <w:numPr>
+          <w:ilvl w:val="2"/>
+          <w:numId w:val="17"/>
+        </w:numPr>
+        <w:spacing w:before="100" w:beforeAutospacing="1" w:after="100" w:afterAutospacing="1" w:line="240" w:lineRule="auto"/>
+        <w:rPr>
+          <w:rFonts w:ascii="Times New Roman" w:eastAsia="Times New Roman" w:hAnsi="Times New Roman" w:cs="Times New Roman"/>
+          <w:sz w:val="24"/>
+          <w:szCs w:val="24"/>
+        </w:rPr>
+      </w:pPr>
+      <w:r>
+        <w:rPr>
+          <w:rFonts w:ascii="Times New Roman" w:eastAsia="Times New Roman" w:hAnsi="Times New Roman" w:cs="Times New Roman"/>
+          <w:i/>
+          <w:iCs/>
+          <w:sz w:val="24"/>
+          <w:szCs w:val="24"/>
+        </w:rPr>
+        <w:t>justify-content: flex-start;</w:t>
+      </w:r>
+    </w:p>
+    <w:p>
+      <w:pPr>
+        <w:numPr>
+          <w:ilvl w:val="3"/>
+          <w:numId w:val="17"/>
+        </w:numPr>
+        <w:spacing w:before="100" w:beforeAutospacing="1" w:after="100" w:afterAutospacing="1" w:line="240" w:lineRule="auto"/>
+        <w:rPr>
+          <w:rFonts w:ascii="Times New Roman" w:eastAsia="Times New Roman" w:hAnsi="Times New Roman" w:cs="Times New Roman"/>
+          <w:sz w:val="24"/>
+          <w:szCs w:val="24"/>
+        </w:rPr>
+      </w:pPr>
+      <w:r>
+        <w:rPr>
+          <w:rFonts w:ascii="Times New Roman" w:eastAsia="Times New Roman" w:hAnsi="Times New Roman" w:cs="Times New Roman"/>
+          <w:sz w:val="24"/>
+          <w:szCs w:val="24"/>
+        </w:rPr>
+        <w:t>All items are at the starting side</w:t>
+      </w:r>
+    </w:p>
+    <w:p>
+      <w:pPr>
+        <w:numPr>
+          <w:ilvl w:val="2"/>
+          <w:numId w:val="17"/>
+        </w:numPr>
+        <w:spacing w:before="100" w:beforeAutospacing="1" w:after="100" w:afterAutospacing="1" w:line="240" w:lineRule="auto"/>
+        <w:rPr>
+          <w:rFonts w:ascii="Times New Roman" w:eastAsia="Times New Roman" w:hAnsi="Times New Roman" w:cs="Times New Roman"/>
+          <w:sz w:val="24"/>
+          <w:szCs w:val="24"/>
+        </w:rPr>
+      </w:pPr>
+      <w:r>
+        <w:rPr>
+          <w:rFonts w:ascii="Times New Roman" w:eastAsia="Times New Roman" w:hAnsi="Times New Roman" w:cs="Times New Roman"/>
+          <w:i/>
+          <w:iCs/>
+          <w:sz w:val="24"/>
+          <w:szCs w:val="24"/>
+        </w:rPr>
+        <w:t>justify-content: flex-end;</w:t>
+      </w:r>
+    </w:p>
+    <w:p>
+      <w:pPr>
+        <w:numPr>
+          <w:ilvl w:val="3"/>
+          <w:numId w:val="17"/>
+        </w:numPr>
+        <w:spacing w:before="100" w:beforeAutospacing="1" w:after="100" w:afterAutospacing="1" w:line="240" w:lineRule="auto"/>
+        <w:rPr>
+          <w:rFonts w:ascii="Times New Roman" w:eastAsia="Times New Roman" w:hAnsi="Times New Roman" w:cs="Times New Roman"/>
+          <w:sz w:val="24"/>
+          <w:szCs w:val="24"/>
+        </w:rPr>
+      </w:pPr>
+      <w:r>
+        <w:rPr>
+          <w:rFonts w:ascii="Times New Roman" w:eastAsia="Times New Roman" w:hAnsi="Times New Roman" w:cs="Times New Roman"/>
+          <w:sz w:val="24"/>
+          <w:szCs w:val="24"/>
+        </w:rPr>
+        <w:t>All items are at the ending side</w:t>
+      </w:r>
+    </w:p>
+    <w:p>
+      <w:pPr>
+        <w:numPr>
+          <w:ilvl w:val="2"/>
+          <w:numId w:val="17"/>
+        </w:numPr>
+        <w:spacing w:before="100" w:beforeAutospacing="1" w:after="100" w:afterAutospacing="1" w:line="240" w:lineRule="auto"/>
+        <w:rPr>
+          <w:rFonts w:ascii="Times New Roman" w:eastAsia="Times New Roman" w:hAnsi="Times New Roman" w:cs="Times New Roman"/>
+          <w:sz w:val="24"/>
+          <w:szCs w:val="24"/>
+        </w:rPr>
+      </w:pPr>
+      <w:r>
+        <w:rPr>
+          <w:rFonts w:ascii="Times New Roman" w:eastAsia="Times New Roman" w:hAnsi="Times New Roman" w:cs="Times New Roman"/>
+          <w:i/>
+          <w:iCs/>
+          <w:sz w:val="24"/>
+          <w:szCs w:val="24"/>
+        </w:rPr>
+        <w:t>justify-content: space-between;</w:t>
+      </w:r>
+    </w:p>
+    <w:p>
+      <w:pPr>
+        <w:numPr>
+          <w:ilvl w:val="3"/>
+          <w:numId w:val="17"/>
+        </w:numPr>
+        <w:spacing w:before="100" w:beforeAutospacing="1" w:after="100" w:afterAutospacing="1" w:line="240" w:lineRule="auto"/>
+        <w:rPr>
+          <w:rFonts w:ascii="Times New Roman" w:eastAsia="Times New Roman" w:hAnsi="Times New Roman" w:cs="Times New Roman"/>
+          <w:sz w:val="24"/>
+          <w:szCs w:val="24"/>
+        </w:rPr>
+      </w:pPr>
+      <w:r>
+        <w:rPr>
+          <w:rFonts w:ascii="Times New Roman" w:eastAsia="Times New Roman" w:hAnsi="Times New Roman" w:cs="Times New Roman"/>
+          <w:sz w:val="24"/>
+          <w:szCs w:val="24"/>
+        </w:rPr>
+        <w:t>Items are spread out with space between them</w:t>
+      </w:r>
+    </w:p>
+    <w:p>
+      <w:pPr>
+        <w:numPr>
+          <w:ilvl w:val="2"/>
+          <w:numId w:val="17"/>
+        </w:numPr>
+        <w:spacing w:before="100" w:beforeAutospacing="1" w:after="100" w:afterAutospacing="1" w:line="240" w:lineRule="auto"/>
+        <w:rPr>
+          <w:rFonts w:ascii="Times New Roman" w:eastAsia="Times New Roman" w:hAnsi="Times New Roman" w:cs="Times New Roman"/>
+          <w:sz w:val="24"/>
+          <w:szCs w:val="24"/>
+        </w:rPr>
+      </w:pPr>
+      <w:r>
+        <w:rPr>
+          <w:rFonts w:ascii="Times New Roman" w:eastAsia="Times New Roman" w:hAnsi="Times New Roman" w:cs="Times New Roman"/>
+          <w:i/>
+          <w:iCs/>
+          <w:sz w:val="24"/>
+          <w:szCs w:val="24"/>
+        </w:rPr>
+        <w:t>justify-content: space-around;</w:t>
+      </w:r>
+    </w:p>
+    <w:p>
+      <w:pPr>
+        <w:numPr>
+          <w:ilvl w:val="3"/>
+          <w:numId w:val="17"/>
+        </w:numPr>
+        <w:spacing w:before="100" w:beforeAutospacing="1" w:after="100" w:afterAutospacing="1" w:line="240" w:lineRule="auto"/>
+        <w:rPr>
+          <w:rFonts w:ascii="Times New Roman" w:eastAsia="Times New Roman" w:hAnsi="Times New Roman" w:cs="Times New Roman"/>
+          <w:sz w:val="24"/>
+          <w:szCs w:val="24"/>
+        </w:rPr>
+      </w:pPr>
+      <w:r>
+        <w:rPr>
+          <w:rFonts w:ascii="Times New Roman" w:eastAsia="Times New Roman" w:hAnsi="Times New Roman" w:cs="Times New Roman"/>
+          <w:sz w:val="24"/>
+          <w:szCs w:val="24"/>
+        </w:rPr>
+        <w:t>Items are spread and there is space between the first and last elements and the ends</w:t>
+      </w:r>
+    </w:p>
+    <w:p>
+      <w:pPr>
+        <w:numPr>
+          <w:ilvl w:val="1"/>
+          <w:numId w:val="17"/>
+        </w:numPr>
+        <w:spacing w:before="100" w:beforeAutospacing="1" w:after="100" w:afterAutospacing="1" w:line="240" w:lineRule="auto"/>
+        <w:rPr>
+          <w:rFonts w:ascii="Times New Roman" w:eastAsia="Times New Roman" w:hAnsi="Times New Roman" w:cs="Times New Roman"/>
+          <w:sz w:val="24"/>
+          <w:szCs w:val="24"/>
+        </w:rPr>
+      </w:pPr>
+      <w:r>
+        <w:rPr>
+          <w:rFonts w:ascii="Times New Roman" w:eastAsia="Times New Roman" w:hAnsi="Times New Roman" w:cs="Times New Roman"/>
+          <w:i/>
+          <w:iCs/>
+          <w:sz w:val="24"/>
+          <w:szCs w:val="24"/>
+        </w:rPr>
+        <w:lastRenderedPageBreak/>
+        <w:t>align-items</w:t>
+      </w:r>
+      <w:r>
+        <w:rPr>
+          <w:rFonts w:ascii="Times New Roman" w:eastAsia="Times New Roman" w:hAnsi="Times New Roman" w:cs="Times New Roman"/>
+          <w:sz w:val="24"/>
+          <w:szCs w:val="24"/>
+        </w:rPr>
+        <w:t xml:space="preserve"> property can be used to align flex items along the cross axis; possible values</w:t>
+      </w:r>
+    </w:p>
+    <w:p>
+      <w:pPr>
+        <w:numPr>
+          <w:ilvl w:val="2"/>
+          <w:numId w:val="17"/>
+        </w:numPr>
+        <w:spacing w:before="100" w:beforeAutospacing="1" w:after="100" w:afterAutospacing="1" w:line="240" w:lineRule="auto"/>
+        <w:rPr>
+          <w:rFonts w:ascii="Times New Roman" w:eastAsia="Times New Roman" w:hAnsi="Times New Roman" w:cs="Times New Roman"/>
+          <w:sz w:val="24"/>
+          <w:szCs w:val="24"/>
+        </w:rPr>
+      </w:pPr>
+      <w:r>
+        <w:rPr>
+          <w:rFonts w:ascii="Times New Roman" w:eastAsia="Times New Roman" w:hAnsi="Times New Roman" w:cs="Times New Roman"/>
+          <w:i/>
+          <w:iCs/>
+          <w:sz w:val="24"/>
+          <w:szCs w:val="24"/>
+        </w:rPr>
+        <w:t>flex-start</w:t>
+      </w:r>
+    </w:p>
+    <w:p>
+      <w:pPr>
+        <w:numPr>
+          <w:ilvl w:val="2"/>
+          <w:numId w:val="17"/>
+        </w:numPr>
+        <w:spacing w:before="100" w:beforeAutospacing="1" w:after="100" w:afterAutospacing="1" w:line="240" w:lineRule="auto"/>
+        <w:rPr>
+          <w:rFonts w:ascii="Times New Roman" w:eastAsia="Times New Roman" w:hAnsi="Times New Roman" w:cs="Times New Roman"/>
+          <w:sz w:val="24"/>
+          <w:szCs w:val="24"/>
+        </w:rPr>
+      </w:pPr>
+      <w:r>
+        <w:rPr>
+          <w:rFonts w:ascii="Times New Roman" w:eastAsia="Times New Roman" w:hAnsi="Times New Roman" w:cs="Times New Roman"/>
+          <w:i/>
+          <w:iCs/>
+          <w:sz w:val="24"/>
+          <w:szCs w:val="24"/>
+        </w:rPr>
+        <w:t>flex-end</w:t>
+      </w:r>
+    </w:p>
+    <w:p>
+      <w:pPr>
+        <w:numPr>
+          <w:ilvl w:val="2"/>
+          <w:numId w:val="17"/>
+        </w:numPr>
+        <w:spacing w:before="100" w:beforeAutospacing="1" w:after="100" w:afterAutospacing="1" w:line="240" w:lineRule="auto"/>
+        <w:rPr>
+          <w:rFonts w:ascii="Times New Roman" w:eastAsia="Times New Roman" w:hAnsi="Times New Roman" w:cs="Times New Roman"/>
+          <w:sz w:val="24"/>
+          <w:szCs w:val="24"/>
+        </w:rPr>
+      </w:pPr>
+      <w:r>
+        <w:rPr>
+          <w:rFonts w:ascii="Times New Roman" w:eastAsia="Times New Roman" w:hAnsi="Times New Roman" w:cs="Times New Roman"/>
+          <w:i/>
+          <w:iCs/>
+          <w:sz w:val="24"/>
+          <w:szCs w:val="24"/>
+        </w:rPr>
+        <w:t>center</w:t>
+      </w:r>
+    </w:p>
+    <w:p>
+      <w:pPr>
+        <w:numPr>
+          <w:ilvl w:val="2"/>
+          <w:numId w:val="17"/>
+        </w:numPr>
+        <w:spacing w:before="100" w:beforeAutospacing="1" w:after="100" w:afterAutospacing="1" w:line="240" w:lineRule="auto"/>
+        <w:rPr>
+          <w:rFonts w:ascii="Times New Roman" w:eastAsia="Times New Roman" w:hAnsi="Times New Roman" w:cs="Times New Roman"/>
+          <w:sz w:val="24"/>
+          <w:szCs w:val="24"/>
+        </w:rPr>
+      </w:pPr>
+      <w:r>
+        <w:rPr>
+          <w:rFonts w:ascii="Times New Roman" w:eastAsia="Times New Roman" w:hAnsi="Times New Roman" w:cs="Times New Roman"/>
+          <w:i/>
+          <w:iCs/>
+          <w:sz w:val="24"/>
+          <w:szCs w:val="24"/>
+        </w:rPr>
+        <w:t>stretch</w:t>
+      </w:r>
+    </w:p>
+    <w:p>
+      <w:pPr>
+        <w:numPr>
+          <w:ilvl w:val="2"/>
+          <w:numId w:val="17"/>
+        </w:numPr>
+        <w:spacing w:before="100" w:beforeAutospacing="1" w:after="100" w:afterAutospacing="1" w:line="240" w:lineRule="auto"/>
+        <w:rPr>
+          <w:rFonts w:ascii="Times New Roman" w:eastAsia="Times New Roman" w:hAnsi="Times New Roman" w:cs="Times New Roman"/>
+          <w:sz w:val="24"/>
+          <w:szCs w:val="24"/>
+        </w:rPr>
+      </w:pPr>
+      <w:r>
+        <w:rPr>
+          <w:rFonts w:ascii="Times New Roman" w:eastAsia="Times New Roman" w:hAnsi="Times New Roman" w:cs="Times New Roman"/>
+          <w:i/>
+          <w:iCs/>
+          <w:sz w:val="24"/>
+          <w:szCs w:val="24"/>
+        </w:rPr>
+        <w:t>baseline</w:t>
+      </w:r>
+    </w:p>
+    <w:p>
+      <w:pPr>
+        <w:numPr>
+          <w:ilvl w:val="1"/>
+          <w:numId w:val="17"/>
+        </w:numPr>
+        <w:spacing w:before="100" w:beforeAutospacing="1" w:after="100" w:afterAutospacing="1" w:line="240" w:lineRule="auto"/>
+        <w:rPr>
+          <w:rFonts w:ascii="Times New Roman" w:eastAsia="Times New Roman" w:hAnsi="Times New Roman" w:cs="Times New Roman"/>
+          <w:sz w:val="24"/>
+          <w:szCs w:val="24"/>
+        </w:rPr>
+      </w:pPr>
+      <w:r>
+        <w:rPr>
+          <w:rFonts w:ascii="Times New Roman" w:eastAsia="Times New Roman" w:hAnsi="Times New Roman" w:cs="Times New Roman"/>
+          <w:sz w:val="24"/>
+          <w:szCs w:val="24"/>
+        </w:rPr>
+        <w:t>By default, a flex container will fit all flex items in one line (row or column)</w:t>
+      </w:r>
+    </w:p>
+    <w:p>
+      <w:pPr>
+        <w:numPr>
+          <w:ilvl w:val="2"/>
+          <w:numId w:val="17"/>
+        </w:numPr>
+        <w:spacing w:before="100" w:beforeAutospacing="1" w:after="100" w:afterAutospacing="1" w:line="240" w:lineRule="auto"/>
+        <w:rPr>
+          <w:rFonts w:ascii="Times New Roman" w:eastAsia="Times New Roman" w:hAnsi="Times New Roman" w:cs="Times New Roman"/>
+          <w:sz w:val="24"/>
+          <w:szCs w:val="24"/>
+        </w:rPr>
+      </w:pPr>
+      <w:r>
+        <w:rPr>
+          <w:rFonts w:ascii="Times New Roman" w:eastAsia="Times New Roman" w:hAnsi="Times New Roman" w:cs="Times New Roman"/>
+          <w:i/>
+          <w:iCs/>
+          <w:sz w:val="24"/>
+          <w:szCs w:val="24"/>
+        </w:rPr>
+        <w:t>flex-wrap</w:t>
+      </w:r>
+      <w:r>
+        <w:rPr>
+          <w:rFonts w:ascii="Times New Roman" w:eastAsia="Times New Roman" w:hAnsi="Times New Roman" w:cs="Times New Roman"/>
+          <w:sz w:val="24"/>
+          <w:szCs w:val="24"/>
+        </w:rPr>
+        <w:t xml:space="preserve"> property can be used to wrap items; possible values</w:t>
+      </w:r>
+    </w:p>
+    <w:p>
+      <w:pPr>
+        <w:numPr>
+          <w:ilvl w:val="3"/>
+          <w:numId w:val="17"/>
+        </w:numPr>
+        <w:spacing w:before="100" w:beforeAutospacing="1" w:after="100" w:afterAutospacing="1" w:line="240" w:lineRule="auto"/>
+        <w:rPr>
+          <w:rFonts w:ascii="Times New Roman" w:eastAsia="Times New Roman" w:hAnsi="Times New Roman" w:cs="Times New Roman"/>
+          <w:sz w:val="24"/>
+          <w:szCs w:val="24"/>
+        </w:rPr>
+      </w:pPr>
+      <w:r>
+        <w:rPr>
+          <w:rFonts w:ascii="Times New Roman" w:eastAsia="Times New Roman" w:hAnsi="Times New Roman" w:cs="Times New Roman"/>
+          <w:i/>
+          <w:iCs/>
+          <w:sz w:val="24"/>
+          <w:szCs w:val="24"/>
+        </w:rPr>
+        <w:t xml:space="preserve">flex-wrap: </w:t>
+      </w:r>
+      <w:proofErr w:type="spellStart"/>
+      <w:r>
+        <w:rPr>
+          <w:rFonts w:ascii="Times New Roman" w:eastAsia="Times New Roman" w:hAnsi="Times New Roman" w:cs="Times New Roman"/>
+          <w:i/>
+          <w:iCs/>
+          <w:sz w:val="24"/>
+          <w:szCs w:val="24"/>
+        </w:rPr>
+        <w:t>nowrap</w:t>
+      </w:r>
+      <w:proofErr w:type="spellEnd"/>
+      <w:r>
+        <w:rPr>
+          <w:rFonts w:ascii="Times New Roman" w:eastAsia="Times New Roman" w:hAnsi="Times New Roman" w:cs="Times New Roman"/>
+          <w:i/>
+          <w:iCs/>
+          <w:sz w:val="24"/>
+          <w:szCs w:val="24"/>
+        </w:rPr>
+        <w:t>;</w:t>
+      </w:r>
+    </w:p>
+    <w:p>
+      <w:pPr>
+        <w:numPr>
+          <w:ilvl w:val="3"/>
+          <w:numId w:val="17"/>
+        </w:numPr>
+        <w:spacing w:before="100" w:beforeAutospacing="1" w:after="100" w:afterAutospacing="1" w:line="240" w:lineRule="auto"/>
+        <w:rPr>
+          <w:rFonts w:ascii="Times New Roman" w:eastAsia="Times New Roman" w:hAnsi="Times New Roman" w:cs="Times New Roman"/>
+          <w:sz w:val="24"/>
+          <w:szCs w:val="24"/>
+        </w:rPr>
+      </w:pPr>
+      <w:r>
+        <w:rPr>
+          <w:rFonts w:ascii="Times New Roman" w:eastAsia="Times New Roman" w:hAnsi="Times New Roman" w:cs="Times New Roman"/>
+          <w:i/>
+          <w:iCs/>
+          <w:sz w:val="24"/>
+          <w:szCs w:val="24"/>
+        </w:rPr>
+        <w:t>flex-wrap: wrap;</w:t>
+      </w:r>
+    </w:p>
+    <w:p>
+      <w:pPr>
+        <w:numPr>
+          <w:ilvl w:val="3"/>
+          <w:numId w:val="17"/>
+        </w:numPr>
+        <w:spacing w:before="100" w:beforeAutospacing="1" w:after="100" w:afterAutospacing="1" w:line="240" w:lineRule="auto"/>
+        <w:rPr>
+          <w:rFonts w:ascii="Times New Roman" w:eastAsia="Times New Roman" w:hAnsi="Times New Roman" w:cs="Times New Roman"/>
+          <w:sz w:val="24"/>
+          <w:szCs w:val="24"/>
+        </w:rPr>
+      </w:pPr>
+      <w:r>
+        <w:rPr>
+          <w:rFonts w:ascii="Times New Roman" w:eastAsia="Times New Roman" w:hAnsi="Times New Roman" w:cs="Times New Roman"/>
+          <w:i/>
+          <w:iCs/>
+          <w:sz w:val="24"/>
+          <w:szCs w:val="24"/>
+        </w:rPr>
+        <w:t>flex-wrap: wrap-reverse;</w:t>
+      </w:r>
+    </w:p>
+    <w:p>
+      <w:pPr>
+        <w:numPr>
+          <w:ilvl w:val="1"/>
+          <w:numId w:val="17"/>
+        </w:numPr>
+        <w:spacing w:before="100" w:beforeAutospacing="1" w:after="100" w:afterAutospacing="1" w:line="240" w:lineRule="auto"/>
+        <w:rPr>
+          <w:rFonts w:ascii="Times New Roman" w:eastAsia="Times New Roman" w:hAnsi="Times New Roman" w:cs="Times New Roman"/>
+          <w:sz w:val="24"/>
+          <w:szCs w:val="24"/>
+        </w:rPr>
+      </w:pPr>
+      <w:r>
+        <w:rPr>
+          <w:rFonts w:ascii="Times New Roman" w:eastAsia="Times New Roman" w:hAnsi="Times New Roman" w:cs="Times New Roman"/>
+          <w:i/>
+          <w:iCs/>
+          <w:sz w:val="24"/>
+          <w:szCs w:val="24"/>
+        </w:rPr>
+        <w:t>flex-shrink</w:t>
+      </w:r>
+      <w:r>
+        <w:rPr>
+          <w:rFonts w:ascii="Times New Roman" w:eastAsia="Times New Roman" w:hAnsi="Times New Roman" w:cs="Times New Roman"/>
+          <w:sz w:val="24"/>
+          <w:szCs w:val="24"/>
+        </w:rPr>
+        <w:t xml:space="preserve"> property applies to the flex items and can be used to allow a flex item to shrink to fit the width of the flex container</w:t>
+      </w:r>
+    </w:p>
+    <w:p>
+      <w:pPr>
+        <w:numPr>
+          <w:ilvl w:val="2"/>
+          <w:numId w:val="17"/>
+        </w:numPr>
+        <w:spacing w:before="100" w:beforeAutospacing="1" w:after="100" w:afterAutospacing="1" w:line="240" w:lineRule="auto"/>
+        <w:rPr>
+          <w:rFonts w:ascii="Times New Roman" w:eastAsia="Times New Roman" w:hAnsi="Times New Roman" w:cs="Times New Roman"/>
+          <w:sz w:val="24"/>
+          <w:szCs w:val="24"/>
+        </w:rPr>
+      </w:pPr>
+      <w:r>
+        <w:rPr>
+          <w:rFonts w:ascii="Times New Roman" w:eastAsia="Times New Roman" w:hAnsi="Times New Roman" w:cs="Times New Roman"/>
+          <w:sz w:val="24"/>
+          <w:szCs w:val="24"/>
+        </w:rPr>
+        <w:t>Values are defined as numbers; the higher the number, the more it will shrink</w:t>
+      </w:r>
+    </w:p>
+    <w:p>
+      <w:pPr>
+        <w:numPr>
+          <w:ilvl w:val="1"/>
+          <w:numId w:val="17"/>
+        </w:numPr>
+        <w:spacing w:before="100" w:beforeAutospacing="1" w:after="100" w:afterAutospacing="1" w:line="240" w:lineRule="auto"/>
+        <w:rPr>
+          <w:rFonts w:ascii="Times New Roman" w:eastAsia="Times New Roman" w:hAnsi="Times New Roman" w:cs="Times New Roman"/>
+          <w:sz w:val="24"/>
+          <w:szCs w:val="24"/>
+        </w:rPr>
+      </w:pPr>
+      <w:r>
+        <w:rPr>
+          <w:rFonts w:ascii="Times New Roman" w:eastAsia="Times New Roman" w:hAnsi="Times New Roman" w:cs="Times New Roman"/>
+          <w:i/>
+          <w:iCs/>
+          <w:sz w:val="24"/>
+          <w:szCs w:val="24"/>
+        </w:rPr>
+        <w:t>flex-grow</w:t>
+      </w:r>
+      <w:r>
+        <w:rPr>
+          <w:rFonts w:ascii="Times New Roman" w:eastAsia="Times New Roman" w:hAnsi="Times New Roman" w:cs="Times New Roman"/>
+          <w:sz w:val="24"/>
+          <w:szCs w:val="24"/>
+        </w:rPr>
+        <w:t xml:space="preserve"> property - allows the flex item to grow to fit the size of the flex container</w:t>
+      </w:r>
+    </w:p>
+    <w:p>
+      <w:pPr>
+        <w:numPr>
+          <w:ilvl w:val="2"/>
+          <w:numId w:val="17"/>
+        </w:numPr>
+        <w:spacing w:before="100" w:beforeAutospacing="1" w:after="100" w:afterAutospacing="1" w:line="240" w:lineRule="auto"/>
+        <w:rPr>
+          <w:rFonts w:ascii="Times New Roman" w:eastAsia="Times New Roman" w:hAnsi="Times New Roman" w:cs="Times New Roman"/>
+          <w:sz w:val="24"/>
+          <w:szCs w:val="24"/>
+        </w:rPr>
+      </w:pPr>
+      <w:r>
+        <w:rPr>
+          <w:rFonts w:ascii="Times New Roman" w:eastAsia="Times New Roman" w:hAnsi="Times New Roman" w:cs="Times New Roman"/>
+          <w:sz w:val="24"/>
+          <w:szCs w:val="24"/>
+        </w:rPr>
+        <w:t>Values are defined as numbers; the higher the number, the more it will grow</w:t>
+      </w:r>
+    </w:p>
+    <w:p>
+      <w:pPr>
+        <w:numPr>
+          <w:ilvl w:val="1"/>
+          <w:numId w:val="17"/>
+        </w:numPr>
+        <w:spacing w:before="100" w:beforeAutospacing="1" w:after="100" w:afterAutospacing="1" w:line="240" w:lineRule="auto"/>
+        <w:rPr>
+          <w:rFonts w:ascii="Times New Roman" w:eastAsia="Times New Roman" w:hAnsi="Times New Roman" w:cs="Times New Roman"/>
+          <w:sz w:val="24"/>
+          <w:szCs w:val="24"/>
+        </w:rPr>
+      </w:pPr>
+      <w:r>
+        <w:rPr>
+          <w:rFonts w:ascii="Times New Roman" w:eastAsia="Times New Roman" w:hAnsi="Times New Roman" w:cs="Times New Roman"/>
+          <w:i/>
+          <w:iCs/>
+          <w:sz w:val="24"/>
+          <w:szCs w:val="24"/>
+        </w:rPr>
+        <w:t>flex-basis</w:t>
+      </w:r>
+      <w:r>
+        <w:rPr>
+          <w:rFonts w:ascii="Times New Roman" w:eastAsia="Times New Roman" w:hAnsi="Times New Roman" w:cs="Times New Roman"/>
+          <w:sz w:val="24"/>
+          <w:szCs w:val="24"/>
+        </w:rPr>
+        <w:t xml:space="preserve"> property specifies the initial size of the item before flex-shrink or flex-grow takes affect</w:t>
+      </w:r>
+    </w:p>
+    <w:p>
+      <w:pPr>
+        <w:numPr>
+          <w:ilvl w:val="2"/>
+          <w:numId w:val="17"/>
+        </w:numPr>
+        <w:spacing w:before="100" w:beforeAutospacing="1" w:after="100" w:afterAutospacing="1" w:line="240" w:lineRule="auto"/>
+        <w:rPr>
+          <w:rFonts w:ascii="Times New Roman" w:eastAsia="Times New Roman" w:hAnsi="Times New Roman" w:cs="Times New Roman"/>
+          <w:sz w:val="24"/>
+          <w:szCs w:val="24"/>
+        </w:rPr>
+      </w:pPr>
+      <w:r>
+        <w:rPr>
+          <w:rFonts w:ascii="Times New Roman" w:eastAsia="Times New Roman" w:hAnsi="Times New Roman" w:cs="Times New Roman"/>
+          <w:sz w:val="24"/>
+          <w:szCs w:val="24"/>
+        </w:rPr>
+        <w:t xml:space="preserve">Units used: </w:t>
+      </w:r>
+      <w:proofErr w:type="spellStart"/>
+      <w:r>
+        <w:rPr>
+          <w:rFonts w:ascii="Times New Roman" w:eastAsia="Times New Roman" w:hAnsi="Times New Roman" w:cs="Times New Roman"/>
+          <w:sz w:val="24"/>
+          <w:szCs w:val="24"/>
+        </w:rPr>
+        <w:t>px</w:t>
+      </w:r>
+      <w:proofErr w:type="spellEnd"/>
+      <w:r>
+        <w:rPr>
+          <w:rFonts w:ascii="Times New Roman" w:eastAsia="Times New Roman" w:hAnsi="Times New Roman" w:cs="Times New Roman"/>
+          <w:sz w:val="24"/>
+          <w:szCs w:val="24"/>
+        </w:rPr>
+        <w:t xml:space="preserve">, </w:t>
+      </w:r>
+      <w:proofErr w:type="spellStart"/>
+      <w:r>
+        <w:rPr>
+          <w:rFonts w:ascii="Times New Roman" w:eastAsia="Times New Roman" w:hAnsi="Times New Roman" w:cs="Times New Roman"/>
+          <w:sz w:val="24"/>
+          <w:szCs w:val="24"/>
+        </w:rPr>
+        <w:t>em</w:t>
+      </w:r>
+      <w:proofErr w:type="spellEnd"/>
+      <w:r>
+        <w:rPr>
+          <w:rFonts w:ascii="Times New Roman" w:eastAsia="Times New Roman" w:hAnsi="Times New Roman" w:cs="Times New Roman"/>
+          <w:sz w:val="24"/>
+          <w:szCs w:val="24"/>
+        </w:rPr>
+        <w:t>, %</w:t>
+      </w:r>
+    </w:p>
+    <w:p>
+      <w:pPr>
+        <w:numPr>
+          <w:ilvl w:val="2"/>
+          <w:numId w:val="17"/>
+        </w:numPr>
+        <w:spacing w:before="100" w:beforeAutospacing="1" w:after="100" w:afterAutospacing="1" w:line="240" w:lineRule="auto"/>
+        <w:rPr>
+          <w:rFonts w:ascii="Times New Roman" w:eastAsia="Times New Roman" w:hAnsi="Times New Roman" w:cs="Times New Roman"/>
+          <w:sz w:val="24"/>
+          <w:szCs w:val="24"/>
+        </w:rPr>
+      </w:pPr>
+      <w:r>
+        <w:rPr>
+          <w:rFonts w:ascii="Times New Roman" w:eastAsia="Times New Roman" w:hAnsi="Times New Roman" w:cs="Times New Roman"/>
+          <w:sz w:val="24"/>
+          <w:szCs w:val="24"/>
+        </w:rPr>
+        <w:t>auto: sizes items based on the content</w:t>
+      </w:r>
     </w:p>
     <w:sectPr>
       <w:pgSz w:w="12240" w:h="15840"/>
@@ -12253,6 +13374,155 @@
     </w:lvl>
   </w:abstractNum>
   <w:abstractNum w:abstractNumId="12" w15:restartNumberingAfterBreak="0">
+    <w:nsid w:val="54D237D6"/>
+    <w:multiLevelType w:val="multilevel"/>
+    <w:tmpl w:val="75ACD9B8"/>
+    <w:lvl w:ilvl="0">
+      <w:start w:val="1"/>
+      <w:numFmt w:val="bullet"/>
+      <w:lvlText w:val=""/>
+      <w:lvlJc w:val="left"/>
+      <w:pPr>
+        <w:tabs>
+          <w:tab w:val="num" w:pos="720"/>
+        </w:tabs>
+        <w:ind w:left="720" w:hanging="360"/>
+      </w:pPr>
+      <w:rPr>
+        <w:rFonts w:ascii="Symbol" w:hAnsi="Symbol" w:hint="default"/>
+        <w:sz w:val="20"/>
+      </w:rPr>
+    </w:lvl>
+    <w:lvl w:ilvl="1">
+      <w:start w:val="1"/>
+      <w:numFmt w:val="bullet"/>
+      <w:lvlText w:val="o"/>
+      <w:lvlJc w:val="left"/>
+      <w:pPr>
+        <w:tabs>
+          <w:tab w:val="num" w:pos="1440"/>
+        </w:tabs>
+        <w:ind w:left="1440" w:hanging="360"/>
+      </w:pPr>
+      <w:rPr>
+        <w:rFonts w:ascii="Courier New" w:hAnsi="Courier New" w:hint="default"/>
+        <w:sz w:val="20"/>
+      </w:rPr>
+    </w:lvl>
+    <w:lvl w:ilvl="2">
+      <w:start w:val="1"/>
+      <w:numFmt w:val="bullet"/>
+      <w:lvlText w:val=""/>
+      <w:lvlJc w:val="left"/>
+      <w:pPr>
+        <w:tabs>
+          <w:tab w:val="num" w:pos="2160"/>
+        </w:tabs>
+        <w:ind w:left="2160" w:hanging="360"/>
+      </w:pPr>
+      <w:rPr>
+        <w:rFonts w:ascii="Wingdings" w:hAnsi="Wingdings" w:hint="default"/>
+        <w:sz w:val="20"/>
+      </w:rPr>
+    </w:lvl>
+    <w:lvl w:ilvl="3">
+      <w:start w:val="1"/>
+      <w:numFmt w:val="bullet"/>
+      <w:lvlText w:val=""/>
+      <w:lvlJc w:val="left"/>
+      <w:pPr>
+        <w:tabs>
+          <w:tab w:val="num" w:pos="2880"/>
+        </w:tabs>
+        <w:ind w:left="2880" w:hanging="360"/>
+      </w:pPr>
+      <w:rPr>
+        <w:rFonts w:ascii="Wingdings" w:hAnsi="Wingdings" w:hint="default"/>
+        <w:sz w:val="20"/>
+      </w:rPr>
+    </w:lvl>
+    <w:lvl w:ilvl="4" w:tentative="1">
+      <w:start w:val="1"/>
+      <w:numFmt w:val="bullet"/>
+      <w:lvlText w:val=""/>
+      <w:lvlJc w:val="left"/>
+      <w:pPr>
+        <w:tabs>
+          <w:tab w:val="num" w:pos="3600"/>
+        </w:tabs>
+        <w:ind w:left="3600" w:hanging="360"/>
+      </w:pPr>
+      <w:rPr>
+        <w:rFonts w:ascii="Wingdings" w:hAnsi="Wingdings" w:hint="default"/>
+        <w:sz w:val="20"/>
+      </w:rPr>
+    </w:lvl>
+    <w:lvl w:ilvl="5" w:tentative="1">
+      <w:start w:val="1"/>
+      <w:numFmt w:val="bullet"/>
+      <w:lvlText w:val=""/>
+      <w:lvlJc w:val="left"/>
+      <w:pPr>
+        <w:tabs>
+          <w:tab w:val="num" w:pos="4320"/>
+        </w:tabs>
+        <w:ind w:left="4320" w:hanging="360"/>
+      </w:pPr>
+      <w:rPr>
+        <w:rFonts w:ascii="Wingdings" w:hAnsi="Wingdings" w:hint="default"/>
+        <w:sz w:val="20"/>
+      </w:rPr>
+    </w:lvl>
+    <w:lvl w:ilvl="6" w:tentative="1">
+      <w:start w:val="1"/>
+      <w:numFmt w:val="bullet"/>
+      <w:lvlText w:val=""/>
+      <w:lvlJc w:val="left"/>
+      <w:pPr>
+        <w:tabs>
+          <w:tab w:val="num" w:pos="5040"/>
+        </w:tabs>
+        <w:ind w:left="5040" w:hanging="360"/>
+      </w:pPr>
+      <w:rPr>
+        <w:rFonts w:ascii="Wingdings" w:hAnsi="Wingdings" w:hint="default"/>
+        <w:sz w:val="20"/>
+      </w:rPr>
+    </w:lvl>
+    <w:lvl w:ilvl="7" w:tentative="1">
+      <w:start w:val="1"/>
+      <w:numFmt w:val="bullet"/>
+      <w:lvlText w:val=""/>
+      <w:lvlJc w:val="left"/>
+      <w:pPr>
+        <w:tabs>
+          <w:tab w:val="num" w:pos="5760"/>
+        </w:tabs>
+        <w:ind w:left="5760" w:hanging="360"/>
+      </w:pPr>
+      <w:rPr>
+        <w:rFonts w:ascii="Wingdings" w:hAnsi="Wingdings" w:hint="default"/>
+        <w:sz w:val="20"/>
+      </w:rPr>
+    </w:lvl>
+    <w:lvl w:ilvl="8" w:tentative="1">
+      <w:start w:val="1"/>
+      <w:numFmt w:val="bullet"/>
+      <w:lvlText w:val=""/>
+      <w:lvlJc w:val="left"/>
+      <w:pPr>
+        <w:tabs>
+          <w:tab w:val="num" w:pos="6480"/>
+        </w:tabs>
+        <w:ind w:left="6480" w:hanging="360"/>
+      </w:pPr>
+      <w:rPr>
+        <w:rFonts w:ascii="Wingdings" w:hAnsi="Wingdings" w:hint="default"/>
+        <w:sz w:val="20"/>
+      </w:rPr>
+    </w:lvl>
+  </w:abstractNum>
+  <w:abstractNum w:abstractNumId="13" w15:restartNumberingAfterBreak="0">
     <w:nsid w:val="57D41A61"/>
     <w:multiLevelType w:val="multilevel"/>
     <w:tmpl w:val="70FCCFA8"/>
@@ -12401,7 +13671,7 @@
       </w:rPr>
     </w:lvl>
   </w:abstractNum>
-  <w:abstractNum w:abstractNumId="13" w15:restartNumberingAfterBreak="0">
+  <w:abstractNum w:abstractNumId="14" w15:restartNumberingAfterBreak="0">
     <w:nsid w:val="63587C96"/>
     <w:multiLevelType w:val="multilevel"/>
     <w:tmpl w:val="B1FC9E82"/>
@@ -12550,7 +13820,7 @@
       </w:rPr>
     </w:lvl>
   </w:abstractNum>
-  <w:abstractNum w:abstractNumId="14" w15:restartNumberingAfterBreak="0">
+  <w:abstractNum w:abstractNumId="15" w15:restartNumberingAfterBreak="0">
     <w:nsid w:val="656F190A"/>
     <w:multiLevelType w:val="hybridMultilevel"/>
     <w:tmpl w:val="A9303682"/>
@@ -12663,7 +13933,7 @@
       </w:rPr>
     </w:lvl>
   </w:abstractNum>
-  <w:abstractNum w:abstractNumId="15" w15:restartNumberingAfterBreak="0">
+  <w:abstractNum w:abstractNumId="16" w15:restartNumberingAfterBreak="0">
     <w:nsid w:val="7EEF6D3C"/>
     <w:multiLevelType w:val="multilevel"/>
     <w:tmpl w:val="B05AE8E6"/>
@@ -12819,10 +14089,10 @@
     <w:abstractNumId w:val="0"/>
   </w:num>
   <w:num w:numId="3">
-    <w:abstractNumId w:val="13"/>
+    <w:abstractNumId w:val="14"/>
   </w:num>
   <w:num w:numId="4">
-    <w:abstractNumId w:val="15"/>
+    <w:abstractNumId w:val="16"/>
   </w:num>
   <w:num w:numId="5">
     <w:abstractNumId w:val="10"/>
@@ -12843,7 +14113,7 @@
     <w:abstractNumId w:val="7"/>
   </w:num>
   <w:num w:numId="11">
-    <w:abstractNumId w:val="14"/>
+    <w:abstractNumId w:val="15"/>
   </w:num>
   <w:num w:numId="12">
     <w:abstractNumId w:val="3"/>
@@ -12855,10 +14125,13 @@
     <w:abstractNumId w:val="9"/>
   </w:num>
   <w:num w:numId="15">
-    <w:abstractNumId w:val="12"/>
+    <w:abstractNumId w:val="13"/>
   </w:num>
   <w:num w:numId="16">
     <w:abstractNumId w:val="11"/>
+  </w:num>
+  <w:num w:numId="17">
+    <w:abstractNumId w:val="12"/>
   </w:num>
 </w:numbering>
 </file>

</xml_diff>

<commit_message>
CSS grid properties related to positioning of the items
</commit_message>
<xml_diff>
--- a/CSS Notes.docx
+++ b/CSS Notes.docx
@@ -12058,15 +12058,56 @@
           <w:sz w:val="24"/>
           <w:szCs w:val="24"/>
         </w:rPr>
-        <w:t>grid-column property</w:t>
-      </w:r>
-      <w:r>
-        <w:rPr>
-          <w:rFonts w:ascii="Times New Roman" w:eastAsia="Times New Roman" w:hAnsi="Times New Roman" w:cs="Times New Roman"/>
-          <w:sz w:val="24"/>
-          <w:szCs w:val="24"/>
-        </w:rPr>
-        <w:t xml:space="preserve"> is used to set the width of a particular column, using reference to the lines of the grid</w:t>
+        <w:t xml:space="preserve">grid-column </w:t>
+      </w:r>
+      <w:r>
+        <w:rPr>
+          <w:rFonts w:ascii="Times New Roman" w:eastAsia="Times New Roman" w:hAnsi="Times New Roman" w:cs="Times New Roman"/>
+          <w:iCs/>
+          <w:sz w:val="24"/>
+          <w:szCs w:val="24"/>
+        </w:rPr>
+        <w:t>property</w:t>
+      </w:r>
+      <w:r>
+        <w:rPr>
+          <w:rFonts w:ascii="Times New Roman" w:eastAsia="Times New Roman" w:hAnsi="Times New Roman" w:cs="Times New Roman"/>
+          <w:sz w:val="24"/>
+          <w:szCs w:val="24"/>
+        </w:rPr>
+        <w:t xml:space="preserve"> is used to set the wid</w:t>
+      </w:r>
+      <w:r>
+        <w:rPr>
+          <w:rFonts w:ascii="Times New Roman" w:eastAsia="Times New Roman" w:hAnsi="Times New Roman" w:cs="Times New Roman"/>
+          <w:sz w:val="24"/>
+          <w:szCs w:val="24"/>
+        </w:rPr>
+        <w:t>th of a particular column, by referencing</w:t>
+      </w:r>
+      <w:r>
+        <w:rPr>
+          <w:rFonts w:ascii="Times New Roman" w:eastAsia="Times New Roman" w:hAnsi="Times New Roman" w:cs="Times New Roman"/>
+          <w:sz w:val="24"/>
+          <w:szCs w:val="24"/>
+        </w:rPr>
+        <w:t xml:space="preserve"> the </w:t>
+      </w:r>
+      <w:r>
+        <w:rPr>
+          <w:rFonts w:ascii="Times New Roman" w:eastAsia="Times New Roman" w:hAnsi="Times New Roman" w:cs="Times New Roman"/>
+          <w:sz w:val="24"/>
+          <w:szCs w:val="24"/>
+        </w:rPr>
+        <w:t xml:space="preserve">vertical </w:t>
+      </w:r>
+      <w:r>
+        <w:rPr>
+          <w:rFonts w:ascii="Times New Roman" w:eastAsia="Times New Roman" w:hAnsi="Times New Roman" w:cs="Times New Roman"/>
+          <w:sz w:val="24"/>
+          <w:szCs w:val="24"/>
+        </w:rPr>
+        <w:t>lines of the grid</w:t>
       </w:r>
     </w:p>
     <w:p>
@@ -12103,8 +12144,597 @@
     </w:p>
     <w:p>
       <w:pPr>
-        <w:spacing w:before="100" w:beforeAutospacing="1" w:after="100" w:afterAutospacing="1" w:line="240" w:lineRule="auto"/>
-        <w:ind w:left="720"/>
+        <w:numPr>
+          <w:ilvl w:val="0"/>
+          <w:numId w:val="19"/>
+        </w:numPr>
+        <w:spacing w:before="100" w:beforeAutospacing="1" w:after="100" w:afterAutospacing="1" w:line="240" w:lineRule="auto"/>
+        <w:rPr>
+          <w:rFonts w:ascii="Times New Roman" w:eastAsia="Times New Roman" w:hAnsi="Times New Roman" w:cs="Times New Roman"/>
+          <w:sz w:val="24"/>
+          <w:szCs w:val="24"/>
+        </w:rPr>
+      </w:pPr>
+      <w:r>
+        <w:rPr>
+          <w:rFonts w:ascii="Times New Roman" w:eastAsia="Times New Roman" w:hAnsi="Times New Roman" w:cs="Times New Roman"/>
+          <w:i/>
+          <w:iCs/>
+          <w:sz w:val="24"/>
+          <w:szCs w:val="24"/>
+        </w:rPr>
+        <w:t>grid-row</w:t>
+      </w:r>
+      <w:r>
+        <w:rPr>
+          <w:rFonts w:ascii="Times New Roman" w:eastAsia="Times New Roman" w:hAnsi="Times New Roman" w:cs="Times New Roman"/>
+          <w:sz w:val="24"/>
+          <w:szCs w:val="24"/>
+        </w:rPr>
+        <w:t xml:space="preserve"> property is used to set the height of a row by referencing the horizontal lines of the grid</w:t>
+      </w:r>
+    </w:p>
+    <w:p>
+      <w:pPr>
+        <w:numPr>
+          <w:ilvl w:val="0"/>
+          <w:numId w:val="19"/>
+        </w:numPr>
+        <w:spacing w:before="100" w:beforeAutospacing="1" w:after="100" w:afterAutospacing="1" w:line="240" w:lineRule="auto"/>
+        <w:rPr>
+          <w:rFonts w:ascii="Times New Roman" w:eastAsia="Times New Roman" w:hAnsi="Times New Roman" w:cs="Times New Roman"/>
+          <w:sz w:val="24"/>
+          <w:szCs w:val="24"/>
+        </w:rPr>
+      </w:pPr>
+      <w:r>
+        <w:rPr>
+          <w:rFonts w:ascii="Times New Roman" w:eastAsia="Times New Roman" w:hAnsi="Times New Roman" w:cs="Times New Roman"/>
+          <w:i/>
+          <w:iCs/>
+          <w:sz w:val="24"/>
+          <w:szCs w:val="24"/>
+        </w:rPr>
+        <w:t>justify-self</w:t>
+      </w:r>
+      <w:r>
+        <w:rPr>
+          <w:rFonts w:ascii="Times New Roman" w:eastAsia="Times New Roman" w:hAnsi="Times New Roman" w:cs="Times New Roman"/>
+          <w:sz w:val="24"/>
+          <w:szCs w:val="24"/>
+        </w:rPr>
+        <w:t xml:space="preserve"> property of a grid item - aligns the contents of the grid item horizontally</w:t>
+      </w:r>
+    </w:p>
+    <w:p>
+      <w:pPr>
+        <w:numPr>
+          <w:ilvl w:val="1"/>
+          <w:numId w:val="19"/>
+        </w:numPr>
+        <w:spacing w:before="100" w:beforeAutospacing="1" w:after="100" w:afterAutospacing="1" w:line="240" w:lineRule="auto"/>
+        <w:rPr>
+          <w:rFonts w:ascii="Times New Roman" w:eastAsia="Times New Roman" w:hAnsi="Times New Roman" w:cs="Times New Roman"/>
+          <w:sz w:val="24"/>
+          <w:szCs w:val="24"/>
+        </w:rPr>
+      </w:pPr>
+      <w:r>
+        <w:rPr>
+          <w:rFonts w:ascii="Times New Roman" w:eastAsia="Times New Roman" w:hAnsi="Times New Roman" w:cs="Times New Roman"/>
+          <w:sz w:val="24"/>
+          <w:szCs w:val="24"/>
+        </w:rPr>
+        <w:t>stretch (default)</w:t>
+      </w:r>
+    </w:p>
+    <w:p>
+      <w:pPr>
+        <w:numPr>
+          <w:ilvl w:val="1"/>
+          <w:numId w:val="19"/>
+        </w:numPr>
+        <w:spacing w:before="100" w:beforeAutospacing="1" w:after="100" w:afterAutospacing="1" w:line="240" w:lineRule="auto"/>
+        <w:rPr>
+          <w:rFonts w:ascii="Times New Roman" w:eastAsia="Times New Roman" w:hAnsi="Times New Roman" w:cs="Times New Roman"/>
+          <w:sz w:val="24"/>
+          <w:szCs w:val="24"/>
+        </w:rPr>
+      </w:pPr>
+      <w:r>
+        <w:rPr>
+          <w:rFonts w:ascii="Times New Roman" w:eastAsia="Times New Roman" w:hAnsi="Times New Roman" w:cs="Times New Roman"/>
+          <w:sz w:val="24"/>
+          <w:szCs w:val="24"/>
+        </w:rPr>
+        <w:t>start</w:t>
+      </w:r>
+    </w:p>
+    <w:p>
+      <w:pPr>
+        <w:numPr>
+          <w:ilvl w:val="1"/>
+          <w:numId w:val="19"/>
+        </w:numPr>
+        <w:spacing w:before="100" w:beforeAutospacing="1" w:after="100" w:afterAutospacing="1" w:line="240" w:lineRule="auto"/>
+        <w:rPr>
+          <w:rFonts w:ascii="Times New Roman" w:eastAsia="Times New Roman" w:hAnsi="Times New Roman" w:cs="Times New Roman"/>
+          <w:sz w:val="24"/>
+          <w:szCs w:val="24"/>
+        </w:rPr>
+      </w:pPr>
+      <w:r>
+        <w:rPr>
+          <w:rFonts w:ascii="Times New Roman" w:eastAsia="Times New Roman" w:hAnsi="Times New Roman" w:cs="Times New Roman"/>
+          <w:sz w:val="24"/>
+          <w:szCs w:val="24"/>
+        </w:rPr>
+        <w:t>center</w:t>
+      </w:r>
+    </w:p>
+    <w:p>
+      <w:pPr>
+        <w:numPr>
+          <w:ilvl w:val="1"/>
+          <w:numId w:val="19"/>
+        </w:numPr>
+        <w:spacing w:before="100" w:beforeAutospacing="1" w:after="100" w:afterAutospacing="1" w:line="240" w:lineRule="auto"/>
+        <w:rPr>
+          <w:rFonts w:ascii="Times New Roman" w:eastAsia="Times New Roman" w:hAnsi="Times New Roman" w:cs="Times New Roman"/>
+          <w:sz w:val="24"/>
+          <w:szCs w:val="24"/>
+        </w:rPr>
+      </w:pPr>
+      <w:r>
+        <w:rPr>
+          <w:rFonts w:ascii="Times New Roman" w:eastAsia="Times New Roman" w:hAnsi="Times New Roman" w:cs="Times New Roman"/>
+          <w:sz w:val="24"/>
+          <w:szCs w:val="24"/>
+        </w:rPr>
+        <w:t>end</w:t>
+      </w:r>
+    </w:p>
+    <w:p>
+      <w:pPr>
+        <w:numPr>
+          <w:ilvl w:val="0"/>
+          <w:numId w:val="19"/>
+        </w:numPr>
+        <w:spacing w:before="100" w:beforeAutospacing="1" w:after="100" w:afterAutospacing="1" w:line="240" w:lineRule="auto"/>
+        <w:rPr>
+          <w:rFonts w:ascii="Times New Roman" w:eastAsia="Times New Roman" w:hAnsi="Times New Roman" w:cs="Times New Roman"/>
+          <w:sz w:val="24"/>
+          <w:szCs w:val="24"/>
+        </w:rPr>
+      </w:pPr>
+      <w:r>
+        <w:rPr>
+          <w:rFonts w:ascii="Times New Roman" w:eastAsia="Times New Roman" w:hAnsi="Times New Roman" w:cs="Times New Roman"/>
+          <w:i/>
+          <w:iCs/>
+          <w:sz w:val="24"/>
+          <w:szCs w:val="24"/>
+        </w:rPr>
+        <w:t>align-self</w:t>
+      </w:r>
+      <w:r>
+        <w:rPr>
+          <w:rFonts w:ascii="Times New Roman" w:eastAsia="Times New Roman" w:hAnsi="Times New Roman" w:cs="Times New Roman"/>
+          <w:sz w:val="24"/>
+          <w:szCs w:val="24"/>
+        </w:rPr>
+        <w:t xml:space="preserve"> property of a grid item - aligns the contents of the grid item horizontally</w:t>
+      </w:r>
+    </w:p>
+    <w:p>
+      <w:pPr>
+        <w:numPr>
+          <w:ilvl w:val="0"/>
+          <w:numId w:val="19"/>
+        </w:numPr>
+        <w:spacing w:before="100" w:beforeAutospacing="1" w:after="100" w:afterAutospacing="1" w:line="240" w:lineRule="auto"/>
+        <w:rPr>
+          <w:rFonts w:ascii="Times New Roman" w:eastAsia="Times New Roman" w:hAnsi="Times New Roman" w:cs="Times New Roman"/>
+          <w:sz w:val="24"/>
+          <w:szCs w:val="24"/>
+        </w:rPr>
+      </w:pPr>
+      <w:r>
+        <w:rPr>
+          <w:rFonts w:ascii="Times New Roman" w:eastAsia="Times New Roman" w:hAnsi="Times New Roman" w:cs="Times New Roman"/>
+          <w:i/>
+          <w:iCs/>
+          <w:sz w:val="24"/>
+          <w:szCs w:val="24"/>
+        </w:rPr>
+        <w:t>justify-items</w:t>
+      </w:r>
+      <w:r>
+        <w:rPr>
+          <w:rFonts w:ascii="Times New Roman" w:eastAsia="Times New Roman" w:hAnsi="Times New Roman" w:cs="Times New Roman"/>
+          <w:sz w:val="24"/>
+          <w:szCs w:val="24"/>
+        </w:rPr>
+        <w:t xml:space="preserve"> property of a grid container - aligns the contents of all the items horizontally</w:t>
+      </w:r>
+    </w:p>
+    <w:p>
+      <w:pPr>
+        <w:numPr>
+          <w:ilvl w:val="0"/>
+          <w:numId w:val="19"/>
+        </w:numPr>
+        <w:spacing w:before="100" w:beforeAutospacing="1" w:after="100" w:afterAutospacing="1" w:line="240" w:lineRule="auto"/>
+        <w:rPr>
+          <w:rFonts w:ascii="Times New Roman" w:eastAsia="Times New Roman" w:hAnsi="Times New Roman" w:cs="Times New Roman"/>
+          <w:sz w:val="24"/>
+          <w:szCs w:val="24"/>
+        </w:rPr>
+      </w:pPr>
+      <w:r>
+        <w:rPr>
+          <w:rFonts w:ascii="Times New Roman" w:eastAsia="Times New Roman" w:hAnsi="Times New Roman" w:cs="Times New Roman"/>
+          <w:i/>
+          <w:iCs/>
+          <w:sz w:val="24"/>
+          <w:szCs w:val="24"/>
+        </w:rPr>
+        <w:t>align-items</w:t>
+      </w:r>
+      <w:r>
+        <w:rPr>
+          <w:rFonts w:ascii="Times New Roman" w:eastAsia="Times New Roman" w:hAnsi="Times New Roman" w:cs="Times New Roman"/>
+          <w:sz w:val="24"/>
+          <w:szCs w:val="24"/>
+        </w:rPr>
+        <w:t xml:space="preserve"> property of a grid container - aligns the contents of all the items vertically</w:t>
+      </w:r>
+    </w:p>
+    <w:p>
+      <w:pPr>
+        <w:numPr>
+          <w:ilvl w:val="0"/>
+          <w:numId w:val="19"/>
+        </w:numPr>
+        <w:spacing w:before="100" w:beforeAutospacing="1" w:after="100" w:afterAutospacing="1" w:line="240" w:lineRule="auto"/>
+        <w:rPr>
+          <w:rFonts w:ascii="Times New Roman" w:eastAsia="Times New Roman" w:hAnsi="Times New Roman" w:cs="Times New Roman"/>
+          <w:sz w:val="24"/>
+          <w:szCs w:val="24"/>
+        </w:rPr>
+      </w:pPr>
+      <w:r>
+        <w:rPr>
+          <w:rFonts w:ascii="Times New Roman" w:eastAsia="Times New Roman" w:hAnsi="Times New Roman" w:cs="Times New Roman"/>
+          <w:sz w:val="24"/>
+          <w:szCs w:val="24"/>
+        </w:rPr>
+        <w:t>Area - grouping of the cells of a grid</w:t>
+      </w:r>
+    </w:p>
+    <w:p>
+      <w:pPr>
+        <w:numPr>
+          <w:ilvl w:val="1"/>
+          <w:numId w:val="19"/>
+        </w:numPr>
+        <w:spacing w:before="100" w:beforeAutospacing="1" w:after="100" w:afterAutospacing="1" w:line="240" w:lineRule="auto"/>
+        <w:rPr>
+          <w:rFonts w:ascii="Times New Roman" w:eastAsia="Times New Roman" w:hAnsi="Times New Roman" w:cs="Times New Roman"/>
+          <w:sz w:val="24"/>
+          <w:szCs w:val="24"/>
+        </w:rPr>
+      </w:pPr>
+      <w:r>
+        <w:rPr>
+          <w:rFonts w:ascii="Times New Roman" w:eastAsia="Times New Roman" w:hAnsi="Times New Roman" w:cs="Times New Roman"/>
+          <w:sz w:val="24"/>
+          <w:szCs w:val="24"/>
+        </w:rPr>
+        <w:t>Period can be used to designate an empty cell</w:t>
+      </w:r>
+    </w:p>
+    <w:p>
+      <w:pPr>
+        <w:numPr>
+          <w:ilvl w:val="1"/>
+          <w:numId w:val="19"/>
+        </w:numPr>
+        <w:spacing w:before="100" w:beforeAutospacing="1" w:after="100" w:afterAutospacing="1" w:line="240" w:lineRule="auto"/>
+        <w:rPr>
+          <w:rFonts w:ascii="Times New Roman" w:eastAsia="Times New Roman" w:hAnsi="Times New Roman" w:cs="Times New Roman"/>
+          <w:sz w:val="24"/>
+          <w:szCs w:val="24"/>
+        </w:rPr>
+      </w:pPr>
+      <w:r>
+        <w:rPr>
+          <w:rFonts w:ascii="Times New Roman" w:eastAsia="Times New Roman" w:hAnsi="Times New Roman" w:cs="Times New Roman"/>
+          <w:sz w:val="24"/>
+          <w:szCs w:val="24"/>
+        </w:rPr>
+        <w:t>Example:</w:t>
+      </w:r>
+    </w:p>
+    <w:p>
+      <w:pPr>
+        <w:spacing w:before="100" w:beforeAutospacing="1" w:after="100" w:afterAutospacing="1" w:line="240" w:lineRule="auto"/>
+        <w:ind w:left="1440"/>
+        <w:rPr>
+          <w:rFonts w:ascii="Times New Roman" w:eastAsia="Times New Roman" w:hAnsi="Times New Roman" w:cs="Times New Roman"/>
+          <w:sz w:val="24"/>
+          <w:szCs w:val="24"/>
+        </w:rPr>
+      </w:pPr>
+      <w:proofErr w:type="gramStart"/>
+      <w:r>
+        <w:rPr>
+          <w:rFonts w:ascii="Courier New" w:eastAsia="Times New Roman" w:hAnsi="Courier New" w:cs="Courier New"/>
+          <w:color w:val="C7254E"/>
+          <w:sz w:val="24"/>
+          <w:szCs w:val="24"/>
+          <w:shd w:val="clear" w:color="auto" w:fill="EEEEEE"/>
+        </w:rPr>
+        <w:t>grid-template-areas</w:t>
+      </w:r>
+      <w:proofErr w:type="gramEnd"/>
+      <w:r>
+        <w:rPr>
+          <w:rFonts w:ascii="Courier New" w:eastAsia="Times New Roman" w:hAnsi="Courier New" w:cs="Courier New"/>
+          <w:color w:val="C7254E"/>
+          <w:sz w:val="24"/>
+          <w:szCs w:val="24"/>
+          <w:shd w:val="clear" w:color="auto" w:fill="EEEEEE"/>
+        </w:rPr>
+        <w:t>:</w:t>
+      </w:r>
+    </w:p>
+    <w:p>
+      <w:pPr>
+        <w:spacing w:after="0" w:line="240" w:lineRule="auto"/>
+        <w:ind w:left="1320"/>
+        <w:rPr>
+          <w:rFonts w:ascii="Times New Roman" w:eastAsia="Times New Roman" w:hAnsi="Times New Roman" w:cs="Times New Roman"/>
+          <w:sz w:val="24"/>
+          <w:szCs w:val="24"/>
+        </w:rPr>
+      </w:pPr>
+      <w:r>
+        <w:rPr>
+          <w:rFonts w:ascii="Courier New" w:eastAsia="Times New Roman" w:hAnsi="Courier New" w:cs="Courier New"/>
+          <w:color w:val="C7254E"/>
+          <w:sz w:val="24"/>
+          <w:szCs w:val="24"/>
+          <w:shd w:val="clear" w:color="auto" w:fill="EEEEEE"/>
+        </w:rPr>
+        <w:t>  "</w:t>
+      </w:r>
+      <w:proofErr w:type="gramStart"/>
+      <w:r>
+        <w:rPr>
+          <w:rFonts w:ascii="Courier New" w:eastAsia="Times New Roman" w:hAnsi="Courier New" w:cs="Courier New"/>
+          <w:color w:val="C7254E"/>
+          <w:sz w:val="24"/>
+          <w:szCs w:val="24"/>
+          <w:shd w:val="clear" w:color="auto" w:fill="EEEEEE"/>
+        </w:rPr>
+        <w:t>header</w:t>
+      </w:r>
+      <w:proofErr w:type="gramEnd"/>
+      <w:r>
+        <w:rPr>
+          <w:rFonts w:ascii="Courier New" w:eastAsia="Times New Roman" w:hAnsi="Courier New" w:cs="Courier New"/>
+          <w:color w:val="C7254E"/>
+          <w:sz w:val="24"/>
+          <w:szCs w:val="24"/>
+          <w:shd w:val="clear" w:color="auto" w:fill="EEEEEE"/>
+        </w:rPr>
+        <w:t xml:space="preserve"> </w:t>
+      </w:r>
+      <w:proofErr w:type="spellStart"/>
+      <w:r>
+        <w:rPr>
+          <w:rFonts w:ascii="Courier New" w:eastAsia="Times New Roman" w:hAnsi="Courier New" w:cs="Courier New"/>
+          <w:color w:val="C7254E"/>
+          <w:sz w:val="24"/>
+          <w:szCs w:val="24"/>
+          <w:shd w:val="clear" w:color="auto" w:fill="EEEEEE"/>
+        </w:rPr>
+        <w:t>header</w:t>
+      </w:r>
+      <w:proofErr w:type="spellEnd"/>
+      <w:r>
+        <w:rPr>
+          <w:rFonts w:ascii="Courier New" w:eastAsia="Times New Roman" w:hAnsi="Courier New" w:cs="Courier New"/>
+          <w:color w:val="C7254E"/>
+          <w:sz w:val="24"/>
+          <w:szCs w:val="24"/>
+          <w:shd w:val="clear" w:color="auto" w:fill="EEEEEE"/>
+        </w:rPr>
+        <w:t xml:space="preserve"> </w:t>
+      </w:r>
+      <w:proofErr w:type="spellStart"/>
+      <w:r>
+        <w:rPr>
+          <w:rFonts w:ascii="Courier New" w:eastAsia="Times New Roman" w:hAnsi="Courier New" w:cs="Courier New"/>
+          <w:color w:val="C7254E"/>
+          <w:sz w:val="24"/>
+          <w:szCs w:val="24"/>
+          <w:shd w:val="clear" w:color="auto" w:fill="EEEEEE"/>
+        </w:rPr>
+        <w:t>header</w:t>
+      </w:r>
+      <w:proofErr w:type="spellEnd"/>
+      <w:r>
+        <w:rPr>
+          <w:rFonts w:ascii="Courier New" w:eastAsia="Times New Roman" w:hAnsi="Courier New" w:cs="Courier New"/>
+          <w:color w:val="C7254E"/>
+          <w:sz w:val="24"/>
+          <w:szCs w:val="24"/>
+          <w:shd w:val="clear" w:color="auto" w:fill="EEEEEE"/>
+        </w:rPr>
+        <w:t>"</w:t>
+      </w:r>
+    </w:p>
+    <w:p>
+      <w:pPr>
+        <w:spacing w:after="0" w:line="240" w:lineRule="auto"/>
+        <w:ind w:left="1320"/>
+        <w:rPr>
+          <w:rFonts w:ascii="Times New Roman" w:eastAsia="Times New Roman" w:hAnsi="Times New Roman" w:cs="Times New Roman"/>
+          <w:sz w:val="24"/>
+          <w:szCs w:val="24"/>
+        </w:rPr>
+      </w:pPr>
+      <w:r>
+        <w:rPr>
+          <w:rFonts w:ascii="Courier New" w:eastAsia="Times New Roman" w:hAnsi="Courier New" w:cs="Courier New"/>
+          <w:color w:val="C7254E"/>
+          <w:sz w:val="24"/>
+          <w:szCs w:val="24"/>
+          <w:shd w:val="clear" w:color="auto" w:fill="EEEEEE"/>
+        </w:rPr>
+        <w:t>  "</w:t>
+      </w:r>
+      <w:proofErr w:type="gramStart"/>
+      <w:r>
+        <w:rPr>
+          <w:rFonts w:ascii="Courier New" w:eastAsia="Times New Roman" w:hAnsi="Courier New" w:cs="Courier New"/>
+          <w:color w:val="C7254E"/>
+          <w:sz w:val="24"/>
+          <w:szCs w:val="24"/>
+          <w:shd w:val="clear" w:color="auto" w:fill="EEEEEE"/>
+        </w:rPr>
+        <w:t>advert</w:t>
+      </w:r>
+      <w:proofErr w:type="gramEnd"/>
+      <w:r>
+        <w:rPr>
+          <w:rFonts w:ascii="Courier New" w:eastAsia="Times New Roman" w:hAnsi="Courier New" w:cs="Courier New"/>
+          <w:color w:val="C7254E"/>
+          <w:sz w:val="24"/>
+          <w:szCs w:val="24"/>
+          <w:shd w:val="clear" w:color="auto" w:fill="EEEEEE"/>
+        </w:rPr>
+        <w:t xml:space="preserve"> content </w:t>
+      </w:r>
+      <w:proofErr w:type="spellStart"/>
+      <w:r>
+        <w:rPr>
+          <w:rFonts w:ascii="Courier New" w:eastAsia="Times New Roman" w:hAnsi="Courier New" w:cs="Courier New"/>
+          <w:color w:val="C7254E"/>
+          <w:sz w:val="24"/>
+          <w:szCs w:val="24"/>
+          <w:shd w:val="clear" w:color="auto" w:fill="EEEEEE"/>
+        </w:rPr>
+        <w:t>content</w:t>
+      </w:r>
+      <w:proofErr w:type="spellEnd"/>
+      <w:r>
+        <w:rPr>
+          <w:rFonts w:ascii="Courier New" w:eastAsia="Times New Roman" w:hAnsi="Courier New" w:cs="Courier New"/>
+          <w:color w:val="C7254E"/>
+          <w:sz w:val="24"/>
+          <w:szCs w:val="24"/>
+          <w:shd w:val="clear" w:color="auto" w:fill="EEEEEE"/>
+        </w:rPr>
+        <w:t>"</w:t>
+      </w:r>
+    </w:p>
+    <w:p>
+      <w:pPr>
+        <w:spacing w:after="0" w:line="240" w:lineRule="auto"/>
+        <w:ind w:left="1320"/>
+        <w:rPr>
+          <w:rFonts w:ascii="Times New Roman" w:eastAsia="Times New Roman" w:hAnsi="Times New Roman" w:cs="Times New Roman"/>
+          <w:sz w:val="24"/>
+          <w:szCs w:val="24"/>
+        </w:rPr>
+      </w:pPr>
+      <w:r>
+        <w:rPr>
+          <w:rFonts w:ascii="Courier New" w:eastAsia="Times New Roman" w:hAnsi="Courier New" w:cs="Courier New"/>
+          <w:color w:val="C7254E"/>
+          <w:sz w:val="24"/>
+          <w:szCs w:val="24"/>
+          <w:shd w:val="clear" w:color="auto" w:fill="EEEEEE"/>
+        </w:rPr>
+        <w:t>  "</w:t>
+      </w:r>
+      <w:proofErr w:type="gramStart"/>
+      <w:r>
+        <w:rPr>
+          <w:rFonts w:ascii="Courier New" w:eastAsia="Times New Roman" w:hAnsi="Courier New" w:cs="Courier New"/>
+          <w:color w:val="C7254E"/>
+          <w:sz w:val="24"/>
+          <w:szCs w:val="24"/>
+          <w:shd w:val="clear" w:color="auto" w:fill="EEEEEE"/>
+        </w:rPr>
+        <w:t>footer</w:t>
+      </w:r>
+      <w:proofErr w:type="gramEnd"/>
+      <w:r>
+        <w:rPr>
+          <w:rFonts w:ascii="Courier New" w:eastAsia="Times New Roman" w:hAnsi="Courier New" w:cs="Courier New"/>
+          <w:color w:val="C7254E"/>
+          <w:sz w:val="24"/>
+          <w:szCs w:val="24"/>
+          <w:shd w:val="clear" w:color="auto" w:fill="EEEEEE"/>
+        </w:rPr>
+        <w:t xml:space="preserve"> </w:t>
+      </w:r>
+      <w:proofErr w:type="spellStart"/>
+      <w:r>
+        <w:rPr>
+          <w:rFonts w:ascii="Courier New" w:eastAsia="Times New Roman" w:hAnsi="Courier New" w:cs="Courier New"/>
+          <w:color w:val="C7254E"/>
+          <w:sz w:val="24"/>
+          <w:szCs w:val="24"/>
+          <w:shd w:val="clear" w:color="auto" w:fill="EEEEEE"/>
+        </w:rPr>
+        <w:t>footer</w:t>
+      </w:r>
+      <w:proofErr w:type="spellEnd"/>
+      <w:r>
+        <w:rPr>
+          <w:rFonts w:ascii="Courier New" w:eastAsia="Times New Roman" w:hAnsi="Courier New" w:cs="Courier New"/>
+          <w:color w:val="C7254E"/>
+          <w:sz w:val="24"/>
+          <w:szCs w:val="24"/>
+          <w:shd w:val="clear" w:color="auto" w:fill="EEEEEE"/>
+        </w:rPr>
+        <w:t xml:space="preserve"> </w:t>
+      </w:r>
+      <w:proofErr w:type="spellStart"/>
+      <w:r>
+        <w:rPr>
+          <w:rFonts w:ascii="Courier New" w:eastAsia="Times New Roman" w:hAnsi="Courier New" w:cs="Courier New"/>
+          <w:color w:val="C7254E"/>
+          <w:sz w:val="24"/>
+          <w:szCs w:val="24"/>
+          <w:shd w:val="clear" w:color="auto" w:fill="EEEEEE"/>
+        </w:rPr>
+        <w:t>footer</w:t>
+      </w:r>
+      <w:proofErr w:type="spellEnd"/>
+      <w:r>
+        <w:rPr>
+          <w:rFonts w:ascii="Courier New" w:eastAsia="Times New Roman" w:hAnsi="Courier New" w:cs="Courier New"/>
+          <w:color w:val="C7254E"/>
+          <w:sz w:val="24"/>
+          <w:szCs w:val="24"/>
+          <w:shd w:val="clear" w:color="auto" w:fill="EEEEEE"/>
+        </w:rPr>
+        <w:t>";</w:t>
+      </w:r>
+    </w:p>
+    <w:p>
+      <w:pPr>
+        <w:numPr>
+          <w:ilvl w:val="0"/>
+          <w:numId w:val="19"/>
+        </w:numPr>
+        <w:spacing w:before="100" w:beforeAutospacing="1" w:after="100" w:afterAutospacing="1" w:line="240" w:lineRule="auto"/>
         <w:rPr>
           <w:rFonts w:ascii="Times New Roman" w:eastAsia="Times New Roman" w:hAnsi="Times New Roman" w:cs="Times New Roman"/>
           <w:sz w:val="24"/>
@@ -12113,6 +12743,46 @@
       </w:pPr>
       <w:bookmarkStart w:id="0" w:name="_GoBack"/>
       <w:bookmarkEnd w:id="0"/>
+      <w:r>
+        <w:rPr>
+          <w:rFonts w:ascii="Times New Roman" w:eastAsia="Times New Roman" w:hAnsi="Times New Roman" w:cs="Times New Roman"/>
+          <w:i/>
+          <w:iCs/>
+          <w:sz w:val="24"/>
+          <w:szCs w:val="24"/>
+        </w:rPr>
+        <w:t>grid-area</w:t>
+      </w:r>
+      <w:r>
+        <w:rPr>
+          <w:rFonts w:ascii="Times New Roman" w:eastAsia="Times New Roman" w:hAnsi="Times New Roman" w:cs="Times New Roman"/>
+          <w:sz w:val="24"/>
+          <w:szCs w:val="24"/>
+        </w:rPr>
+        <w:t xml:space="preserve"> property of an item - can be used to place an item in an area</w:t>
+      </w:r>
+    </w:p>
+    <w:p>
+      <w:pPr>
+        <w:spacing w:before="100" w:beforeAutospacing="1" w:after="100" w:afterAutospacing="1" w:line="240" w:lineRule="auto"/>
+        <w:ind w:left="720"/>
+        <w:rPr>
+          <w:rFonts w:ascii="Times New Roman" w:eastAsia="Times New Roman" w:hAnsi="Times New Roman" w:cs="Times New Roman"/>
+          <w:sz w:val="24"/>
+          <w:szCs w:val="24"/>
+        </w:rPr>
+      </w:pPr>
+    </w:p>
+    <w:p>
+      <w:pPr>
+        <w:spacing w:before="100" w:beforeAutospacing="1" w:after="100" w:afterAutospacing="1" w:line="240" w:lineRule="auto"/>
+        <w:ind w:left="720"/>
+        <w:rPr>
+          <w:rFonts w:ascii="Times New Roman" w:eastAsia="Times New Roman" w:hAnsi="Times New Roman" w:cs="Times New Roman"/>
+          <w:sz w:val="24"/>
+          <w:szCs w:val="24"/>
+        </w:rPr>
+      </w:pPr>
     </w:p>
     <w:sectPr>
       <w:pgSz w:w="12240" w:h="15840"/>
@@ -14177,6 +14847,155 @@
     </w:lvl>
   </w:abstractNum>
   <w:abstractNum w:abstractNumId="14" w15:restartNumberingAfterBreak="0">
+    <w:nsid w:val="51671A40"/>
+    <w:multiLevelType w:val="multilevel"/>
+    <w:tmpl w:val="7FDECC56"/>
+    <w:lvl w:ilvl="0">
+      <w:start w:val="1"/>
+      <w:numFmt w:val="bullet"/>
+      <w:lvlText w:val=""/>
+      <w:lvlJc w:val="left"/>
+      <w:pPr>
+        <w:tabs>
+          <w:tab w:val="num" w:pos="720"/>
+        </w:tabs>
+        <w:ind w:left="720" w:hanging="360"/>
+      </w:pPr>
+      <w:rPr>
+        <w:rFonts w:ascii="Symbol" w:hAnsi="Symbol" w:hint="default"/>
+        <w:sz w:val="20"/>
+      </w:rPr>
+    </w:lvl>
+    <w:lvl w:ilvl="1">
+      <w:start w:val="1"/>
+      <w:numFmt w:val="bullet"/>
+      <w:lvlText w:val="o"/>
+      <w:lvlJc w:val="left"/>
+      <w:pPr>
+        <w:tabs>
+          <w:tab w:val="num" w:pos="1440"/>
+        </w:tabs>
+        <w:ind w:left="1440" w:hanging="360"/>
+      </w:pPr>
+      <w:rPr>
+        <w:rFonts w:ascii="Courier New" w:hAnsi="Courier New" w:hint="default"/>
+        <w:sz w:val="20"/>
+      </w:rPr>
+    </w:lvl>
+    <w:lvl w:ilvl="2" w:tentative="1">
+      <w:start w:val="1"/>
+      <w:numFmt w:val="bullet"/>
+      <w:lvlText w:val=""/>
+      <w:lvlJc w:val="left"/>
+      <w:pPr>
+        <w:tabs>
+          <w:tab w:val="num" w:pos="2160"/>
+        </w:tabs>
+        <w:ind w:left="2160" w:hanging="360"/>
+      </w:pPr>
+      <w:rPr>
+        <w:rFonts w:ascii="Wingdings" w:hAnsi="Wingdings" w:hint="default"/>
+        <w:sz w:val="20"/>
+      </w:rPr>
+    </w:lvl>
+    <w:lvl w:ilvl="3" w:tentative="1">
+      <w:start w:val="1"/>
+      <w:numFmt w:val="bullet"/>
+      <w:lvlText w:val=""/>
+      <w:lvlJc w:val="left"/>
+      <w:pPr>
+        <w:tabs>
+          <w:tab w:val="num" w:pos="2880"/>
+        </w:tabs>
+        <w:ind w:left="2880" w:hanging="360"/>
+      </w:pPr>
+      <w:rPr>
+        <w:rFonts w:ascii="Wingdings" w:hAnsi="Wingdings" w:hint="default"/>
+        <w:sz w:val="20"/>
+      </w:rPr>
+    </w:lvl>
+    <w:lvl w:ilvl="4" w:tentative="1">
+      <w:start w:val="1"/>
+      <w:numFmt w:val="bullet"/>
+      <w:lvlText w:val=""/>
+      <w:lvlJc w:val="left"/>
+      <w:pPr>
+        <w:tabs>
+          <w:tab w:val="num" w:pos="3600"/>
+        </w:tabs>
+        <w:ind w:left="3600" w:hanging="360"/>
+      </w:pPr>
+      <w:rPr>
+        <w:rFonts w:ascii="Wingdings" w:hAnsi="Wingdings" w:hint="default"/>
+        <w:sz w:val="20"/>
+      </w:rPr>
+    </w:lvl>
+    <w:lvl w:ilvl="5" w:tentative="1">
+      <w:start w:val="1"/>
+      <w:numFmt w:val="bullet"/>
+      <w:lvlText w:val=""/>
+      <w:lvlJc w:val="left"/>
+      <w:pPr>
+        <w:tabs>
+          <w:tab w:val="num" w:pos="4320"/>
+        </w:tabs>
+        <w:ind w:left="4320" w:hanging="360"/>
+      </w:pPr>
+      <w:rPr>
+        <w:rFonts w:ascii="Wingdings" w:hAnsi="Wingdings" w:hint="default"/>
+        <w:sz w:val="20"/>
+      </w:rPr>
+    </w:lvl>
+    <w:lvl w:ilvl="6" w:tentative="1">
+      <w:start w:val="1"/>
+      <w:numFmt w:val="bullet"/>
+      <w:lvlText w:val=""/>
+      <w:lvlJc w:val="left"/>
+      <w:pPr>
+        <w:tabs>
+          <w:tab w:val="num" w:pos="5040"/>
+        </w:tabs>
+        <w:ind w:left="5040" w:hanging="360"/>
+      </w:pPr>
+      <w:rPr>
+        <w:rFonts w:ascii="Wingdings" w:hAnsi="Wingdings" w:hint="default"/>
+        <w:sz w:val="20"/>
+      </w:rPr>
+    </w:lvl>
+    <w:lvl w:ilvl="7" w:tentative="1">
+      <w:start w:val="1"/>
+      <w:numFmt w:val="bullet"/>
+      <w:lvlText w:val=""/>
+      <w:lvlJc w:val="left"/>
+      <w:pPr>
+        <w:tabs>
+          <w:tab w:val="num" w:pos="5760"/>
+        </w:tabs>
+        <w:ind w:left="5760" w:hanging="360"/>
+      </w:pPr>
+      <w:rPr>
+        <w:rFonts w:ascii="Wingdings" w:hAnsi="Wingdings" w:hint="default"/>
+        <w:sz w:val="20"/>
+      </w:rPr>
+    </w:lvl>
+    <w:lvl w:ilvl="8" w:tentative="1">
+      <w:start w:val="1"/>
+      <w:numFmt w:val="bullet"/>
+      <w:lvlText w:val=""/>
+      <w:lvlJc w:val="left"/>
+      <w:pPr>
+        <w:tabs>
+          <w:tab w:val="num" w:pos="6480"/>
+        </w:tabs>
+        <w:ind w:left="6480" w:hanging="360"/>
+      </w:pPr>
+      <w:rPr>
+        <w:rFonts w:ascii="Wingdings" w:hAnsi="Wingdings" w:hint="default"/>
+        <w:sz w:val="20"/>
+      </w:rPr>
+    </w:lvl>
+  </w:abstractNum>
+  <w:abstractNum w:abstractNumId="15" w15:restartNumberingAfterBreak="0">
     <w:nsid w:val="51FB4B23"/>
     <w:multiLevelType w:val="multilevel"/>
     <w:tmpl w:val="69FEAF46"/>
@@ -14325,7 +15144,7 @@
       </w:rPr>
     </w:lvl>
   </w:abstractNum>
-  <w:abstractNum w:abstractNumId="15" w15:restartNumberingAfterBreak="0">
+  <w:abstractNum w:abstractNumId="16" w15:restartNumberingAfterBreak="0">
     <w:nsid w:val="54D237D6"/>
     <w:multiLevelType w:val="multilevel"/>
     <w:tmpl w:val="75ACD9B8"/>
@@ -14474,7 +15293,7 @@
       </w:rPr>
     </w:lvl>
   </w:abstractNum>
-  <w:abstractNum w:abstractNumId="16" w15:restartNumberingAfterBreak="0">
+  <w:abstractNum w:abstractNumId="17" w15:restartNumberingAfterBreak="0">
     <w:nsid w:val="57D41A61"/>
     <w:multiLevelType w:val="multilevel"/>
     <w:tmpl w:val="70FCCFA8"/>
@@ -14623,7 +15442,7 @@
       </w:rPr>
     </w:lvl>
   </w:abstractNum>
-  <w:abstractNum w:abstractNumId="17" w15:restartNumberingAfterBreak="0">
+  <w:abstractNum w:abstractNumId="18" w15:restartNumberingAfterBreak="0">
     <w:nsid w:val="63587C96"/>
     <w:multiLevelType w:val="multilevel"/>
     <w:tmpl w:val="B1FC9E82"/>
@@ -14772,7 +15591,7 @@
       </w:rPr>
     </w:lvl>
   </w:abstractNum>
-  <w:abstractNum w:abstractNumId="18" w15:restartNumberingAfterBreak="0">
+  <w:abstractNum w:abstractNumId="19" w15:restartNumberingAfterBreak="0">
     <w:nsid w:val="656F190A"/>
     <w:multiLevelType w:val="hybridMultilevel"/>
     <w:tmpl w:val="A9303682"/>
@@ -14885,7 +15704,7 @@
       </w:rPr>
     </w:lvl>
   </w:abstractNum>
-  <w:abstractNum w:abstractNumId="19" w15:restartNumberingAfterBreak="0">
+  <w:abstractNum w:abstractNumId="20" w15:restartNumberingAfterBreak="0">
     <w:nsid w:val="7EEF6D3C"/>
     <w:multiLevelType w:val="multilevel"/>
     <w:tmpl w:val="B05AE8E6"/>
@@ -15041,10 +15860,10 @@
     <w:abstractNumId w:val="0"/>
   </w:num>
   <w:num w:numId="3">
-    <w:abstractNumId w:val="17"/>
+    <w:abstractNumId w:val="18"/>
   </w:num>
   <w:num w:numId="4">
-    <w:abstractNumId w:val="19"/>
+    <w:abstractNumId w:val="20"/>
   </w:num>
   <w:num w:numId="5">
     <w:abstractNumId w:val="12"/>
@@ -15065,7 +15884,7 @@
     <w:abstractNumId w:val="9"/>
   </w:num>
   <w:num w:numId="11">
-    <w:abstractNumId w:val="18"/>
+    <w:abstractNumId w:val="19"/>
   </w:num>
   <w:num w:numId="12">
     <w:abstractNumId w:val="4"/>
@@ -15077,13 +15896,13 @@
     <w:abstractNumId w:val="11"/>
   </w:num>
   <w:num w:numId="15">
-    <w:abstractNumId w:val="16"/>
+    <w:abstractNumId w:val="17"/>
   </w:num>
   <w:num w:numId="16">
     <w:abstractNumId w:val="13"/>
   </w:num>
   <w:num w:numId="17">
-    <w:abstractNumId w:val="15"/>
+    <w:abstractNumId w:val="16"/>
   </w:num>
   <w:num w:numId="18">
     <w:abstractNumId w:val="6"/>
@@ -15092,6 +15911,9 @@
     <w:abstractNumId w:val="1"/>
   </w:num>
   <w:num w:numId="20">
+    <w:abstractNumId w:val="15"/>
+  </w:num>
+  <w:num w:numId="21">
     <w:abstractNumId w:val="14"/>
   </w:num>
 </w:numbering>

</xml_diff>

<commit_message>
repeat and minmax functions and creating grids within grids
</commit_message>
<xml_diff>
--- a/CSS Notes.docx
+++ b/CSS Notes.docx
@@ -12741,26 +12741,395 @@
           <w:szCs w:val="24"/>
         </w:rPr>
       </w:pPr>
+      <w:r>
+        <w:rPr>
+          <w:rFonts w:ascii="Times New Roman" w:eastAsia="Times New Roman" w:hAnsi="Times New Roman" w:cs="Times New Roman"/>
+          <w:i/>
+          <w:iCs/>
+          <w:sz w:val="24"/>
+          <w:szCs w:val="24"/>
+        </w:rPr>
+        <w:t>grid-area</w:t>
+      </w:r>
+      <w:r>
+        <w:rPr>
+          <w:rFonts w:ascii="Times New Roman" w:eastAsia="Times New Roman" w:hAnsi="Times New Roman" w:cs="Times New Roman"/>
+          <w:sz w:val="24"/>
+          <w:szCs w:val="24"/>
+        </w:rPr>
+        <w:t xml:space="preserve"> property of an item - can be used to place an item in an area</w:t>
+      </w:r>
+    </w:p>
+    <w:p>
+      <w:pPr>
+        <w:numPr>
+          <w:ilvl w:val="0"/>
+          <w:numId w:val="19"/>
+        </w:numPr>
+        <w:spacing w:before="100" w:beforeAutospacing="1" w:after="100" w:afterAutospacing="1" w:line="240" w:lineRule="auto"/>
+        <w:rPr>
+          <w:rFonts w:ascii="Times New Roman" w:eastAsia="Times New Roman" w:hAnsi="Times New Roman" w:cs="Times New Roman"/>
+          <w:sz w:val="24"/>
+          <w:szCs w:val="24"/>
+        </w:rPr>
+      </w:pPr>
+      <w:r>
+        <w:rPr>
+          <w:rFonts w:ascii="Times New Roman" w:eastAsia="Times New Roman" w:hAnsi="Times New Roman" w:cs="Times New Roman"/>
+          <w:sz w:val="24"/>
+          <w:szCs w:val="24"/>
+        </w:rPr>
+        <w:t xml:space="preserve">You can either create the </w:t>
+      </w:r>
+      <w:r>
+        <w:rPr>
+          <w:rFonts w:ascii="Times New Roman" w:eastAsia="Times New Roman" w:hAnsi="Times New Roman" w:cs="Times New Roman"/>
+          <w:i/>
+          <w:iCs/>
+          <w:sz w:val="24"/>
+          <w:szCs w:val="24"/>
+        </w:rPr>
+        <w:t>grid-area</w:t>
+      </w:r>
+      <w:r>
+        <w:rPr>
+          <w:rFonts w:ascii="Times New Roman" w:eastAsia="Times New Roman" w:hAnsi="Times New Roman" w:cs="Times New Roman"/>
+          <w:sz w:val="24"/>
+          <w:szCs w:val="24"/>
+        </w:rPr>
+        <w:t xml:space="preserve"> first and then place an item on the </w:t>
+      </w:r>
+      <w:r>
+        <w:rPr>
+          <w:rFonts w:ascii="Times New Roman" w:eastAsia="Times New Roman" w:hAnsi="Times New Roman" w:cs="Times New Roman"/>
+          <w:i/>
+          <w:iCs/>
+          <w:sz w:val="24"/>
+          <w:szCs w:val="24"/>
+        </w:rPr>
+        <w:t>grid-area</w:t>
+      </w:r>
+      <w:r>
+        <w:rPr>
+          <w:rFonts w:ascii="Times New Roman" w:eastAsia="Times New Roman" w:hAnsi="Times New Roman" w:cs="Times New Roman"/>
+          <w:sz w:val="24"/>
+          <w:szCs w:val="24"/>
+        </w:rPr>
+        <w:t xml:space="preserve"> or you can create a </w:t>
+      </w:r>
+      <w:r>
+        <w:rPr>
+          <w:rFonts w:ascii="Times New Roman" w:eastAsia="Times New Roman" w:hAnsi="Times New Roman" w:cs="Times New Roman"/>
+          <w:i/>
+          <w:iCs/>
+          <w:sz w:val="24"/>
+          <w:szCs w:val="24"/>
+        </w:rPr>
+        <w:t>grid-area</w:t>
+      </w:r>
+      <w:r>
+        <w:rPr>
+          <w:rFonts w:ascii="Times New Roman" w:eastAsia="Times New Roman" w:hAnsi="Times New Roman" w:cs="Times New Roman"/>
+          <w:sz w:val="24"/>
+          <w:szCs w:val="24"/>
+        </w:rPr>
+        <w:t> at the same time as when assigning an item to be placed within the area</w:t>
+      </w:r>
+    </w:p>
+    <w:p>
+      <w:pPr>
+        <w:numPr>
+          <w:ilvl w:val="0"/>
+          <w:numId w:val="19"/>
+        </w:numPr>
+        <w:spacing w:before="100" w:beforeAutospacing="1" w:after="100" w:afterAutospacing="1" w:line="240" w:lineRule="auto"/>
+        <w:rPr>
+          <w:rFonts w:ascii="Times New Roman" w:eastAsia="Times New Roman" w:hAnsi="Times New Roman" w:cs="Times New Roman"/>
+          <w:sz w:val="24"/>
+          <w:szCs w:val="24"/>
+        </w:rPr>
+      </w:pPr>
+      <w:r>
+        <w:rPr>
+          <w:rFonts w:ascii="Times New Roman" w:eastAsia="Times New Roman" w:hAnsi="Times New Roman" w:cs="Times New Roman"/>
+          <w:i/>
+          <w:iCs/>
+          <w:sz w:val="24"/>
+          <w:szCs w:val="24"/>
+        </w:rPr>
+        <w:t>repeat</w:t>
+      </w:r>
+      <w:r>
+        <w:rPr>
+          <w:rFonts w:ascii="Times New Roman" w:eastAsia="Times New Roman" w:hAnsi="Times New Roman" w:cs="Times New Roman"/>
+          <w:sz w:val="24"/>
+          <w:szCs w:val="24"/>
+        </w:rPr>
+        <w:t xml:space="preserve"> function of the </w:t>
+      </w:r>
+      <w:r>
+        <w:rPr>
+          <w:rFonts w:ascii="Times New Roman" w:eastAsia="Times New Roman" w:hAnsi="Times New Roman" w:cs="Times New Roman"/>
+          <w:i/>
+          <w:iCs/>
+          <w:sz w:val="24"/>
+          <w:szCs w:val="24"/>
+        </w:rPr>
+        <w:t>grid-template-column</w:t>
+      </w:r>
+      <w:r>
+        <w:rPr>
+          <w:rFonts w:ascii="Times New Roman" w:eastAsia="Times New Roman" w:hAnsi="Times New Roman" w:cs="Times New Roman"/>
+          <w:sz w:val="24"/>
+          <w:szCs w:val="24"/>
+        </w:rPr>
+        <w:t xml:space="preserve"> and </w:t>
+      </w:r>
+      <w:r>
+        <w:rPr>
+          <w:rFonts w:ascii="Times New Roman" w:eastAsia="Times New Roman" w:hAnsi="Times New Roman" w:cs="Times New Roman"/>
+          <w:i/>
+          <w:iCs/>
+          <w:sz w:val="24"/>
+          <w:szCs w:val="24"/>
+        </w:rPr>
+        <w:t>grid-template-rows</w:t>
+      </w:r>
+      <w:r>
+        <w:rPr>
+          <w:rFonts w:ascii="Times New Roman" w:eastAsia="Times New Roman" w:hAnsi="Times New Roman" w:cs="Times New Roman"/>
+          <w:sz w:val="24"/>
+          <w:szCs w:val="24"/>
+        </w:rPr>
+        <w:t xml:space="preserve"> properties can be used to specify the number of columns or rows that should be created</w:t>
+      </w:r>
+    </w:p>
+    <w:p>
+      <w:pPr>
+        <w:numPr>
+          <w:ilvl w:val="1"/>
+          <w:numId w:val="19"/>
+        </w:numPr>
+        <w:spacing w:before="100" w:beforeAutospacing="1" w:after="100" w:afterAutospacing="1" w:line="240" w:lineRule="auto"/>
+        <w:rPr>
+          <w:rFonts w:ascii="Times New Roman" w:eastAsia="Times New Roman" w:hAnsi="Times New Roman" w:cs="Times New Roman"/>
+          <w:sz w:val="24"/>
+          <w:szCs w:val="24"/>
+        </w:rPr>
+      </w:pPr>
+      <w:r>
+        <w:rPr>
+          <w:rFonts w:ascii="Times New Roman" w:eastAsia="Times New Roman" w:hAnsi="Times New Roman" w:cs="Times New Roman"/>
+          <w:i/>
+          <w:iCs/>
+          <w:sz w:val="24"/>
+          <w:szCs w:val="24"/>
+        </w:rPr>
+        <w:t>Example: grid-template-rows: repeat(50, 110px);</w:t>
+      </w:r>
+    </w:p>
+    <w:p>
+      <w:pPr>
+        <w:numPr>
+          <w:ilvl w:val="1"/>
+          <w:numId w:val="19"/>
+        </w:numPr>
+        <w:spacing w:before="100" w:beforeAutospacing="1" w:after="100" w:afterAutospacing="1" w:line="240" w:lineRule="auto"/>
+        <w:rPr>
+          <w:rFonts w:ascii="Times New Roman" w:eastAsia="Times New Roman" w:hAnsi="Times New Roman" w:cs="Times New Roman"/>
+          <w:sz w:val="24"/>
+          <w:szCs w:val="24"/>
+        </w:rPr>
+      </w:pPr>
+      <w:r>
+        <w:rPr>
+          <w:rFonts w:ascii="Times New Roman" w:eastAsia="Times New Roman" w:hAnsi="Times New Roman" w:cs="Times New Roman"/>
+          <w:i/>
+          <w:iCs/>
+          <w:sz w:val="24"/>
+          <w:szCs w:val="24"/>
+        </w:rPr>
+        <w:t>Repeat</w:t>
+      </w:r>
+      <w:r>
+        <w:rPr>
+          <w:rFonts w:ascii="Times New Roman" w:eastAsia="Times New Roman" w:hAnsi="Times New Roman" w:cs="Times New Roman"/>
+          <w:sz w:val="24"/>
+          <w:szCs w:val="24"/>
+        </w:rPr>
+        <w:t> can also be used repeat values</w:t>
+      </w:r>
+    </w:p>
+    <w:p>
+      <w:pPr>
+        <w:numPr>
+          <w:ilvl w:val="0"/>
+          <w:numId w:val="19"/>
+        </w:numPr>
+        <w:spacing w:before="100" w:beforeAutospacing="1" w:after="100" w:afterAutospacing="1" w:line="240" w:lineRule="auto"/>
+        <w:rPr>
+          <w:rFonts w:ascii="Times New Roman" w:eastAsia="Times New Roman" w:hAnsi="Times New Roman" w:cs="Times New Roman"/>
+          <w:sz w:val="24"/>
+          <w:szCs w:val="24"/>
+        </w:rPr>
+      </w:pPr>
+      <w:proofErr w:type="spellStart"/>
+      <w:r>
+        <w:rPr>
+          <w:rFonts w:ascii="Times New Roman" w:eastAsia="Times New Roman" w:hAnsi="Times New Roman" w:cs="Times New Roman"/>
+          <w:i/>
+          <w:iCs/>
+          <w:sz w:val="24"/>
+          <w:szCs w:val="24"/>
+        </w:rPr>
+        <w:t>minmax</w:t>
+      </w:r>
+      <w:proofErr w:type="spellEnd"/>
+      <w:r>
+        <w:rPr>
+          <w:rFonts w:ascii="Times New Roman" w:eastAsia="Times New Roman" w:hAnsi="Times New Roman" w:cs="Times New Roman"/>
+          <w:sz w:val="24"/>
+          <w:szCs w:val="24"/>
+        </w:rPr>
+        <w:t xml:space="preserve"> function can be used to specify the minimum and maximum sizes of an item (for cases where the container changes size)</w:t>
+      </w:r>
+    </w:p>
+    <w:p>
+      <w:pPr>
+        <w:numPr>
+          <w:ilvl w:val="0"/>
+          <w:numId w:val="19"/>
+        </w:numPr>
+        <w:spacing w:before="100" w:beforeAutospacing="1" w:after="100" w:afterAutospacing="1" w:line="240" w:lineRule="auto"/>
+        <w:rPr>
+          <w:rFonts w:ascii="Times New Roman" w:eastAsia="Times New Roman" w:hAnsi="Times New Roman" w:cs="Times New Roman"/>
+          <w:sz w:val="24"/>
+          <w:szCs w:val="24"/>
+        </w:rPr>
+      </w:pPr>
+      <w:r>
+        <w:rPr>
+          <w:rFonts w:ascii="Times New Roman" w:eastAsia="Times New Roman" w:hAnsi="Times New Roman" w:cs="Times New Roman"/>
+          <w:i/>
+          <w:iCs/>
+          <w:sz w:val="24"/>
+          <w:szCs w:val="24"/>
+        </w:rPr>
+        <w:lastRenderedPageBreak/>
+        <w:t>auto-fill</w:t>
+      </w:r>
+      <w:r>
+        <w:rPr>
+          <w:rFonts w:ascii="Times New Roman" w:eastAsia="Times New Roman" w:hAnsi="Times New Roman" w:cs="Times New Roman"/>
+          <w:sz w:val="24"/>
+          <w:szCs w:val="24"/>
+        </w:rPr>
+        <w:t> option of the repeat function can be used to automatically insert as many rows and columns as possible (of a particular size) to fill the container</w:t>
+      </w:r>
+    </w:p>
+    <w:p>
+      <w:pPr>
+        <w:numPr>
+          <w:ilvl w:val="0"/>
+          <w:numId w:val="19"/>
+        </w:numPr>
+        <w:spacing w:before="100" w:beforeAutospacing="1" w:after="100" w:afterAutospacing="1" w:line="240" w:lineRule="auto"/>
+        <w:rPr>
+          <w:rFonts w:ascii="Times New Roman" w:eastAsia="Times New Roman" w:hAnsi="Times New Roman" w:cs="Times New Roman"/>
+          <w:sz w:val="24"/>
+          <w:szCs w:val="24"/>
+        </w:rPr>
+      </w:pPr>
+      <w:r>
+        <w:rPr>
+          <w:rFonts w:ascii="Times New Roman" w:eastAsia="Times New Roman" w:hAnsi="Times New Roman" w:cs="Times New Roman"/>
+          <w:sz w:val="24"/>
+          <w:szCs w:val="24"/>
+        </w:rPr>
+        <w:t>auto-fit option of the repeat function - inserts rows and columns into a container, while stretching the size of the items to fit the container</w:t>
+      </w:r>
+    </w:p>
+    <w:p>
+      <w:pPr>
+        <w:numPr>
+          <w:ilvl w:val="0"/>
+          <w:numId w:val="19"/>
+        </w:numPr>
+        <w:spacing w:before="100" w:beforeAutospacing="1" w:after="100" w:afterAutospacing="1" w:line="240" w:lineRule="auto"/>
+        <w:rPr>
+          <w:rFonts w:ascii="Times New Roman" w:eastAsia="Times New Roman" w:hAnsi="Times New Roman" w:cs="Times New Roman"/>
+          <w:sz w:val="24"/>
+          <w:szCs w:val="24"/>
+        </w:rPr>
+      </w:pPr>
+      <w:r>
+        <w:rPr>
+          <w:rFonts w:ascii="Times New Roman" w:eastAsia="Times New Roman" w:hAnsi="Times New Roman" w:cs="Times New Roman"/>
+          <w:sz w:val="24"/>
+          <w:szCs w:val="24"/>
+        </w:rPr>
+        <w:t>A grid can be created within another grid</w:t>
+      </w:r>
+    </w:p>
+    <w:p>
+      <w:pPr>
+        <w:numPr>
+          <w:ilvl w:val="1"/>
+          <w:numId w:val="19"/>
+        </w:numPr>
+        <w:spacing w:before="100" w:beforeAutospacing="1" w:after="100" w:afterAutospacing="1" w:line="240" w:lineRule="auto"/>
+        <w:rPr>
+          <w:rFonts w:ascii="Times New Roman" w:eastAsia="Times New Roman" w:hAnsi="Times New Roman" w:cs="Times New Roman"/>
+          <w:sz w:val="24"/>
+          <w:szCs w:val="24"/>
+        </w:rPr>
+      </w:pPr>
+      <w:r>
+        <w:rPr>
+          <w:rFonts w:ascii="Times New Roman" w:eastAsia="Times New Roman" w:hAnsi="Times New Roman" w:cs="Times New Roman"/>
+          <w:sz w:val="24"/>
+          <w:szCs w:val="24"/>
+        </w:rPr>
+        <w:t xml:space="preserve">Can be done by setting the </w:t>
+      </w:r>
+      <w:r>
+        <w:rPr>
+          <w:rFonts w:ascii="Times New Roman" w:eastAsia="Times New Roman" w:hAnsi="Times New Roman" w:cs="Times New Roman"/>
+          <w:i/>
+          <w:iCs/>
+          <w:sz w:val="24"/>
+          <w:szCs w:val="24"/>
+        </w:rPr>
+        <w:t>display</w:t>
+      </w:r>
+      <w:r>
+        <w:rPr>
+          <w:rFonts w:ascii="Times New Roman" w:eastAsia="Times New Roman" w:hAnsi="Times New Roman" w:cs="Times New Roman"/>
+          <w:sz w:val="24"/>
+          <w:szCs w:val="24"/>
+        </w:rPr>
+        <w:t xml:space="preserve"> and </w:t>
+      </w:r>
+      <w:r>
+        <w:rPr>
+          <w:rFonts w:ascii="Times New Roman" w:eastAsia="Times New Roman" w:hAnsi="Times New Roman" w:cs="Times New Roman"/>
+          <w:i/>
+          <w:iCs/>
+          <w:sz w:val="24"/>
+          <w:szCs w:val="24"/>
+        </w:rPr>
+        <w:t>grid-template-columns</w:t>
+      </w:r>
+      <w:r>
+        <w:rPr>
+          <w:rFonts w:ascii="Times New Roman" w:eastAsia="Times New Roman" w:hAnsi="Times New Roman" w:cs="Times New Roman"/>
+          <w:sz w:val="24"/>
+          <w:szCs w:val="24"/>
+        </w:rPr>
+        <w:t xml:space="preserve"> properties of the element</w:t>
+      </w:r>
       <w:bookmarkStart w:id="0" w:name="_GoBack"/>
       <w:bookmarkEnd w:id="0"/>
-      <w:r>
-        <w:rPr>
-          <w:rFonts w:ascii="Times New Roman" w:eastAsia="Times New Roman" w:hAnsi="Times New Roman" w:cs="Times New Roman"/>
-          <w:i/>
-          <w:iCs/>
-          <w:sz w:val="24"/>
-          <w:szCs w:val="24"/>
-        </w:rPr>
-        <w:t>grid-area</w:t>
-      </w:r>
-      <w:r>
-        <w:rPr>
-          <w:rFonts w:ascii="Times New Roman" w:eastAsia="Times New Roman" w:hAnsi="Times New Roman" w:cs="Times New Roman"/>
-          <w:sz w:val="24"/>
-          <w:szCs w:val="24"/>
-        </w:rPr>
-        <w:t xml:space="preserve"> property of an item - can be used to place an item in an area</w:t>
-      </w:r>
     </w:p>
     <w:p>
       <w:pPr>
@@ -13393,6 +13762,155 @@
     </w:lvl>
   </w:abstractNum>
   <w:abstractNum w:abstractNumId="4" w15:restartNumberingAfterBreak="0">
+    <w:nsid w:val="1C2445AE"/>
+    <w:multiLevelType w:val="multilevel"/>
+    <w:tmpl w:val="F4286708"/>
+    <w:lvl w:ilvl="0">
+      <w:start w:val="1"/>
+      <w:numFmt w:val="bullet"/>
+      <w:lvlText w:val=""/>
+      <w:lvlJc w:val="left"/>
+      <w:pPr>
+        <w:tabs>
+          <w:tab w:val="num" w:pos="720"/>
+        </w:tabs>
+        <w:ind w:left="720" w:hanging="360"/>
+      </w:pPr>
+      <w:rPr>
+        <w:rFonts w:ascii="Symbol" w:hAnsi="Symbol" w:hint="default"/>
+        <w:sz w:val="20"/>
+      </w:rPr>
+    </w:lvl>
+    <w:lvl w:ilvl="1">
+      <w:start w:val="1"/>
+      <w:numFmt w:val="bullet"/>
+      <w:lvlText w:val="o"/>
+      <w:lvlJc w:val="left"/>
+      <w:pPr>
+        <w:tabs>
+          <w:tab w:val="num" w:pos="1440"/>
+        </w:tabs>
+        <w:ind w:left="1440" w:hanging="360"/>
+      </w:pPr>
+      <w:rPr>
+        <w:rFonts w:ascii="Courier New" w:hAnsi="Courier New" w:hint="default"/>
+        <w:sz w:val="20"/>
+      </w:rPr>
+    </w:lvl>
+    <w:lvl w:ilvl="2" w:tentative="1">
+      <w:start w:val="1"/>
+      <w:numFmt w:val="bullet"/>
+      <w:lvlText w:val=""/>
+      <w:lvlJc w:val="left"/>
+      <w:pPr>
+        <w:tabs>
+          <w:tab w:val="num" w:pos="2160"/>
+        </w:tabs>
+        <w:ind w:left="2160" w:hanging="360"/>
+      </w:pPr>
+      <w:rPr>
+        <w:rFonts w:ascii="Wingdings" w:hAnsi="Wingdings" w:hint="default"/>
+        <w:sz w:val="20"/>
+      </w:rPr>
+    </w:lvl>
+    <w:lvl w:ilvl="3" w:tentative="1">
+      <w:start w:val="1"/>
+      <w:numFmt w:val="bullet"/>
+      <w:lvlText w:val=""/>
+      <w:lvlJc w:val="left"/>
+      <w:pPr>
+        <w:tabs>
+          <w:tab w:val="num" w:pos="2880"/>
+        </w:tabs>
+        <w:ind w:left="2880" w:hanging="360"/>
+      </w:pPr>
+      <w:rPr>
+        <w:rFonts w:ascii="Wingdings" w:hAnsi="Wingdings" w:hint="default"/>
+        <w:sz w:val="20"/>
+      </w:rPr>
+    </w:lvl>
+    <w:lvl w:ilvl="4" w:tentative="1">
+      <w:start w:val="1"/>
+      <w:numFmt w:val="bullet"/>
+      <w:lvlText w:val=""/>
+      <w:lvlJc w:val="left"/>
+      <w:pPr>
+        <w:tabs>
+          <w:tab w:val="num" w:pos="3600"/>
+        </w:tabs>
+        <w:ind w:left="3600" w:hanging="360"/>
+      </w:pPr>
+      <w:rPr>
+        <w:rFonts w:ascii="Wingdings" w:hAnsi="Wingdings" w:hint="default"/>
+        <w:sz w:val="20"/>
+      </w:rPr>
+    </w:lvl>
+    <w:lvl w:ilvl="5" w:tentative="1">
+      <w:start w:val="1"/>
+      <w:numFmt w:val="bullet"/>
+      <w:lvlText w:val=""/>
+      <w:lvlJc w:val="left"/>
+      <w:pPr>
+        <w:tabs>
+          <w:tab w:val="num" w:pos="4320"/>
+        </w:tabs>
+        <w:ind w:left="4320" w:hanging="360"/>
+      </w:pPr>
+      <w:rPr>
+        <w:rFonts w:ascii="Wingdings" w:hAnsi="Wingdings" w:hint="default"/>
+        <w:sz w:val="20"/>
+      </w:rPr>
+    </w:lvl>
+    <w:lvl w:ilvl="6" w:tentative="1">
+      <w:start w:val="1"/>
+      <w:numFmt w:val="bullet"/>
+      <w:lvlText w:val=""/>
+      <w:lvlJc w:val="left"/>
+      <w:pPr>
+        <w:tabs>
+          <w:tab w:val="num" w:pos="5040"/>
+        </w:tabs>
+        <w:ind w:left="5040" w:hanging="360"/>
+      </w:pPr>
+      <w:rPr>
+        <w:rFonts w:ascii="Wingdings" w:hAnsi="Wingdings" w:hint="default"/>
+        <w:sz w:val="20"/>
+      </w:rPr>
+    </w:lvl>
+    <w:lvl w:ilvl="7" w:tentative="1">
+      <w:start w:val="1"/>
+      <w:numFmt w:val="bullet"/>
+      <w:lvlText w:val=""/>
+      <w:lvlJc w:val="left"/>
+      <w:pPr>
+        <w:tabs>
+          <w:tab w:val="num" w:pos="5760"/>
+        </w:tabs>
+        <w:ind w:left="5760" w:hanging="360"/>
+      </w:pPr>
+      <w:rPr>
+        <w:rFonts w:ascii="Wingdings" w:hAnsi="Wingdings" w:hint="default"/>
+        <w:sz w:val="20"/>
+      </w:rPr>
+    </w:lvl>
+    <w:lvl w:ilvl="8" w:tentative="1">
+      <w:start w:val="1"/>
+      <w:numFmt w:val="bullet"/>
+      <w:lvlText w:val=""/>
+      <w:lvlJc w:val="left"/>
+      <w:pPr>
+        <w:tabs>
+          <w:tab w:val="num" w:pos="6480"/>
+        </w:tabs>
+        <w:ind w:left="6480" w:hanging="360"/>
+      </w:pPr>
+      <w:rPr>
+        <w:rFonts w:ascii="Wingdings" w:hAnsi="Wingdings" w:hint="default"/>
+        <w:sz w:val="20"/>
+      </w:rPr>
+    </w:lvl>
+  </w:abstractNum>
+  <w:abstractNum w:abstractNumId="5" w15:restartNumberingAfterBreak="0">
     <w:nsid w:val="1F373B99"/>
     <w:multiLevelType w:val="multilevel"/>
     <w:tmpl w:val="39DE6C78"/>
@@ -13541,7 +14059,7 @@
       </w:rPr>
     </w:lvl>
   </w:abstractNum>
-  <w:abstractNum w:abstractNumId="5" w15:restartNumberingAfterBreak="0">
+  <w:abstractNum w:abstractNumId="6" w15:restartNumberingAfterBreak="0">
     <w:nsid w:val="234C53BB"/>
     <w:multiLevelType w:val="multilevel"/>
     <w:tmpl w:val="D1A67098"/>
@@ -13690,7 +14208,7 @@
       </w:rPr>
     </w:lvl>
   </w:abstractNum>
-  <w:abstractNum w:abstractNumId="6" w15:restartNumberingAfterBreak="0">
+  <w:abstractNum w:abstractNumId="7" w15:restartNumberingAfterBreak="0">
     <w:nsid w:val="27B74DC3"/>
     <w:multiLevelType w:val="multilevel"/>
     <w:tmpl w:val="CFBAB112"/>
@@ -13839,7 +14357,7 @@
       </w:rPr>
     </w:lvl>
   </w:abstractNum>
-  <w:abstractNum w:abstractNumId="7" w15:restartNumberingAfterBreak="0">
+  <w:abstractNum w:abstractNumId="8" w15:restartNumberingAfterBreak="0">
     <w:nsid w:val="2B6A45F8"/>
     <w:multiLevelType w:val="multilevel"/>
     <w:tmpl w:val="EC4A7422"/>
@@ -13988,7 +14506,7 @@
       </w:rPr>
     </w:lvl>
   </w:abstractNum>
-  <w:abstractNum w:abstractNumId="8" w15:restartNumberingAfterBreak="0">
+  <w:abstractNum w:abstractNumId="9" w15:restartNumberingAfterBreak="0">
     <w:nsid w:val="2D92777F"/>
     <w:multiLevelType w:val="multilevel"/>
     <w:tmpl w:val="40649EA4"/>
@@ -14137,7 +14655,7 @@
       </w:rPr>
     </w:lvl>
   </w:abstractNum>
-  <w:abstractNum w:abstractNumId="9" w15:restartNumberingAfterBreak="0">
+  <w:abstractNum w:abstractNumId="10" w15:restartNumberingAfterBreak="0">
     <w:nsid w:val="35DA21FA"/>
     <w:multiLevelType w:val="multilevel"/>
     <w:tmpl w:val="3D6484D8"/>
@@ -14286,7 +14804,7 @@
       </w:rPr>
     </w:lvl>
   </w:abstractNum>
-  <w:abstractNum w:abstractNumId="10" w15:restartNumberingAfterBreak="0">
+  <w:abstractNum w:abstractNumId="11" w15:restartNumberingAfterBreak="0">
     <w:nsid w:val="3D6A3934"/>
     <w:multiLevelType w:val="multilevel"/>
     <w:tmpl w:val="7E3C54C6"/>
@@ -14435,7 +14953,7 @@
       </w:rPr>
     </w:lvl>
   </w:abstractNum>
-  <w:abstractNum w:abstractNumId="11" w15:restartNumberingAfterBreak="0">
+  <w:abstractNum w:abstractNumId="12" w15:restartNumberingAfterBreak="0">
     <w:nsid w:val="3D702C74"/>
     <w:multiLevelType w:val="multilevel"/>
     <w:tmpl w:val="4CFA9340"/>
@@ -14584,7 +15102,7 @@
       </w:rPr>
     </w:lvl>
   </w:abstractNum>
-  <w:abstractNum w:abstractNumId="12" w15:restartNumberingAfterBreak="0">
+  <w:abstractNum w:abstractNumId="13" w15:restartNumberingAfterBreak="0">
     <w:nsid w:val="3DA81662"/>
     <w:multiLevelType w:val="hybridMultilevel"/>
     <w:tmpl w:val="BB44B6D0"/>
@@ -14697,7 +15215,7 @@
       </w:rPr>
     </w:lvl>
   </w:abstractNum>
-  <w:abstractNum w:abstractNumId="13" w15:restartNumberingAfterBreak="0">
+  <w:abstractNum w:abstractNumId="14" w15:restartNumberingAfterBreak="0">
     <w:nsid w:val="3DB03993"/>
     <w:multiLevelType w:val="multilevel"/>
     <w:tmpl w:val="70FCCFA8"/>
@@ -14846,7 +15364,7 @@
       </w:rPr>
     </w:lvl>
   </w:abstractNum>
-  <w:abstractNum w:abstractNumId="14" w15:restartNumberingAfterBreak="0">
+  <w:abstractNum w:abstractNumId="15" w15:restartNumberingAfterBreak="0">
     <w:nsid w:val="51671A40"/>
     <w:multiLevelType w:val="multilevel"/>
     <w:tmpl w:val="7FDECC56"/>
@@ -14995,7 +15513,7 @@
       </w:rPr>
     </w:lvl>
   </w:abstractNum>
-  <w:abstractNum w:abstractNumId="15" w15:restartNumberingAfterBreak="0">
+  <w:abstractNum w:abstractNumId="16" w15:restartNumberingAfterBreak="0">
     <w:nsid w:val="51FB4B23"/>
     <w:multiLevelType w:val="multilevel"/>
     <w:tmpl w:val="69FEAF46"/>
@@ -15144,7 +15662,7 @@
       </w:rPr>
     </w:lvl>
   </w:abstractNum>
-  <w:abstractNum w:abstractNumId="16" w15:restartNumberingAfterBreak="0">
+  <w:abstractNum w:abstractNumId="17" w15:restartNumberingAfterBreak="0">
     <w:nsid w:val="54D237D6"/>
     <w:multiLevelType w:val="multilevel"/>
     <w:tmpl w:val="75ACD9B8"/>
@@ -15293,7 +15811,7 @@
       </w:rPr>
     </w:lvl>
   </w:abstractNum>
-  <w:abstractNum w:abstractNumId="17" w15:restartNumberingAfterBreak="0">
+  <w:abstractNum w:abstractNumId="18" w15:restartNumberingAfterBreak="0">
     <w:nsid w:val="57D41A61"/>
     <w:multiLevelType w:val="multilevel"/>
     <w:tmpl w:val="70FCCFA8"/>
@@ -15442,7 +15960,7 @@
       </w:rPr>
     </w:lvl>
   </w:abstractNum>
-  <w:abstractNum w:abstractNumId="18" w15:restartNumberingAfterBreak="0">
+  <w:abstractNum w:abstractNumId="19" w15:restartNumberingAfterBreak="0">
     <w:nsid w:val="63587C96"/>
     <w:multiLevelType w:val="multilevel"/>
     <w:tmpl w:val="B1FC9E82"/>
@@ -15591,7 +16109,7 @@
       </w:rPr>
     </w:lvl>
   </w:abstractNum>
-  <w:abstractNum w:abstractNumId="19" w15:restartNumberingAfterBreak="0">
+  <w:abstractNum w:abstractNumId="20" w15:restartNumberingAfterBreak="0">
     <w:nsid w:val="656F190A"/>
     <w:multiLevelType w:val="hybridMultilevel"/>
     <w:tmpl w:val="A9303682"/>
@@ -15704,7 +16222,7 @@
       </w:rPr>
     </w:lvl>
   </w:abstractNum>
-  <w:abstractNum w:abstractNumId="20" w15:restartNumberingAfterBreak="0">
+  <w:abstractNum w:abstractNumId="21" w15:restartNumberingAfterBreak="0">
     <w:nsid w:val="7EEF6D3C"/>
     <w:multiLevelType w:val="multilevel"/>
     <w:tmpl w:val="B05AE8E6"/>
@@ -15860,61 +16378,64 @@
     <w:abstractNumId w:val="0"/>
   </w:num>
   <w:num w:numId="3">
-    <w:abstractNumId w:val="18"/>
+    <w:abstractNumId w:val="19"/>
   </w:num>
   <w:num w:numId="4">
-    <w:abstractNumId w:val="20"/>
+    <w:abstractNumId w:val="21"/>
   </w:num>
   <w:num w:numId="5">
-    <w:abstractNumId w:val="12"/>
+    <w:abstractNumId w:val="13"/>
   </w:num>
   <w:num w:numId="6">
     <w:abstractNumId w:val="2"/>
   </w:num>
   <w:num w:numId="7">
+    <w:abstractNumId w:val="11"/>
+  </w:num>
+  <w:num w:numId="8">
+    <w:abstractNumId w:val="6"/>
+  </w:num>
+  <w:num w:numId="9">
+    <w:abstractNumId w:val="9"/>
+  </w:num>
+  <w:num w:numId="10">
     <w:abstractNumId w:val="10"/>
   </w:num>
-  <w:num w:numId="8">
+  <w:num w:numId="11">
+    <w:abstractNumId w:val="20"/>
+  </w:num>
+  <w:num w:numId="12">
     <w:abstractNumId w:val="5"/>
   </w:num>
-  <w:num w:numId="9">
+  <w:num w:numId="13">
     <w:abstractNumId w:val="8"/>
   </w:num>
-  <w:num w:numId="10">
-    <w:abstractNumId w:val="9"/>
-  </w:num>
-  <w:num w:numId="11">
-    <w:abstractNumId w:val="19"/>
-  </w:num>
-  <w:num w:numId="12">
-    <w:abstractNumId w:val="4"/>
-  </w:num>
-  <w:num w:numId="13">
-    <w:abstractNumId w:val="7"/>
-  </w:num>
   <w:num w:numId="14">
-    <w:abstractNumId w:val="11"/>
+    <w:abstractNumId w:val="12"/>
   </w:num>
   <w:num w:numId="15">
+    <w:abstractNumId w:val="18"/>
+  </w:num>
+  <w:num w:numId="16">
+    <w:abstractNumId w:val="14"/>
+  </w:num>
+  <w:num w:numId="17">
     <w:abstractNumId w:val="17"/>
   </w:num>
-  <w:num w:numId="16">
-    <w:abstractNumId w:val="13"/>
-  </w:num>
-  <w:num w:numId="17">
-    <w:abstractNumId w:val="16"/>
-  </w:num>
   <w:num w:numId="18">
-    <w:abstractNumId w:val="6"/>
+    <w:abstractNumId w:val="7"/>
   </w:num>
   <w:num w:numId="19">
     <w:abstractNumId w:val="1"/>
   </w:num>
   <w:num w:numId="20">
+    <w:abstractNumId w:val="16"/>
+  </w:num>
+  <w:num w:numId="21">
     <w:abstractNumId w:val="15"/>
   </w:num>
-  <w:num w:numId="21">
-    <w:abstractNumId w:val="14"/>
+  <w:num w:numId="22">
+    <w:abstractNumId w:val="4"/>
   </w:num>
 </w:numbering>
 </file>

</xml_diff>